<commit_message>
Added paramiko into installer. Better exceptions in the runner, when importing libraries.
</commit_message>
<xml_diff>
--- a/doc/Twister Libraries, Plugins, Services.docx
+++ b/doc/Twister Libraries, Plugins, Services.docx
@@ -262,13 +262,7 @@
         <w:rPr>
           <w:rFonts w:ascii="Source Sans Pro" w:hAnsi="Source Sans Pro"/>
         </w:rPr>
-        <w:t>The libraries are Python or TCL files or folders that are downloaded by the Execution Pr</w:t>
-      </w:r>
-      <w:r>
-        <w:rPr>
-          <w:rFonts w:ascii="Source Sans Pro" w:hAnsi="Source Sans Pro"/>
-        </w:rPr>
-        <w:t>ocess, before executing the tests.</w:t>
+        <w:t>The libraries are Python or TCL files or folders that are downloaded by the Execution Process, before executing the tests.</w:t>
       </w:r>
     </w:p>
     <w:p>
@@ -359,16 +353,7 @@
           <w:sz w:val="18"/>
           <w:szCs w:val="18"/>
         </w:rPr>
-        <w:t xml:space="preserve">from ce_libs import </w:t>
-      </w:r>
-      <w:r>
-        <w:rPr>
-          <w:rFonts w:ascii="Source Code Pro" w:hAnsi="Source Code Pro"/>
-          <w:noProof/>
-          <w:sz w:val="18"/>
-          <w:szCs w:val="18"/>
-        </w:rPr>
-        <w:t>SomeLibrary</w:t>
+        <w:t>from ce_libs import SomeLibrary</w:t>
       </w:r>
     </w:p>
     <w:p>
@@ -450,16 +435,7 @@
           <w:sz w:val="18"/>
           <w:szCs w:val="18"/>
         </w:rPr>
-        <w:t xml:space="preserve">package require </w:t>
-      </w:r>
-      <w:r>
-        <w:rPr>
-          <w:rFonts w:ascii="Source Code Pro" w:hAnsi="Source Code Pro"/>
-          <w:noProof/>
-          <w:sz w:val="18"/>
-          <w:szCs w:val="18"/>
-        </w:rPr>
-        <w:t>SomeLibrary</w:t>
+        <w:t>package require SomeLibrary</w:t>
       </w:r>
     </w:p>
     <w:p>
@@ -522,13 +498,7 @@
         <w:rPr>
           <w:rFonts w:ascii="Source Sans Pro" w:hAnsi="Source Sans Pro"/>
         </w:rPr>
-        <w:t xml:space="preserve">.py: used by the </w:t>
-      </w:r>
-      <w:r>
-        <w:rPr>
-          <w:rFonts w:ascii="Source Sans Pro" w:hAnsi="Source Sans Pro"/>
-        </w:rPr>
-        <w:t xml:space="preserve">tests to access the Resource Allocator and </w:t>
+        <w:t xml:space="preserve">.py: used by the tests to access the Resource Allocator and </w:t>
       </w:r>
       <w:proofErr w:type="spellStart"/>
       <w:r>
@@ -592,13 +562,7 @@
         <w:rPr>
           <w:rFonts w:ascii="Source Sans Pro" w:hAnsi="Source Sans Pro"/>
         </w:rPr>
-        <w:t>.py : wrapper over python default FTP library, allows creating connections, login</w:t>
-      </w:r>
-      <w:r>
-        <w:rPr>
-          <w:rFonts w:ascii="Source Sans Pro" w:hAnsi="Source Sans Pro"/>
-        </w:rPr>
-        <w:t xml:space="preserve">, make folders, delete files and folders, </w:t>
+        <w:t xml:space="preserve">.py : wrapper over python default FTP library, allows creating connections, login, make folders, delete files and folders, </w:t>
       </w:r>
       <w:proofErr w:type="spellStart"/>
       <w:r>
@@ -657,58 +621,99 @@
         <w:rPr>
           <w:rFonts w:ascii="Source Sans Pro" w:hAnsi="Source Sans Pro"/>
         </w:rPr>
-        <w:t xml:space="preserve">' and offers a manager for custom telnet connections that ensures they are up and kept alive. The library learns the prompt </w:t>
-      </w:r>
-      <w:r>
-        <w:rPr>
-          <w:rFonts w:ascii="Source Sans Pro" w:hAnsi="Source Sans Pro"/>
-        </w:rPr>
-        <w:t xml:space="preserve">for login on devices you use and can login automatically. The manager allows the user to open, list and close telnet connections and the other basic operations as read, write. </w:t>
-      </w:r>
-    </w:p>
-    <w:p>
-      <w:pPr>
-        <w:pStyle w:val="NoSpacing"/>
-        <w:rPr>
-          <w:rFonts w:ascii="Source Sans Pro" w:hAnsi="Source Sans Pro"/>
-        </w:rPr>
-      </w:pPr>
-    </w:p>
-    <w:p>
-      <w:pPr>
-        <w:pStyle w:val="NoSpacing"/>
-        <w:rPr>
-          <w:rFonts w:ascii="Source Sans Pro" w:hAnsi="Source Sans Pro"/>
-        </w:rPr>
-      </w:pPr>
-      <w:r>
-        <w:rPr>
-          <w:rFonts w:ascii="Source Sans Pro" w:hAnsi="Source Sans Pro"/>
-        </w:rPr>
-        <w:t>The Python libraries can be accessed only from Python tests, and the TCL libra</w:t>
-      </w:r>
-      <w:r>
-        <w:rPr>
-          <w:rFonts w:ascii="Source Sans Pro" w:hAnsi="Source Sans Pro"/>
-        </w:rPr>
-        <w:t xml:space="preserve">ries can be accessed only from TCL tests, </w:t>
-      </w:r>
-      <w:r>
-        <w:rPr>
-          <w:rFonts w:ascii="Source Sans Pro" w:hAnsi="Source Sans Pro"/>
-        </w:rPr>
-        <w:t>but</w:t>
-      </w:r>
-      <w:r>
-        <w:rPr>
-          <w:rFonts w:ascii="Source Sans Pro" w:hAnsi="Source Sans Pro"/>
-        </w:rPr>
-        <w:t xml:space="preserve"> you can easily pass objects between languages, using </w:t>
+        <w:t>' and offers a manager for custom telnet connections that ensures they are up and kept alive.</w:t>
+      </w:r>
+      <w:r>
+        <w:rPr>
+          <w:rFonts w:ascii="Source Sans Pro" w:hAnsi="Source Sans Pro"/>
+        </w:rPr>
+        <w:t xml:space="preserve"> </w:t>
+      </w:r>
+      <w:r>
+        <w:rPr>
+          <w:rFonts w:ascii="Source Sans Pro" w:hAnsi="Source Sans Pro"/>
+        </w:rPr>
+        <w:t>The manager allows the user to open, list and close telnet connections and the other b</w:t>
+      </w:r>
+      <w:r>
+        <w:rPr>
+          <w:rFonts w:ascii="Source Sans Pro" w:hAnsi="Source Sans Pro"/>
+        </w:rPr>
+        <w:t>asic operations as read, write ;</w:t>
+      </w:r>
+    </w:p>
+    <w:p>
+      <w:pPr>
+        <w:pStyle w:val="NoSpacing"/>
+        <w:numPr>
+          <w:ilvl w:val="0"/>
+          <w:numId w:val="12"/>
+        </w:numPr>
+        <w:rPr>
+          <w:rFonts w:ascii="Source Sans Pro" w:hAnsi="Source Sans Pro"/>
+        </w:rPr>
+      </w:pPr>
+      <w:r>
+        <w:rPr>
+          <w:rFonts w:ascii="Source Sans Pro" w:hAnsi="Source Sans Pro"/>
+          <w:b/>
+        </w:rPr>
+        <w:t>SSH</w:t>
+      </w:r>
+      <w:r>
+        <w:rPr>
+          <w:rFonts w:ascii="Source Sans Pro" w:hAnsi="Source Sans Pro"/>
+        </w:rPr>
+        <w:t>.</w:t>
+      </w:r>
+      <w:r>
+        <w:rPr>
+          <w:rFonts w:ascii="Source Sans Pro" w:hAnsi="Source Sans Pro"/>
+        </w:rPr>
+        <w:t xml:space="preserve">py: library that wraps python </w:t>
       </w:r>
       <w:proofErr w:type="spellStart"/>
       <w:r>
         <w:rPr>
           <w:rFonts w:ascii="Source Sans Pro" w:hAnsi="Source Sans Pro"/>
+        </w:rPr>
+        <w:t>Paramiko</w:t>
+      </w:r>
+      <w:proofErr w:type="spellEnd"/>
+      <w:r>
+        <w:rPr>
+          <w:rFonts w:ascii="Source Sans Pro" w:hAnsi="Source Sans Pro"/>
+        </w:rPr>
+        <w:t xml:space="preserve"> and offers a manager for custom SSH connections. The manager allows the user to open, list and close SSH connections and other basic operations as read, write.</w:t>
+      </w:r>
+    </w:p>
+    <w:p>
+      <w:pPr>
+        <w:pStyle w:val="NoSpacing"/>
+        <w:rPr>
+          <w:rFonts w:ascii="Source Sans Pro" w:hAnsi="Source Sans Pro"/>
+        </w:rPr>
+      </w:pPr>
+      <w:bookmarkStart w:id="0" w:name="_GoBack"/>
+      <w:bookmarkEnd w:id="0"/>
+    </w:p>
+    <w:p>
+      <w:pPr>
+        <w:pStyle w:val="NoSpacing"/>
+        <w:rPr>
+          <w:rFonts w:ascii="Source Sans Pro" w:hAnsi="Source Sans Pro"/>
+        </w:rPr>
+      </w:pPr>
+      <w:r>
+        <w:rPr>
+          <w:rFonts w:ascii="Source Sans Pro" w:hAnsi="Source Sans Pro"/>
+        </w:rPr>
+        <w:t xml:space="preserve">The Python libraries can be accessed only from Python tests, and the TCL libraries can be accessed only from TCL tests, but you can easily pass objects between languages, using </w:t>
+      </w:r>
+      <w:proofErr w:type="spellStart"/>
+      <w:r>
+        <w:rPr>
+          <w:rFonts w:ascii="Source Sans Pro" w:hAnsi="Source Sans Pro"/>
           <w:b/>
         </w:rPr>
         <w:t>getGlobal</w:t>
@@ -784,13 +789,7 @@
         <w:rPr>
           <w:rFonts w:ascii="Source Sans Pro" w:hAnsi="Source Sans Pro"/>
         </w:rPr>
-        <w:t>For example, in a su</w:t>
-      </w:r>
-      <w:r>
-        <w:rPr>
-          <w:rFonts w:ascii="Source Sans Pro" w:hAnsi="Source Sans Pro"/>
-        </w:rPr>
-        <w:t>ite of TCL tests, you want to access the smart Python TELNET library.</w:t>
+        <w:t>For example, in a suite of TCL tests, you want to access the smart Python TELNET library.</w:t>
       </w:r>
     </w:p>
     <w:p>
@@ -884,34 +883,7 @@
           <w:sz w:val="18"/>
           <w:szCs w:val="18"/>
         </w:rPr>
-        <w:t xml:space="preserve">from </w:t>
-      </w:r>
-      <w:r>
-        <w:rPr>
-          <w:rFonts w:ascii="Source Code Pro" w:hAnsi="Source Code Pro"/>
-          <w:noProof/>
-          <w:sz w:val="18"/>
-          <w:szCs w:val="18"/>
-        </w:rPr>
-        <w:t>ce_libs</w:t>
-      </w:r>
-      <w:r>
-        <w:rPr>
-          <w:rFonts w:ascii="Source Code Pro" w:hAnsi="Source Code Pro"/>
-          <w:noProof/>
-          <w:sz w:val="18"/>
-          <w:szCs w:val="18"/>
-        </w:rPr>
-        <w:t xml:space="preserve"> import </w:t>
-      </w:r>
-      <w:r>
-        <w:rPr>
-          <w:rFonts w:ascii="Source Code Pro" w:hAnsi="Source Code Pro"/>
-          <w:noProof/>
-          <w:sz w:val="18"/>
-          <w:szCs w:val="18"/>
-        </w:rPr>
-        <w:t>TelnetManager</w:t>
+        <w:t>from ce_libs import TelnetManager</w:t>
       </w:r>
     </w:p>
     <w:p>
@@ -1073,16 +1045,8 @@
           <w:sz w:val="18"/>
           <w:szCs w:val="18"/>
         </w:rPr>
-        <w:t xml:space="preserve">setGlobal('tm', tm) # Save the python object in a variable, shared between tests </w:t>
-      </w:r>
-      <w:r>
-        <w:rPr>
-          <w:rFonts w:ascii="Source Code Pro" w:hAnsi="Source Code Pro"/>
-          <w:noProof/>
-          <w:sz w:val="18"/>
-          <w:szCs w:val="18"/>
-        </w:rPr>
-        <w:t>for this EP</w:t>
+        <w:lastRenderedPageBreak/>
+        <w:t>setGlobal('tm', tm) # Save the python object in a variable, shared between tests for this EP</w:t>
       </w:r>
     </w:p>
     <w:p>
@@ -1257,13 +1221,7 @@
         <w:rPr>
           <w:rFonts w:ascii="Source Sans Pro" w:hAnsi="Source Sans Pro"/>
         </w:rPr>
-        <w:t>` function can all any Python function or object from within TCL test</w:t>
-      </w:r>
-      <w:r>
-        <w:rPr>
-          <w:rFonts w:ascii="Source Sans Pro" w:hAnsi="Source Sans Pro"/>
-        </w:rPr>
-        <w:t>s.</w:t>
+        <w:t>` function can all any Python function or object from within TCL tests.</w:t>
       </w:r>
     </w:p>
     <w:p>
@@ -1437,61 +1395,7 @@
           <w:sz w:val="18"/>
           <w:szCs w:val="18"/>
         </w:rPr>
-        <w:t>( '</w:t>
-      </w:r>
-      <w:r>
-        <w:rPr>
-          <w:rFonts w:ascii="Source Code Pro" w:hAnsi="Source Code Pro"/>
-          <w:noProof/>
-          <w:sz w:val="18"/>
-          <w:szCs w:val="18"/>
-        </w:rPr>
-        <w:t>user</w:t>
-      </w:r>
-      <w:r>
-        <w:rPr>
-          <w:rFonts w:ascii="Source Code Pro" w:hAnsi="Source Code Pro"/>
-          <w:noProof/>
-          <w:sz w:val="18"/>
-          <w:szCs w:val="18"/>
-        </w:rPr>
-        <w:t>', '</w:t>
-      </w:r>
-      <w:r>
-        <w:rPr>
-          <w:rFonts w:ascii="Source Code Pro" w:hAnsi="Source Code Pro"/>
-          <w:noProof/>
-          <w:sz w:val="18"/>
-          <w:szCs w:val="18"/>
-        </w:rPr>
-        <w:t>plugin name</w:t>
-      </w:r>
-      <w:r>
-        <w:rPr>
-          <w:rFonts w:ascii="Source Code Pro" w:hAnsi="Source Code Pro"/>
-          <w:noProof/>
-          <w:sz w:val="18"/>
-          <w:szCs w:val="18"/>
-        </w:rPr>
-        <w:t xml:space="preserve">', </w:t>
-      </w:r>
-      <w:r>
-        <w:rPr>
-          <w:rFonts w:ascii="Source Code Pro" w:hAnsi="Source Code Pro"/>
-          <w:noProof/>
-          <w:sz w:val="18"/>
-          <w:szCs w:val="18"/>
-        </w:rPr>
-        <w:t>parameters as String or Dictionary</w:t>
-      </w:r>
-      <w:r>
-        <w:rPr>
-          <w:rFonts w:ascii="Source Code Pro" w:hAnsi="Source Code Pro"/>
-          <w:noProof/>
-          <w:sz w:val="18"/>
-          <w:szCs w:val="18"/>
-        </w:rPr>
-        <w:t xml:space="preserve"> )</w:t>
+        <w:t>( 'user', 'plugin name', parameters as String or Dictionary )</w:t>
       </w:r>
     </w:p>
     <w:p>
@@ -1688,19 +1592,7 @@
         <w:rPr>
           <w:rFonts w:ascii="Source Sans Pro" w:hAnsi="Source Sans Pro"/>
         </w:rPr>
-        <w:t xml:space="preserve"> (packets twister)</w:t>
-      </w:r>
-      <w:r>
-        <w:rPr>
-          <w:rFonts w:ascii="Source Sans Pro" w:hAnsi="Source Sans Pro"/>
-        </w:rPr>
-        <w:t xml:space="preserve">: </w:t>
-      </w:r>
-      <w:r>
-        <w:rPr>
-          <w:rFonts w:ascii="Source Sans Pro" w:hAnsi="Source Sans Pro"/>
-        </w:rPr>
-        <w:t xml:space="preserve">captures network packets and list them to users, allowing them to filter the packets as they are captured, or after capture. All in all this plugin has </w:t>
+        <w:t xml:space="preserve"> (packets twister): captures network packets and list them to users, allowing them to filter the packets as they are captured, or after capture. All in all this plugin has </w:t>
       </w:r>
       <w:r>
         <w:rPr>
@@ -1731,84 +1623,35 @@
           <w:rFonts w:ascii="Source Sans Pro" w:hAnsi="Source Sans Pro"/>
           <w:b/>
         </w:rPr>
-        <w:t>Schedul</w:t>
-      </w:r>
-      <w:r>
-        <w:rPr>
-          <w:rFonts w:ascii="Source Sans Pro" w:hAnsi="Source Sans Pro"/>
-          <w:b/>
-        </w:rPr>
-        <w:t>er</w:t>
-      </w:r>
-      <w:r>
-        <w:rPr>
-          <w:rFonts w:ascii="Source Sans Pro" w:hAnsi="Source Sans Pro"/>
-        </w:rPr>
-        <w:t xml:space="preserve"> Plugin (just Java)</w:t>
-      </w:r>
-      <w:r>
-        <w:rPr>
-          <w:rFonts w:ascii="Source Sans Pro" w:hAnsi="Source Sans Pro"/>
-        </w:rPr>
-        <w:t xml:space="preserve">: </w:t>
-      </w:r>
-      <w:r>
-        <w:rPr>
-          <w:rFonts w:ascii="Source Sans Pro" w:hAnsi="Source Sans Pro"/>
-        </w:rPr>
-        <w:t>allows starting the Central Engine automatically, either one time, daily, or weekly.</w:t>
-      </w:r>
-      <w:r>
-        <w:rPr>
-          <w:rFonts w:ascii="Source Sans Pro" w:hAnsi="Source Sans Pro"/>
-        </w:rPr>
-        <w:t xml:space="preserve">  This Java plug-in controls the Scheduler Service (more about this in the Services section).</w:t>
-      </w:r>
-    </w:p>
-    <w:p>
-      <w:pPr>
-        <w:pStyle w:val="NoSpacing"/>
-        <w:rPr>
-          <w:rFonts w:ascii="Source Sans Pro" w:hAnsi="Source Sans Pro"/>
-        </w:rPr>
-      </w:pPr>
-    </w:p>
-    <w:p>
-      <w:pPr>
-        <w:pStyle w:val="NoSpacing"/>
-        <w:rPr>
-          <w:rFonts w:ascii="Source Sans Pro" w:hAnsi="Source Sans Pro"/>
-        </w:rPr>
-      </w:pPr>
-      <w:r>
-        <w:rPr>
-          <w:rFonts w:ascii="Source Sans Pro" w:hAnsi="Source Sans Pro"/>
-        </w:rPr>
-        <w:t>The plug-ins configuration for each user is in `</w:t>
-      </w:r>
-      <w:r>
-        <w:rPr>
-          <w:rFonts w:ascii="Source Sans Pro" w:hAnsi="Source Sans Pro"/>
-        </w:rPr>
-        <w:t>/</w:t>
-      </w:r>
-      <w:r>
-        <w:rPr>
-          <w:rFonts w:ascii="Source Sans Pro" w:hAnsi="Source Sans Pro"/>
-        </w:rPr>
-        <w:t>$USER_HOME</w:t>
-      </w:r>
-      <w:r>
-        <w:rPr>
-          <w:rFonts w:ascii="Source Sans Pro" w:hAnsi="Source Sans Pro"/>
-        </w:rPr>
-        <w:t>/twister/config/plugins.xml</w:t>
-      </w:r>
-      <w:r>
-        <w:rPr>
-          <w:rFonts w:ascii="Source Sans Pro" w:hAnsi="Source Sans Pro"/>
-        </w:rPr>
-        <w:t>`.</w:t>
+        <w:t>Scheduler</w:t>
+      </w:r>
+      <w:r>
+        <w:rPr>
+          <w:rFonts w:ascii="Source Sans Pro" w:hAnsi="Source Sans Pro"/>
+        </w:rPr>
+        <w:t xml:space="preserve"> Plugin (just Java): allows starting the Central Engine automatically, either one time, daily, or weekly.  This Java plug-in controls the Scheduler Service (more about this in the Services section).</w:t>
+      </w:r>
+    </w:p>
+    <w:p>
+      <w:pPr>
+        <w:pStyle w:val="NoSpacing"/>
+        <w:rPr>
+          <w:rFonts w:ascii="Source Sans Pro" w:hAnsi="Source Sans Pro"/>
+        </w:rPr>
+      </w:pPr>
+    </w:p>
+    <w:p>
+      <w:pPr>
+        <w:pStyle w:val="NoSpacing"/>
+        <w:rPr>
+          <w:rFonts w:ascii="Source Sans Pro" w:hAnsi="Source Sans Pro"/>
+        </w:rPr>
+      </w:pPr>
+      <w:r>
+        <w:rPr>
+          <w:rFonts w:ascii="Source Sans Pro" w:hAnsi="Source Sans Pro"/>
+        </w:rPr>
+        <w:t>The plug-ins configuration for each user is in `/$USER_HOME/twister/config/plugins.xml`.</w:t>
       </w:r>
     </w:p>
     <w:p>
@@ -1905,13 +1748,7 @@
         <w:rPr>
           <w:rFonts w:ascii="Source Sans Pro" w:hAnsi="Source Sans Pro"/>
         </w:rPr>
-        <w:t>In order for the framework to communicate with the plug-in, it</w:t>
-      </w:r>
-      <w:r>
-        <w:rPr>
-          <w:rFonts w:ascii="Source Sans Pro" w:hAnsi="Source Sans Pro"/>
-        </w:rPr>
-        <w:t xml:space="preserve"> must implement the </w:t>
+        <w:t xml:space="preserve">In order for the framework to communicate with the plug-in, it must implement the </w:t>
       </w:r>
       <w:proofErr w:type="spellStart"/>
       <w:r>
@@ -1939,19 +1776,7 @@
         <w:rPr>
           <w:rFonts w:ascii="Source Sans Pro" w:hAnsi="Source Sans Pro"/>
         </w:rPr>
-        <w:t xml:space="preserve"> in the</w:t>
-      </w:r>
-      <w:r>
-        <w:rPr>
-          <w:rFonts w:ascii="Source Sans Pro" w:hAnsi="Source Sans Pro"/>
-        </w:rPr>
-        <w:t xml:space="preserve"> Twister.jar</w:t>
-      </w:r>
-      <w:r>
-        <w:rPr>
-          <w:rFonts w:ascii="Source Sans Pro" w:hAnsi="Source Sans Pro"/>
-        </w:rPr>
-        <w:t xml:space="preserve"> library.</w:t>
+        <w:t xml:space="preserve"> in the Twister.jar library.</w:t>
       </w:r>
     </w:p>
     <w:p>
@@ -1974,13 +1799,7 @@
         <w:rPr>
           <w:rFonts w:ascii="Source Sans Pro" w:hAnsi="Source Sans Pro"/>
         </w:rPr>
-        <w:t>When a new plug-in is downloaded from the server it is automatically initialized by JVM, so, the initialization can’t be contr</w:t>
-      </w:r>
-      <w:r>
-        <w:rPr>
-          <w:rFonts w:ascii="Source Sans Pro" w:hAnsi="Source Sans Pro"/>
-        </w:rPr>
-        <w:t xml:space="preserve">olled by the framework, this is the reason why the plug-in should have an empty constructor. Instead, the initialization should be made in the </w:t>
+        <w:t xml:space="preserve">When a new plug-in is downloaded from the server it is automatically initialized by JVM, so, the initialization can’t be controlled by the framework, this is the reason why the plug-in should have an empty constructor. Instead, the initialization should be made in the </w:t>
       </w:r>
       <w:proofErr w:type="spellStart"/>
       <w:r>
@@ -2107,13 +1926,7 @@
         <w:rPr>
           <w:rFonts w:ascii="Source Sans Pro" w:hAnsi="Source Sans Pro"/>
         </w:rPr>
-        <w:t>In</w:t>
-      </w:r>
-      <w:r>
-        <w:rPr>
-          <w:rFonts w:ascii="Source Sans Pro" w:hAnsi="Source Sans Pro"/>
-        </w:rPr>
-        <w:t>it</w:t>
+        <w:t>Init</w:t>
       </w:r>
       <w:proofErr w:type="spellEnd"/>
       <w:r>
@@ -2223,13 +2036,7 @@
         <w:rPr>
           <w:rFonts w:ascii="Source Sans Pro" w:hAnsi="Source Sans Pro"/>
         </w:rPr>
-        <w:t xml:space="preserve"> of Items genera</w:t>
-      </w:r>
-      <w:r>
-        <w:rPr>
-          <w:rFonts w:ascii="Source Sans Pro" w:hAnsi="Source Sans Pro"/>
-        </w:rPr>
-        <w:t>ted by the user, also found under the Monitoring tab ;</w:t>
+        <w:t xml:space="preserve"> of Items generated by the user, also found under the Monitoring tab ;</w:t>
       </w:r>
     </w:p>
     <w:p>
@@ -2395,13 +2202,7 @@
         <w:rPr>
           <w:rFonts w:ascii="Source Sans Pro" w:hAnsi="Source Sans Pro"/>
         </w:rPr>
-        <w:t>temp: tempor</w:t>
-      </w:r>
-      <w:r>
-        <w:rPr>
-          <w:rFonts w:ascii="Source Sans Pro" w:hAnsi="Source Sans Pro"/>
-        </w:rPr>
-        <w:t>ary folder created by the framework</w:t>
+        <w:t>temp: temporary folder created by the framework</w:t>
       </w:r>
     </w:p>
     <w:p>
@@ -2479,7 +2280,21 @@
         <w:rPr>
           <w:rFonts w:ascii="Source Sans Pro" w:hAnsi="Source Sans Pro"/>
         </w:rPr>
-        <w:t>: config directory found on server</w:t>
+        <w:t xml:space="preserve">: </w:t>
+      </w:r>
+      <w:proofErr w:type="spellStart"/>
+      <w:r>
+        <w:rPr>
+          <w:rFonts w:ascii="Source Sans Pro" w:hAnsi="Source Sans Pro"/>
+        </w:rPr>
+        <w:t>config</w:t>
+      </w:r>
+      <w:proofErr w:type="spellEnd"/>
+      <w:r>
+        <w:rPr>
+          <w:rFonts w:ascii="Source Sans Pro" w:hAnsi="Source Sans Pro"/>
+        </w:rPr>
+        <w:t xml:space="preserve"> directory found on server</w:t>
       </w:r>
     </w:p>
     <w:p>
@@ -2531,13 +2346,7 @@
         <w:rPr>
           <w:rFonts w:ascii="Source Sans Pro" w:hAnsi="Source Sans Pro"/>
         </w:rPr>
-        <w:t>: server port used by EP to con</w:t>
-      </w:r>
-      <w:r>
-        <w:rPr>
-          <w:rFonts w:ascii="Source Sans Pro" w:hAnsi="Source Sans Pro"/>
-        </w:rPr>
-        <w:t xml:space="preserve">nect to a </w:t>
+        <w:t xml:space="preserve">: server port used by EP to connect to a </w:t>
       </w:r>
       <w:proofErr w:type="spellStart"/>
       <w:r>
@@ -2663,7 +2472,21 @@
         <w:rPr>
           <w:rFonts w:ascii="Source Sans Pro" w:hAnsi="Source Sans Pro"/>
         </w:rPr>
-        <w:t>: database config file</w:t>
+        <w:t xml:space="preserve">: database </w:t>
+      </w:r>
+      <w:proofErr w:type="spellStart"/>
+      <w:r>
+        <w:rPr>
+          <w:rFonts w:ascii="Source Sans Pro" w:hAnsi="Source Sans Pro"/>
+        </w:rPr>
+        <w:t>config</w:t>
+      </w:r>
+      <w:proofErr w:type="spellEnd"/>
+      <w:r>
+        <w:rPr>
+          <w:rFonts w:ascii="Source Sans Pro" w:hAnsi="Source Sans Pro"/>
+        </w:rPr>
+        <w:t xml:space="preserve"> file</w:t>
       </w:r>
     </w:p>
     <w:p>
@@ -2689,13 +2512,7 @@
         <w:rPr>
           <w:rFonts w:ascii="Source Sans Pro" w:hAnsi="Source Sans Pro"/>
         </w:rPr>
-        <w:t xml:space="preserve">: path to email </w:t>
-      </w:r>
-      <w:r>
-        <w:rPr>
-          <w:rFonts w:ascii="Source Sans Pro" w:hAnsi="Source Sans Pro"/>
-        </w:rPr>
-        <w:t>configuration directory</w:t>
+        <w:t>: path to email configuration directory</w:t>
       </w:r>
     </w:p>
     <w:p>
@@ -2747,7 +2564,21 @@
         <w:rPr>
           <w:rFonts w:ascii="Source Sans Pro" w:hAnsi="Source Sans Pro"/>
         </w:rPr>
-        <w:t>: local config directory</w:t>
+        <w:t xml:space="preserve">: local </w:t>
+      </w:r>
+      <w:proofErr w:type="spellStart"/>
+      <w:r>
+        <w:rPr>
+          <w:rFonts w:ascii="Source Sans Pro" w:hAnsi="Source Sans Pro"/>
+        </w:rPr>
+        <w:t>config</w:t>
+      </w:r>
+      <w:proofErr w:type="spellEnd"/>
+      <w:r>
+        <w:rPr>
+          <w:rFonts w:ascii="Source Sans Pro" w:hAnsi="Source Sans Pro"/>
+        </w:rPr>
+        <w:t xml:space="preserve"> directory</w:t>
       </w:r>
     </w:p>
     <w:p>
@@ -2825,13 +2656,7 @@
         <w:rPr>
           <w:rFonts w:ascii="Source Sans Pro" w:hAnsi="Source Sans Pro"/>
         </w:rPr>
-        <w:t>: remote directory that contains</w:t>
-      </w:r>
-      <w:r>
-        <w:rPr>
-          <w:rFonts w:ascii="Source Sans Pro" w:hAnsi="Source Sans Pro"/>
-        </w:rPr>
-        <w:t xml:space="preserve"> </w:t>
+        <w:t xml:space="preserve">: remote directory that contains </w:t>
       </w:r>
       <w:proofErr w:type="spellStart"/>
       <w:r>
@@ -2975,13 +2800,7 @@
         <w:rPr>
           <w:rFonts w:ascii="Source Sans Pro" w:hAnsi="Source Sans Pro"/>
         </w:rPr>
-        <w:t>: remote</w:t>
-      </w:r>
-      <w:r>
-        <w:rPr>
-          <w:rFonts w:ascii="Source Sans Pro" w:hAnsi="Source Sans Pro"/>
-        </w:rPr>
-        <w:t xml:space="preserve"> directory to store suites configuration</w:t>
+        <w:t>: remote directory to store suites configuration</w:t>
       </w:r>
     </w:p>
     <w:p>
@@ -3046,13 +2865,7 @@
         <w:rPr>
           <w:rFonts w:ascii="Source Sans Pro" w:hAnsi="Source Sans Pro"/>
         </w:rPr>
-        <w:t xml:space="preserve">) to handle the </w:t>
-      </w:r>
-      <w:r>
-        <w:rPr>
-          <w:rFonts w:ascii="Source Sans Pro" w:hAnsi="Source Sans Pro"/>
-        </w:rPr>
-        <w:t>release of all the resources.</w:t>
+        <w:t>) to handle the release of all the resources.</w:t>
       </w:r>
     </w:p>
     <w:p>
@@ -3082,13 +2895,7 @@
         <w:rPr>
           <w:rFonts w:ascii="Source Sans Pro" w:hAnsi="Source Sans Pro"/>
         </w:rPr>
-        <w:t>cor</w:t>
-      </w:r>
-      <w:r>
-        <w:rPr>
-          <w:rFonts w:ascii="Source Sans Pro" w:hAnsi="Source Sans Pro"/>
-        </w:rPr>
-        <w:t>ectly</w:t>
+        <w:t>corectly</w:t>
       </w:r>
       <w:proofErr w:type="spellEnd"/>
       <w:r>
@@ -3154,13 +2961,7 @@
         <w:rPr>
           <w:rFonts w:ascii="Source Sans Pro" w:hAnsi="Source Sans Pro"/>
         </w:rPr>
-        <w:t>) method. The framework wil</w:t>
-      </w:r>
-      <w:r>
-        <w:rPr>
-          <w:rFonts w:ascii="Source Sans Pro" w:hAnsi="Source Sans Pro"/>
-        </w:rPr>
-        <w:t xml:space="preserve">l take that Component and put it under a new tab with the name provided by the plugin on the method </w:t>
+        <w:t xml:space="preserve">) method. The framework will take that Component and put it under a new tab with the name provided by the plugin on the method </w:t>
       </w:r>
       <w:proofErr w:type="spellStart"/>
       <w:proofErr w:type="gramStart"/>
@@ -3211,13 +3012,7 @@
         <w:rPr>
           <w:rFonts w:ascii="Source Sans Pro" w:hAnsi="Source Sans Pro"/>
         </w:rPr>
-        <w:t xml:space="preserve"> method and should hold a reference to it so that it will serve the framework the same comp</w:t>
-      </w:r>
-      <w:r>
-        <w:rPr>
-          <w:rFonts w:ascii="Source Sans Pro" w:hAnsi="Source Sans Pro"/>
-        </w:rPr>
-        <w:t xml:space="preserve">onent every time </w:t>
+        <w:t xml:space="preserve"> method and should hold a reference to it so that it will serve the framework the same component every time </w:t>
       </w:r>
       <w:proofErr w:type="spellStart"/>
       <w:proofErr w:type="gramStart"/>
@@ -3305,19 +3100,7 @@
         <w:rPr>
           <w:rFonts w:ascii="Source Sans Pro" w:hAnsi="Source Sans Pro"/>
         </w:rPr>
-        <w:t xml:space="preserve"> archive must co</w:t>
-      </w:r>
-      <w:r>
-        <w:rPr>
-          <w:rFonts w:ascii="Source Sans Pro" w:hAnsi="Source Sans Pro"/>
-        </w:rPr>
-        <w:t xml:space="preserve">ntain a configuration file found in </w:t>
-      </w:r>
-      <w:r>
-        <w:rPr>
-          <w:rFonts w:ascii="Source Sans Pro" w:hAnsi="Source Sans Pro"/>
-        </w:rPr>
-        <w:t xml:space="preserve">META-INF/services </w:t>
+        <w:t xml:space="preserve"> archive must contain a configuration file found in META-INF/services </w:t>
       </w:r>
       <w:r>
         <w:rPr>
@@ -3354,11 +3137,6 @@
           <w:rFonts w:ascii="Source Sans Pro" w:hAnsi="Source Sans Pro"/>
         </w:rPr>
         <w:br/>
-      </w:r>
-      <w:r>
-        <w:rPr>
-          <w:rFonts w:ascii="Source Sans Pro" w:hAnsi="Source Sans Pro"/>
-        </w:rPr>
         <w:t>This file contains a single line listing the concrete class name of the implementation, the plugin class name.</w:t>
       </w:r>
     </w:p>
@@ -3479,13 +3257,7 @@
         <w:rPr>
           <w:rFonts w:ascii="Source Sans Pro" w:hAnsi="Source Sans Pro"/>
         </w:rPr>
-        <w:t xml:space="preserve"> and pu</w:t>
-      </w:r>
-      <w:r>
-        <w:rPr>
-          <w:rFonts w:ascii="Source Sans Pro" w:hAnsi="Source Sans Pro"/>
-        </w:rPr>
-        <w:t xml:space="preserve">t it in a </w:t>
+        <w:t xml:space="preserve"> and put it in a </w:t>
       </w:r>
       <w:proofErr w:type="spellStart"/>
       <w:r>
@@ -3873,13 +3645,27 @@
           <w:rFonts w:ascii="Source Sans Pro" w:hAnsi="Source Sans Pro"/>
         </w:rPr>
         <w:tab/>
-        <w:t xml:space="preserve">The BasePlugin holds the </w:t>
+        <w:t xml:space="preserve">The </w:t>
       </w:r>
       <w:proofErr w:type="spellStart"/>
       <w:r>
         <w:rPr>
           <w:rFonts w:ascii="Source Sans Pro" w:hAnsi="Source Sans Pro"/>
         </w:rPr>
+        <w:t>BasePlugin</w:t>
+      </w:r>
+      <w:proofErr w:type="spellEnd"/>
+      <w:r>
+        <w:rPr>
+          <w:rFonts w:ascii="Source Sans Pro" w:hAnsi="Source Sans Pro"/>
+        </w:rPr>
+        <w:t xml:space="preserve"> holds the </w:t>
+      </w:r>
+      <w:proofErr w:type="spellStart"/>
+      <w:r>
+        <w:rPr>
+          <w:rFonts w:ascii="Source Sans Pro" w:hAnsi="Source Sans Pro"/>
+        </w:rPr>
         <w:t>Hashtap</w:t>
       </w:r>
       <w:proofErr w:type="spellEnd"/>
@@ -3943,13 +3729,7 @@
         <w:rPr>
           <w:rFonts w:ascii="Source Sans Pro" w:hAnsi="Source Sans Pro"/>
         </w:rPr>
-        <w:t xml:space="preserve"> initialized in</w:t>
-      </w:r>
-      <w:r>
-        <w:rPr>
-          <w:rFonts w:ascii="Source Sans Pro" w:hAnsi="Source Sans Pro"/>
-        </w:rPr>
-        <w:t xml:space="preserve"> </w:t>
+        <w:t xml:space="preserve"> initialized in </w:t>
       </w:r>
       <w:proofErr w:type="spellStart"/>
       <w:r>
@@ -4675,13 +4455,7 @@
           <w:rFonts w:ascii="Source Sans Pro" w:hAnsi="Source Sans Pro"/>
         </w:rPr>
         <w:tab/>
-        <w:t>Notice</w:t>
-      </w:r>
-      <w:r>
-        <w:rPr>
-          <w:rFonts w:ascii="Source Sans Pro" w:hAnsi="Source Sans Pro"/>
-        </w:rPr>
-        <w:t xml:space="preserve"> how we are holding a reference to the </w:t>
+        <w:t xml:space="preserve">Notice how we are holding a reference to the </w:t>
       </w:r>
       <w:proofErr w:type="spellStart"/>
       <w:r>
@@ -6544,27 +6318,21 @@
           <w:rFonts w:ascii="Source Sans Pro" w:hAnsi="Source Sans Pro"/>
         </w:rPr>
         <w:tab/>
-        <w:t xml:space="preserve">Also for consistency we should release the references on </w:t>
+        <w:t xml:space="preserve">Also for consistency we should release the references on the </w:t>
       </w:r>
       <w:proofErr w:type="gramStart"/>
       <w:r>
         <w:rPr>
           <w:rFonts w:ascii="Source Sans Pro" w:hAnsi="Source Sans Pro"/>
         </w:rPr>
-        <w:t xml:space="preserve">the </w:t>
-      </w:r>
-      <w:r>
-        <w:rPr>
-          <w:rFonts w:ascii="Source Sans Pro" w:hAnsi="Source Sans Pro"/>
-        </w:rPr>
-        <w:t>terminate</w:t>
+        <w:t>terminate(</w:t>
       </w:r>
       <w:proofErr w:type="gramEnd"/>
       <w:r>
         <w:rPr>
           <w:rFonts w:ascii="Source Sans Pro" w:hAnsi="Source Sans Pro"/>
         </w:rPr>
-        <w:t>() method. In case we would have Threads running, we should terminate them here.</w:t>
+        <w:t>) method. In case we would have Threads running, we should terminate them here.</w:t>
       </w:r>
     </w:p>
     <w:p>
@@ -9117,14 +8885,21 @@
           <w:rFonts w:ascii="Source Sans Pro" w:hAnsi="Source Sans Pro"/>
           <w:noProof/>
         </w:rPr>
-        <w:t xml:space="preserve">This archive must contain the </w:t>
-      </w:r>
-      <w:r>
-        <w:rPr>
-          <w:rFonts w:ascii="Source Sans Pro" w:hAnsi="Source Sans Pro"/>
-          <w:noProof/>
-        </w:rPr>
-        <w:t>META-INF/services</w:t>
+        <w:t>This archive must contain the META-INF/services</w:t>
+      </w:r>
+      <w:r>
+        <w:rPr>
+          <w:rFonts w:ascii="Source Sans Pro" w:hAnsi="Source Sans Pro"/>
+          <w:noProof/>
+        </w:rPr>
+        <w:t xml:space="preserve"> directory</w:t>
+      </w:r>
+      <w:r>
+        <w:rPr>
+          <w:rFonts w:ascii="Source Sans Pro" w:hAnsi="Source Sans Pro"/>
+          <w:noProof/>
+        </w:rPr>
+        <w:t>. In the services directory we must put a file named</w:t>
       </w:r>
       <w:r>
         <w:rPr>
@@ -9136,39 +8911,10 @@
       <w:r>
         <w:rPr>
           <w:rFonts w:ascii="Source Sans Pro" w:hAnsi="Source Sans Pro"/>
-          <w:noProof/>
-        </w:rPr>
-        <w:t>directory</w:t>
-      </w:r>
-      <w:r>
-        <w:rPr>
-          <w:rFonts w:ascii="Source Sans Pro" w:hAnsi="Source Sans Pro"/>
-          <w:noProof/>
-        </w:rPr>
-        <w:t>. In the services directory we must put a file named</w:t>
-      </w:r>
-      <w:r>
-        <w:rPr>
-          <w:rFonts w:ascii="Source Sans Pro" w:hAnsi="Source Sans Pro"/>
-          <w:noProof/>
-        </w:rPr>
-        <w:t xml:space="preserve"> </w:t>
-      </w:r>
-      <w:r>
-        <w:rPr>
-          <w:rFonts w:ascii="Source Sans Pro" w:hAnsi="Source Sans Pro"/>
           <w:i/>
           <w:noProof/>
         </w:rPr>
-        <w:t>c</w:t>
-      </w:r>
-      <w:r>
-        <w:rPr>
-          <w:rFonts w:ascii="Source Sans Pro" w:hAnsi="Source Sans Pro"/>
-          <w:i/>
-          <w:noProof/>
-        </w:rPr>
-        <w:t>om.twister.plugin.twisterinterface.TwisterPluginInterface</w:t>
+        <w:t>com.twister.plugin.twisterinterface.TwisterPluginInterface</w:t>
       </w:r>
       <w:r>
         <w:rPr>
@@ -9186,8 +8932,6 @@
           <w:noProof/>
         </w:rPr>
       </w:pPr>
-      <w:bookmarkStart w:id="0" w:name="_GoBack"/>
-      <w:bookmarkEnd w:id="0"/>
     </w:p>
     <w:p>
       <w:pPr>
@@ -9219,14 +8963,7 @@
           <w:rFonts w:ascii="Source Sans Pro" w:hAnsi="Source Sans Pro"/>
           <w:noProof/>
         </w:rPr>
-        <w:t xml:space="preserve"> file to the server Plugins directory, we should be able to download the plug-in from Twister framew</w:t>
-      </w:r>
-      <w:r>
-        <w:rPr>
-          <w:rFonts w:ascii="Source Sans Pro" w:hAnsi="Source Sans Pro"/>
-          <w:noProof/>
-        </w:rPr>
-        <w:t>ork and activate it in the Plugins section.</w:t>
+        <w:t xml:space="preserve"> file to the server Plugins directory, we should be able to download the plug-in from Twister framework and activate it in the Plugins section.</w:t>
       </w:r>
     </w:p>
     <w:p>
@@ -9287,31 +9024,7 @@
         <w:rPr>
           <w:rFonts w:ascii="Source Sans Pro" w:hAnsi="Source Sans Pro"/>
         </w:rPr>
-        <w:t xml:space="preserve">Python plug-ins should implement </w:t>
-      </w:r>
-      <w:r>
-        <w:rPr>
-          <w:rFonts w:ascii="Source Sans Pro" w:hAnsi="Source Sans Pro"/>
-        </w:rPr>
-        <w:t>additional</w:t>
-      </w:r>
-      <w:r>
-        <w:rPr>
-          <w:rFonts w:ascii="Source Sans Pro" w:hAnsi="Source Sans Pro"/>
-        </w:rPr>
-        <w:t xml:space="preserve"> methods necessary to communicate with the Java interface. </w:t>
-      </w:r>
-      <w:r>
-        <w:rPr>
-          <w:rFonts w:ascii="Source Sans Pro" w:hAnsi="Source Sans Pro"/>
-        </w:rPr>
-        <w:t xml:space="preserve">If the default Central Engine methods are sufficient, you don't need to implement a </w:t>
-      </w:r>
-      <w:r>
-        <w:rPr>
-          <w:rFonts w:ascii="Source Sans Pro" w:hAnsi="Source Sans Pro"/>
-        </w:rPr>
-        <w:t>Python plug-in.</w:t>
+        <w:t>Python plug-ins should implement additional methods necessary to communicate with the Java interface. If the default Central Engine methods are sufficient, you don't need to implement a Python plug-in.</w:t>
       </w:r>
     </w:p>
     <w:p>
@@ -9334,19 +9047,7 @@
         <w:rPr>
           <w:rFonts w:ascii="Source Sans Pro" w:hAnsi="Source Sans Pro"/>
         </w:rPr>
-        <w:t xml:space="preserve">You can implement a Python plug-in without a </w:t>
-      </w:r>
-      <w:r>
-        <w:rPr>
-          <w:rFonts w:ascii="Source Sans Pro" w:hAnsi="Source Sans Pro"/>
-        </w:rPr>
-        <w:t>paired</w:t>
-      </w:r>
-      <w:r>
-        <w:rPr>
-          <w:rFonts w:ascii="Source Sans Pro" w:hAnsi="Source Sans Pro"/>
-        </w:rPr>
-        <w:t xml:space="preserve"> Java plug-in. In this case, you will call the additional methods using the standard XML-RPC </w:t>
+        <w:t xml:space="preserve">You can implement a Python plug-in without a paired Java plug-in. In this case, you will call the additional methods using the standard XML-RPC </w:t>
       </w:r>
       <w:proofErr w:type="spellStart"/>
       <w:proofErr w:type="gramStart"/>
@@ -9385,37 +9086,7 @@
         <w:rPr>
           <w:rFonts w:ascii="Source Sans Pro" w:hAnsi="Source Sans Pro"/>
         </w:rPr>
-        <w:t>The file(s) should be placed in the `plugins` folder. Typically, you should name the main</w:t>
-      </w:r>
-      <w:r>
-        <w:rPr>
-          <w:rFonts w:ascii="Source Sans Pro" w:hAnsi="Source Sans Pro"/>
-        </w:rPr>
-        <w:t xml:space="preserve"> Python file the same as the Java plug-in file (ex: </w:t>
-      </w:r>
-      <w:r>
-        <w:rPr>
-          <w:rFonts w:ascii="Source Sans Pro" w:hAnsi="Source Sans Pro"/>
-        </w:rPr>
-        <w:t>GitPlugin.java</w:t>
-      </w:r>
-      <w:r>
-        <w:rPr>
-          <w:rFonts w:ascii="Source Sans Pro" w:hAnsi="Source Sans Pro"/>
-        </w:rPr>
-        <w:t xml:space="preserve"> and </w:t>
-      </w:r>
-      <w:r>
-        <w:rPr>
-          <w:rFonts w:ascii="Source Sans Pro" w:hAnsi="Source Sans Pro"/>
-        </w:rPr>
-        <w:t>GitPlugin.py</w:t>
-      </w:r>
-      <w:r>
-        <w:rPr>
-          <w:rFonts w:ascii="Source Sans Pro" w:hAnsi="Source Sans Pro"/>
-        </w:rPr>
-        <w:t>), if you make a paired plug-in.</w:t>
+        <w:t>The file(s) should be placed in the `plugins` folder. Typically, you should name the main Python file the same as the Java plug-in file (ex: GitPlugin.java and GitPlugin.py), if you make a paired plug-in.</w:t>
       </w:r>
     </w:p>
     <w:p>
@@ -9451,37 +9122,7 @@
         <w:rPr>
           <w:rFonts w:ascii="Source Sans Pro" w:hAnsi="Source Sans Pro"/>
         </w:rPr>
-        <w:t>`</w:t>
-      </w:r>
-      <w:r>
-        <w:rPr>
-          <w:rFonts w:ascii="Source Sans Pro" w:hAnsi="Source Sans Pro"/>
-        </w:rPr>
-        <w:t>/</w:t>
-      </w:r>
-      <w:r>
-        <w:rPr>
-          <w:rFonts w:ascii="Source Sans Pro" w:hAnsi="Source Sans Pro"/>
-        </w:rPr>
-        <w:t>$USER_HOME</w:t>
-      </w:r>
-      <w:r>
-        <w:rPr>
-          <w:rFonts w:ascii="Source Sans Pro" w:hAnsi="Source Sans Pro"/>
-        </w:rPr>
-        <w:t>/twister/config</w:t>
-      </w:r>
-      <w:r>
-        <w:rPr>
-          <w:rFonts w:ascii="Source Sans Pro" w:hAnsi="Source Sans Pro"/>
-        </w:rPr>
-        <w:t xml:space="preserve">` </w:t>
-      </w:r>
-      <w:r>
-        <w:rPr>
-          <w:rFonts w:ascii="Source Sans Pro" w:hAnsi="Source Sans Pro"/>
-        </w:rPr>
-        <w:t>folder. Note that each user has a different plug-ins configuration.</w:t>
+        <w:t>`/$USER_HOME/twister/config` folder. Note that each user has a different plug-ins configuration.</w:t>
       </w:r>
     </w:p>
     <w:p>
@@ -9540,13 +9181,7 @@
         <w:rPr>
           <w:rFonts w:ascii="Source Sans Pro" w:hAnsi="Source Sans Pro"/>
         </w:rPr>
-        <w:t>` function. It's the onl</w:t>
-      </w:r>
-      <w:r>
-        <w:rPr>
-          <w:rFonts w:ascii="Source Sans Pro" w:hAnsi="Source Sans Pro"/>
-        </w:rPr>
-        <w:t>y function called automatically. The `run` function receives only one argument, a dictionary, containing all commands received from the paired Java plug-in, or from another XML-RPC client.</w:t>
+        <w:t>` function. It's the only function called automatically. The `run` function receives only one argument, a dictionary, containing all commands received from the paired Java plug-in, or from another XML-RPC client.</w:t>
       </w:r>
     </w:p>
     <w:p>
@@ -9617,14 +9252,7 @@
           <w:rFonts w:ascii="Source Sans Pro" w:hAnsi="Source Sans Pro"/>
           <w:noProof/>
         </w:rPr>
-        <w:t>{'c</w:t>
-      </w:r>
-      <w:r>
-        <w:rPr>
-          <w:rFonts w:ascii="Source Sans Pro" w:hAnsi="Source Sans Pro"/>
-          <w:noProof/>
-        </w:rPr>
-        <w:t xml:space="preserve">ommand': </w:t>
+        <w:t xml:space="preserve">{'command': </w:t>
       </w:r>
       <w:r>
         <w:rPr>
@@ -9632,7 +9260,14 @@
           <w:noProof/>
           <w:color w:val="808080" w:themeColor="background1" w:themeShade="80"/>
         </w:rPr>
-        <w:t>'</w:t>
+        <w:t>'snapshot'</w:t>
+      </w:r>
+      <w:r>
+        <w:rPr>
+          <w:rFonts w:ascii="Source Sans Pro" w:hAnsi="Source Sans Pro"/>
+          <w:noProof/>
+        </w:rPr>
+        <w:t xml:space="preserve">,  'src': </w:t>
       </w:r>
       <w:r>
         <w:rPr>
@@ -9640,7 +9275,14 @@
           <w:noProof/>
           <w:color w:val="808080" w:themeColor="background1" w:themeShade="80"/>
         </w:rPr>
-        <w:t>snapshot</w:t>
+        <w:t>'/home/user/src'</w:t>
+      </w:r>
+      <w:r>
+        <w:rPr>
+          <w:rFonts w:ascii="Source Sans Pro" w:hAnsi="Source Sans Pro"/>
+          <w:noProof/>
+        </w:rPr>
+        <w:t xml:space="preserve">,  'dst': </w:t>
       </w:r>
       <w:r>
         <w:rPr>
@@ -9648,97 +9290,14 @@
           <w:noProof/>
           <w:color w:val="808080" w:themeColor="background1" w:themeShade="80"/>
         </w:rPr>
-        <w:t>'</w:t>
-      </w:r>
-      <w:r>
-        <w:rPr>
-          <w:rFonts w:ascii="Source Sans Pro" w:hAnsi="Source Sans Pro"/>
-          <w:noProof/>
-        </w:rPr>
-        <w:t>,</w:t>
-      </w:r>
-      <w:r>
-        <w:rPr>
-          <w:rFonts w:ascii="Source Sans Pro" w:hAnsi="Source Sans Pro"/>
-          <w:noProof/>
-        </w:rPr>
-        <w:t xml:space="preserve">  'src': </w:t>
-      </w:r>
-      <w:r>
-        <w:rPr>
-          <w:rFonts w:ascii="Source Sans Pro" w:hAnsi="Source Sans Pro"/>
-          <w:noProof/>
-          <w:color w:val="808080" w:themeColor="background1" w:themeShade="80"/>
-        </w:rPr>
-        <w:t>'</w:t>
-      </w:r>
-      <w:r>
-        <w:rPr>
-          <w:rFonts w:ascii="Source Sans Pro" w:hAnsi="Source Sans Pro"/>
-          <w:noProof/>
-          <w:color w:val="808080" w:themeColor="background1" w:themeShade="80"/>
-        </w:rPr>
-        <w:t>/home/user/src</w:t>
-      </w:r>
-      <w:r>
-        <w:rPr>
-          <w:rFonts w:ascii="Source Sans Pro" w:hAnsi="Source Sans Pro"/>
-          <w:noProof/>
-          <w:color w:val="808080" w:themeColor="background1" w:themeShade="80"/>
-        </w:rPr>
-        <w:t>'</w:t>
-      </w:r>
-      <w:r>
-        <w:rPr>
-          <w:rFonts w:ascii="Source Sans Pro" w:hAnsi="Source Sans Pro"/>
-          <w:noProof/>
-        </w:rPr>
-        <w:t>,</w:t>
-      </w:r>
-      <w:r>
-        <w:rPr>
-          <w:rFonts w:ascii="Source Sans Pro" w:hAnsi="Source Sans Pro"/>
-          <w:noProof/>
-        </w:rPr>
-        <w:t xml:space="preserve">  'dst': </w:t>
-      </w:r>
-      <w:r>
-        <w:rPr>
-          <w:rFonts w:ascii="Source Sans Pro" w:hAnsi="Source Sans Pro"/>
-          <w:noProof/>
-          <w:color w:val="808080" w:themeColor="background1" w:themeShade="80"/>
-        </w:rPr>
-        <w:t>'</w:t>
-      </w:r>
-      <w:r>
-        <w:rPr>
-          <w:rFonts w:ascii="Source Sans Pro" w:hAnsi="Source Sans Pro"/>
-          <w:noProof/>
-          <w:color w:val="808080" w:themeColor="background1" w:themeShade="80"/>
-        </w:rPr>
-        <w:t>/home/user/dst</w:t>
-      </w:r>
-      <w:r>
-        <w:rPr>
-          <w:rFonts w:ascii="Source Sans Pro" w:hAnsi="Source Sans Pro"/>
-          <w:noProof/>
-          <w:color w:val="808080" w:themeColor="background1" w:themeShade="80"/>
-        </w:rPr>
-        <w:t>'</w:t>
-      </w:r>
-      <w:r>
-        <w:rPr>
-          <w:rFonts w:ascii="Source Sans Pro" w:hAnsi="Source Sans Pro"/>
-          <w:noProof/>
-        </w:rPr>
-        <w:t xml:space="preserve">},  </w:t>
-      </w:r>
-      <w:r>
-        <w:rPr>
-          <w:rFonts w:ascii="Source Sans Pro" w:hAnsi="Source Sans Pro"/>
-          <w:noProof/>
-        </w:rPr>
-        <w:t>OR</w:t>
+        <w:t>'/home/user/dst'</w:t>
+      </w:r>
+      <w:r>
+        <w:rPr>
+          <w:rFonts w:ascii="Source Sans Pro" w:hAnsi="Source Sans Pro"/>
+          <w:noProof/>
+        </w:rPr>
+        <w:t>},  OR</w:t>
       </w:r>
     </w:p>
     <w:p>
@@ -9766,7 +9325,14 @@
           <w:noProof/>
           <w:color w:val="808080" w:themeColor="background1" w:themeShade="80"/>
         </w:rPr>
-        <w:t>'</w:t>
+        <w:t>'update'</w:t>
+      </w:r>
+      <w:r>
+        <w:rPr>
+          <w:rFonts w:ascii="Source Sans Pro" w:hAnsi="Source Sans Pro"/>
+          <w:noProof/>
+        </w:rPr>
+        <w:t xml:space="preserve">,  'overwrite': </w:t>
       </w:r>
       <w:r>
         <w:rPr>
@@ -9774,7 +9340,14 @@
           <w:noProof/>
           <w:color w:val="808080" w:themeColor="background1" w:themeShade="80"/>
         </w:rPr>
-        <w:t>update</w:t>
+        <w:t>'false'</w:t>
+      </w:r>
+      <w:r>
+        <w:rPr>
+          <w:rFonts w:ascii="Source Sans Pro" w:hAnsi="Source Sans Pro"/>
+          <w:noProof/>
+        </w:rPr>
+        <w:t xml:space="preserve">,  'src': </w:t>
       </w:r>
       <w:r>
         <w:rPr>
@@ -9782,21 +9355,14 @@
           <w:noProof/>
           <w:color w:val="808080" w:themeColor="background1" w:themeShade="80"/>
         </w:rPr>
-        <w:t>'</w:t>
-      </w:r>
-      <w:r>
-        <w:rPr>
-          <w:rFonts w:ascii="Source Sans Pro" w:hAnsi="Source Sans Pro"/>
-          <w:noProof/>
-        </w:rPr>
-        <w:t>,</w:t>
-      </w:r>
-      <w:r>
-        <w:rPr>
-          <w:rFonts w:ascii="Source Sans Pro" w:hAnsi="Source Sans Pro"/>
-          <w:noProof/>
-        </w:rPr>
-        <w:t xml:space="preserve">  'overwrite': </w:t>
+        <w:t>'/home/user/src'</w:t>
+      </w:r>
+      <w:r>
+        <w:rPr>
+          <w:rFonts w:ascii="Source Sans Pro" w:hAnsi="Source Sans Pro"/>
+          <w:noProof/>
+        </w:rPr>
+        <w:t xml:space="preserve">,  'dst': </w:t>
       </w:r>
       <w:r>
         <w:rPr>
@@ -9804,113 +9370,14 @@
           <w:noProof/>
           <w:color w:val="808080" w:themeColor="background1" w:themeShade="80"/>
         </w:rPr>
-        <w:t>'</w:t>
-      </w:r>
-      <w:r>
-        <w:rPr>
-          <w:rFonts w:ascii="Source Sans Pro" w:hAnsi="Source Sans Pro"/>
-          <w:noProof/>
-          <w:color w:val="808080" w:themeColor="background1" w:themeShade="80"/>
-        </w:rPr>
-        <w:t>false</w:t>
-      </w:r>
-      <w:r>
-        <w:rPr>
-          <w:rFonts w:ascii="Source Sans Pro" w:hAnsi="Source Sans Pro"/>
-          <w:noProof/>
-          <w:color w:val="808080" w:themeColor="background1" w:themeShade="80"/>
-        </w:rPr>
-        <w:t>'</w:t>
-      </w:r>
-      <w:r>
-        <w:rPr>
-          <w:rFonts w:ascii="Source Sans Pro" w:hAnsi="Source Sans Pro"/>
-          <w:noProof/>
-        </w:rPr>
-        <w:t>,</w:t>
-      </w:r>
-      <w:r>
-        <w:rPr>
-          <w:rFonts w:ascii="Source Sans Pro" w:hAnsi="Source Sans Pro"/>
-          <w:noProof/>
-        </w:rPr>
-        <w:t xml:space="preserve">  'src': </w:t>
-      </w:r>
-      <w:r>
-        <w:rPr>
-          <w:rFonts w:ascii="Source Sans Pro" w:hAnsi="Source Sans Pro"/>
-          <w:noProof/>
-          <w:color w:val="808080" w:themeColor="background1" w:themeShade="80"/>
-        </w:rPr>
-        <w:t>'</w:t>
-      </w:r>
-      <w:r>
-        <w:rPr>
-          <w:rFonts w:ascii="Source Sans Pro" w:hAnsi="Source Sans Pro"/>
-          <w:noProof/>
-          <w:color w:val="808080" w:themeColor="background1" w:themeShade="80"/>
-        </w:rPr>
-        <w:t>/home/user/src</w:t>
-      </w:r>
-      <w:r>
-        <w:rPr>
-          <w:rFonts w:ascii="Source Sans Pro" w:hAnsi="Source Sans Pro"/>
-          <w:noProof/>
-          <w:color w:val="808080" w:themeColor="background1" w:themeShade="80"/>
-        </w:rPr>
-        <w:t>'</w:t>
-      </w:r>
-      <w:r>
-        <w:rPr>
-          <w:rFonts w:ascii="Source Sans Pro" w:hAnsi="Source Sans Pro"/>
-          <w:noProof/>
-        </w:rPr>
-        <w:t>,</w:t>
-      </w:r>
-      <w:r>
-        <w:rPr>
-          <w:rFonts w:ascii="Source Sans Pro" w:hAnsi="Source Sans Pro"/>
-          <w:noProof/>
-        </w:rPr>
-        <w:t xml:space="preserve">  'dst': </w:t>
-      </w:r>
-      <w:r>
-        <w:rPr>
-          <w:rFonts w:ascii="Source Sans Pro" w:hAnsi="Source Sans Pro"/>
-          <w:noProof/>
-          <w:color w:val="808080" w:themeColor="background1" w:themeShade="80"/>
-        </w:rPr>
-        <w:t>'</w:t>
-      </w:r>
-      <w:r>
-        <w:rPr>
-          <w:rFonts w:ascii="Source Sans Pro" w:hAnsi="Source Sans Pro"/>
-          <w:noProof/>
-          <w:color w:val="808080" w:themeColor="background1" w:themeShade="80"/>
-        </w:rPr>
-        <w:t>/home/user/dst</w:t>
-      </w:r>
-      <w:r>
-        <w:rPr>
-          <w:rFonts w:ascii="Source Sans Pro" w:hAnsi="Source Sans Pro"/>
-          <w:noProof/>
-          <w:color w:val="808080" w:themeColor="background1" w:themeShade="80"/>
-        </w:rPr>
-        <w:t>'</w:t>
-      </w:r>
-      <w:r>
-        <w:rPr>
-          <w:rFonts w:ascii="Source Sans Pro" w:hAnsi="Source Sans Pro"/>
-          <w:noProof/>
-        </w:rPr>
-        <w:t xml:space="preserve">},  </w:t>
-      </w:r>
-      <w:r>
-        <w:rPr>
-          <w:rFonts w:ascii="Source Sans Pro" w:hAnsi="Source Sans Pro"/>
-          <w:noProof/>
-        </w:rPr>
-        <w:t>OR</w:t>
+        <w:t>'/home/user/dst'</w:t>
+      </w:r>
+      <w:r>
+        <w:rPr>
+          <w:rFonts w:ascii="Source Sans Pro" w:hAnsi="Source Sans Pro"/>
+          <w:noProof/>
+        </w:rPr>
+        <w:t>},  OR</w:t>
       </w:r>
     </w:p>
     <w:p>
@@ -9938,7 +9405,14 @@
           <w:noProof/>
           <w:color w:val="808080" w:themeColor="background1" w:themeShade="80"/>
         </w:rPr>
-        <w:t>'</w:t>
+        <w:t>'delete'</w:t>
+      </w:r>
+      <w:r>
+        <w:rPr>
+          <w:rFonts w:ascii="Source Sans Pro" w:hAnsi="Source Sans Pro"/>
+          <w:noProof/>
+        </w:rPr>
+        <w:t xml:space="preserve">,  'src': </w:t>
       </w:r>
       <w:r>
         <w:rPr>
@@ -9946,7 +9420,14 @@
           <w:noProof/>
           <w:color w:val="808080" w:themeColor="background1" w:themeShade="80"/>
         </w:rPr>
-        <w:t>delete</w:t>
+        <w:t>'/home/user/src'</w:t>
+      </w:r>
+      <w:r>
+        <w:rPr>
+          <w:rFonts w:ascii="Source Sans Pro" w:hAnsi="Source Sans Pro"/>
+          <w:noProof/>
+        </w:rPr>
+        <w:t xml:space="preserve">,  'dst': </w:t>
       </w:r>
       <w:r>
         <w:rPr>
@@ -9954,83 +9435,7 @@
           <w:noProof/>
           <w:color w:val="808080" w:themeColor="background1" w:themeShade="80"/>
         </w:rPr>
-        <w:t>'</w:t>
-      </w:r>
-      <w:r>
-        <w:rPr>
-          <w:rFonts w:ascii="Source Sans Pro" w:hAnsi="Source Sans Pro"/>
-          <w:noProof/>
-        </w:rPr>
-        <w:t>,</w:t>
-      </w:r>
-      <w:r>
-        <w:rPr>
-          <w:rFonts w:ascii="Source Sans Pro" w:hAnsi="Source Sans Pro"/>
-          <w:noProof/>
-        </w:rPr>
-        <w:t xml:space="preserve">  'src': </w:t>
-      </w:r>
-      <w:r>
-        <w:rPr>
-          <w:rFonts w:ascii="Source Sans Pro" w:hAnsi="Source Sans Pro"/>
-          <w:noProof/>
-          <w:color w:val="808080" w:themeColor="background1" w:themeShade="80"/>
-        </w:rPr>
-        <w:t>'</w:t>
-      </w:r>
-      <w:r>
-        <w:rPr>
-          <w:rFonts w:ascii="Source Sans Pro" w:hAnsi="Source Sans Pro"/>
-          <w:noProof/>
-          <w:color w:val="808080" w:themeColor="background1" w:themeShade="80"/>
-        </w:rPr>
-        <w:t>/home/user/src</w:t>
-      </w:r>
-      <w:r>
-        <w:rPr>
-          <w:rFonts w:ascii="Source Sans Pro" w:hAnsi="Source Sans Pro"/>
-          <w:noProof/>
-          <w:color w:val="808080" w:themeColor="background1" w:themeShade="80"/>
-        </w:rPr>
-        <w:t>'</w:t>
-      </w:r>
-      <w:r>
-        <w:rPr>
-          <w:rFonts w:ascii="Source Sans Pro" w:hAnsi="Source Sans Pro"/>
-          <w:noProof/>
-        </w:rPr>
-        <w:t>,</w:t>
-      </w:r>
-      <w:r>
-        <w:rPr>
-          <w:rFonts w:ascii="Source Sans Pro" w:hAnsi="Source Sans Pro"/>
-          <w:noProof/>
-        </w:rPr>
-        <w:t xml:space="preserve">  'dst': </w:t>
-      </w:r>
-      <w:r>
-        <w:rPr>
-          <w:rFonts w:ascii="Source Sans Pro" w:hAnsi="Source Sans Pro"/>
-          <w:noProof/>
-          <w:color w:val="808080" w:themeColor="background1" w:themeShade="80"/>
-        </w:rPr>
-        <w:t>'</w:t>
-      </w:r>
-      <w:r>
-        <w:rPr>
-          <w:rFonts w:ascii="Source Sans Pro" w:hAnsi="Source Sans Pro"/>
-          <w:noProof/>
-          <w:color w:val="808080" w:themeColor="background1" w:themeShade="80"/>
-        </w:rPr>
-        <w:t>/home/user/dst</w:t>
-      </w:r>
-      <w:r>
-        <w:rPr>
-          <w:rFonts w:ascii="Source Sans Pro" w:hAnsi="Source Sans Pro"/>
-          <w:noProof/>
-          <w:color w:val="808080" w:themeColor="background1" w:themeShade="80"/>
-        </w:rPr>
-        <w:t>'</w:t>
+        <w:t>'/home/user/dst'</w:t>
       </w:r>
       <w:r>
         <w:rPr>
@@ -10197,19 +9602,7 @@
         <w:rPr>
           <w:rFonts w:ascii="Source Sans Pro" w:hAnsi="Source Sans Pro"/>
         </w:rPr>
-        <w:t xml:space="preserve"> </w:t>
-      </w:r>
-      <w:r>
-        <w:rPr>
-          <w:rFonts w:ascii="Source Sans Pro" w:hAnsi="Source Sans Pro"/>
-        </w:rPr>
-        <w:t xml:space="preserve">is a Python service that </w:t>
-      </w:r>
-      <w:r>
-        <w:rPr>
-          <w:rFonts w:ascii="Source Sans Pro" w:hAnsi="Source Sans Pro"/>
-        </w:rPr>
-        <w:t>starts the Central Engine automatically, either one time, daily, or weekly. It is controlled using the Java Scheduler plug-in.</w:t>
+        <w:t xml:space="preserve"> is a Python service that starts the Central Engine automatically, either one time, daily, or weekly. It is controlled using the Java Scheduler plug-in.</w:t>
       </w:r>
     </w:p>
     <w:p>

</xml_diff>

<commit_message>
Bug fixes, link file fixes, lpugins description method chnge
</commit_message>
<xml_diff>
--- a/doc/Twister Libraries, Plugins, Services.docx
+++ b/doc/Twister Libraries, Plugins, Services.docx
@@ -262,13 +262,7 @@
         <w:rPr>
           <w:rFonts w:ascii="Source Sans Pro" w:hAnsi="Source Sans Pro"/>
         </w:rPr>
-        <w:t>The libraries are Python or TCL files or folders that are downloaded by the Execution Pr</w:t>
-      </w:r>
-      <w:r>
-        <w:rPr>
-          <w:rFonts w:ascii="Source Sans Pro" w:hAnsi="Source Sans Pro"/>
-        </w:rPr>
-        <w:t>ocess, before executing the tests.</w:t>
+        <w:t>The libraries are Python or TCL files or folders that are downloaded by the Execution Process, before executing the tests.</w:t>
       </w:r>
     </w:p>
     <w:p>
@@ -359,16 +353,7 @@
           <w:sz w:val="18"/>
           <w:szCs w:val="18"/>
         </w:rPr>
-        <w:t xml:space="preserve">from ce_libs import </w:t>
-      </w:r>
-      <w:r>
-        <w:rPr>
-          <w:rFonts w:ascii="Source Code Pro" w:hAnsi="Source Code Pro"/>
-          <w:noProof/>
-          <w:sz w:val="18"/>
-          <w:szCs w:val="18"/>
-        </w:rPr>
-        <w:t>SomeLibrary</w:t>
+        <w:t>from ce_libs import SomeLibrary</w:t>
       </w:r>
     </w:p>
     <w:p>
@@ -450,16 +435,7 @@
           <w:sz w:val="18"/>
           <w:szCs w:val="18"/>
         </w:rPr>
-        <w:t xml:space="preserve">package require </w:t>
-      </w:r>
-      <w:r>
-        <w:rPr>
-          <w:rFonts w:ascii="Source Code Pro" w:hAnsi="Source Code Pro"/>
-          <w:noProof/>
-          <w:sz w:val="18"/>
-          <w:szCs w:val="18"/>
-        </w:rPr>
-        <w:t>SomeLibrary</w:t>
+        <w:t>package require SomeLibrary</w:t>
       </w:r>
     </w:p>
     <w:p>
@@ -522,13 +498,7 @@
         <w:rPr>
           <w:rFonts w:ascii="Source Sans Pro" w:hAnsi="Source Sans Pro"/>
         </w:rPr>
-        <w:t xml:space="preserve">.py: used by the </w:t>
-      </w:r>
-      <w:r>
-        <w:rPr>
-          <w:rFonts w:ascii="Source Sans Pro" w:hAnsi="Source Sans Pro"/>
-        </w:rPr>
-        <w:t xml:space="preserve">tests to access the Resource Allocator and </w:t>
+        <w:t xml:space="preserve">.py: used by the tests to access the Resource Allocator and </w:t>
       </w:r>
       <w:proofErr w:type="spellStart"/>
       <w:r>
@@ -592,13 +562,7 @@
         <w:rPr>
           <w:rFonts w:ascii="Source Sans Pro" w:hAnsi="Source Sans Pro"/>
         </w:rPr>
-        <w:t>.py : wrapper over python default FTP library, allows creating connections, login</w:t>
-      </w:r>
-      <w:r>
-        <w:rPr>
-          <w:rFonts w:ascii="Source Sans Pro" w:hAnsi="Source Sans Pro"/>
-        </w:rPr>
-        <w:t xml:space="preserve">, make folders, delete files and folders, </w:t>
+        <w:t xml:space="preserve">.py : wrapper over python default FTP library, allows creating connections, login, make folders, delete files and folders, </w:t>
       </w:r>
       <w:proofErr w:type="spellStart"/>
       <w:r>
@@ -657,53 +621,29 @@
         <w:rPr>
           <w:rFonts w:ascii="Source Sans Pro" w:hAnsi="Source Sans Pro"/>
         </w:rPr>
-        <w:t xml:space="preserve">' and offers a manager for custom telnet connections that ensures they are up and kept alive. The library learns the prompt </w:t>
-      </w:r>
-      <w:r>
-        <w:rPr>
-          <w:rFonts w:ascii="Source Sans Pro" w:hAnsi="Source Sans Pro"/>
-        </w:rPr>
-        <w:t xml:space="preserve">for login on devices you use and can login automatically. The manager allows the user to open, list and close telnet connections and the other basic operations as read, write. </w:t>
-      </w:r>
-    </w:p>
-    <w:p>
-      <w:pPr>
-        <w:pStyle w:val="NoSpacing"/>
-        <w:rPr>
-          <w:rFonts w:ascii="Source Sans Pro" w:hAnsi="Source Sans Pro"/>
-        </w:rPr>
-      </w:pPr>
-    </w:p>
-    <w:p>
-      <w:pPr>
-        <w:pStyle w:val="NoSpacing"/>
-        <w:rPr>
-          <w:rFonts w:ascii="Source Sans Pro" w:hAnsi="Source Sans Pro"/>
-        </w:rPr>
-      </w:pPr>
-      <w:r>
-        <w:rPr>
-          <w:rFonts w:ascii="Source Sans Pro" w:hAnsi="Source Sans Pro"/>
-        </w:rPr>
-        <w:t>The Python libraries can be accessed only from Python tests, and the TCL libra</w:t>
-      </w:r>
-      <w:r>
-        <w:rPr>
-          <w:rFonts w:ascii="Source Sans Pro" w:hAnsi="Source Sans Pro"/>
-        </w:rPr>
-        <w:t xml:space="preserve">ries can be accessed only from TCL tests, </w:t>
-      </w:r>
-      <w:r>
-        <w:rPr>
-          <w:rFonts w:ascii="Source Sans Pro" w:hAnsi="Source Sans Pro"/>
-        </w:rPr>
-        <w:t>but</w:t>
-      </w:r>
-      <w:r>
-        <w:rPr>
-          <w:rFonts w:ascii="Source Sans Pro" w:hAnsi="Source Sans Pro"/>
-        </w:rPr>
-        <w:t xml:space="preserve"> you can easily pass objects between languages, using </w:t>
+        <w:t xml:space="preserve">' and offers a manager for custom telnet connections that ensures they are up and kept alive. The library learns the prompt for login on devices you use and can login automatically. The manager allows the user to open, list and close telnet connections and the other basic operations as read, write. </w:t>
+      </w:r>
+    </w:p>
+    <w:p>
+      <w:pPr>
+        <w:pStyle w:val="NoSpacing"/>
+        <w:rPr>
+          <w:rFonts w:ascii="Source Sans Pro" w:hAnsi="Source Sans Pro"/>
+        </w:rPr>
+      </w:pPr>
+    </w:p>
+    <w:p>
+      <w:pPr>
+        <w:pStyle w:val="NoSpacing"/>
+        <w:rPr>
+          <w:rFonts w:ascii="Source Sans Pro" w:hAnsi="Source Sans Pro"/>
+        </w:rPr>
+      </w:pPr>
+      <w:r>
+        <w:rPr>
+          <w:rFonts w:ascii="Source Sans Pro" w:hAnsi="Source Sans Pro"/>
+        </w:rPr>
+        <w:t xml:space="preserve">The Python libraries can be accessed only from Python tests, and the TCL libraries can be accessed only from TCL tests, but you can easily pass objects between languages, using </w:t>
       </w:r>
       <w:proofErr w:type="spellStart"/>
       <w:r>
@@ -784,13 +724,7 @@
         <w:rPr>
           <w:rFonts w:ascii="Source Sans Pro" w:hAnsi="Source Sans Pro"/>
         </w:rPr>
-        <w:t>For example, in a su</w:t>
-      </w:r>
-      <w:r>
-        <w:rPr>
-          <w:rFonts w:ascii="Source Sans Pro" w:hAnsi="Source Sans Pro"/>
-        </w:rPr>
-        <w:t>ite of TCL tests, you want to access the smart Python TELNET library.</w:t>
+        <w:t>For example, in a suite of TCL tests, you want to access the smart Python TELNET library.</w:t>
       </w:r>
     </w:p>
     <w:p>
@@ -884,34 +818,7 @@
           <w:sz w:val="18"/>
           <w:szCs w:val="18"/>
         </w:rPr>
-        <w:t xml:space="preserve">from </w:t>
-      </w:r>
-      <w:r>
-        <w:rPr>
-          <w:rFonts w:ascii="Source Code Pro" w:hAnsi="Source Code Pro"/>
-          <w:noProof/>
-          <w:sz w:val="18"/>
-          <w:szCs w:val="18"/>
-        </w:rPr>
-        <w:t>ce_libs</w:t>
-      </w:r>
-      <w:r>
-        <w:rPr>
-          <w:rFonts w:ascii="Source Code Pro" w:hAnsi="Source Code Pro"/>
-          <w:noProof/>
-          <w:sz w:val="18"/>
-          <w:szCs w:val="18"/>
-        </w:rPr>
-        <w:t xml:space="preserve"> import </w:t>
-      </w:r>
-      <w:r>
-        <w:rPr>
-          <w:rFonts w:ascii="Source Code Pro" w:hAnsi="Source Code Pro"/>
-          <w:noProof/>
-          <w:sz w:val="18"/>
-          <w:szCs w:val="18"/>
-        </w:rPr>
-        <w:t>TelnetManager</w:t>
+        <w:t>from ce_libs import TelnetManager</w:t>
       </w:r>
     </w:p>
     <w:p>
@@ -1073,16 +980,7 @@
           <w:sz w:val="18"/>
           <w:szCs w:val="18"/>
         </w:rPr>
-        <w:t xml:space="preserve">setGlobal('tm', tm) # Save the python object in a variable, shared between tests </w:t>
-      </w:r>
-      <w:r>
-        <w:rPr>
-          <w:rFonts w:ascii="Source Code Pro" w:hAnsi="Source Code Pro"/>
-          <w:noProof/>
-          <w:sz w:val="18"/>
-          <w:szCs w:val="18"/>
-        </w:rPr>
-        <w:t>for this EP</w:t>
+        <w:t>setGlobal('tm', tm) # Save the python object in a variable, shared between tests for this EP</w:t>
       </w:r>
     </w:p>
     <w:p>
@@ -1257,13 +1155,7 @@
         <w:rPr>
           <w:rFonts w:ascii="Source Sans Pro" w:hAnsi="Source Sans Pro"/>
         </w:rPr>
-        <w:t>` function can all any Python function or object from within TCL test</w:t>
-      </w:r>
-      <w:r>
-        <w:rPr>
-          <w:rFonts w:ascii="Source Sans Pro" w:hAnsi="Source Sans Pro"/>
-        </w:rPr>
-        <w:t>s.</w:t>
+        <w:t>` function can all any Python function or object from within TCL tests.</w:t>
       </w:r>
     </w:p>
     <w:p>
@@ -1437,61 +1329,7 @@
           <w:sz w:val="18"/>
           <w:szCs w:val="18"/>
         </w:rPr>
-        <w:t>( '</w:t>
-      </w:r>
-      <w:r>
-        <w:rPr>
-          <w:rFonts w:ascii="Source Code Pro" w:hAnsi="Source Code Pro"/>
-          <w:noProof/>
-          <w:sz w:val="18"/>
-          <w:szCs w:val="18"/>
-        </w:rPr>
-        <w:t>user</w:t>
-      </w:r>
-      <w:r>
-        <w:rPr>
-          <w:rFonts w:ascii="Source Code Pro" w:hAnsi="Source Code Pro"/>
-          <w:noProof/>
-          <w:sz w:val="18"/>
-          <w:szCs w:val="18"/>
-        </w:rPr>
-        <w:t>', '</w:t>
-      </w:r>
-      <w:r>
-        <w:rPr>
-          <w:rFonts w:ascii="Source Code Pro" w:hAnsi="Source Code Pro"/>
-          <w:noProof/>
-          <w:sz w:val="18"/>
-          <w:szCs w:val="18"/>
-        </w:rPr>
-        <w:t>plugin name</w:t>
-      </w:r>
-      <w:r>
-        <w:rPr>
-          <w:rFonts w:ascii="Source Code Pro" w:hAnsi="Source Code Pro"/>
-          <w:noProof/>
-          <w:sz w:val="18"/>
-          <w:szCs w:val="18"/>
-        </w:rPr>
-        <w:t xml:space="preserve">', </w:t>
-      </w:r>
-      <w:r>
-        <w:rPr>
-          <w:rFonts w:ascii="Source Code Pro" w:hAnsi="Source Code Pro"/>
-          <w:noProof/>
-          <w:sz w:val="18"/>
-          <w:szCs w:val="18"/>
-        </w:rPr>
-        <w:t>parameters as String or Dictionary</w:t>
-      </w:r>
-      <w:r>
-        <w:rPr>
-          <w:rFonts w:ascii="Source Code Pro" w:hAnsi="Source Code Pro"/>
-          <w:noProof/>
-          <w:sz w:val="18"/>
-          <w:szCs w:val="18"/>
-        </w:rPr>
-        <w:t xml:space="preserve"> )</w:t>
+        <w:t>( 'user', 'plugin name', parameters as String or Dictionary )</w:t>
       </w:r>
     </w:p>
     <w:p>
@@ -1688,19 +1526,7 @@
         <w:rPr>
           <w:rFonts w:ascii="Source Sans Pro" w:hAnsi="Source Sans Pro"/>
         </w:rPr>
-        <w:t xml:space="preserve"> (packets twister)</w:t>
-      </w:r>
-      <w:r>
-        <w:rPr>
-          <w:rFonts w:ascii="Source Sans Pro" w:hAnsi="Source Sans Pro"/>
-        </w:rPr>
-        <w:t xml:space="preserve">: </w:t>
-      </w:r>
-      <w:r>
-        <w:rPr>
-          <w:rFonts w:ascii="Source Sans Pro" w:hAnsi="Source Sans Pro"/>
-        </w:rPr>
-        <w:t xml:space="preserve">captures network packets and list them to users, allowing them to filter the packets as they are captured, or after capture. All in all this plugin has </w:t>
+        <w:t xml:space="preserve"> (packets twister): captures network packets and list them to users, allowing them to filter the packets as they are captured, or after capture. All in all this plugin has </w:t>
       </w:r>
       <w:r>
         <w:rPr>
@@ -1731,84 +1557,35 @@
           <w:rFonts w:ascii="Source Sans Pro" w:hAnsi="Source Sans Pro"/>
           <w:b/>
         </w:rPr>
-        <w:t>Schedul</w:t>
-      </w:r>
-      <w:r>
-        <w:rPr>
-          <w:rFonts w:ascii="Source Sans Pro" w:hAnsi="Source Sans Pro"/>
-          <w:b/>
-        </w:rPr>
-        <w:t>er</w:t>
-      </w:r>
-      <w:r>
-        <w:rPr>
-          <w:rFonts w:ascii="Source Sans Pro" w:hAnsi="Source Sans Pro"/>
-        </w:rPr>
-        <w:t xml:space="preserve"> Plugin (just Java)</w:t>
-      </w:r>
-      <w:r>
-        <w:rPr>
-          <w:rFonts w:ascii="Source Sans Pro" w:hAnsi="Source Sans Pro"/>
-        </w:rPr>
-        <w:t xml:space="preserve">: </w:t>
-      </w:r>
-      <w:r>
-        <w:rPr>
-          <w:rFonts w:ascii="Source Sans Pro" w:hAnsi="Source Sans Pro"/>
-        </w:rPr>
-        <w:t>allows starting the Central Engine automatically, either one time, daily, or weekly.</w:t>
-      </w:r>
-      <w:r>
-        <w:rPr>
-          <w:rFonts w:ascii="Source Sans Pro" w:hAnsi="Source Sans Pro"/>
-        </w:rPr>
-        <w:t xml:space="preserve">  This Java plug-in controls the Scheduler Service (more about this in the Services section).</w:t>
-      </w:r>
-    </w:p>
-    <w:p>
-      <w:pPr>
-        <w:pStyle w:val="NoSpacing"/>
-        <w:rPr>
-          <w:rFonts w:ascii="Source Sans Pro" w:hAnsi="Source Sans Pro"/>
-        </w:rPr>
-      </w:pPr>
-    </w:p>
-    <w:p>
-      <w:pPr>
-        <w:pStyle w:val="NoSpacing"/>
-        <w:rPr>
-          <w:rFonts w:ascii="Source Sans Pro" w:hAnsi="Source Sans Pro"/>
-        </w:rPr>
-      </w:pPr>
-      <w:r>
-        <w:rPr>
-          <w:rFonts w:ascii="Source Sans Pro" w:hAnsi="Source Sans Pro"/>
-        </w:rPr>
-        <w:t>The plug-ins configuration for each user is in `</w:t>
-      </w:r>
-      <w:r>
-        <w:rPr>
-          <w:rFonts w:ascii="Source Sans Pro" w:hAnsi="Source Sans Pro"/>
-        </w:rPr>
-        <w:t>/</w:t>
-      </w:r>
-      <w:r>
-        <w:rPr>
-          <w:rFonts w:ascii="Source Sans Pro" w:hAnsi="Source Sans Pro"/>
-        </w:rPr>
-        <w:t>$USER_HOME</w:t>
-      </w:r>
-      <w:r>
-        <w:rPr>
-          <w:rFonts w:ascii="Source Sans Pro" w:hAnsi="Source Sans Pro"/>
-        </w:rPr>
-        <w:t>/twister/config/plugins.xml</w:t>
-      </w:r>
-      <w:r>
-        <w:rPr>
-          <w:rFonts w:ascii="Source Sans Pro" w:hAnsi="Source Sans Pro"/>
-        </w:rPr>
-        <w:t>`.</w:t>
+        <w:t>Scheduler</w:t>
+      </w:r>
+      <w:r>
+        <w:rPr>
+          <w:rFonts w:ascii="Source Sans Pro" w:hAnsi="Source Sans Pro"/>
+        </w:rPr>
+        <w:t xml:space="preserve"> Plugin (just Java): allows starting the Central Engine automatically, either one time, daily, or weekly.  This Java plug-in controls the Scheduler Service (more about this in the Services section).</w:t>
+      </w:r>
+    </w:p>
+    <w:p>
+      <w:pPr>
+        <w:pStyle w:val="NoSpacing"/>
+        <w:rPr>
+          <w:rFonts w:ascii="Source Sans Pro" w:hAnsi="Source Sans Pro"/>
+        </w:rPr>
+      </w:pPr>
+    </w:p>
+    <w:p>
+      <w:pPr>
+        <w:pStyle w:val="NoSpacing"/>
+        <w:rPr>
+          <w:rFonts w:ascii="Source Sans Pro" w:hAnsi="Source Sans Pro"/>
+        </w:rPr>
+      </w:pPr>
+      <w:r>
+        <w:rPr>
+          <w:rFonts w:ascii="Source Sans Pro" w:hAnsi="Source Sans Pro"/>
+        </w:rPr>
+        <w:t>The plug-ins configuration for each user is in `/$USER_HOME/twister/config/plugins.xml`.</w:t>
       </w:r>
     </w:p>
     <w:p>
@@ -1905,13 +1682,7 @@
         <w:rPr>
           <w:rFonts w:ascii="Source Sans Pro" w:hAnsi="Source Sans Pro"/>
         </w:rPr>
-        <w:t>In order for the framework to communicate with the plug-in, it</w:t>
-      </w:r>
-      <w:r>
-        <w:rPr>
-          <w:rFonts w:ascii="Source Sans Pro" w:hAnsi="Source Sans Pro"/>
-        </w:rPr>
-        <w:t xml:space="preserve"> must implement the </w:t>
+        <w:t xml:space="preserve">In order for the framework to communicate with the plug-in, it must implement the </w:t>
       </w:r>
       <w:proofErr w:type="spellStart"/>
       <w:r>
@@ -1939,19 +1710,7 @@
         <w:rPr>
           <w:rFonts w:ascii="Source Sans Pro" w:hAnsi="Source Sans Pro"/>
         </w:rPr>
-        <w:t xml:space="preserve"> in the</w:t>
-      </w:r>
-      <w:r>
-        <w:rPr>
-          <w:rFonts w:ascii="Source Sans Pro" w:hAnsi="Source Sans Pro"/>
-        </w:rPr>
-        <w:t xml:space="preserve"> Twister.jar</w:t>
-      </w:r>
-      <w:r>
-        <w:rPr>
-          <w:rFonts w:ascii="Source Sans Pro" w:hAnsi="Source Sans Pro"/>
-        </w:rPr>
-        <w:t xml:space="preserve"> library.</w:t>
+        <w:t xml:space="preserve"> in the Twister.jar library.</w:t>
       </w:r>
     </w:p>
     <w:p>
@@ -1974,13 +1733,7 @@
         <w:rPr>
           <w:rFonts w:ascii="Source Sans Pro" w:hAnsi="Source Sans Pro"/>
         </w:rPr>
-        <w:t>When a new plug-in is downloaded from the server it is automatically initialized by JVM, so, the initialization can’t be contr</w:t>
-      </w:r>
-      <w:r>
-        <w:rPr>
-          <w:rFonts w:ascii="Source Sans Pro" w:hAnsi="Source Sans Pro"/>
-        </w:rPr>
-        <w:t xml:space="preserve">olled by the framework, this is the reason why the plug-in should have an empty constructor. Instead, the initialization should be made in the </w:t>
+        <w:t xml:space="preserve">When a new plug-in is downloaded from the server it is automatically initialized by JVM, so, the initialization can’t be controlled by the framework, this is the reason why the plug-in should have an empty constructor. Instead, the initialization should be made in the </w:t>
       </w:r>
       <w:proofErr w:type="spellStart"/>
       <w:r>
@@ -2107,13 +1860,7 @@
         <w:rPr>
           <w:rFonts w:ascii="Source Sans Pro" w:hAnsi="Source Sans Pro"/>
         </w:rPr>
-        <w:t>In</w:t>
-      </w:r>
-      <w:r>
-        <w:rPr>
-          <w:rFonts w:ascii="Source Sans Pro" w:hAnsi="Source Sans Pro"/>
-        </w:rPr>
-        <w:t>it</w:t>
+        <w:t>Init</w:t>
       </w:r>
       <w:proofErr w:type="spellEnd"/>
       <w:r>
@@ -2223,13 +1970,7 @@
         <w:rPr>
           <w:rFonts w:ascii="Source Sans Pro" w:hAnsi="Source Sans Pro"/>
         </w:rPr>
-        <w:t xml:space="preserve"> of Items genera</w:t>
-      </w:r>
-      <w:r>
-        <w:rPr>
-          <w:rFonts w:ascii="Source Sans Pro" w:hAnsi="Source Sans Pro"/>
-        </w:rPr>
-        <w:t>ted by the user, also found under the Monitoring tab ;</w:t>
+        <w:t xml:space="preserve"> of Items generated by the user, also found under the Monitoring tab ;</w:t>
       </w:r>
     </w:p>
     <w:p>
@@ -2395,13 +2136,7 @@
         <w:rPr>
           <w:rFonts w:ascii="Source Sans Pro" w:hAnsi="Source Sans Pro"/>
         </w:rPr>
-        <w:t>temp: tempor</w:t>
-      </w:r>
-      <w:r>
-        <w:rPr>
-          <w:rFonts w:ascii="Source Sans Pro" w:hAnsi="Source Sans Pro"/>
-        </w:rPr>
-        <w:t>ary folder created by the framework</w:t>
+        <w:t>temp: temporary folder created by the framework</w:t>
       </w:r>
     </w:p>
     <w:p>
@@ -2479,7 +2214,21 @@
         <w:rPr>
           <w:rFonts w:ascii="Source Sans Pro" w:hAnsi="Source Sans Pro"/>
         </w:rPr>
-        <w:t>: config directory found on server</w:t>
+        <w:t xml:space="preserve">: </w:t>
+      </w:r>
+      <w:proofErr w:type="spellStart"/>
+      <w:r>
+        <w:rPr>
+          <w:rFonts w:ascii="Source Sans Pro" w:hAnsi="Source Sans Pro"/>
+        </w:rPr>
+        <w:t>config</w:t>
+      </w:r>
+      <w:proofErr w:type="spellEnd"/>
+      <w:r>
+        <w:rPr>
+          <w:rFonts w:ascii="Source Sans Pro" w:hAnsi="Source Sans Pro"/>
+        </w:rPr>
+        <w:t xml:space="preserve"> directory found on server</w:t>
       </w:r>
     </w:p>
     <w:p>
@@ -2531,13 +2280,7 @@
         <w:rPr>
           <w:rFonts w:ascii="Source Sans Pro" w:hAnsi="Source Sans Pro"/>
         </w:rPr>
-        <w:t>: server port used by EP to con</w:t>
-      </w:r>
-      <w:r>
-        <w:rPr>
-          <w:rFonts w:ascii="Source Sans Pro" w:hAnsi="Source Sans Pro"/>
-        </w:rPr>
-        <w:t xml:space="preserve">nect to a </w:t>
+        <w:t xml:space="preserve">: server port used by EP to connect to a </w:t>
       </w:r>
       <w:proofErr w:type="spellStart"/>
       <w:r>
@@ -2663,7 +2406,21 @@
         <w:rPr>
           <w:rFonts w:ascii="Source Sans Pro" w:hAnsi="Source Sans Pro"/>
         </w:rPr>
-        <w:t>: database config file</w:t>
+        <w:t xml:space="preserve">: database </w:t>
+      </w:r>
+      <w:proofErr w:type="spellStart"/>
+      <w:r>
+        <w:rPr>
+          <w:rFonts w:ascii="Source Sans Pro" w:hAnsi="Source Sans Pro"/>
+        </w:rPr>
+        <w:t>config</w:t>
+      </w:r>
+      <w:proofErr w:type="spellEnd"/>
+      <w:r>
+        <w:rPr>
+          <w:rFonts w:ascii="Source Sans Pro" w:hAnsi="Source Sans Pro"/>
+        </w:rPr>
+        <w:t xml:space="preserve"> file</w:t>
       </w:r>
     </w:p>
     <w:p>
@@ -2689,13 +2446,7 @@
         <w:rPr>
           <w:rFonts w:ascii="Source Sans Pro" w:hAnsi="Source Sans Pro"/>
         </w:rPr>
-        <w:t xml:space="preserve">: path to email </w:t>
-      </w:r>
-      <w:r>
-        <w:rPr>
-          <w:rFonts w:ascii="Source Sans Pro" w:hAnsi="Source Sans Pro"/>
-        </w:rPr>
-        <w:t>configuration directory</w:t>
+        <w:t>: path to email configuration directory</w:t>
       </w:r>
     </w:p>
     <w:p>
@@ -2747,7 +2498,21 @@
         <w:rPr>
           <w:rFonts w:ascii="Source Sans Pro" w:hAnsi="Source Sans Pro"/>
         </w:rPr>
-        <w:t>: local config directory</w:t>
+        <w:t xml:space="preserve">: local </w:t>
+      </w:r>
+      <w:proofErr w:type="spellStart"/>
+      <w:r>
+        <w:rPr>
+          <w:rFonts w:ascii="Source Sans Pro" w:hAnsi="Source Sans Pro"/>
+        </w:rPr>
+        <w:t>config</w:t>
+      </w:r>
+      <w:proofErr w:type="spellEnd"/>
+      <w:r>
+        <w:rPr>
+          <w:rFonts w:ascii="Source Sans Pro" w:hAnsi="Source Sans Pro"/>
+        </w:rPr>
+        <w:t xml:space="preserve"> directory</w:t>
       </w:r>
     </w:p>
     <w:p>
@@ -2825,13 +2590,7 @@
         <w:rPr>
           <w:rFonts w:ascii="Source Sans Pro" w:hAnsi="Source Sans Pro"/>
         </w:rPr>
-        <w:t>: remote directory that contains</w:t>
-      </w:r>
-      <w:r>
-        <w:rPr>
-          <w:rFonts w:ascii="Source Sans Pro" w:hAnsi="Source Sans Pro"/>
-        </w:rPr>
-        <w:t xml:space="preserve"> </w:t>
+        <w:t xml:space="preserve">: remote directory that contains </w:t>
       </w:r>
       <w:proofErr w:type="spellStart"/>
       <w:r>
@@ -2975,13 +2734,7 @@
         <w:rPr>
           <w:rFonts w:ascii="Source Sans Pro" w:hAnsi="Source Sans Pro"/>
         </w:rPr>
-        <w:t>: remote</w:t>
-      </w:r>
-      <w:r>
-        <w:rPr>
-          <w:rFonts w:ascii="Source Sans Pro" w:hAnsi="Source Sans Pro"/>
-        </w:rPr>
-        <w:t xml:space="preserve"> directory to store suites configuration</w:t>
+        <w:t>: remote directory to store suites configuration</w:t>
       </w:r>
     </w:p>
     <w:p>
@@ -3046,13 +2799,7 @@
         <w:rPr>
           <w:rFonts w:ascii="Source Sans Pro" w:hAnsi="Source Sans Pro"/>
         </w:rPr>
-        <w:t xml:space="preserve">) to handle the </w:t>
-      </w:r>
-      <w:r>
-        <w:rPr>
-          <w:rFonts w:ascii="Source Sans Pro" w:hAnsi="Source Sans Pro"/>
-        </w:rPr>
-        <w:t>release of all the resources.</w:t>
+        <w:t>) to handle the release of all the resources.</w:t>
       </w:r>
     </w:p>
     <w:p>
@@ -3082,13 +2829,7 @@
         <w:rPr>
           <w:rFonts w:ascii="Source Sans Pro" w:hAnsi="Source Sans Pro"/>
         </w:rPr>
-        <w:t>cor</w:t>
-      </w:r>
-      <w:r>
-        <w:rPr>
-          <w:rFonts w:ascii="Source Sans Pro" w:hAnsi="Source Sans Pro"/>
-        </w:rPr>
-        <w:t>ectly</w:t>
+        <w:t>corectly</w:t>
       </w:r>
       <w:proofErr w:type="spellEnd"/>
       <w:r>
@@ -3154,13 +2895,7 @@
         <w:rPr>
           <w:rFonts w:ascii="Source Sans Pro" w:hAnsi="Source Sans Pro"/>
         </w:rPr>
-        <w:t>) method. The framework wil</w:t>
-      </w:r>
-      <w:r>
-        <w:rPr>
-          <w:rFonts w:ascii="Source Sans Pro" w:hAnsi="Source Sans Pro"/>
-        </w:rPr>
-        <w:t xml:space="preserve">l take that Component and put it under a new tab with the name provided by the plugin on the method </w:t>
+        <w:t xml:space="preserve">) method. The framework will take that Component and put it under a new tab with the name provided by the plugin on the method </w:t>
       </w:r>
       <w:proofErr w:type="spellStart"/>
       <w:proofErr w:type="gramStart"/>
@@ -3211,13 +2946,7 @@
         <w:rPr>
           <w:rFonts w:ascii="Source Sans Pro" w:hAnsi="Source Sans Pro"/>
         </w:rPr>
-        <w:t xml:space="preserve"> method and should hold a reference to it so that it will serve the framework the same comp</w:t>
-      </w:r>
-      <w:r>
-        <w:rPr>
-          <w:rFonts w:ascii="Source Sans Pro" w:hAnsi="Source Sans Pro"/>
-        </w:rPr>
-        <w:t xml:space="preserve">onent every time </w:t>
+        <w:t xml:space="preserve"> method and should hold a reference to it so that it will serve the framework the same component every time </w:t>
       </w:r>
       <w:proofErr w:type="spellStart"/>
       <w:proofErr w:type="gramStart"/>
@@ -3291,33 +3020,19 @@
         <w:rPr>
           <w:rFonts w:ascii="Source Sans Pro" w:hAnsi="Source Sans Pro"/>
         </w:rPr>
-        <w:t xml:space="preserve">The plugin should be packed in a jar archive and uploaded in the Plugins folder found on server. </w:t>
-      </w:r>
-      <w:proofErr w:type="spellStart"/>
-      <w:r>
-        <w:rPr>
-          <w:rFonts w:ascii="Source Sans Pro" w:hAnsi="Source Sans Pro"/>
-        </w:rPr>
-        <w:t>Thejar</w:t>
-      </w:r>
-      <w:proofErr w:type="spellEnd"/>
-      <w:r>
-        <w:rPr>
-          <w:rFonts w:ascii="Source Sans Pro" w:hAnsi="Source Sans Pro"/>
-        </w:rPr>
-        <w:t xml:space="preserve"> archive must co</w:t>
-      </w:r>
-      <w:r>
-        <w:rPr>
-          <w:rFonts w:ascii="Source Sans Pro" w:hAnsi="Source Sans Pro"/>
-        </w:rPr>
-        <w:t xml:space="preserve">ntain a configuration file found in </w:t>
-      </w:r>
-      <w:r>
-        <w:rPr>
-          <w:rFonts w:ascii="Source Sans Pro" w:hAnsi="Source Sans Pro"/>
-        </w:rPr>
-        <w:t xml:space="preserve">META-INF/services </w:t>
+        <w:t>The plugin should be packed in a jar archive and uploaded in the Plugins folder found on server. The</w:t>
+      </w:r>
+      <w:r>
+        <w:rPr>
+          <w:rFonts w:ascii="Source Sans Pro" w:hAnsi="Source Sans Pro"/>
+        </w:rPr>
+        <w:t xml:space="preserve"> </w:t>
+      </w:r>
+      <w:r>
+        <w:rPr>
+          <w:rFonts w:ascii="Source Sans Pro" w:hAnsi="Source Sans Pro"/>
+        </w:rPr>
+        <w:t xml:space="preserve">jar archive must contain a configuration file found in META-INF/services </w:t>
       </w:r>
       <w:r>
         <w:rPr>
@@ -3354,11 +3069,6 @@
           <w:rFonts w:ascii="Source Sans Pro" w:hAnsi="Source Sans Pro"/>
         </w:rPr>
         <w:br/>
-      </w:r>
-      <w:r>
-        <w:rPr>
-          <w:rFonts w:ascii="Source Sans Pro" w:hAnsi="Source Sans Pro"/>
-        </w:rPr>
         <w:t>This file contains a single line listing the concrete class name of the implementation, the plugin class name.</w:t>
       </w:r>
     </w:p>
@@ -3479,13 +3189,7 @@
         <w:rPr>
           <w:rFonts w:ascii="Source Sans Pro" w:hAnsi="Source Sans Pro"/>
         </w:rPr>
-        <w:t xml:space="preserve"> and pu</w:t>
-      </w:r>
-      <w:r>
-        <w:rPr>
-          <w:rFonts w:ascii="Source Sans Pro" w:hAnsi="Source Sans Pro"/>
-        </w:rPr>
-        <w:t xml:space="preserve">t it in a </w:t>
+        <w:t xml:space="preserve"> and put it in a </w:t>
       </w:r>
       <w:proofErr w:type="spellStart"/>
       <w:r>
@@ -3873,13 +3577,27 @@
           <w:rFonts w:ascii="Source Sans Pro" w:hAnsi="Source Sans Pro"/>
         </w:rPr>
         <w:tab/>
-        <w:t xml:space="preserve">The BasePlugin holds the </w:t>
+        <w:t xml:space="preserve">The </w:t>
       </w:r>
       <w:proofErr w:type="spellStart"/>
       <w:r>
         <w:rPr>
           <w:rFonts w:ascii="Source Sans Pro" w:hAnsi="Source Sans Pro"/>
         </w:rPr>
+        <w:t>BasePlugin</w:t>
+      </w:r>
+      <w:proofErr w:type="spellEnd"/>
+      <w:r>
+        <w:rPr>
+          <w:rFonts w:ascii="Source Sans Pro" w:hAnsi="Source Sans Pro"/>
+        </w:rPr>
+        <w:t xml:space="preserve"> holds the </w:t>
+      </w:r>
+      <w:proofErr w:type="spellStart"/>
+      <w:r>
+        <w:rPr>
+          <w:rFonts w:ascii="Source Sans Pro" w:hAnsi="Source Sans Pro"/>
+        </w:rPr>
         <w:t>Hashtap</w:t>
       </w:r>
       <w:proofErr w:type="spellEnd"/>
@@ -3943,13 +3661,7 @@
         <w:rPr>
           <w:rFonts w:ascii="Source Sans Pro" w:hAnsi="Source Sans Pro"/>
         </w:rPr>
-        <w:t xml:space="preserve"> initialized in</w:t>
-      </w:r>
-      <w:r>
-        <w:rPr>
-          <w:rFonts w:ascii="Source Sans Pro" w:hAnsi="Source Sans Pro"/>
-        </w:rPr>
-        <w:t xml:space="preserve"> </w:t>
+        <w:t xml:space="preserve"> initialized in </w:t>
       </w:r>
       <w:proofErr w:type="spellStart"/>
       <w:r>
@@ -4675,13 +4387,7 @@
           <w:rFonts w:ascii="Source Sans Pro" w:hAnsi="Source Sans Pro"/>
         </w:rPr>
         <w:tab/>
-        <w:t>Notice</w:t>
-      </w:r>
-      <w:r>
-        <w:rPr>
-          <w:rFonts w:ascii="Source Sans Pro" w:hAnsi="Source Sans Pro"/>
-        </w:rPr>
-        <w:t xml:space="preserve"> how we are holding a reference to the </w:t>
+        <w:t xml:space="preserve">Notice how we are holding a reference to the </w:t>
       </w:r>
       <w:proofErr w:type="spellStart"/>
       <w:r>
@@ -5916,6 +5622,36 @@
           <w:rFonts w:ascii="Source Sans Pro" w:hAnsi="Source Sans Pro"/>
         </w:rPr>
       </w:pPr>
+      <w:r>
+        <w:rPr>
+          <w:rFonts w:ascii="Source Sans Pro" w:hAnsi="Source Sans Pro"/>
+        </w:rPr>
+        <w:t xml:space="preserve">By default the plugin looks for a filename named: filename_description.txt where “filename” is the string returned by </w:t>
+      </w:r>
+      <w:proofErr w:type="spellStart"/>
+      <w:proofErr w:type="gramStart"/>
+      <w:r>
+        <w:rPr>
+          <w:rFonts w:ascii="Source Sans Pro" w:hAnsi="Source Sans Pro"/>
+        </w:rPr>
+        <w:t>getFilename</w:t>
+      </w:r>
+      <w:proofErr w:type="spellEnd"/>
+      <w:r>
+        <w:rPr>
+          <w:rFonts w:ascii="Source Sans Pro" w:hAnsi="Source Sans Pro"/>
+        </w:rPr>
+        <w:t>(</w:t>
+      </w:r>
+      <w:proofErr w:type="gramEnd"/>
+      <w:r>
+        <w:rPr>
+          <w:rFonts w:ascii="Source Sans Pro" w:hAnsi="Source Sans Pro"/>
+        </w:rPr>
+        <w:t>) without the “.jar ” ending(EX.:UserName_description.txt). The framework downloads this file from the plugins directory on server if it finds it. We will override this method and provide one of our own.</w:t>
+      </w:r>
+      <w:bookmarkStart w:id="0" w:name="_GoBack"/>
+      <w:bookmarkEnd w:id="0"/>
     </w:p>
     <w:p>
       <w:pPr>
@@ -5989,7 +5725,27 @@
           <w:sz w:val="18"/>
           <w:szCs w:val="18"/>
         </w:rPr>
-        <w:t xml:space="preserve"> String getDescription() {</w:t>
+        <w:t xml:space="preserve"> String getDescription(</w:t>
+      </w:r>
+      <w:r>
+        <w:rPr>
+          <w:rFonts w:ascii="Source Code Pro" w:hAnsi="Source Code Pro"/>
+          <w:noProof/>
+          <w:color w:val="000000"/>
+          <w:sz w:val="18"/>
+          <w:szCs w:val="18"/>
+        </w:rPr>
+        <w:t>String localplugindir</w:t>
+      </w:r>
+      <w:r>
+        <w:rPr>
+          <w:rFonts w:ascii="Source Code Pro" w:hAnsi="Source Code Pro"/>
+          <w:noProof/>
+          <w:color w:val="000000"/>
+          <w:sz w:val="18"/>
+          <w:szCs w:val="18"/>
+        </w:rPr>
+        <w:t>) {</w:t>
       </w:r>
     </w:p>
     <w:p>
@@ -6544,27 +6300,21 @@
           <w:rFonts w:ascii="Source Sans Pro" w:hAnsi="Source Sans Pro"/>
         </w:rPr>
         <w:tab/>
-        <w:t xml:space="preserve">Also for consistency we should release the references on </w:t>
+        <w:t xml:space="preserve">Also for consistency we should release the references on the </w:t>
       </w:r>
       <w:proofErr w:type="gramStart"/>
       <w:r>
         <w:rPr>
           <w:rFonts w:ascii="Source Sans Pro" w:hAnsi="Source Sans Pro"/>
         </w:rPr>
-        <w:t xml:space="preserve">the </w:t>
-      </w:r>
-      <w:r>
-        <w:rPr>
-          <w:rFonts w:ascii="Source Sans Pro" w:hAnsi="Source Sans Pro"/>
-        </w:rPr>
-        <w:t>terminate</w:t>
+        <w:t>terminate(</w:t>
       </w:r>
       <w:proofErr w:type="gramEnd"/>
       <w:r>
         <w:rPr>
           <w:rFonts w:ascii="Source Sans Pro" w:hAnsi="Source Sans Pro"/>
         </w:rPr>
-        <w:t>() method. In case we would have Threads running, we should terminate them here.</w:t>
+        <w:t>) method. In case we would have Threads running, we should terminate them here.</w:t>
       </w:r>
     </w:p>
     <w:p>
@@ -7646,6 +7396,7 @@
           <w:sz w:val="18"/>
           <w:szCs w:val="18"/>
         </w:rPr>
+        <w:lastRenderedPageBreak/>
         <w:t>@Override</w:t>
       </w:r>
     </w:p>
@@ -7735,7 +7486,6 @@
           <w:sz w:val="18"/>
           <w:szCs w:val="18"/>
         </w:rPr>
-        <w:lastRenderedPageBreak/>
         <w:t xml:space="preserve">                 </w:t>
       </w:r>
       <w:r>
@@ -9117,14 +8867,21 @@
           <w:rFonts w:ascii="Source Sans Pro" w:hAnsi="Source Sans Pro"/>
           <w:noProof/>
         </w:rPr>
-        <w:t xml:space="preserve">This archive must contain the </w:t>
-      </w:r>
-      <w:r>
-        <w:rPr>
-          <w:rFonts w:ascii="Source Sans Pro" w:hAnsi="Source Sans Pro"/>
-          <w:noProof/>
-        </w:rPr>
-        <w:t>META-INF/services</w:t>
+        <w:t>This archive must contain the META-INF/services</w:t>
+      </w:r>
+      <w:r>
+        <w:rPr>
+          <w:rFonts w:ascii="Source Sans Pro" w:hAnsi="Source Sans Pro"/>
+          <w:noProof/>
+        </w:rPr>
+        <w:t xml:space="preserve"> directory</w:t>
+      </w:r>
+      <w:r>
+        <w:rPr>
+          <w:rFonts w:ascii="Source Sans Pro" w:hAnsi="Source Sans Pro"/>
+          <w:noProof/>
+        </w:rPr>
+        <w:t>. In the services directory we must put a file named</w:t>
       </w:r>
       <w:r>
         <w:rPr>
@@ -9136,39 +8893,10 @@
       <w:r>
         <w:rPr>
           <w:rFonts w:ascii="Source Sans Pro" w:hAnsi="Source Sans Pro"/>
-          <w:noProof/>
-        </w:rPr>
-        <w:t>directory</w:t>
-      </w:r>
-      <w:r>
-        <w:rPr>
-          <w:rFonts w:ascii="Source Sans Pro" w:hAnsi="Source Sans Pro"/>
-          <w:noProof/>
-        </w:rPr>
-        <w:t>. In the services directory we must put a file named</w:t>
-      </w:r>
-      <w:r>
-        <w:rPr>
-          <w:rFonts w:ascii="Source Sans Pro" w:hAnsi="Source Sans Pro"/>
-          <w:noProof/>
-        </w:rPr>
-        <w:t xml:space="preserve"> </w:t>
-      </w:r>
-      <w:r>
-        <w:rPr>
-          <w:rFonts w:ascii="Source Sans Pro" w:hAnsi="Source Sans Pro"/>
           <w:i/>
           <w:noProof/>
         </w:rPr>
-        <w:t>c</w:t>
-      </w:r>
-      <w:r>
-        <w:rPr>
-          <w:rFonts w:ascii="Source Sans Pro" w:hAnsi="Source Sans Pro"/>
-          <w:i/>
-          <w:noProof/>
-        </w:rPr>
-        <w:t>om.twister.plugin.twisterinterface.TwisterPluginInterface</w:t>
+        <w:t>com.twister.plugin.twisterinterface.TwisterPluginInterface</w:t>
       </w:r>
       <w:r>
         <w:rPr>
@@ -9186,8 +8914,6 @@
           <w:noProof/>
         </w:rPr>
       </w:pPr>
-      <w:bookmarkStart w:id="0" w:name="_GoBack"/>
-      <w:bookmarkEnd w:id="0"/>
     </w:p>
     <w:p>
       <w:pPr>
@@ -9219,14 +8945,7 @@
           <w:rFonts w:ascii="Source Sans Pro" w:hAnsi="Source Sans Pro"/>
           <w:noProof/>
         </w:rPr>
-        <w:t xml:space="preserve"> file to the server Plugins directory, we should be able to download the plug-in from Twister framew</w:t>
-      </w:r>
-      <w:r>
-        <w:rPr>
-          <w:rFonts w:ascii="Source Sans Pro" w:hAnsi="Source Sans Pro"/>
-          <w:noProof/>
-        </w:rPr>
-        <w:t>ork and activate it in the Plugins section.</w:t>
+        <w:t xml:space="preserve"> file to the server Plugins directory, we should be able to download the plug-in from Twister framework and activate it in the Plugins section.</w:t>
       </w:r>
     </w:p>
     <w:p>
@@ -9287,31 +9006,7 @@
         <w:rPr>
           <w:rFonts w:ascii="Source Sans Pro" w:hAnsi="Source Sans Pro"/>
         </w:rPr>
-        <w:t xml:space="preserve">Python plug-ins should implement </w:t>
-      </w:r>
-      <w:r>
-        <w:rPr>
-          <w:rFonts w:ascii="Source Sans Pro" w:hAnsi="Source Sans Pro"/>
-        </w:rPr>
-        <w:t>additional</w:t>
-      </w:r>
-      <w:r>
-        <w:rPr>
-          <w:rFonts w:ascii="Source Sans Pro" w:hAnsi="Source Sans Pro"/>
-        </w:rPr>
-        <w:t xml:space="preserve"> methods necessary to communicate with the Java interface. </w:t>
-      </w:r>
-      <w:r>
-        <w:rPr>
-          <w:rFonts w:ascii="Source Sans Pro" w:hAnsi="Source Sans Pro"/>
-        </w:rPr>
-        <w:t xml:space="preserve">If the default Central Engine methods are sufficient, you don't need to implement a </w:t>
-      </w:r>
-      <w:r>
-        <w:rPr>
-          <w:rFonts w:ascii="Source Sans Pro" w:hAnsi="Source Sans Pro"/>
-        </w:rPr>
-        <w:t>Python plug-in.</w:t>
+        <w:t>Python plug-ins should implement additional methods necessary to communicate with the Java interface. If the default Central Engine methods are sufficient, you don't need to implement a Python plug-in.</w:t>
       </w:r>
     </w:p>
     <w:p>
@@ -9334,19 +9029,7 @@
         <w:rPr>
           <w:rFonts w:ascii="Source Sans Pro" w:hAnsi="Source Sans Pro"/>
         </w:rPr>
-        <w:t xml:space="preserve">You can implement a Python plug-in without a </w:t>
-      </w:r>
-      <w:r>
-        <w:rPr>
-          <w:rFonts w:ascii="Source Sans Pro" w:hAnsi="Source Sans Pro"/>
-        </w:rPr>
-        <w:t>paired</w:t>
-      </w:r>
-      <w:r>
-        <w:rPr>
-          <w:rFonts w:ascii="Source Sans Pro" w:hAnsi="Source Sans Pro"/>
-        </w:rPr>
-        <w:t xml:space="preserve"> Java plug-in. In this case, you will call the additional methods using the standard XML-RPC </w:t>
+        <w:t xml:space="preserve">You can implement a Python plug-in without a paired Java plug-in. In this case, you will call the additional methods using the standard XML-RPC </w:t>
       </w:r>
       <w:proofErr w:type="spellStart"/>
       <w:proofErr w:type="gramStart"/>
@@ -9385,37 +9068,7 @@
         <w:rPr>
           <w:rFonts w:ascii="Source Sans Pro" w:hAnsi="Source Sans Pro"/>
         </w:rPr>
-        <w:t>The file(s) should be placed in the `plugins` folder. Typically, you should name the main</w:t>
-      </w:r>
-      <w:r>
-        <w:rPr>
-          <w:rFonts w:ascii="Source Sans Pro" w:hAnsi="Source Sans Pro"/>
-        </w:rPr>
-        <w:t xml:space="preserve"> Python file the same as the Java plug-in file (ex: </w:t>
-      </w:r>
-      <w:r>
-        <w:rPr>
-          <w:rFonts w:ascii="Source Sans Pro" w:hAnsi="Source Sans Pro"/>
-        </w:rPr>
-        <w:t>GitPlugin.java</w:t>
-      </w:r>
-      <w:r>
-        <w:rPr>
-          <w:rFonts w:ascii="Source Sans Pro" w:hAnsi="Source Sans Pro"/>
-        </w:rPr>
-        <w:t xml:space="preserve"> and </w:t>
-      </w:r>
-      <w:r>
-        <w:rPr>
-          <w:rFonts w:ascii="Source Sans Pro" w:hAnsi="Source Sans Pro"/>
-        </w:rPr>
-        <w:t>GitPlugin.py</w:t>
-      </w:r>
-      <w:r>
-        <w:rPr>
-          <w:rFonts w:ascii="Source Sans Pro" w:hAnsi="Source Sans Pro"/>
-        </w:rPr>
-        <w:t>), if you make a paired plug-in.</w:t>
+        <w:t>The file(s) should be placed in the `plugins` folder. Typically, you should name the main Python file the same as the Java plug-in file (ex: GitPlugin.java and GitPlugin.py), if you make a paired plug-in.</w:t>
       </w:r>
     </w:p>
     <w:p>
@@ -9451,37 +9104,7 @@
         <w:rPr>
           <w:rFonts w:ascii="Source Sans Pro" w:hAnsi="Source Sans Pro"/>
         </w:rPr>
-        <w:t>`</w:t>
-      </w:r>
-      <w:r>
-        <w:rPr>
-          <w:rFonts w:ascii="Source Sans Pro" w:hAnsi="Source Sans Pro"/>
-        </w:rPr>
-        <w:t>/</w:t>
-      </w:r>
-      <w:r>
-        <w:rPr>
-          <w:rFonts w:ascii="Source Sans Pro" w:hAnsi="Source Sans Pro"/>
-        </w:rPr>
-        <w:t>$USER_HOME</w:t>
-      </w:r>
-      <w:r>
-        <w:rPr>
-          <w:rFonts w:ascii="Source Sans Pro" w:hAnsi="Source Sans Pro"/>
-        </w:rPr>
-        <w:t>/twister/config</w:t>
-      </w:r>
-      <w:r>
-        <w:rPr>
-          <w:rFonts w:ascii="Source Sans Pro" w:hAnsi="Source Sans Pro"/>
-        </w:rPr>
-        <w:t xml:space="preserve">` </w:t>
-      </w:r>
-      <w:r>
-        <w:rPr>
-          <w:rFonts w:ascii="Source Sans Pro" w:hAnsi="Source Sans Pro"/>
-        </w:rPr>
-        <w:t>folder. Note that each user has a different plug-ins configuration.</w:t>
+        <w:t>`/$USER_HOME/twister/config` folder. Note that each user has a different plug-ins configuration.</w:t>
       </w:r>
     </w:p>
     <w:p>
@@ -9540,13 +9163,7 @@
         <w:rPr>
           <w:rFonts w:ascii="Source Sans Pro" w:hAnsi="Source Sans Pro"/>
         </w:rPr>
-        <w:t>` function. It's the onl</w:t>
-      </w:r>
-      <w:r>
-        <w:rPr>
-          <w:rFonts w:ascii="Source Sans Pro" w:hAnsi="Source Sans Pro"/>
-        </w:rPr>
-        <w:t>y function called automatically. The `run` function receives only one argument, a dictionary, containing all commands received from the paired Java plug-in, or from another XML-RPC client.</w:t>
+        <w:t>` function. It's the only function called automatically. The `run` function receives only one argument, a dictionary, containing all commands received from the paired Java plug-in, or from another XML-RPC client.</w:t>
       </w:r>
     </w:p>
     <w:p>
@@ -9617,14 +9234,7 @@
           <w:rFonts w:ascii="Source Sans Pro" w:hAnsi="Source Sans Pro"/>
           <w:noProof/>
         </w:rPr>
-        <w:t>{'c</w:t>
-      </w:r>
-      <w:r>
-        <w:rPr>
-          <w:rFonts w:ascii="Source Sans Pro" w:hAnsi="Source Sans Pro"/>
-          <w:noProof/>
-        </w:rPr>
-        <w:t xml:space="preserve">ommand': </w:t>
+        <w:t xml:space="preserve">{'command': </w:t>
       </w:r>
       <w:r>
         <w:rPr>
@@ -9632,7 +9242,14 @@
           <w:noProof/>
           <w:color w:val="808080" w:themeColor="background1" w:themeShade="80"/>
         </w:rPr>
-        <w:t>'</w:t>
+        <w:t>'snapshot'</w:t>
+      </w:r>
+      <w:r>
+        <w:rPr>
+          <w:rFonts w:ascii="Source Sans Pro" w:hAnsi="Source Sans Pro"/>
+          <w:noProof/>
+        </w:rPr>
+        <w:t xml:space="preserve">,  'src': </w:t>
       </w:r>
       <w:r>
         <w:rPr>
@@ -9640,7 +9257,14 @@
           <w:noProof/>
           <w:color w:val="808080" w:themeColor="background1" w:themeShade="80"/>
         </w:rPr>
-        <w:t>snapshot</w:t>
+        <w:t>'/home/user/src'</w:t>
+      </w:r>
+      <w:r>
+        <w:rPr>
+          <w:rFonts w:ascii="Source Sans Pro" w:hAnsi="Source Sans Pro"/>
+          <w:noProof/>
+        </w:rPr>
+        <w:t xml:space="preserve">,  'dst': </w:t>
       </w:r>
       <w:r>
         <w:rPr>
@@ -9648,97 +9272,14 @@
           <w:noProof/>
           <w:color w:val="808080" w:themeColor="background1" w:themeShade="80"/>
         </w:rPr>
-        <w:t>'</w:t>
-      </w:r>
-      <w:r>
-        <w:rPr>
-          <w:rFonts w:ascii="Source Sans Pro" w:hAnsi="Source Sans Pro"/>
-          <w:noProof/>
-        </w:rPr>
-        <w:t>,</w:t>
-      </w:r>
-      <w:r>
-        <w:rPr>
-          <w:rFonts w:ascii="Source Sans Pro" w:hAnsi="Source Sans Pro"/>
-          <w:noProof/>
-        </w:rPr>
-        <w:t xml:space="preserve">  'src': </w:t>
-      </w:r>
-      <w:r>
-        <w:rPr>
-          <w:rFonts w:ascii="Source Sans Pro" w:hAnsi="Source Sans Pro"/>
-          <w:noProof/>
-          <w:color w:val="808080" w:themeColor="background1" w:themeShade="80"/>
-        </w:rPr>
-        <w:t>'</w:t>
-      </w:r>
-      <w:r>
-        <w:rPr>
-          <w:rFonts w:ascii="Source Sans Pro" w:hAnsi="Source Sans Pro"/>
-          <w:noProof/>
-          <w:color w:val="808080" w:themeColor="background1" w:themeShade="80"/>
-        </w:rPr>
-        <w:t>/home/user/src</w:t>
-      </w:r>
-      <w:r>
-        <w:rPr>
-          <w:rFonts w:ascii="Source Sans Pro" w:hAnsi="Source Sans Pro"/>
-          <w:noProof/>
-          <w:color w:val="808080" w:themeColor="background1" w:themeShade="80"/>
-        </w:rPr>
-        <w:t>'</w:t>
-      </w:r>
-      <w:r>
-        <w:rPr>
-          <w:rFonts w:ascii="Source Sans Pro" w:hAnsi="Source Sans Pro"/>
-          <w:noProof/>
-        </w:rPr>
-        <w:t>,</w:t>
-      </w:r>
-      <w:r>
-        <w:rPr>
-          <w:rFonts w:ascii="Source Sans Pro" w:hAnsi="Source Sans Pro"/>
-          <w:noProof/>
-        </w:rPr>
-        <w:t xml:space="preserve">  'dst': </w:t>
-      </w:r>
-      <w:r>
-        <w:rPr>
-          <w:rFonts w:ascii="Source Sans Pro" w:hAnsi="Source Sans Pro"/>
-          <w:noProof/>
-          <w:color w:val="808080" w:themeColor="background1" w:themeShade="80"/>
-        </w:rPr>
-        <w:t>'</w:t>
-      </w:r>
-      <w:r>
-        <w:rPr>
-          <w:rFonts w:ascii="Source Sans Pro" w:hAnsi="Source Sans Pro"/>
-          <w:noProof/>
-          <w:color w:val="808080" w:themeColor="background1" w:themeShade="80"/>
-        </w:rPr>
-        <w:t>/home/user/dst</w:t>
-      </w:r>
-      <w:r>
-        <w:rPr>
-          <w:rFonts w:ascii="Source Sans Pro" w:hAnsi="Source Sans Pro"/>
-          <w:noProof/>
-          <w:color w:val="808080" w:themeColor="background1" w:themeShade="80"/>
-        </w:rPr>
-        <w:t>'</w:t>
-      </w:r>
-      <w:r>
-        <w:rPr>
-          <w:rFonts w:ascii="Source Sans Pro" w:hAnsi="Source Sans Pro"/>
-          <w:noProof/>
-        </w:rPr>
-        <w:t xml:space="preserve">},  </w:t>
-      </w:r>
-      <w:r>
-        <w:rPr>
-          <w:rFonts w:ascii="Source Sans Pro" w:hAnsi="Source Sans Pro"/>
-          <w:noProof/>
-        </w:rPr>
-        <w:t>OR</w:t>
+        <w:t>'/home/user/dst'</w:t>
+      </w:r>
+      <w:r>
+        <w:rPr>
+          <w:rFonts w:ascii="Source Sans Pro" w:hAnsi="Source Sans Pro"/>
+          <w:noProof/>
+        </w:rPr>
+        <w:t>},  OR</w:t>
       </w:r>
     </w:p>
     <w:p>
@@ -9766,7 +9307,14 @@
           <w:noProof/>
           <w:color w:val="808080" w:themeColor="background1" w:themeShade="80"/>
         </w:rPr>
-        <w:t>'</w:t>
+        <w:t>'update'</w:t>
+      </w:r>
+      <w:r>
+        <w:rPr>
+          <w:rFonts w:ascii="Source Sans Pro" w:hAnsi="Source Sans Pro"/>
+          <w:noProof/>
+        </w:rPr>
+        <w:t xml:space="preserve">,  'overwrite': </w:t>
       </w:r>
       <w:r>
         <w:rPr>
@@ -9774,7 +9322,14 @@
           <w:noProof/>
           <w:color w:val="808080" w:themeColor="background1" w:themeShade="80"/>
         </w:rPr>
-        <w:t>update</w:t>
+        <w:t>'false'</w:t>
+      </w:r>
+      <w:r>
+        <w:rPr>
+          <w:rFonts w:ascii="Source Sans Pro" w:hAnsi="Source Sans Pro"/>
+          <w:noProof/>
+        </w:rPr>
+        <w:t xml:space="preserve">,  'src': </w:t>
       </w:r>
       <w:r>
         <w:rPr>
@@ -9782,21 +9337,14 @@
           <w:noProof/>
           <w:color w:val="808080" w:themeColor="background1" w:themeShade="80"/>
         </w:rPr>
-        <w:t>'</w:t>
-      </w:r>
-      <w:r>
-        <w:rPr>
-          <w:rFonts w:ascii="Source Sans Pro" w:hAnsi="Source Sans Pro"/>
-          <w:noProof/>
-        </w:rPr>
-        <w:t>,</w:t>
-      </w:r>
-      <w:r>
-        <w:rPr>
-          <w:rFonts w:ascii="Source Sans Pro" w:hAnsi="Source Sans Pro"/>
-          <w:noProof/>
-        </w:rPr>
-        <w:t xml:space="preserve">  'overwrite': </w:t>
+        <w:t>'/home/user/src'</w:t>
+      </w:r>
+      <w:r>
+        <w:rPr>
+          <w:rFonts w:ascii="Source Sans Pro" w:hAnsi="Source Sans Pro"/>
+          <w:noProof/>
+        </w:rPr>
+        <w:t xml:space="preserve">,  'dst': </w:t>
       </w:r>
       <w:r>
         <w:rPr>
@@ -9804,113 +9352,14 @@
           <w:noProof/>
           <w:color w:val="808080" w:themeColor="background1" w:themeShade="80"/>
         </w:rPr>
-        <w:t>'</w:t>
-      </w:r>
-      <w:r>
-        <w:rPr>
-          <w:rFonts w:ascii="Source Sans Pro" w:hAnsi="Source Sans Pro"/>
-          <w:noProof/>
-          <w:color w:val="808080" w:themeColor="background1" w:themeShade="80"/>
-        </w:rPr>
-        <w:t>false</w:t>
-      </w:r>
-      <w:r>
-        <w:rPr>
-          <w:rFonts w:ascii="Source Sans Pro" w:hAnsi="Source Sans Pro"/>
-          <w:noProof/>
-          <w:color w:val="808080" w:themeColor="background1" w:themeShade="80"/>
-        </w:rPr>
-        <w:t>'</w:t>
-      </w:r>
-      <w:r>
-        <w:rPr>
-          <w:rFonts w:ascii="Source Sans Pro" w:hAnsi="Source Sans Pro"/>
-          <w:noProof/>
-        </w:rPr>
-        <w:t>,</w:t>
-      </w:r>
-      <w:r>
-        <w:rPr>
-          <w:rFonts w:ascii="Source Sans Pro" w:hAnsi="Source Sans Pro"/>
-          <w:noProof/>
-        </w:rPr>
-        <w:t xml:space="preserve">  'src': </w:t>
-      </w:r>
-      <w:r>
-        <w:rPr>
-          <w:rFonts w:ascii="Source Sans Pro" w:hAnsi="Source Sans Pro"/>
-          <w:noProof/>
-          <w:color w:val="808080" w:themeColor="background1" w:themeShade="80"/>
-        </w:rPr>
-        <w:t>'</w:t>
-      </w:r>
-      <w:r>
-        <w:rPr>
-          <w:rFonts w:ascii="Source Sans Pro" w:hAnsi="Source Sans Pro"/>
-          <w:noProof/>
-          <w:color w:val="808080" w:themeColor="background1" w:themeShade="80"/>
-        </w:rPr>
-        <w:t>/home/user/src</w:t>
-      </w:r>
-      <w:r>
-        <w:rPr>
-          <w:rFonts w:ascii="Source Sans Pro" w:hAnsi="Source Sans Pro"/>
-          <w:noProof/>
-          <w:color w:val="808080" w:themeColor="background1" w:themeShade="80"/>
-        </w:rPr>
-        <w:t>'</w:t>
-      </w:r>
-      <w:r>
-        <w:rPr>
-          <w:rFonts w:ascii="Source Sans Pro" w:hAnsi="Source Sans Pro"/>
-          <w:noProof/>
-        </w:rPr>
-        <w:t>,</w:t>
-      </w:r>
-      <w:r>
-        <w:rPr>
-          <w:rFonts w:ascii="Source Sans Pro" w:hAnsi="Source Sans Pro"/>
-          <w:noProof/>
-        </w:rPr>
-        <w:t xml:space="preserve">  'dst': </w:t>
-      </w:r>
-      <w:r>
-        <w:rPr>
-          <w:rFonts w:ascii="Source Sans Pro" w:hAnsi="Source Sans Pro"/>
-          <w:noProof/>
-          <w:color w:val="808080" w:themeColor="background1" w:themeShade="80"/>
-        </w:rPr>
-        <w:t>'</w:t>
-      </w:r>
-      <w:r>
-        <w:rPr>
-          <w:rFonts w:ascii="Source Sans Pro" w:hAnsi="Source Sans Pro"/>
-          <w:noProof/>
-          <w:color w:val="808080" w:themeColor="background1" w:themeShade="80"/>
-        </w:rPr>
-        <w:t>/home/user/dst</w:t>
-      </w:r>
-      <w:r>
-        <w:rPr>
-          <w:rFonts w:ascii="Source Sans Pro" w:hAnsi="Source Sans Pro"/>
-          <w:noProof/>
-          <w:color w:val="808080" w:themeColor="background1" w:themeShade="80"/>
-        </w:rPr>
-        <w:t>'</w:t>
-      </w:r>
-      <w:r>
-        <w:rPr>
-          <w:rFonts w:ascii="Source Sans Pro" w:hAnsi="Source Sans Pro"/>
-          <w:noProof/>
-        </w:rPr>
-        <w:t xml:space="preserve">},  </w:t>
-      </w:r>
-      <w:r>
-        <w:rPr>
-          <w:rFonts w:ascii="Source Sans Pro" w:hAnsi="Source Sans Pro"/>
-          <w:noProof/>
-        </w:rPr>
-        <w:t>OR</w:t>
+        <w:t>'/home/user/dst'</w:t>
+      </w:r>
+      <w:r>
+        <w:rPr>
+          <w:rFonts w:ascii="Source Sans Pro" w:hAnsi="Source Sans Pro"/>
+          <w:noProof/>
+        </w:rPr>
+        <w:t>},  OR</w:t>
       </w:r>
     </w:p>
     <w:p>
@@ -9938,7 +9387,14 @@
           <w:noProof/>
           <w:color w:val="808080" w:themeColor="background1" w:themeShade="80"/>
         </w:rPr>
-        <w:t>'</w:t>
+        <w:t>'delete'</w:t>
+      </w:r>
+      <w:r>
+        <w:rPr>
+          <w:rFonts w:ascii="Source Sans Pro" w:hAnsi="Source Sans Pro"/>
+          <w:noProof/>
+        </w:rPr>
+        <w:t xml:space="preserve">,  'src': </w:t>
       </w:r>
       <w:r>
         <w:rPr>
@@ -9946,7 +9402,14 @@
           <w:noProof/>
           <w:color w:val="808080" w:themeColor="background1" w:themeShade="80"/>
         </w:rPr>
-        <w:t>delete</w:t>
+        <w:t>'/home/user/src'</w:t>
+      </w:r>
+      <w:r>
+        <w:rPr>
+          <w:rFonts w:ascii="Source Sans Pro" w:hAnsi="Source Sans Pro"/>
+          <w:noProof/>
+        </w:rPr>
+        <w:t xml:space="preserve">,  'dst': </w:t>
       </w:r>
       <w:r>
         <w:rPr>
@@ -9954,83 +9417,7 @@
           <w:noProof/>
           <w:color w:val="808080" w:themeColor="background1" w:themeShade="80"/>
         </w:rPr>
-        <w:t>'</w:t>
-      </w:r>
-      <w:r>
-        <w:rPr>
-          <w:rFonts w:ascii="Source Sans Pro" w:hAnsi="Source Sans Pro"/>
-          <w:noProof/>
-        </w:rPr>
-        <w:t>,</w:t>
-      </w:r>
-      <w:r>
-        <w:rPr>
-          <w:rFonts w:ascii="Source Sans Pro" w:hAnsi="Source Sans Pro"/>
-          <w:noProof/>
-        </w:rPr>
-        <w:t xml:space="preserve">  'src': </w:t>
-      </w:r>
-      <w:r>
-        <w:rPr>
-          <w:rFonts w:ascii="Source Sans Pro" w:hAnsi="Source Sans Pro"/>
-          <w:noProof/>
-          <w:color w:val="808080" w:themeColor="background1" w:themeShade="80"/>
-        </w:rPr>
-        <w:t>'</w:t>
-      </w:r>
-      <w:r>
-        <w:rPr>
-          <w:rFonts w:ascii="Source Sans Pro" w:hAnsi="Source Sans Pro"/>
-          <w:noProof/>
-          <w:color w:val="808080" w:themeColor="background1" w:themeShade="80"/>
-        </w:rPr>
-        <w:t>/home/user/src</w:t>
-      </w:r>
-      <w:r>
-        <w:rPr>
-          <w:rFonts w:ascii="Source Sans Pro" w:hAnsi="Source Sans Pro"/>
-          <w:noProof/>
-          <w:color w:val="808080" w:themeColor="background1" w:themeShade="80"/>
-        </w:rPr>
-        <w:t>'</w:t>
-      </w:r>
-      <w:r>
-        <w:rPr>
-          <w:rFonts w:ascii="Source Sans Pro" w:hAnsi="Source Sans Pro"/>
-          <w:noProof/>
-        </w:rPr>
-        <w:t>,</w:t>
-      </w:r>
-      <w:r>
-        <w:rPr>
-          <w:rFonts w:ascii="Source Sans Pro" w:hAnsi="Source Sans Pro"/>
-          <w:noProof/>
-        </w:rPr>
-        <w:t xml:space="preserve">  'dst': </w:t>
-      </w:r>
-      <w:r>
-        <w:rPr>
-          <w:rFonts w:ascii="Source Sans Pro" w:hAnsi="Source Sans Pro"/>
-          <w:noProof/>
-          <w:color w:val="808080" w:themeColor="background1" w:themeShade="80"/>
-        </w:rPr>
-        <w:t>'</w:t>
-      </w:r>
-      <w:r>
-        <w:rPr>
-          <w:rFonts w:ascii="Source Sans Pro" w:hAnsi="Source Sans Pro"/>
-          <w:noProof/>
-          <w:color w:val="808080" w:themeColor="background1" w:themeShade="80"/>
-        </w:rPr>
-        <w:t>/home/user/dst</w:t>
-      </w:r>
-      <w:r>
-        <w:rPr>
-          <w:rFonts w:ascii="Source Sans Pro" w:hAnsi="Source Sans Pro"/>
-          <w:noProof/>
-          <w:color w:val="808080" w:themeColor="background1" w:themeShade="80"/>
-        </w:rPr>
-        <w:t>'</w:t>
+        <w:t>'/home/user/dst'</w:t>
       </w:r>
       <w:r>
         <w:rPr>
@@ -10197,19 +9584,7 @@
         <w:rPr>
           <w:rFonts w:ascii="Source Sans Pro" w:hAnsi="Source Sans Pro"/>
         </w:rPr>
-        <w:t xml:space="preserve"> </w:t>
-      </w:r>
-      <w:r>
-        <w:rPr>
-          <w:rFonts w:ascii="Source Sans Pro" w:hAnsi="Source Sans Pro"/>
-        </w:rPr>
-        <w:t xml:space="preserve">is a Python service that </w:t>
-      </w:r>
-      <w:r>
-        <w:rPr>
-          <w:rFonts w:ascii="Source Sans Pro" w:hAnsi="Source Sans Pro"/>
-        </w:rPr>
-        <w:t>starts the Central Engine automatically, either one time, daily, or weekly. It is controlled using the Java Scheduler plug-in.</w:t>
+        <w:t xml:space="preserve"> is a Python service that starts the Central Engine automatically, either one time, daily, or weekly. It is controlled using the Java Scheduler plug-in.</w:t>
       </w:r>
     </w:p>
     <w:p>

</xml_diff>

<commit_message>
Bug fix for order of execution and small enhancements; see ChangeLog.txt
</commit_message>
<xml_diff>
--- a/doc/Twister Libraries, Plugins, Services.docx
+++ b/doc/Twister Libraries, Plugins, Services.docx
@@ -48,6 +48,14 @@
           <w:rFonts w:ascii="Source Sans Pro" w:hAnsi="Source Sans Pro"/>
         </w:rPr>
       </w:pPr>
+    </w:p>
+    <w:p>
+      <w:pPr>
+        <w:pStyle w:val="NoSpacing"/>
+        <w:rPr>
+          <w:rFonts w:ascii="Source Sans Pro" w:hAnsi="Source Sans Pro"/>
+        </w:rPr>
+      </w:pPr>
       <w:r>
         <w:rPr>
           <w:rFonts w:ascii="Source Sans Pro" w:hAnsi="Source Sans Pro"/>
@@ -621,29 +629,245 @@
         <w:rPr>
           <w:rFonts w:ascii="Source Sans Pro" w:hAnsi="Source Sans Pro"/>
         </w:rPr>
-        <w:t xml:space="preserve">' and offers a manager for custom telnet connections that ensures they are up and kept alive. The library learns the prompt for login on devices you use and can login automatically. The manager allows the user to open, list and close telnet connections and the other basic operations as read, write. </w:t>
-      </w:r>
-    </w:p>
-    <w:p>
-      <w:pPr>
-        <w:pStyle w:val="NoSpacing"/>
-        <w:rPr>
-          <w:rFonts w:ascii="Source Sans Pro" w:hAnsi="Source Sans Pro"/>
-        </w:rPr>
-      </w:pPr>
-    </w:p>
-    <w:p>
-      <w:pPr>
-        <w:pStyle w:val="NoSpacing"/>
-        <w:rPr>
-          <w:rFonts w:ascii="Source Sans Pro" w:hAnsi="Source Sans Pro"/>
-        </w:rPr>
-      </w:pPr>
-      <w:r>
-        <w:rPr>
-          <w:rFonts w:ascii="Source Sans Pro" w:hAnsi="Source Sans Pro"/>
-        </w:rPr>
-        <w:t xml:space="preserve">The Python libraries can be accessed only from Python tests, and the TCL libraries can be accessed only from TCL tests, but you can easily pass objects between languages, using </w:t>
+        <w:t>' and offers a manager for custom telnet connections that ensures they are up and kept alive. The library learns the prompt for login on devices you use and can login automatically. The manager allows the user to open, list and close telnet connections and the other b</w:t>
+      </w:r>
+      <w:r>
+        <w:rPr>
+          <w:rFonts w:ascii="Source Sans Pro" w:hAnsi="Source Sans Pro"/>
+        </w:rPr>
+        <w:t>asic operations as read, write.</w:t>
+      </w:r>
+    </w:p>
+    <w:p>
+      <w:pPr>
+        <w:pStyle w:val="NoSpacing"/>
+        <w:numPr>
+          <w:ilvl w:val="0"/>
+          <w:numId w:val="12"/>
+        </w:numPr>
+        <w:rPr>
+          <w:rFonts w:ascii="Source Sans Pro" w:hAnsi="Source Sans Pro"/>
+        </w:rPr>
+      </w:pPr>
+      <w:r>
+        <w:rPr>
+          <w:rFonts w:ascii="Source Sans Pro" w:hAnsi="Source Sans Pro"/>
+          <w:b/>
+        </w:rPr>
+        <w:t>StepLib</w:t>
+      </w:r>
+      <w:r>
+        <w:rPr>
+          <w:rFonts w:ascii="Source Sans Pro" w:hAnsi="Source Sans Pro"/>
+        </w:rPr>
+        <w:t xml:space="preserve">.py: </w:t>
+      </w:r>
+      <w:r>
+        <w:rPr>
+          <w:rFonts w:ascii="Source Sans Pro" w:hAnsi="Source Sans Pro"/>
+        </w:rPr>
+        <w:t>used to create steps inside tests.</w:t>
+      </w:r>
+      <w:r>
+        <w:rPr>
+          <w:rFonts w:ascii="Source Sans Pro" w:hAnsi="Source Sans Pro"/>
+        </w:rPr>
+        <w:t xml:space="preserve"> </w:t>
+      </w:r>
+      <w:r>
+        <w:rPr>
+          <w:rFonts w:ascii="Source Sans Pro" w:hAnsi="Source Sans Pro"/>
+        </w:rPr>
+        <w:t xml:space="preserve">The idea is to organize one test into smaller </w:t>
+      </w:r>
+      <w:r>
+        <w:rPr>
+          <w:rFonts w:ascii="Source Sans Pro" w:hAnsi="Source Sans Pro"/>
+        </w:rPr>
+        <w:t>steps, which</w:t>
+      </w:r>
+      <w:r>
+        <w:rPr>
+          <w:rFonts w:ascii="Source Sans Pro" w:hAnsi="Source Sans Pro"/>
+        </w:rPr>
+        <w:t xml:space="preserve"> will be executed in order.</w:t>
+      </w:r>
+      <w:r>
+        <w:rPr>
+          <w:rFonts w:ascii="Source Sans Pro" w:hAnsi="Source Sans Pro"/>
+        </w:rPr>
+        <w:t xml:space="preserve"> </w:t>
+      </w:r>
+      <w:r>
+        <w:rPr>
+          <w:rFonts w:ascii="Source Sans Pro" w:hAnsi="Source Sans Pro"/>
+        </w:rPr>
+        <w:t>Before each step, you can call other functions, to setup something before execution.</w:t>
+      </w:r>
+      <w:r>
+        <w:rPr>
+          <w:rFonts w:ascii="Source Sans Pro" w:hAnsi="Source Sans Pro"/>
+        </w:rPr>
+        <w:t xml:space="preserve"> </w:t>
+      </w:r>
+      <w:r>
+        <w:rPr>
+          <w:rFonts w:ascii="Source Sans Pro" w:hAnsi="Source Sans Pro"/>
+        </w:rPr>
+        <w:t>After the step runs, all CLI log is searched using regular expressions</w:t>
+      </w:r>
+      <w:r>
+        <w:rPr>
+          <w:rFonts w:ascii="Source Sans Pro" w:hAnsi="Source Sans Pro"/>
+        </w:rPr>
+        <w:t xml:space="preserve"> </w:t>
+      </w:r>
+      <w:r>
+        <w:rPr>
+          <w:rFonts w:ascii="Source Sans Pro" w:hAnsi="Source Sans Pro"/>
+        </w:rPr>
+        <w:t>and if any of the expressions is found, the matching functions are called.</w:t>
+      </w:r>
+    </w:p>
+    <w:p>
+      <w:pPr>
+        <w:pStyle w:val="NoSpacing"/>
+        <w:numPr>
+          <w:ilvl w:val="0"/>
+          <w:numId w:val="12"/>
+        </w:numPr>
+        <w:rPr>
+          <w:rFonts w:ascii="Source Sans Pro" w:hAnsi="Source Sans Pro"/>
+        </w:rPr>
+      </w:pPr>
+      <w:r>
+        <w:rPr>
+          <w:rFonts w:ascii="Source Sans Pro" w:hAnsi="Source Sans Pro"/>
+          <w:b/>
+        </w:rPr>
+        <w:t>UnitTest</w:t>
+      </w:r>
+      <w:r>
+        <w:rPr>
+          <w:rFonts w:ascii="Source Sans Pro" w:hAnsi="Source Sans Pro"/>
+        </w:rPr>
+        <w:t>.py: contains Setup and</w:t>
+      </w:r>
+      <w:r>
+        <w:rPr>
+          <w:rFonts w:ascii="Source Sans Pro" w:hAnsi="Source Sans Pro"/>
+        </w:rPr>
+        <w:t xml:space="preserve"> Teardown</w:t>
+      </w:r>
+      <w:r>
+        <w:rPr>
+          <w:rFonts w:ascii="Source Sans Pro" w:hAnsi="Source Sans Pro"/>
+        </w:rPr>
+        <w:t xml:space="preserve">. </w:t>
+      </w:r>
+      <w:r>
+        <w:rPr>
+          <w:rFonts w:ascii="Source Sans Pro" w:hAnsi="Source Sans Pro"/>
+        </w:rPr>
+        <w:t>All functions that begin with "test" will be executed automatically,</w:t>
+      </w:r>
+      <w:r>
+        <w:rPr>
+          <w:rFonts w:ascii="Source Sans Pro" w:hAnsi="Source Sans Pro"/>
+        </w:rPr>
+        <w:t xml:space="preserve"> </w:t>
+      </w:r>
+      <w:r>
+        <w:rPr>
+          <w:rFonts w:ascii="Source Sans Pro" w:hAnsi="Source Sans Pro"/>
+        </w:rPr>
+        <w:t>in alphabetic order.</w:t>
+      </w:r>
+      <w:r>
+        <w:rPr>
+          <w:rFonts w:ascii="Source Sans Pro" w:hAnsi="Source Sans Pro"/>
+        </w:rPr>
+        <w:t xml:space="preserve"> </w:t>
+      </w:r>
+      <w:r>
+        <w:rPr>
+          <w:rFonts w:ascii="Source Sans Pro" w:hAnsi="Source Sans Pro"/>
+        </w:rPr>
+        <w:t>Twister Test implements the same methods as Python Unit Test.</w:t>
+      </w:r>
+    </w:p>
+    <w:p>
+      <w:pPr>
+        <w:pStyle w:val="NoSpacing"/>
+        <w:rPr>
+          <w:rFonts w:ascii="Source Sans Pro" w:hAnsi="Source Sans Pro"/>
+        </w:rPr>
+      </w:pPr>
+    </w:p>
+    <w:p>
+      <w:pPr>
+        <w:pStyle w:val="NoSpacing"/>
+        <w:rPr>
+          <w:rFonts w:ascii="Source Sans Pro" w:hAnsi="Source Sans Pro"/>
+        </w:rPr>
+      </w:pPr>
+      <w:r>
+        <w:rPr>
+          <w:rFonts w:ascii="Source Sans Pro" w:hAnsi="Source Sans Pro"/>
+        </w:rPr>
+        <w:t xml:space="preserve">The </w:t>
+      </w:r>
+      <w:r>
+        <w:rPr>
+          <w:rFonts w:ascii="Source Sans Pro" w:hAnsi="Source Sans Pro"/>
+          <w:i/>
+        </w:rPr>
+        <w:t>Python libraries</w:t>
+      </w:r>
+      <w:r>
+        <w:rPr>
+          <w:rFonts w:ascii="Source Sans Pro" w:hAnsi="Source Sans Pro"/>
+        </w:rPr>
+        <w:t xml:space="preserve"> can be accessed only from </w:t>
+      </w:r>
+      <w:r>
+        <w:rPr>
+          <w:rFonts w:ascii="Source Sans Pro" w:hAnsi="Source Sans Pro"/>
+          <w:i/>
+        </w:rPr>
+        <w:t>Python tests</w:t>
+      </w:r>
+      <w:r>
+        <w:rPr>
+          <w:rFonts w:ascii="Source Sans Pro" w:hAnsi="Source Sans Pro"/>
+        </w:rPr>
+        <w:t xml:space="preserve">, and the </w:t>
+      </w:r>
+      <w:r>
+        <w:rPr>
+          <w:rFonts w:ascii="Source Sans Pro" w:hAnsi="Source Sans Pro"/>
+          <w:i/>
+        </w:rPr>
+        <w:t>TCL libraries</w:t>
+      </w:r>
+      <w:r>
+        <w:rPr>
+          <w:rFonts w:ascii="Source Sans Pro" w:hAnsi="Source Sans Pro"/>
+        </w:rPr>
+        <w:t xml:space="preserve"> can be accessed only from </w:t>
+      </w:r>
+      <w:r>
+        <w:rPr>
+          <w:rFonts w:ascii="Source Sans Pro" w:hAnsi="Source Sans Pro"/>
+          <w:i/>
+        </w:rPr>
+        <w:t>TCL tests</w:t>
+      </w:r>
+      <w:r>
+        <w:rPr>
+          <w:rFonts w:ascii="Source Sans Pro" w:hAnsi="Source Sans Pro"/>
+        </w:rPr>
+        <w:t xml:space="preserve">, but you can easily pass objects between languages, using </w:t>
       </w:r>
       <w:proofErr w:type="spellStart"/>
       <w:r>
@@ -683,6 +907,14 @@
           <w:rFonts w:ascii="Source Sans Pro" w:hAnsi="Source Sans Pro"/>
         </w:rPr>
       </w:pPr>
+    </w:p>
+    <w:p>
+      <w:pPr>
+        <w:pStyle w:val="NoSpacing"/>
+        <w:rPr>
+          <w:rFonts w:ascii="Source Sans Pro" w:hAnsi="Source Sans Pro"/>
+        </w:rPr>
+      </w:pPr>
       <w:r>
         <w:rPr>
           <w:rFonts w:ascii="Source Sans Pro" w:hAnsi="Source Sans Pro"/>
@@ -737,15 +969,29 @@
     </w:p>
     <w:p>
       <w:pPr>
-        <w:pStyle w:val="NoSpacing"/>
-        <w:rPr>
-          <w:rFonts w:ascii="Source Sans Pro" w:hAnsi="Source Sans Pro"/>
-        </w:rPr>
-      </w:pPr>
-      <w:r>
-        <w:rPr>
-          <w:rFonts w:ascii="Source Sans Pro" w:hAnsi="Source Sans Pro"/>
-        </w:rPr>
+        <w:rPr>
+          <w:rFonts w:ascii="Source Sans Pro" w:hAnsi="Source Sans Pro"/>
+        </w:rPr>
+      </w:pPr>
+      <w:r>
+        <w:rPr>
+          <w:rFonts w:ascii="Source Sans Pro" w:hAnsi="Source Sans Pro"/>
+        </w:rPr>
+        <w:br w:type="page"/>
+      </w:r>
+    </w:p>
+    <w:p>
+      <w:pPr>
+        <w:pStyle w:val="NoSpacing"/>
+        <w:rPr>
+          <w:rFonts w:ascii="Source Sans Pro" w:hAnsi="Source Sans Pro"/>
+        </w:rPr>
+      </w:pPr>
+      <w:r>
+        <w:rPr>
+          <w:rFonts w:ascii="Source Sans Pro" w:hAnsi="Source Sans Pro"/>
+        </w:rPr>
+        <w:lastRenderedPageBreak/>
         <w:t>In order to do that, create a prerequisite Python file, for example `</w:t>
       </w:r>
       <w:r>
@@ -1157,6 +1403,14 @@
         </w:rPr>
         <w:t>` function can all any Python function or object from within TCL tests.</w:t>
       </w:r>
+    </w:p>
+    <w:p>
+      <w:pPr>
+        <w:pStyle w:val="NoSpacing"/>
+        <w:rPr>
+          <w:rFonts w:ascii="Source Sans Pro" w:hAnsi="Source Sans Pro"/>
+        </w:rPr>
+      </w:pPr>
     </w:p>
     <w:p>
       <w:pPr>
@@ -1573,20 +1827,44 @@
           <w:rFonts w:ascii="Source Sans Pro" w:hAnsi="Source Sans Pro"/>
         </w:rPr>
       </w:pPr>
-    </w:p>
-    <w:p>
-      <w:pPr>
-        <w:pStyle w:val="NoSpacing"/>
-        <w:rPr>
-          <w:rFonts w:ascii="Source Sans Pro" w:hAnsi="Source Sans Pro"/>
-        </w:rPr>
-      </w:pPr>
-      <w:r>
-        <w:rPr>
-          <w:rFonts w:ascii="Source Sans Pro" w:hAnsi="Source Sans Pro"/>
-        </w:rPr>
-        <w:t>The plug-ins configuration for each user is in `/$USER_HOME/twister/config/plugins.xml`.</w:t>
-      </w:r>
+      <w:bookmarkStart w:id="0" w:name="_GoBack"/>
+      <w:bookmarkEnd w:id="0"/>
+    </w:p>
+    <w:p>
+      <w:pPr>
+        <w:pStyle w:val="NoSpacing"/>
+        <w:rPr>
+          <w:rFonts w:ascii="Source Sans Pro" w:hAnsi="Source Sans Pro"/>
+        </w:rPr>
+      </w:pPr>
+      <w:r>
+        <w:rPr>
+          <w:rFonts w:ascii="Source Sans Pro" w:hAnsi="Source Sans Pro"/>
+        </w:rPr>
+        <w:t>The plug-ins configuration for each user is in `/$USER_HOME/twister/</w:t>
+      </w:r>
+      <w:proofErr w:type="spellStart"/>
+      <w:r>
+        <w:rPr>
+          <w:rFonts w:ascii="Source Sans Pro" w:hAnsi="Source Sans Pro"/>
+        </w:rPr>
+        <w:t>config</w:t>
+      </w:r>
+      <w:proofErr w:type="spellEnd"/>
+      <w:r>
+        <w:rPr>
+          <w:rFonts w:ascii="Source Sans Pro" w:hAnsi="Source Sans Pro"/>
+        </w:rPr>
+        <w:t>/plugins.xml`.</w:t>
+      </w:r>
+    </w:p>
+    <w:p>
+      <w:pPr>
+        <w:pStyle w:val="NoSpacing"/>
+        <w:rPr>
+          <w:rFonts w:ascii="Source Sans Pro" w:hAnsi="Source Sans Pro"/>
+        </w:rPr>
+      </w:pPr>
     </w:p>
     <w:p>
       <w:pPr>
@@ -5650,8 +5928,6 @@
         </w:rPr>
         <w:t>) without the “.jar ” ending(EX.:UserName_description.txt). The framework downloads this file from the plugins directory on server if it finds it. We will override this method and provide one of our own.</w:t>
       </w:r>
-      <w:bookmarkStart w:id="0" w:name="_GoBack"/>
-      <w:bookmarkEnd w:id="0"/>
     </w:p>
     <w:p>
       <w:pPr>
@@ -9521,46 +9797,28 @@
         <w:rPr>
           <w:rFonts w:ascii="Source Sans Pro" w:hAnsi="Source Sans Pro"/>
         </w:rPr>
-        <w:t>By default, Twister has a few services:</w:t>
-      </w:r>
-    </w:p>
-    <w:p>
-      <w:pPr>
-        <w:pStyle w:val="NoSpacing"/>
-        <w:rPr>
-          <w:rFonts w:ascii="Source Sans Pro" w:hAnsi="Source Sans Pro"/>
-        </w:rPr>
-      </w:pPr>
-    </w:p>
-    <w:p>
-      <w:pPr>
-        <w:pStyle w:val="NoSpacing"/>
-        <w:numPr>
-          <w:ilvl w:val="0"/>
-          <w:numId w:val="17"/>
-        </w:numPr>
-        <w:rPr>
-          <w:rFonts w:ascii="Source Sans Pro" w:hAnsi="Source Sans Pro"/>
-        </w:rPr>
-      </w:pPr>
-      <w:r>
-        <w:rPr>
-          <w:rFonts w:ascii="Source Sans Pro" w:hAnsi="Source Sans Pro"/>
-        </w:rPr>
-        <w:t xml:space="preserve">Packets </w:t>
-      </w:r>
-      <w:r>
-        <w:rPr>
-          <w:rFonts w:ascii="Source Sans Pro" w:hAnsi="Source Sans Pro"/>
-        </w:rPr>
-        <w:t>Twist:</w:t>
-      </w:r>
-      <w:r>
-        <w:rPr>
-          <w:rFonts w:ascii="Source Sans Pro" w:hAnsi="Source Sans Pro"/>
-        </w:rPr>
-        <w:t xml:space="preserve"> is a Python service that … ;</w:t>
-      </w:r>
+        <w:t xml:space="preserve">By default, Twister has </w:t>
+      </w:r>
+      <w:r>
+        <w:rPr>
+          <w:rFonts w:ascii="Source Sans Pro" w:hAnsi="Source Sans Pro"/>
+        </w:rPr>
+        <w:t>1 service</w:t>
+      </w:r>
+      <w:r>
+        <w:rPr>
+          <w:rFonts w:ascii="Source Sans Pro" w:hAnsi="Source Sans Pro"/>
+        </w:rPr>
+        <w:t>:</w:t>
+      </w:r>
+    </w:p>
+    <w:p>
+      <w:pPr>
+        <w:pStyle w:val="NoSpacing"/>
+        <w:rPr>
+          <w:rFonts w:ascii="Source Sans Pro" w:hAnsi="Source Sans Pro"/>
+        </w:rPr>
+      </w:pPr>
     </w:p>
     <w:p>
       <w:pPr>
@@ -9577,8 +9835,15 @@
       <w:r>
         <w:rPr>
           <w:rFonts w:ascii="Source Sans Pro" w:hAnsi="Source Sans Pro"/>
-        </w:rPr>
-        <w:t>Scheduler:</w:t>
+          <w:b/>
+        </w:rPr>
+        <w:t>Scheduler</w:t>
+      </w:r>
+      <w:r>
+        <w:rPr>
+          <w:rFonts w:ascii="Source Sans Pro" w:hAnsi="Source Sans Pro"/>
+        </w:rPr>
+        <w:t>:</w:t>
       </w:r>
       <w:r>
         <w:rPr>
@@ -9586,6 +9851,14 @@
         </w:rPr>
         <w:t xml:space="preserve"> is a Python service that starts the Central Engine automatically, either one time, daily, or weekly. It is controlled using the Java Scheduler plug-in.</w:t>
       </w:r>
+    </w:p>
+    <w:p>
+      <w:pPr>
+        <w:pStyle w:val="NoSpacing"/>
+        <w:rPr>
+          <w:rFonts w:ascii="Source Sans Pro" w:hAnsi="Source Sans Pro"/>
+        </w:rPr>
+      </w:pPr>
     </w:p>
     <w:p>
       <w:pPr>

</xml_diff>

<commit_message>
Updated start_server script, the port is now separated and the log has the correct name. Updated documentation comments from most Server and Client script files. Updated some paragraphs in documentation. Updated javascript libraries: jQuery, j-sparkline, bootstrap. Tested the REST and Reporting interface in 3 browsers (iexplorer, firefox and chrome) : everything is ok.
</commit_message>
<xml_diff>
--- a/doc/Twister Libraries, Plugins, Services.docx
+++ b/doc/Twister Libraries, Plugins, Services.docx
@@ -500,27 +500,13 @@
           <w:rFonts w:ascii="Source Sans Pro" w:hAnsi="Source Sans Pro"/>
           <w:b/>
         </w:rPr>
-        <w:t>TestBed</w:t>
-      </w:r>
-      <w:r>
-        <w:rPr>
-          <w:rFonts w:ascii="Source Sans Pro" w:hAnsi="Source Sans Pro"/>
-        </w:rPr>
-        <w:t xml:space="preserve">.py: used by the tests to access the Resource Allocator and </w:t>
-      </w:r>
-      <w:proofErr w:type="spellStart"/>
-      <w:r>
-        <w:rPr>
-          <w:rFonts w:ascii="Source Sans Pro" w:hAnsi="Source Sans Pro"/>
-        </w:rPr>
-        <w:t>testbed</w:t>
-      </w:r>
-      <w:proofErr w:type="spellEnd"/>
-      <w:r>
-        <w:rPr>
-          <w:rFonts w:ascii="Source Sans Pro" w:hAnsi="Source Sans Pro"/>
-        </w:rPr>
-        <w:t xml:space="preserve"> ;</w:t>
+        <w:t>Threads</w:t>
+      </w:r>
+      <w:r>
+        <w:rPr>
+          <w:rFonts w:ascii="Source Sans Pro" w:hAnsi="Source Sans Pro"/>
+        </w:rPr>
+        <w:t>.py : used by the tests to queue long running functions, then start all the queued functions at the same time ;</w:t>
       </w:r>
     </w:p>
     <w:p>
@@ -539,13 +525,27 @@
           <w:rFonts w:ascii="Source Sans Pro" w:hAnsi="Source Sans Pro"/>
           <w:b/>
         </w:rPr>
-        <w:t>Threads</w:t>
-      </w:r>
-      <w:r>
-        <w:rPr>
-          <w:rFonts w:ascii="Source Sans Pro" w:hAnsi="Source Sans Pro"/>
-        </w:rPr>
-        <w:t>.py : used by the tests to queue long running functions, then start all the queued functions at the same time ;</w:t>
+        <w:t>Ftp</w:t>
+      </w:r>
+      <w:r>
+        <w:rPr>
+          <w:rFonts w:ascii="Source Sans Pro" w:hAnsi="Source Sans Pro"/>
+        </w:rPr>
+        <w:t xml:space="preserve">.py : wrapper over python default FTP library, allows creating connections, login, make folders, delete files and folders, </w:t>
+      </w:r>
+      <w:proofErr w:type="spellStart"/>
+      <w:r>
+        <w:rPr>
+          <w:rFonts w:ascii="Source Sans Pro" w:hAnsi="Source Sans Pro"/>
+        </w:rPr>
+        <w:t>etc</w:t>
+      </w:r>
+      <w:proofErr w:type="spellEnd"/>
+      <w:r>
+        <w:rPr>
+          <w:rFonts w:ascii="Source Sans Pro" w:hAnsi="Source Sans Pro"/>
+        </w:rPr>
+        <w:t xml:space="preserve"> ;</w:t>
       </w:r>
     </w:p>
     <w:p>
@@ -564,27 +564,39 @@
           <w:rFonts w:ascii="Source Sans Pro" w:hAnsi="Source Sans Pro"/>
           <w:b/>
         </w:rPr>
-        <w:t>Ftp</w:t>
-      </w:r>
-      <w:r>
-        <w:rPr>
-          <w:rFonts w:ascii="Source Sans Pro" w:hAnsi="Source Sans Pro"/>
-        </w:rPr>
-        <w:t xml:space="preserve">.py : wrapper over python default FTP library, allows creating connections, login, make folders, delete files and folders, </w:t>
+        <w:t>Telnet</w:t>
+      </w:r>
+      <w:r>
+        <w:rPr>
+          <w:rFonts w:ascii="Source Sans Pro" w:hAnsi="Source Sans Pro"/>
+        </w:rPr>
+        <w:t>.py:</w:t>
+      </w:r>
+      <w:r>
+        <w:rPr>
+          <w:rFonts w:ascii="Source Sans Pro" w:hAnsi="Source Sans Pro"/>
+        </w:rPr>
+        <w:t xml:space="preserve"> smart TELNET library that wraps python telnet connection from '</w:t>
       </w:r>
       <w:proofErr w:type="spellStart"/>
       <w:r>
         <w:rPr>
           <w:rFonts w:ascii="Source Sans Pro" w:hAnsi="Source Sans Pro"/>
         </w:rPr>
-        <w:t>etc</w:t>
+        <w:t>telnetlib</w:t>
       </w:r>
       <w:proofErr w:type="spellEnd"/>
       <w:r>
         <w:rPr>
           <w:rFonts w:ascii="Source Sans Pro" w:hAnsi="Source Sans Pro"/>
         </w:rPr>
-        <w:t xml:space="preserve"> ;</w:t>
+        <w:t>' and offers a manager for custom telnet connections that ensures they are up and kept alive. The library learns the prompt for login on devices you use and can login automatically. The manager allows the user to open, list and close telnet connections and the other b</w:t>
+      </w:r>
+      <w:r>
+        <w:rPr>
+          <w:rFonts w:ascii="Source Sans Pro" w:hAnsi="Source Sans Pro"/>
+        </w:rPr>
+        <w:t>asic operations as read, write.</w:t>
       </w:r>
     </w:p>
     <w:p>
@@ -603,39 +615,13 @@
           <w:rFonts w:ascii="Source Sans Pro" w:hAnsi="Source Sans Pro"/>
           <w:b/>
         </w:rPr>
-        <w:t>Telnet</w:t>
-      </w:r>
-      <w:r>
-        <w:rPr>
-          <w:rFonts w:ascii="Source Sans Pro" w:hAnsi="Source Sans Pro"/>
-        </w:rPr>
-        <w:t>.py:</w:t>
-      </w:r>
-      <w:r>
-        <w:rPr>
-          <w:rFonts w:ascii="Source Sans Pro" w:hAnsi="Source Sans Pro"/>
-        </w:rPr>
-        <w:t xml:space="preserve"> smart TELNET library that wraps python telnet connection from '</w:t>
-      </w:r>
-      <w:proofErr w:type="spellStart"/>
-      <w:r>
-        <w:rPr>
-          <w:rFonts w:ascii="Source Sans Pro" w:hAnsi="Source Sans Pro"/>
-        </w:rPr>
-        <w:t>telnetlib</w:t>
-      </w:r>
-      <w:proofErr w:type="spellEnd"/>
-      <w:r>
-        <w:rPr>
-          <w:rFonts w:ascii="Source Sans Pro" w:hAnsi="Source Sans Pro"/>
-        </w:rPr>
-        <w:t>' and offers a manager for custom telnet connections that ensures they are up and kept alive. The library learns the prompt for login on devices you use and can login automatically. The manager allows the user to open, list and close telnet connections and the other b</w:t>
-      </w:r>
-      <w:r>
-        <w:rPr>
-          <w:rFonts w:ascii="Source Sans Pro" w:hAnsi="Source Sans Pro"/>
-        </w:rPr>
-        <w:t>asic operations as read, write.</w:t>
+        <w:t>StepLib</w:t>
+      </w:r>
+      <w:r>
+        <w:rPr>
+          <w:rFonts w:ascii="Source Sans Pro" w:hAnsi="Source Sans Pro"/>
+        </w:rPr>
+        <w:t>.py: used to create steps inside tests. The idea is to organize one test into smaller steps, which will be executed in order. Before each step, you can call other functions, to setup something before execution. After the step runs, all CLI log is searched using regular expressions and if any of the expressions is found, the matching functions are called.</w:t>
       </w:r>
     </w:p>
     <w:p>
@@ -654,146 +640,13 @@
           <w:rFonts w:ascii="Source Sans Pro" w:hAnsi="Source Sans Pro"/>
           <w:b/>
         </w:rPr>
-        <w:t>StepLib</w:t>
-      </w:r>
-      <w:r>
-        <w:rPr>
-          <w:rFonts w:ascii="Source Sans Pro" w:hAnsi="Source Sans Pro"/>
-        </w:rPr>
-        <w:t xml:space="preserve">.py: </w:t>
-      </w:r>
-      <w:r>
-        <w:rPr>
-          <w:rFonts w:ascii="Source Sans Pro" w:hAnsi="Source Sans Pro"/>
-        </w:rPr>
-        <w:t>used to create steps inside tests.</w:t>
-      </w:r>
-      <w:r>
-        <w:rPr>
-          <w:rFonts w:ascii="Source Sans Pro" w:hAnsi="Source Sans Pro"/>
-        </w:rPr>
-        <w:t xml:space="preserve"> </w:t>
-      </w:r>
-      <w:r>
-        <w:rPr>
-          <w:rFonts w:ascii="Source Sans Pro" w:hAnsi="Source Sans Pro"/>
-        </w:rPr>
-        <w:t xml:space="preserve">The idea is to organize one test into smaller </w:t>
-      </w:r>
-      <w:r>
-        <w:rPr>
-          <w:rFonts w:ascii="Source Sans Pro" w:hAnsi="Source Sans Pro"/>
-        </w:rPr>
-        <w:t>steps, which</w:t>
-      </w:r>
-      <w:r>
-        <w:rPr>
-          <w:rFonts w:ascii="Source Sans Pro" w:hAnsi="Source Sans Pro"/>
-        </w:rPr>
-        <w:t xml:space="preserve"> will be executed in order.</w:t>
-      </w:r>
-      <w:r>
-        <w:rPr>
-          <w:rFonts w:ascii="Source Sans Pro" w:hAnsi="Source Sans Pro"/>
-        </w:rPr>
-        <w:t xml:space="preserve"> </w:t>
-      </w:r>
-      <w:r>
-        <w:rPr>
-          <w:rFonts w:ascii="Source Sans Pro" w:hAnsi="Source Sans Pro"/>
-        </w:rPr>
-        <w:t>Before each step, you can call other functions, to setup something before execution.</w:t>
-      </w:r>
-      <w:r>
-        <w:rPr>
-          <w:rFonts w:ascii="Source Sans Pro" w:hAnsi="Source Sans Pro"/>
-        </w:rPr>
-        <w:t xml:space="preserve"> </w:t>
-      </w:r>
-      <w:r>
-        <w:rPr>
-          <w:rFonts w:ascii="Source Sans Pro" w:hAnsi="Source Sans Pro"/>
-        </w:rPr>
-        <w:t>After the step runs, all CLI log is searched using regular expressions</w:t>
-      </w:r>
-      <w:r>
-        <w:rPr>
-          <w:rFonts w:ascii="Source Sans Pro" w:hAnsi="Source Sans Pro"/>
-        </w:rPr>
-        <w:t xml:space="preserve"> </w:t>
-      </w:r>
-      <w:r>
-        <w:rPr>
-          <w:rFonts w:ascii="Source Sans Pro" w:hAnsi="Source Sans Pro"/>
-        </w:rPr>
-        <w:t>and if any of the expressions is found, the matching functions are called.</w:t>
-      </w:r>
-    </w:p>
-    <w:p>
-      <w:pPr>
-        <w:pStyle w:val="NoSpacing"/>
-        <w:numPr>
-          <w:ilvl w:val="0"/>
-          <w:numId w:val="12"/>
-        </w:numPr>
-        <w:rPr>
-          <w:rFonts w:ascii="Source Sans Pro" w:hAnsi="Source Sans Pro"/>
-        </w:rPr>
-      </w:pPr>
-      <w:r>
-        <w:rPr>
-          <w:rFonts w:ascii="Source Sans Pro" w:hAnsi="Source Sans Pro"/>
-          <w:b/>
-        </w:rPr>
         <w:t>UnitTest</w:t>
       </w:r>
       <w:r>
         <w:rPr>
           <w:rFonts w:ascii="Source Sans Pro" w:hAnsi="Source Sans Pro"/>
         </w:rPr>
-        <w:t>.py: contains Setup and</w:t>
-      </w:r>
-      <w:r>
-        <w:rPr>
-          <w:rFonts w:ascii="Source Sans Pro" w:hAnsi="Source Sans Pro"/>
-        </w:rPr>
-        <w:t xml:space="preserve"> Teardown</w:t>
-      </w:r>
-      <w:r>
-        <w:rPr>
-          <w:rFonts w:ascii="Source Sans Pro" w:hAnsi="Source Sans Pro"/>
-        </w:rPr>
-        <w:t xml:space="preserve">. </w:t>
-      </w:r>
-      <w:r>
-        <w:rPr>
-          <w:rFonts w:ascii="Source Sans Pro" w:hAnsi="Source Sans Pro"/>
-        </w:rPr>
-        <w:t>All functions that begin with "test" will be executed automatically,</w:t>
-      </w:r>
-      <w:r>
-        <w:rPr>
-          <w:rFonts w:ascii="Source Sans Pro" w:hAnsi="Source Sans Pro"/>
-        </w:rPr>
-        <w:t xml:space="preserve"> </w:t>
-      </w:r>
-      <w:r>
-        <w:rPr>
-          <w:rFonts w:ascii="Source Sans Pro" w:hAnsi="Source Sans Pro"/>
-        </w:rPr>
-        <w:t>in alphabetic order.</w:t>
-      </w:r>
-      <w:r>
-        <w:rPr>
-          <w:rFonts w:ascii="Source Sans Pro" w:hAnsi="Source Sans Pro"/>
-        </w:rPr>
-        <w:t xml:space="preserve"> </w:t>
-      </w:r>
-      <w:r>
-        <w:rPr>
-          <w:rFonts w:ascii="Source Sans Pro" w:hAnsi="Source Sans Pro"/>
-        </w:rPr>
-        <w:t>Twister Test implements the same methods as Python Unit Test.</w:t>
+        <w:t>.py: contains Setup and Teardown. All functions that begin with "test" will be executed automatically, in alphabetic order. Twister Test implements the same methods as Python Unit Test.</w:t>
       </w:r>
     </w:p>
     <w:p>
@@ -1516,7 +1369,33 @@
         <w:rPr>
           <w:rFonts w:ascii="Source Sans Pro" w:hAnsi="Source Sans Pro"/>
         </w:rPr>
-        <w:t>s own, the configuration is not shared.</w:t>
+        <w:t xml:space="preserve">s </w:t>
+      </w:r>
+      <w:proofErr w:type="gramStart"/>
+      <w:r>
+        <w:rPr>
+          <w:rFonts w:ascii="Source Sans Pro" w:hAnsi="Source Sans Pro"/>
+        </w:rPr>
+        <w:t>own,</w:t>
+      </w:r>
+      <w:proofErr w:type="gramEnd"/>
+      <w:r>
+        <w:rPr>
+          <w:rFonts w:ascii="Source Sans Pro" w:hAnsi="Source Sans Pro"/>
+        </w:rPr>
+        <w:t xml:space="preserve"> the configuration is not shared</w:t>
+      </w:r>
+      <w:r>
+        <w:rPr>
+          <w:rFonts w:ascii="Source Sans Pro" w:hAnsi="Source Sans Pro"/>
+        </w:rPr>
+        <w:t xml:space="preserve"> for more users</w:t>
+      </w:r>
+      <w:r>
+        <w:rPr>
+          <w:rFonts w:ascii="Source Sans Pro" w:hAnsi="Source Sans Pro"/>
+        </w:rPr>
+        <w:t>.</w:t>
       </w:r>
     </w:p>
     <w:p>
@@ -1583,7 +1462,47 @@
           <w:sz w:val="18"/>
           <w:szCs w:val="18"/>
         </w:rPr>
-        <w:t>( 'user', 'plugin name', parameters as String or Dictionary )</w:t>
+        <w:t xml:space="preserve">( 'user', 'plugin name', parameters as </w:t>
+      </w:r>
+      <w:r>
+        <w:rPr>
+          <w:rFonts w:ascii="Source Code Pro" w:hAnsi="Source Code Pro"/>
+          <w:b/>
+          <w:noProof/>
+          <w:color w:val="7030A0"/>
+          <w:sz w:val="18"/>
+          <w:szCs w:val="18"/>
+        </w:rPr>
+        <w:t>String</w:t>
+      </w:r>
+      <w:r>
+        <w:rPr>
+          <w:rFonts w:ascii="Source Code Pro" w:hAnsi="Source Code Pro"/>
+          <w:noProof/>
+          <w:sz w:val="18"/>
+          <w:szCs w:val="18"/>
+        </w:rPr>
+        <w:t xml:space="preserve"> or </w:t>
+      </w:r>
+      <w:r>
+        <w:rPr>
+          <w:rFonts w:ascii="Source Code Pro" w:hAnsi="Source Code Pro"/>
+          <w:b/>
+          <w:noProof/>
+          <w:color w:val="7030A0"/>
+          <w:sz w:val="18"/>
+          <w:szCs w:val="18"/>
+        </w:rPr>
+        <w:t>Dictionary</w:t>
+      </w:r>
+      <w:r>
+        <w:rPr>
+          <w:rFonts w:ascii="Source Code Pro" w:hAnsi="Source Code Pro"/>
+          <w:noProof/>
+          <w:sz w:val="18"/>
+          <w:szCs w:val="18"/>
+        </w:rPr>
+        <w:t xml:space="preserve"> )</w:t>
       </w:r>
     </w:p>
     <w:p>
@@ -1780,7 +1699,25 @@
         <w:rPr>
           <w:rFonts w:ascii="Source Sans Pro" w:hAnsi="Source Sans Pro"/>
         </w:rPr>
-        <w:t xml:space="preserve"> (packets twister): captures network packets and list them to users, allowing them to filter the packets as they are captured, or after capture. All in all this plugin has </w:t>
+        <w:t xml:space="preserve"> (packets T</w:t>
+      </w:r>
+      <w:r>
+        <w:rPr>
+          <w:rFonts w:ascii="Source Sans Pro" w:hAnsi="Source Sans Pro"/>
+        </w:rPr>
+        <w:t>wister)</w:t>
+      </w:r>
+      <w:r>
+        <w:rPr>
+          <w:rFonts w:ascii="Source Sans Pro" w:hAnsi="Source Sans Pro"/>
+        </w:rPr>
+        <w:t xml:space="preserve"> (python and java)</w:t>
+      </w:r>
+      <w:r>
+        <w:rPr>
+          <w:rFonts w:ascii="Source Sans Pro" w:hAnsi="Source Sans Pro"/>
+        </w:rPr>
+        <w:t xml:space="preserve">: captures network packets and list them to users, allowing them to filter the packets as they are captured, or after capture. All in all this plugin has </w:t>
       </w:r>
       <w:r>
         <w:rPr>
@@ -1827,26 +1764,32 @@
           <w:rFonts w:ascii="Source Sans Pro" w:hAnsi="Source Sans Pro"/>
         </w:rPr>
       </w:pPr>
-      <w:bookmarkStart w:id="0" w:name="_GoBack"/>
-      <w:bookmarkEnd w:id="0"/>
-    </w:p>
-    <w:p>
-      <w:pPr>
-        <w:pStyle w:val="NoSpacing"/>
-        <w:rPr>
-          <w:rFonts w:ascii="Source Sans Pro" w:hAnsi="Source Sans Pro"/>
-        </w:rPr>
-      </w:pPr>
-      <w:r>
-        <w:rPr>
-          <w:rFonts w:ascii="Source Sans Pro" w:hAnsi="Source Sans Pro"/>
-        </w:rPr>
-        <w:t>The plug-ins configuration for each user is in `/$USER_HOME/twister/</w:t>
+    </w:p>
+    <w:p>
+      <w:pPr>
+        <w:pStyle w:val="NoSpacing"/>
+        <w:rPr>
+          <w:rFonts w:ascii="Source Sans Pro" w:hAnsi="Source Sans Pro"/>
+        </w:rPr>
+      </w:pPr>
+      <w:r>
+        <w:rPr>
+          <w:rFonts w:ascii="Source Sans Pro" w:hAnsi="Source Sans Pro"/>
+        </w:rPr>
+        <w:t>The plug-ins configuration for each user is in `</w:t>
+      </w:r>
+      <w:r>
+        <w:rPr>
+          <w:rFonts w:ascii="Source Sans Pro" w:hAnsi="Source Sans Pro"/>
+          <w:i/>
+        </w:rPr>
+        <w:t>/$USER_HOME/twister/</w:t>
       </w:r>
       <w:proofErr w:type="spellStart"/>
       <w:r>
         <w:rPr>
           <w:rFonts w:ascii="Source Sans Pro" w:hAnsi="Source Sans Pro"/>
+          <w:i/>
         </w:rPr>
         <w:t>config</w:t>
       </w:r>
@@ -1854,8 +1797,15 @@
       <w:r>
         <w:rPr>
           <w:rFonts w:ascii="Source Sans Pro" w:hAnsi="Source Sans Pro"/>
-        </w:rPr>
-        <w:t>/plugins.xml`.</w:t>
+          <w:i/>
+        </w:rPr>
+        <w:t>/plugins.xml</w:t>
+      </w:r>
+      <w:r>
+        <w:rPr>
+          <w:rFonts w:ascii="Source Sans Pro" w:hAnsi="Source Sans Pro"/>
+        </w:rPr>
+        <w:t>`.</w:t>
       </w:r>
     </w:p>
     <w:p>
@@ -2658,7 +2608,21 @@
         <w:rPr>
           <w:rFonts w:ascii="Source Sans Pro" w:hAnsi="Source Sans Pro"/>
         </w:rPr>
-        <w:t>: directory that contains database config file</w:t>
+        <w:t xml:space="preserve">: directory that contains database </w:t>
+      </w:r>
+      <w:proofErr w:type="spellStart"/>
+      <w:r>
+        <w:rPr>
+          <w:rFonts w:ascii="Source Sans Pro" w:hAnsi="Source Sans Pro"/>
+        </w:rPr>
+        <w:t>config</w:t>
+      </w:r>
+      <w:proofErr w:type="spellEnd"/>
+      <w:r>
+        <w:rPr>
+          <w:rFonts w:ascii="Source Sans Pro" w:hAnsi="Source Sans Pro"/>
+        </w:rPr>
+        <w:t xml:space="preserve"> file</w:t>
       </w:r>
     </w:p>
     <w:p>
@@ -2960,7 +2924,21 @@
         <w:rPr>
           <w:rFonts w:ascii="Source Sans Pro" w:hAnsi="Source Sans Pro"/>
         </w:rPr>
-        <w:t>: remote directory to store hardware config file</w:t>
+        <w:t xml:space="preserve">: remote directory to store hardware </w:t>
+      </w:r>
+      <w:proofErr w:type="spellStart"/>
+      <w:r>
+        <w:rPr>
+          <w:rFonts w:ascii="Source Sans Pro" w:hAnsi="Source Sans Pro"/>
+        </w:rPr>
+        <w:t>config</w:t>
+      </w:r>
+      <w:proofErr w:type="spellEnd"/>
+      <w:r>
+        <w:rPr>
+          <w:rFonts w:ascii="Source Sans Pro" w:hAnsi="Source Sans Pro"/>
+        </w:rPr>
+        <w:t xml:space="preserve"> file</w:t>
       </w:r>
     </w:p>
     <w:p>
@@ -3324,16 +3302,24 @@
         <w:pStyle w:val="NoSpacing"/>
         <w:rPr>
           <w:rFonts w:ascii="Source Sans Pro" w:hAnsi="Source Sans Pro"/>
-          <w:noProof/>
-        </w:rPr>
-      </w:pPr>
-      <w:r>
-        <w:rPr>
-          <w:rFonts w:ascii="Source Sans Pro" w:hAnsi="Source Sans Pro"/>
-          <w:noProof/>
-        </w:rPr>
-        <w:t>com.twister.plugin.twisterinterface.TwisterPluginInterface.</w:t>
-      </w:r>
+        </w:rPr>
+      </w:pPr>
+      <w:proofErr w:type="spellStart"/>
+      <w:proofErr w:type="gramStart"/>
+      <w:r>
+        <w:rPr>
+          <w:rFonts w:ascii="Source Sans Pro" w:hAnsi="Source Sans Pro"/>
+        </w:rPr>
+        <w:t>com.twister.plugin.twisterinterface.TwisterPluginInterface</w:t>
+      </w:r>
+      <w:proofErr w:type="spellEnd"/>
+      <w:r>
+        <w:rPr>
+          <w:rFonts w:ascii="Source Sans Pro" w:hAnsi="Source Sans Pro"/>
+        </w:rPr>
+        <w:t>.</w:t>
+      </w:r>
+      <w:proofErr w:type="gramEnd"/>
     </w:p>
     <w:p>
       <w:pPr>
@@ -9282,7 +9268,33 @@
         <w:rPr>
           <w:rFonts w:ascii="Source Sans Pro" w:hAnsi="Source Sans Pro"/>
         </w:rPr>
-        <w:t>Python plug-ins should implement additional methods necessary to communicate with the Java interface. If the default Central Engine methods are sufficient, you don't need to implement a Python plug-in.</w:t>
+        <w:t xml:space="preserve">Python plug-ins should implement </w:t>
+      </w:r>
+      <w:r>
+        <w:rPr>
+          <w:rFonts w:ascii="Source Sans Pro" w:hAnsi="Source Sans Pro"/>
+          <w:b/>
+          <w:i/>
+        </w:rPr>
+        <w:t>additional</w:t>
+      </w:r>
+      <w:r>
+        <w:rPr>
+          <w:rFonts w:ascii="Source Sans Pro" w:hAnsi="Source Sans Pro"/>
+        </w:rPr>
+        <w:t xml:space="preserve"> methods necessary to communicate with the Java interface</w:t>
+      </w:r>
+      <w:r>
+        <w:rPr>
+          <w:rFonts w:ascii="Source Sans Pro" w:hAnsi="Source Sans Pro"/>
+        </w:rPr>
+        <w:t>, or with a service that you created</w:t>
+      </w:r>
+      <w:r>
+        <w:rPr>
+          <w:rFonts w:ascii="Source Sans Pro" w:hAnsi="Source Sans Pro"/>
+        </w:rPr>
+        <w:t>. If the default Central Engine methods are sufficient, you don't need to implement a Python plug-in.</w:t>
       </w:r>
     </w:p>
     <w:p>
@@ -9305,141 +9317,434 @@
         <w:rPr>
           <w:rFonts w:ascii="Source Sans Pro" w:hAnsi="Source Sans Pro"/>
         </w:rPr>
-        <w:t xml:space="preserve">You can implement a Python plug-in without a paired Java plug-in. In this case, you will call the additional methods using the standard XML-RPC </w:t>
+        <w:t xml:space="preserve">You can implement a Python plug-in without a paired Java plug-in. In this case, you will call the </w:t>
+      </w:r>
+      <w:r>
+        <w:rPr>
+          <w:rFonts w:ascii="Source Sans Pro" w:hAnsi="Source Sans Pro"/>
+        </w:rPr>
+        <w:t>new</w:t>
+      </w:r>
+      <w:r>
+        <w:rPr>
+          <w:rFonts w:ascii="Source Sans Pro" w:hAnsi="Source Sans Pro"/>
+        </w:rPr>
+        <w:t xml:space="preserve"> methods using the </w:t>
+      </w:r>
+      <w:r>
+        <w:rPr>
+          <w:rFonts w:ascii="Source Sans Pro" w:hAnsi="Source Sans Pro"/>
+        </w:rPr>
+        <w:t>`</w:t>
       </w:r>
       <w:proofErr w:type="spellStart"/>
+      <w:r>
+        <w:rPr>
+          <w:rFonts w:ascii="Source Sans Pro" w:hAnsi="Source Sans Pro"/>
+          <w:b/>
+          <w:i/>
+        </w:rPr>
+        <w:t>runPlugin</w:t>
+      </w:r>
+      <w:proofErr w:type="spellEnd"/>
+      <w:r>
+        <w:rPr>
+          <w:rFonts w:ascii="Source Sans Pro" w:hAnsi="Source Sans Pro"/>
+        </w:rPr>
+        <w:t>` function</w:t>
+      </w:r>
+      <w:r>
+        <w:rPr>
+          <w:rFonts w:ascii="Source Sans Pro" w:hAnsi="Source Sans Pro"/>
+        </w:rPr>
+        <w:t xml:space="preserve"> from Central Engine</w:t>
+      </w:r>
+      <w:r>
+        <w:rPr>
+          <w:rFonts w:ascii="Source Sans Pro" w:hAnsi="Source Sans Pro"/>
+        </w:rPr>
+        <w:t xml:space="preserve">, via </w:t>
+      </w:r>
+      <w:r>
+        <w:rPr>
+          <w:rFonts w:ascii="Source Sans Pro" w:hAnsi="Source Sans Pro"/>
+        </w:rPr>
+        <w:t xml:space="preserve">XML-RPC </w:t>
+      </w:r>
+      <w:r>
+        <w:rPr>
+          <w:rFonts w:ascii="Source Sans Pro" w:hAnsi="Source Sans Pro"/>
+        </w:rPr>
+        <w:t>API</w:t>
+      </w:r>
+      <w:r>
+        <w:rPr>
+          <w:rFonts w:ascii="Source Sans Pro" w:hAnsi="Source Sans Pro"/>
+        </w:rPr>
+        <w:t>.</w:t>
+      </w:r>
+    </w:p>
+    <w:p>
+      <w:pPr>
+        <w:pStyle w:val="NoSpacing"/>
+        <w:rPr>
+          <w:rFonts w:ascii="Source Sans Pro" w:hAnsi="Source Sans Pro"/>
+        </w:rPr>
+      </w:pPr>
+    </w:p>
+    <w:p>
+      <w:pPr>
+        <w:pStyle w:val="NoSpacing"/>
+        <w:jc w:val="both"/>
+        <w:rPr>
+          <w:rFonts w:ascii="Source Sans Pro" w:hAnsi="Source Sans Pro"/>
+        </w:rPr>
+      </w:pPr>
+      <w:r>
+        <w:rPr>
+          <w:rFonts w:ascii="Source Sans Pro" w:hAnsi="Source Sans Pro"/>
+        </w:rPr>
+        <w:t xml:space="preserve">The file(s) should be placed </w:t>
+      </w:r>
+      <w:r>
+        <w:rPr>
+          <w:rFonts w:ascii="Source Sans Pro" w:hAnsi="Source Sans Pro"/>
+        </w:rPr>
+        <w:t xml:space="preserve">on the server side, </w:t>
+      </w:r>
+      <w:r>
+        <w:rPr>
+          <w:rFonts w:ascii="Source Sans Pro" w:hAnsi="Source Sans Pro"/>
+        </w:rPr>
+        <w:t>in the `</w:t>
+      </w:r>
+      <w:r>
+        <w:rPr>
+          <w:rFonts w:ascii="Source Sans Pro" w:hAnsi="Source Sans Pro"/>
+        </w:rPr>
+        <w:t>/opt/twister/</w:t>
+      </w:r>
+      <w:r>
+        <w:rPr>
+          <w:rFonts w:ascii="Source Sans Pro" w:hAnsi="Source Sans Pro"/>
+          <w:b/>
+        </w:rPr>
+        <w:t>plugins</w:t>
+      </w:r>
+      <w:r>
+        <w:rPr>
+          <w:rFonts w:ascii="Source Sans Pro" w:hAnsi="Source Sans Pro"/>
+        </w:rPr>
+        <w:t>`. Typically, you should name the main Python file the same as the Java plug-in file (ex: GitPlugin.java and GitPlugin.py), if you make a paired plug-in.</w:t>
+      </w:r>
+    </w:p>
+    <w:p>
+      <w:pPr>
+        <w:pStyle w:val="NoSpacing"/>
+        <w:rPr>
+          <w:rFonts w:ascii="Source Sans Pro" w:hAnsi="Source Sans Pro"/>
+        </w:rPr>
+      </w:pPr>
+    </w:p>
+    <w:p>
+      <w:pPr>
+        <w:pStyle w:val="NoSpacing"/>
+        <w:rPr>
+          <w:rFonts w:ascii="Source Sans Pro" w:hAnsi="Source Sans Pro"/>
+        </w:rPr>
+      </w:pPr>
+      <w:r>
+        <w:rPr>
+          <w:rFonts w:ascii="Source Sans Pro" w:hAnsi="Source Sans Pro"/>
+        </w:rPr>
+        <w:t xml:space="preserve">You can store each plug-in in a separate folder, you just need to specify the paths in </w:t>
+      </w:r>
+      <w:r>
+        <w:rPr>
+          <w:rFonts w:ascii="Source Sans Pro" w:hAnsi="Source Sans Pro"/>
+        </w:rPr>
+        <w:t>`</w:t>
+      </w:r>
+      <w:r>
+        <w:rPr>
+          <w:rFonts w:ascii="Source Sans Pro" w:hAnsi="Source Sans Pro"/>
+        </w:rPr>
+        <w:t>plugins.xml</w:t>
+      </w:r>
+      <w:r>
+        <w:rPr>
+          <w:rFonts w:ascii="Source Sans Pro" w:hAnsi="Source Sans Pro"/>
+        </w:rPr>
+        <w:t>`</w:t>
+      </w:r>
+      <w:r>
+        <w:rPr>
+          <w:rFonts w:ascii="Source Sans Pro" w:hAnsi="Source Sans Pro"/>
+        </w:rPr>
+        <w:t>, from</w:t>
+      </w:r>
+    </w:p>
+    <w:p>
+      <w:pPr>
+        <w:pStyle w:val="NoSpacing"/>
+        <w:rPr>
+          <w:rFonts w:ascii="Source Sans Pro" w:hAnsi="Source Sans Pro"/>
+        </w:rPr>
+      </w:pPr>
+      <w:r>
+        <w:rPr>
+          <w:rFonts w:ascii="Source Sans Pro" w:hAnsi="Source Sans Pro"/>
+        </w:rPr>
+        <w:t>`/$USER_HOME/twister/</w:t>
+      </w:r>
+      <w:proofErr w:type="spellStart"/>
+      <w:r>
+        <w:rPr>
+          <w:rFonts w:ascii="Source Sans Pro" w:hAnsi="Source Sans Pro"/>
+        </w:rPr>
+        <w:t>config</w:t>
+      </w:r>
+      <w:proofErr w:type="spellEnd"/>
+      <w:r>
+        <w:rPr>
+          <w:rFonts w:ascii="Source Sans Pro" w:hAnsi="Source Sans Pro"/>
+        </w:rPr>
+        <w:t>` folder. Note that</w:t>
+      </w:r>
+      <w:r>
+        <w:rPr>
+          <w:rFonts w:ascii="Source Sans Pro" w:hAnsi="Source Sans Pro"/>
+        </w:rPr>
+        <w:t xml:space="preserve"> the plug-ins </w:t>
+      </w:r>
       <w:proofErr w:type="gramStart"/>
       <w:r>
         <w:rPr>
           <w:rFonts w:ascii="Source Sans Pro" w:hAnsi="Source Sans Pro"/>
         </w:rPr>
-        <w:t>api</w:t>
+        <w:t>are</w:t>
+      </w:r>
+      <w:proofErr w:type="gramEnd"/>
+      <w:r>
+        <w:rPr>
+          <w:rFonts w:ascii="Source Sans Pro" w:hAnsi="Source Sans Pro"/>
+        </w:rPr>
+        <w:t xml:space="preserve"> shared for all users, but </w:t>
+      </w:r>
+      <w:r>
+        <w:rPr>
+          <w:rFonts w:ascii="Source Sans Pro" w:hAnsi="Source Sans Pro"/>
+        </w:rPr>
+        <w:t>each user has a d</w:t>
+      </w:r>
+      <w:r>
+        <w:rPr>
+          <w:rFonts w:ascii="Source Sans Pro" w:hAnsi="Source Sans Pro"/>
+        </w:rPr>
+        <w:t>ifferent configuration! For example, a user chooses to ignore all the plug-ins, another user might use a few plug-ins, but with different paths from a third user.</w:t>
+      </w:r>
+    </w:p>
+    <w:p>
+      <w:pPr>
+        <w:pStyle w:val="NoSpacing"/>
+        <w:rPr>
+          <w:rFonts w:ascii="Source Sans Pro" w:hAnsi="Source Sans Pro"/>
+        </w:rPr>
+      </w:pPr>
+    </w:p>
+    <w:p>
+      <w:pPr>
+        <w:pStyle w:val="NoSpacing"/>
+        <w:rPr>
+          <w:rFonts w:ascii="Source Sans Pro" w:hAnsi="Source Sans Pro"/>
+        </w:rPr>
+      </w:pPr>
+      <w:r>
+        <w:rPr>
+          <w:rFonts w:ascii="Source Sans Pro" w:hAnsi="Source Sans Pro"/>
+        </w:rPr>
+        <w:t xml:space="preserve">All Python plug-ins must import the </w:t>
+      </w:r>
+      <w:r>
+        <w:rPr>
+          <w:rFonts w:ascii="Source Sans Pro" w:hAnsi="Source Sans Pro"/>
+        </w:rPr>
+        <w:t>`</w:t>
+      </w:r>
+      <w:proofErr w:type="spellStart"/>
+      <w:r>
+        <w:rPr>
+          <w:rFonts w:ascii="Source Sans Pro" w:hAnsi="Source Sans Pro"/>
+          <w:b/>
+        </w:rPr>
+        <w:t>BasePlugin</w:t>
       </w:r>
       <w:proofErr w:type="spellEnd"/>
-      <w:proofErr w:type="gramEnd"/>
+      <w:r>
+        <w:rPr>
+          <w:rFonts w:ascii="Source Sans Pro" w:hAnsi="Source Sans Pro"/>
+        </w:rPr>
+        <w:t>`</w:t>
+      </w:r>
+      <w:r>
+        <w:rPr>
+          <w:rFonts w:ascii="Source Sans Pro" w:hAnsi="Source Sans Pro"/>
+        </w:rPr>
+        <w:t xml:space="preserve"> class</w:t>
+      </w:r>
+      <w:r>
+        <w:rPr>
+          <w:rFonts w:ascii="Source Sans Pro" w:hAnsi="Source Sans Pro"/>
+        </w:rPr>
+        <w:t>, from `</w:t>
+      </w:r>
+      <w:r>
+        <w:rPr>
+          <w:rFonts w:ascii="Source Sans Pro" w:hAnsi="Source Sans Pro"/>
+        </w:rPr>
+        <w:t>/opt/twister/plugins/</w:t>
+      </w:r>
+      <w:r>
+        <w:rPr>
+          <w:rFonts w:ascii="Source Sans Pro" w:hAnsi="Source Sans Pro"/>
+        </w:rPr>
+        <w:t>BasePlugin.py</w:t>
+      </w:r>
+      <w:r>
+        <w:rPr>
+          <w:rFonts w:ascii="Source Sans Pro" w:hAnsi="Source Sans Pro"/>
+        </w:rPr>
+        <w:t>`</w:t>
+      </w:r>
+      <w:r>
+        <w:rPr>
+          <w:rFonts w:ascii="Source Sans Pro" w:hAnsi="Source Sans Pro"/>
+        </w:rPr>
+        <w:t xml:space="preserve"> file</w:t>
+      </w:r>
+      <w:r>
+        <w:rPr>
+          <w:rFonts w:ascii="Source Sans Pro" w:hAnsi="Source Sans Pro"/>
+        </w:rPr>
+        <w:t>. All inherited functions can be re-written.</w:t>
+      </w:r>
+    </w:p>
+    <w:p>
+      <w:pPr>
+        <w:pStyle w:val="NoSpacing"/>
+        <w:rPr>
+          <w:rFonts w:ascii="Source Sans Pro" w:hAnsi="Source Sans Pro"/>
+        </w:rPr>
+      </w:pPr>
+      <w:bookmarkStart w:id="0" w:name="_GoBack"/>
+      <w:bookmarkEnd w:id="0"/>
+    </w:p>
+    <w:p>
+      <w:pPr>
+        <w:pStyle w:val="NoSpacing"/>
+        <w:rPr>
+          <w:rFonts w:ascii="Source Sans Pro" w:hAnsi="Source Sans Pro"/>
+        </w:rPr>
+      </w:pPr>
+      <w:r>
+        <w:rPr>
+          <w:rFonts w:ascii="Source Sans Pro" w:hAnsi="Source Sans Pro"/>
+        </w:rPr>
+        <w:t xml:space="preserve">A plug-in is instantiated in the CE memory the first time it is used and it will be deleted only when </w:t>
+      </w:r>
+      <w:r>
+        <w:rPr>
+          <w:rFonts w:ascii="Source Sans Pro" w:hAnsi="Source Sans Pro"/>
+        </w:rPr>
+        <w:t xml:space="preserve">the </w:t>
+      </w:r>
+      <w:r>
+        <w:rPr>
+          <w:rFonts w:ascii="Source Sans Pro" w:hAnsi="Source Sans Pro"/>
+        </w:rPr>
+        <w:t>CE stops.</w:t>
+      </w:r>
+    </w:p>
+    <w:p>
+      <w:pPr>
+        <w:pStyle w:val="NoSpacing"/>
+        <w:rPr>
+          <w:rFonts w:ascii="Source Sans Pro" w:hAnsi="Source Sans Pro"/>
+        </w:rPr>
+      </w:pPr>
+    </w:p>
+    <w:p>
+      <w:pPr>
+        <w:pStyle w:val="NoSpacing"/>
+        <w:jc w:val="both"/>
+        <w:rPr>
+          <w:rFonts w:ascii="Source Sans Pro" w:hAnsi="Source Sans Pro"/>
+        </w:rPr>
+      </w:pPr>
+      <w:r>
+        <w:rPr>
+          <w:rFonts w:ascii="Source Sans Pro" w:hAnsi="Source Sans Pro"/>
+        </w:rPr>
+        <w:t>In order to be executed, the plug-in must implement only the `</w:t>
+      </w:r>
+      <w:r>
+        <w:rPr>
+          <w:rFonts w:ascii="Source Sans Pro" w:hAnsi="Source Sans Pro"/>
+          <w:b/>
+        </w:rPr>
+        <w:t>run</w:t>
+      </w:r>
+      <w:r>
+        <w:rPr>
+          <w:rFonts w:ascii="Source Sans Pro" w:hAnsi="Source Sans Pro"/>
+        </w:rPr>
+        <w:t>` function;</w:t>
+      </w:r>
+      <w:r>
+        <w:rPr>
+          <w:rFonts w:ascii="Source Sans Pro" w:hAnsi="Source Sans Pro"/>
+        </w:rPr>
+        <w:t xml:space="preserve"> </w:t>
+      </w:r>
+      <w:r>
+        <w:rPr>
+          <w:rFonts w:ascii="Source Sans Pro" w:hAnsi="Source Sans Pro"/>
+        </w:rPr>
+        <w:t>i</w:t>
+      </w:r>
+      <w:r>
+        <w:rPr>
+          <w:rFonts w:ascii="Source Sans Pro" w:hAnsi="Source Sans Pro"/>
+        </w:rPr>
+        <w:t>t's the only function called automatically. The `run` function receives only one argument, a dictionary, containing all commands received from the paired Java plug-in, or from another XML-RPC client</w:t>
+      </w:r>
+      <w:r>
+        <w:rPr>
+          <w:rFonts w:ascii="Source Sans Pro" w:hAnsi="Source Sans Pro"/>
+        </w:rPr>
+        <w:t xml:space="preserve"> that executed `</w:t>
+      </w:r>
+      <w:proofErr w:type="spellStart"/>
+      <w:r>
+        <w:rPr>
+          <w:rFonts w:ascii="Source Sans Pro" w:hAnsi="Source Sans Pro"/>
+          <w:b/>
+          <w:i/>
+        </w:rPr>
+        <w:t>runPlugin</w:t>
+      </w:r>
+      <w:proofErr w:type="spellEnd"/>
+      <w:r>
+        <w:rPr>
+          <w:rFonts w:ascii="Source Sans Pro" w:hAnsi="Source Sans Pro"/>
+        </w:rPr>
+        <w:t>`</w:t>
+      </w:r>
       <w:r>
         <w:rPr>
           <w:rFonts w:ascii="Source Sans Pro" w:hAnsi="Source Sans Pro"/>
         </w:rPr>
         <w:t>.</w:t>
-      </w:r>
-    </w:p>
-    <w:p>
-      <w:pPr>
-        <w:pStyle w:val="NoSpacing"/>
-        <w:rPr>
-          <w:rFonts w:ascii="Source Sans Pro" w:hAnsi="Source Sans Pro"/>
-        </w:rPr>
-      </w:pPr>
-    </w:p>
-    <w:p>
-      <w:pPr>
-        <w:pStyle w:val="NoSpacing"/>
-        <w:jc w:val="both"/>
-        <w:rPr>
-          <w:rFonts w:ascii="Source Sans Pro" w:hAnsi="Source Sans Pro"/>
-        </w:rPr>
-      </w:pPr>
-      <w:r>
-        <w:rPr>
-          <w:rFonts w:ascii="Source Sans Pro" w:hAnsi="Source Sans Pro"/>
-        </w:rPr>
-        <w:t>The file(s) should be placed in the `plugins` folder. Typically, you should name the main Python file the same as the Java plug-in file (ex: GitPlugin.java and GitPlugin.py), if you make a paired plug-in.</w:t>
-      </w:r>
-    </w:p>
-    <w:p>
-      <w:pPr>
-        <w:pStyle w:val="NoSpacing"/>
-        <w:rPr>
-          <w:rFonts w:ascii="Source Sans Pro" w:hAnsi="Source Sans Pro"/>
-        </w:rPr>
-      </w:pPr>
-    </w:p>
-    <w:p>
-      <w:pPr>
-        <w:pStyle w:val="NoSpacing"/>
-        <w:rPr>
-          <w:rFonts w:ascii="Source Sans Pro" w:hAnsi="Source Sans Pro"/>
-        </w:rPr>
-      </w:pPr>
-      <w:r>
-        <w:rPr>
-          <w:rFonts w:ascii="Source Sans Pro" w:hAnsi="Source Sans Pro"/>
-        </w:rPr>
-        <w:t>You can store each plug-in in a separate folder, you just need to specify the paths in plugins.xml, from</w:t>
-      </w:r>
-    </w:p>
-    <w:p>
-      <w:pPr>
-        <w:pStyle w:val="NoSpacing"/>
-        <w:rPr>
-          <w:rFonts w:ascii="Source Sans Pro" w:hAnsi="Source Sans Pro"/>
-        </w:rPr>
-      </w:pPr>
-      <w:r>
-        <w:rPr>
-          <w:rFonts w:ascii="Source Sans Pro" w:hAnsi="Source Sans Pro"/>
-        </w:rPr>
-        <w:t>`/$USER_HOME/twister/config` folder. Note that each user has a different plug-ins configuration.</w:t>
-      </w:r>
-    </w:p>
-    <w:p>
-      <w:pPr>
-        <w:pStyle w:val="NoSpacing"/>
-        <w:rPr>
-          <w:rFonts w:ascii="Source Sans Pro" w:hAnsi="Source Sans Pro"/>
-        </w:rPr>
-      </w:pPr>
-    </w:p>
-    <w:p>
-      <w:pPr>
-        <w:pStyle w:val="NoSpacing"/>
-        <w:rPr>
-          <w:rFonts w:ascii="Source Sans Pro" w:hAnsi="Source Sans Pro"/>
-        </w:rPr>
-      </w:pPr>
-      <w:r>
-        <w:rPr>
-          <w:rFonts w:ascii="Source Sans Pro" w:hAnsi="Source Sans Pro"/>
-        </w:rPr>
-        <w:t>All Python plug-ins must import the BasePlugin class. All inherited functions can be re-written.</w:t>
-      </w:r>
-    </w:p>
-    <w:p>
-      <w:pPr>
-        <w:pStyle w:val="NoSpacing"/>
-        <w:rPr>
-          <w:rFonts w:ascii="Source Sans Pro" w:hAnsi="Source Sans Pro"/>
-        </w:rPr>
-      </w:pPr>
-    </w:p>
-    <w:p>
-      <w:pPr>
-        <w:pStyle w:val="NoSpacing"/>
-        <w:jc w:val="both"/>
-        <w:rPr>
-          <w:rFonts w:ascii="Source Sans Pro" w:hAnsi="Source Sans Pro"/>
-        </w:rPr>
-      </w:pPr>
-      <w:r>
-        <w:rPr>
-          <w:rFonts w:ascii="Source Sans Pro" w:hAnsi="Source Sans Pro"/>
-        </w:rPr>
-        <w:lastRenderedPageBreak/>
-        <w:t>In order to be executed, the plug-in must implement only the `</w:t>
-      </w:r>
-      <w:r>
-        <w:rPr>
-          <w:rFonts w:ascii="Source Sans Pro" w:hAnsi="Source Sans Pro"/>
-          <w:b/>
-        </w:rPr>
-        <w:t>run</w:t>
-      </w:r>
-      <w:r>
-        <w:rPr>
-          <w:rFonts w:ascii="Source Sans Pro" w:hAnsi="Source Sans Pro"/>
-        </w:rPr>
-        <w:t>` function. It's the only function called automatically. The `run` function receives only one argument, a dictionary, containing all commands received from the paired Java plug-in, or from another XML-RPC client.</w:t>
       </w:r>
     </w:p>
     <w:p>

</xml_diff>

<commit_message>
New features introduced and bug fixes ( check ChangeLog.txt )
</commit_message>
<xml_diff>
--- a/doc/Twister Libraries, Plugins, Services.docx
+++ b/doc/Twister Libraries, Plugins, Services.docx
@@ -500,27 +500,13 @@
           <w:rFonts w:ascii="Source Sans Pro" w:hAnsi="Source Sans Pro"/>
           <w:b/>
         </w:rPr>
-        <w:t>TestBed</w:t>
-      </w:r>
-      <w:r>
-        <w:rPr>
-          <w:rFonts w:ascii="Source Sans Pro" w:hAnsi="Source Sans Pro"/>
-        </w:rPr>
-        <w:t xml:space="preserve">.py: used by the tests to access the Resource Allocator and </w:t>
-      </w:r>
-      <w:proofErr w:type="spellStart"/>
-      <w:r>
-        <w:rPr>
-          <w:rFonts w:ascii="Source Sans Pro" w:hAnsi="Source Sans Pro"/>
-        </w:rPr>
-        <w:t>testbed</w:t>
-      </w:r>
-      <w:proofErr w:type="spellEnd"/>
-      <w:r>
-        <w:rPr>
-          <w:rFonts w:ascii="Source Sans Pro" w:hAnsi="Source Sans Pro"/>
-        </w:rPr>
-        <w:t xml:space="preserve"> ;</w:t>
+        <w:t>Threads</w:t>
+      </w:r>
+      <w:r>
+        <w:rPr>
+          <w:rFonts w:ascii="Source Sans Pro" w:hAnsi="Source Sans Pro"/>
+        </w:rPr>
+        <w:t>.py : used by the tests to queue long running functions, then start all the queued functions at the same time ;</w:t>
       </w:r>
     </w:p>
     <w:p>
@@ -539,13 +525,27 @@
           <w:rFonts w:ascii="Source Sans Pro" w:hAnsi="Source Sans Pro"/>
           <w:b/>
         </w:rPr>
-        <w:t>Threads</w:t>
-      </w:r>
-      <w:r>
-        <w:rPr>
-          <w:rFonts w:ascii="Source Sans Pro" w:hAnsi="Source Sans Pro"/>
-        </w:rPr>
-        <w:t>.py : used by the tests to queue long running functions, then start all the queued functions at the same time ;</w:t>
+        <w:t>Ftp</w:t>
+      </w:r>
+      <w:r>
+        <w:rPr>
+          <w:rFonts w:ascii="Source Sans Pro" w:hAnsi="Source Sans Pro"/>
+        </w:rPr>
+        <w:t xml:space="preserve">.py : wrapper over python default FTP library, allows creating connections, login, make folders, delete files and folders, </w:t>
+      </w:r>
+      <w:proofErr w:type="spellStart"/>
+      <w:r>
+        <w:rPr>
+          <w:rFonts w:ascii="Source Sans Pro" w:hAnsi="Source Sans Pro"/>
+        </w:rPr>
+        <w:t>etc</w:t>
+      </w:r>
+      <w:proofErr w:type="spellEnd"/>
+      <w:r>
+        <w:rPr>
+          <w:rFonts w:ascii="Source Sans Pro" w:hAnsi="Source Sans Pro"/>
+        </w:rPr>
+        <w:t xml:space="preserve"> ;</w:t>
       </w:r>
     </w:p>
     <w:p>
@@ -564,27 +564,39 @@
           <w:rFonts w:ascii="Source Sans Pro" w:hAnsi="Source Sans Pro"/>
           <w:b/>
         </w:rPr>
-        <w:t>Ftp</w:t>
-      </w:r>
-      <w:r>
-        <w:rPr>
-          <w:rFonts w:ascii="Source Sans Pro" w:hAnsi="Source Sans Pro"/>
-        </w:rPr>
-        <w:t xml:space="preserve">.py : wrapper over python default FTP library, allows creating connections, login, make folders, delete files and folders, </w:t>
+        <w:t>Telnet</w:t>
+      </w:r>
+      <w:r>
+        <w:rPr>
+          <w:rFonts w:ascii="Source Sans Pro" w:hAnsi="Source Sans Pro"/>
+        </w:rPr>
+        <w:t>.py:</w:t>
+      </w:r>
+      <w:r>
+        <w:rPr>
+          <w:rFonts w:ascii="Source Sans Pro" w:hAnsi="Source Sans Pro"/>
+        </w:rPr>
+        <w:t xml:space="preserve"> smart TELNET library that wraps python telnet connection from '</w:t>
       </w:r>
       <w:proofErr w:type="spellStart"/>
       <w:r>
         <w:rPr>
           <w:rFonts w:ascii="Source Sans Pro" w:hAnsi="Source Sans Pro"/>
         </w:rPr>
-        <w:t>etc</w:t>
+        <w:t>telnetlib</w:t>
       </w:r>
       <w:proofErr w:type="spellEnd"/>
       <w:r>
         <w:rPr>
           <w:rFonts w:ascii="Source Sans Pro" w:hAnsi="Source Sans Pro"/>
         </w:rPr>
-        <w:t xml:space="preserve"> ;</w:t>
+        <w:t>' and offers a manager for custom telnet connections that ensures they are up and kept alive. The library learns the prompt for login on devices you use and can login automatically. The manager allows the user to open, list and close telnet connections and the other b</w:t>
+      </w:r>
+      <w:r>
+        <w:rPr>
+          <w:rFonts w:ascii="Source Sans Pro" w:hAnsi="Source Sans Pro"/>
+        </w:rPr>
+        <w:t>asic operations as read, write.</w:t>
       </w:r>
     </w:p>
     <w:p>
@@ -603,39 +615,13 @@
           <w:rFonts w:ascii="Source Sans Pro" w:hAnsi="Source Sans Pro"/>
           <w:b/>
         </w:rPr>
-        <w:t>Telnet</w:t>
-      </w:r>
-      <w:r>
-        <w:rPr>
-          <w:rFonts w:ascii="Source Sans Pro" w:hAnsi="Source Sans Pro"/>
-        </w:rPr>
-        <w:t>.py:</w:t>
-      </w:r>
-      <w:r>
-        <w:rPr>
-          <w:rFonts w:ascii="Source Sans Pro" w:hAnsi="Source Sans Pro"/>
-        </w:rPr>
-        <w:t xml:space="preserve"> smart TELNET library that wraps python telnet connection from '</w:t>
-      </w:r>
-      <w:proofErr w:type="spellStart"/>
-      <w:r>
-        <w:rPr>
-          <w:rFonts w:ascii="Source Sans Pro" w:hAnsi="Source Sans Pro"/>
-        </w:rPr>
-        <w:t>telnetlib</w:t>
-      </w:r>
-      <w:proofErr w:type="spellEnd"/>
-      <w:r>
-        <w:rPr>
-          <w:rFonts w:ascii="Source Sans Pro" w:hAnsi="Source Sans Pro"/>
-        </w:rPr>
-        <w:t>' and offers a manager for custom telnet connections that ensures they are up and kept alive. The library learns the prompt for login on devices you use and can login automatically. The manager allows the user to open, list and close telnet connections and the other b</w:t>
-      </w:r>
-      <w:r>
-        <w:rPr>
-          <w:rFonts w:ascii="Source Sans Pro" w:hAnsi="Source Sans Pro"/>
-        </w:rPr>
-        <w:t>asic operations as read, write.</w:t>
+        <w:t>StepLib</w:t>
+      </w:r>
+      <w:r>
+        <w:rPr>
+          <w:rFonts w:ascii="Source Sans Pro" w:hAnsi="Source Sans Pro"/>
+        </w:rPr>
+        <w:t>.py: used to create steps inside tests. The idea is to organize one test into smaller steps, which will be executed in order. Before each step, you can call other functions, to setup something before execution. After the step runs, all CLI log is searched using regular expressions and if any of the expressions is found, the matching functions are called.</w:t>
       </w:r>
     </w:p>
     <w:p>
@@ -654,146 +640,13 @@
           <w:rFonts w:ascii="Source Sans Pro" w:hAnsi="Source Sans Pro"/>
           <w:b/>
         </w:rPr>
-        <w:t>StepLib</w:t>
-      </w:r>
-      <w:r>
-        <w:rPr>
-          <w:rFonts w:ascii="Source Sans Pro" w:hAnsi="Source Sans Pro"/>
-        </w:rPr>
-        <w:t xml:space="preserve">.py: </w:t>
-      </w:r>
-      <w:r>
-        <w:rPr>
-          <w:rFonts w:ascii="Source Sans Pro" w:hAnsi="Source Sans Pro"/>
-        </w:rPr>
-        <w:t>used to create steps inside tests.</w:t>
-      </w:r>
-      <w:r>
-        <w:rPr>
-          <w:rFonts w:ascii="Source Sans Pro" w:hAnsi="Source Sans Pro"/>
-        </w:rPr>
-        <w:t xml:space="preserve"> </w:t>
-      </w:r>
-      <w:r>
-        <w:rPr>
-          <w:rFonts w:ascii="Source Sans Pro" w:hAnsi="Source Sans Pro"/>
-        </w:rPr>
-        <w:t xml:space="preserve">The idea is to organize one test into smaller </w:t>
-      </w:r>
-      <w:r>
-        <w:rPr>
-          <w:rFonts w:ascii="Source Sans Pro" w:hAnsi="Source Sans Pro"/>
-        </w:rPr>
-        <w:t>steps, which</w:t>
-      </w:r>
-      <w:r>
-        <w:rPr>
-          <w:rFonts w:ascii="Source Sans Pro" w:hAnsi="Source Sans Pro"/>
-        </w:rPr>
-        <w:t xml:space="preserve"> will be executed in order.</w:t>
-      </w:r>
-      <w:r>
-        <w:rPr>
-          <w:rFonts w:ascii="Source Sans Pro" w:hAnsi="Source Sans Pro"/>
-        </w:rPr>
-        <w:t xml:space="preserve"> </w:t>
-      </w:r>
-      <w:r>
-        <w:rPr>
-          <w:rFonts w:ascii="Source Sans Pro" w:hAnsi="Source Sans Pro"/>
-        </w:rPr>
-        <w:t>Before each step, you can call other functions, to setup something before execution.</w:t>
-      </w:r>
-      <w:r>
-        <w:rPr>
-          <w:rFonts w:ascii="Source Sans Pro" w:hAnsi="Source Sans Pro"/>
-        </w:rPr>
-        <w:t xml:space="preserve"> </w:t>
-      </w:r>
-      <w:r>
-        <w:rPr>
-          <w:rFonts w:ascii="Source Sans Pro" w:hAnsi="Source Sans Pro"/>
-        </w:rPr>
-        <w:t>After the step runs, all CLI log is searched using regular expressions</w:t>
-      </w:r>
-      <w:r>
-        <w:rPr>
-          <w:rFonts w:ascii="Source Sans Pro" w:hAnsi="Source Sans Pro"/>
-        </w:rPr>
-        <w:t xml:space="preserve"> </w:t>
-      </w:r>
-      <w:r>
-        <w:rPr>
-          <w:rFonts w:ascii="Source Sans Pro" w:hAnsi="Source Sans Pro"/>
-        </w:rPr>
-        <w:t>and if any of the expressions is found, the matching functions are called.</w:t>
-      </w:r>
-    </w:p>
-    <w:p>
-      <w:pPr>
-        <w:pStyle w:val="NoSpacing"/>
-        <w:numPr>
-          <w:ilvl w:val="0"/>
-          <w:numId w:val="12"/>
-        </w:numPr>
-        <w:rPr>
-          <w:rFonts w:ascii="Source Sans Pro" w:hAnsi="Source Sans Pro"/>
-        </w:rPr>
-      </w:pPr>
-      <w:r>
-        <w:rPr>
-          <w:rFonts w:ascii="Source Sans Pro" w:hAnsi="Source Sans Pro"/>
-          <w:b/>
-        </w:rPr>
         <w:t>UnitTest</w:t>
       </w:r>
       <w:r>
         <w:rPr>
           <w:rFonts w:ascii="Source Sans Pro" w:hAnsi="Source Sans Pro"/>
         </w:rPr>
-        <w:t>.py: contains Setup and</w:t>
-      </w:r>
-      <w:r>
-        <w:rPr>
-          <w:rFonts w:ascii="Source Sans Pro" w:hAnsi="Source Sans Pro"/>
-        </w:rPr>
-        <w:t xml:space="preserve"> Teardown</w:t>
-      </w:r>
-      <w:r>
-        <w:rPr>
-          <w:rFonts w:ascii="Source Sans Pro" w:hAnsi="Source Sans Pro"/>
-        </w:rPr>
-        <w:t xml:space="preserve">. </w:t>
-      </w:r>
-      <w:r>
-        <w:rPr>
-          <w:rFonts w:ascii="Source Sans Pro" w:hAnsi="Source Sans Pro"/>
-        </w:rPr>
-        <w:t>All functions that begin with "test" will be executed automatically,</w:t>
-      </w:r>
-      <w:r>
-        <w:rPr>
-          <w:rFonts w:ascii="Source Sans Pro" w:hAnsi="Source Sans Pro"/>
-        </w:rPr>
-        <w:t xml:space="preserve"> </w:t>
-      </w:r>
-      <w:r>
-        <w:rPr>
-          <w:rFonts w:ascii="Source Sans Pro" w:hAnsi="Source Sans Pro"/>
-        </w:rPr>
-        <w:t>in alphabetic order.</w:t>
-      </w:r>
-      <w:r>
-        <w:rPr>
-          <w:rFonts w:ascii="Source Sans Pro" w:hAnsi="Source Sans Pro"/>
-        </w:rPr>
-        <w:t xml:space="preserve"> </w:t>
-      </w:r>
-      <w:r>
-        <w:rPr>
-          <w:rFonts w:ascii="Source Sans Pro" w:hAnsi="Source Sans Pro"/>
-        </w:rPr>
-        <w:t>Twister Test implements the same methods as Python Unit Test.</w:t>
+        <w:t>.py: contains Setup and Teardown. All functions that begin with "test" will be executed automatically, in alphabetic order. Twister Test implements the same methods as Python Unit Test.</w:t>
       </w:r>
     </w:p>
     <w:p>
@@ -1516,7 +1369,33 @@
         <w:rPr>
           <w:rFonts w:ascii="Source Sans Pro" w:hAnsi="Source Sans Pro"/>
         </w:rPr>
-        <w:t>s own, the configuration is not shared.</w:t>
+        <w:t xml:space="preserve">s </w:t>
+      </w:r>
+      <w:proofErr w:type="gramStart"/>
+      <w:r>
+        <w:rPr>
+          <w:rFonts w:ascii="Source Sans Pro" w:hAnsi="Source Sans Pro"/>
+        </w:rPr>
+        <w:t>own,</w:t>
+      </w:r>
+      <w:proofErr w:type="gramEnd"/>
+      <w:r>
+        <w:rPr>
+          <w:rFonts w:ascii="Source Sans Pro" w:hAnsi="Source Sans Pro"/>
+        </w:rPr>
+        <w:t xml:space="preserve"> the configuration is not shared</w:t>
+      </w:r>
+      <w:r>
+        <w:rPr>
+          <w:rFonts w:ascii="Source Sans Pro" w:hAnsi="Source Sans Pro"/>
+        </w:rPr>
+        <w:t xml:space="preserve"> for more users</w:t>
+      </w:r>
+      <w:r>
+        <w:rPr>
+          <w:rFonts w:ascii="Source Sans Pro" w:hAnsi="Source Sans Pro"/>
+        </w:rPr>
+        <w:t>.</w:t>
       </w:r>
     </w:p>
     <w:p>
@@ -1583,7 +1462,47 @@
           <w:sz w:val="18"/>
           <w:szCs w:val="18"/>
         </w:rPr>
-        <w:t>( 'user', 'plugin name', parameters as String or Dictionary )</w:t>
+        <w:t xml:space="preserve">( 'user', 'plugin name', parameters as </w:t>
+      </w:r>
+      <w:r>
+        <w:rPr>
+          <w:rFonts w:ascii="Source Code Pro" w:hAnsi="Source Code Pro"/>
+          <w:b/>
+          <w:noProof/>
+          <w:color w:val="7030A0"/>
+          <w:sz w:val="18"/>
+          <w:szCs w:val="18"/>
+        </w:rPr>
+        <w:t>String</w:t>
+      </w:r>
+      <w:r>
+        <w:rPr>
+          <w:rFonts w:ascii="Source Code Pro" w:hAnsi="Source Code Pro"/>
+          <w:noProof/>
+          <w:sz w:val="18"/>
+          <w:szCs w:val="18"/>
+        </w:rPr>
+        <w:t xml:space="preserve"> or </w:t>
+      </w:r>
+      <w:r>
+        <w:rPr>
+          <w:rFonts w:ascii="Source Code Pro" w:hAnsi="Source Code Pro"/>
+          <w:b/>
+          <w:noProof/>
+          <w:color w:val="7030A0"/>
+          <w:sz w:val="18"/>
+          <w:szCs w:val="18"/>
+        </w:rPr>
+        <w:t>Dictionary</w:t>
+      </w:r>
+      <w:r>
+        <w:rPr>
+          <w:rFonts w:ascii="Source Code Pro" w:hAnsi="Source Code Pro"/>
+          <w:noProof/>
+          <w:sz w:val="18"/>
+          <w:szCs w:val="18"/>
+        </w:rPr>
+        <w:t xml:space="preserve"> )</w:t>
       </w:r>
     </w:p>
     <w:p>
@@ -1780,7 +1699,25 @@
         <w:rPr>
           <w:rFonts w:ascii="Source Sans Pro" w:hAnsi="Source Sans Pro"/>
         </w:rPr>
-        <w:t xml:space="preserve"> (packets twister): captures network packets and list them to users, allowing them to filter the packets as they are captured, or after capture. All in all this plugin has </w:t>
+        <w:t xml:space="preserve"> (packets T</w:t>
+      </w:r>
+      <w:r>
+        <w:rPr>
+          <w:rFonts w:ascii="Source Sans Pro" w:hAnsi="Source Sans Pro"/>
+        </w:rPr>
+        <w:t>wister)</w:t>
+      </w:r>
+      <w:r>
+        <w:rPr>
+          <w:rFonts w:ascii="Source Sans Pro" w:hAnsi="Source Sans Pro"/>
+        </w:rPr>
+        <w:t xml:space="preserve"> (python and java)</w:t>
+      </w:r>
+      <w:r>
+        <w:rPr>
+          <w:rFonts w:ascii="Source Sans Pro" w:hAnsi="Source Sans Pro"/>
+        </w:rPr>
+        <w:t xml:space="preserve">: captures network packets and list them to users, allowing them to filter the packets as they are captured, or after capture. All in all this plugin has </w:t>
       </w:r>
       <w:r>
         <w:rPr>
@@ -1827,26 +1764,32 @@
           <w:rFonts w:ascii="Source Sans Pro" w:hAnsi="Source Sans Pro"/>
         </w:rPr>
       </w:pPr>
-      <w:bookmarkStart w:id="0" w:name="_GoBack"/>
-      <w:bookmarkEnd w:id="0"/>
-    </w:p>
-    <w:p>
-      <w:pPr>
-        <w:pStyle w:val="NoSpacing"/>
-        <w:rPr>
-          <w:rFonts w:ascii="Source Sans Pro" w:hAnsi="Source Sans Pro"/>
-        </w:rPr>
-      </w:pPr>
-      <w:r>
-        <w:rPr>
-          <w:rFonts w:ascii="Source Sans Pro" w:hAnsi="Source Sans Pro"/>
-        </w:rPr>
-        <w:t>The plug-ins configuration for each user is in `/$USER_HOME/twister/</w:t>
+    </w:p>
+    <w:p>
+      <w:pPr>
+        <w:pStyle w:val="NoSpacing"/>
+        <w:rPr>
+          <w:rFonts w:ascii="Source Sans Pro" w:hAnsi="Source Sans Pro"/>
+        </w:rPr>
+      </w:pPr>
+      <w:r>
+        <w:rPr>
+          <w:rFonts w:ascii="Source Sans Pro" w:hAnsi="Source Sans Pro"/>
+        </w:rPr>
+        <w:t>The plug-ins configuration for each user is in `</w:t>
+      </w:r>
+      <w:r>
+        <w:rPr>
+          <w:rFonts w:ascii="Source Sans Pro" w:hAnsi="Source Sans Pro"/>
+          <w:i/>
+        </w:rPr>
+        <w:t>/$USER_HOME/twister/</w:t>
       </w:r>
       <w:proofErr w:type="spellStart"/>
       <w:r>
         <w:rPr>
           <w:rFonts w:ascii="Source Sans Pro" w:hAnsi="Source Sans Pro"/>
+          <w:i/>
         </w:rPr>
         <w:t>config</w:t>
       </w:r>
@@ -1854,8 +1797,15 @@
       <w:r>
         <w:rPr>
           <w:rFonts w:ascii="Source Sans Pro" w:hAnsi="Source Sans Pro"/>
-        </w:rPr>
-        <w:t>/plugins.xml`.</w:t>
+          <w:i/>
+        </w:rPr>
+        <w:t>/plugins.xml</w:t>
+      </w:r>
+      <w:r>
+        <w:rPr>
+          <w:rFonts w:ascii="Source Sans Pro" w:hAnsi="Source Sans Pro"/>
+        </w:rPr>
+        <w:t>`.</w:t>
       </w:r>
     </w:p>
     <w:p>
@@ -2658,7 +2608,21 @@
         <w:rPr>
           <w:rFonts w:ascii="Source Sans Pro" w:hAnsi="Source Sans Pro"/>
         </w:rPr>
-        <w:t>: directory that contains database config file</w:t>
+        <w:t xml:space="preserve">: directory that contains database </w:t>
+      </w:r>
+      <w:proofErr w:type="spellStart"/>
+      <w:r>
+        <w:rPr>
+          <w:rFonts w:ascii="Source Sans Pro" w:hAnsi="Source Sans Pro"/>
+        </w:rPr>
+        <w:t>config</w:t>
+      </w:r>
+      <w:proofErr w:type="spellEnd"/>
+      <w:r>
+        <w:rPr>
+          <w:rFonts w:ascii="Source Sans Pro" w:hAnsi="Source Sans Pro"/>
+        </w:rPr>
+        <w:t xml:space="preserve"> file</w:t>
       </w:r>
     </w:p>
     <w:p>
@@ -2960,7 +2924,21 @@
         <w:rPr>
           <w:rFonts w:ascii="Source Sans Pro" w:hAnsi="Source Sans Pro"/>
         </w:rPr>
-        <w:t>: remote directory to store hardware config file</w:t>
+        <w:t xml:space="preserve">: remote directory to store hardware </w:t>
+      </w:r>
+      <w:proofErr w:type="spellStart"/>
+      <w:r>
+        <w:rPr>
+          <w:rFonts w:ascii="Source Sans Pro" w:hAnsi="Source Sans Pro"/>
+        </w:rPr>
+        <w:t>config</w:t>
+      </w:r>
+      <w:proofErr w:type="spellEnd"/>
+      <w:r>
+        <w:rPr>
+          <w:rFonts w:ascii="Source Sans Pro" w:hAnsi="Source Sans Pro"/>
+        </w:rPr>
+        <w:t xml:space="preserve"> file</w:t>
       </w:r>
     </w:p>
     <w:p>
@@ -3324,16 +3302,24 @@
         <w:pStyle w:val="NoSpacing"/>
         <w:rPr>
           <w:rFonts w:ascii="Source Sans Pro" w:hAnsi="Source Sans Pro"/>
-          <w:noProof/>
-        </w:rPr>
-      </w:pPr>
-      <w:r>
-        <w:rPr>
-          <w:rFonts w:ascii="Source Sans Pro" w:hAnsi="Source Sans Pro"/>
-          <w:noProof/>
-        </w:rPr>
-        <w:t>com.twister.plugin.twisterinterface.TwisterPluginInterface.</w:t>
-      </w:r>
+        </w:rPr>
+      </w:pPr>
+      <w:proofErr w:type="spellStart"/>
+      <w:proofErr w:type="gramStart"/>
+      <w:r>
+        <w:rPr>
+          <w:rFonts w:ascii="Source Sans Pro" w:hAnsi="Source Sans Pro"/>
+        </w:rPr>
+        <w:t>com.twister.plugin.twisterinterface.TwisterPluginInterface</w:t>
+      </w:r>
+      <w:proofErr w:type="spellEnd"/>
+      <w:r>
+        <w:rPr>
+          <w:rFonts w:ascii="Source Sans Pro" w:hAnsi="Source Sans Pro"/>
+        </w:rPr>
+        <w:t>.</w:t>
+      </w:r>
+      <w:proofErr w:type="gramEnd"/>
     </w:p>
     <w:p>
       <w:pPr>
@@ -9282,7 +9268,33 @@
         <w:rPr>
           <w:rFonts w:ascii="Source Sans Pro" w:hAnsi="Source Sans Pro"/>
         </w:rPr>
-        <w:t>Python plug-ins should implement additional methods necessary to communicate with the Java interface. If the default Central Engine methods are sufficient, you don't need to implement a Python plug-in.</w:t>
+        <w:t xml:space="preserve">Python plug-ins should implement </w:t>
+      </w:r>
+      <w:r>
+        <w:rPr>
+          <w:rFonts w:ascii="Source Sans Pro" w:hAnsi="Source Sans Pro"/>
+          <w:b/>
+          <w:i/>
+        </w:rPr>
+        <w:t>additional</w:t>
+      </w:r>
+      <w:r>
+        <w:rPr>
+          <w:rFonts w:ascii="Source Sans Pro" w:hAnsi="Source Sans Pro"/>
+        </w:rPr>
+        <w:t xml:space="preserve"> methods necessary to communicate with the Java interface</w:t>
+      </w:r>
+      <w:r>
+        <w:rPr>
+          <w:rFonts w:ascii="Source Sans Pro" w:hAnsi="Source Sans Pro"/>
+        </w:rPr>
+        <w:t>, or with a service that you created</w:t>
+      </w:r>
+      <w:r>
+        <w:rPr>
+          <w:rFonts w:ascii="Source Sans Pro" w:hAnsi="Source Sans Pro"/>
+        </w:rPr>
+        <w:t>. If the default Central Engine methods are sufficient, you don't need to implement a Python plug-in.</w:t>
       </w:r>
     </w:p>
     <w:p>
@@ -9305,141 +9317,434 @@
         <w:rPr>
           <w:rFonts w:ascii="Source Sans Pro" w:hAnsi="Source Sans Pro"/>
         </w:rPr>
-        <w:t xml:space="preserve">You can implement a Python plug-in without a paired Java plug-in. In this case, you will call the additional methods using the standard XML-RPC </w:t>
+        <w:t xml:space="preserve">You can implement a Python plug-in without a paired Java plug-in. In this case, you will call the </w:t>
+      </w:r>
+      <w:r>
+        <w:rPr>
+          <w:rFonts w:ascii="Source Sans Pro" w:hAnsi="Source Sans Pro"/>
+        </w:rPr>
+        <w:t>new</w:t>
+      </w:r>
+      <w:r>
+        <w:rPr>
+          <w:rFonts w:ascii="Source Sans Pro" w:hAnsi="Source Sans Pro"/>
+        </w:rPr>
+        <w:t xml:space="preserve"> methods using the </w:t>
+      </w:r>
+      <w:r>
+        <w:rPr>
+          <w:rFonts w:ascii="Source Sans Pro" w:hAnsi="Source Sans Pro"/>
+        </w:rPr>
+        <w:t>`</w:t>
       </w:r>
       <w:proofErr w:type="spellStart"/>
+      <w:r>
+        <w:rPr>
+          <w:rFonts w:ascii="Source Sans Pro" w:hAnsi="Source Sans Pro"/>
+          <w:b/>
+          <w:i/>
+        </w:rPr>
+        <w:t>runPlugin</w:t>
+      </w:r>
+      <w:proofErr w:type="spellEnd"/>
+      <w:r>
+        <w:rPr>
+          <w:rFonts w:ascii="Source Sans Pro" w:hAnsi="Source Sans Pro"/>
+        </w:rPr>
+        <w:t>` function</w:t>
+      </w:r>
+      <w:r>
+        <w:rPr>
+          <w:rFonts w:ascii="Source Sans Pro" w:hAnsi="Source Sans Pro"/>
+        </w:rPr>
+        <w:t xml:space="preserve"> from Central Engine</w:t>
+      </w:r>
+      <w:r>
+        <w:rPr>
+          <w:rFonts w:ascii="Source Sans Pro" w:hAnsi="Source Sans Pro"/>
+        </w:rPr>
+        <w:t xml:space="preserve">, via </w:t>
+      </w:r>
+      <w:r>
+        <w:rPr>
+          <w:rFonts w:ascii="Source Sans Pro" w:hAnsi="Source Sans Pro"/>
+        </w:rPr>
+        <w:t xml:space="preserve">XML-RPC </w:t>
+      </w:r>
+      <w:r>
+        <w:rPr>
+          <w:rFonts w:ascii="Source Sans Pro" w:hAnsi="Source Sans Pro"/>
+        </w:rPr>
+        <w:t>API</w:t>
+      </w:r>
+      <w:r>
+        <w:rPr>
+          <w:rFonts w:ascii="Source Sans Pro" w:hAnsi="Source Sans Pro"/>
+        </w:rPr>
+        <w:t>.</w:t>
+      </w:r>
+    </w:p>
+    <w:p>
+      <w:pPr>
+        <w:pStyle w:val="NoSpacing"/>
+        <w:rPr>
+          <w:rFonts w:ascii="Source Sans Pro" w:hAnsi="Source Sans Pro"/>
+        </w:rPr>
+      </w:pPr>
+    </w:p>
+    <w:p>
+      <w:pPr>
+        <w:pStyle w:val="NoSpacing"/>
+        <w:jc w:val="both"/>
+        <w:rPr>
+          <w:rFonts w:ascii="Source Sans Pro" w:hAnsi="Source Sans Pro"/>
+        </w:rPr>
+      </w:pPr>
+      <w:r>
+        <w:rPr>
+          <w:rFonts w:ascii="Source Sans Pro" w:hAnsi="Source Sans Pro"/>
+        </w:rPr>
+        <w:t xml:space="preserve">The file(s) should be placed </w:t>
+      </w:r>
+      <w:r>
+        <w:rPr>
+          <w:rFonts w:ascii="Source Sans Pro" w:hAnsi="Source Sans Pro"/>
+        </w:rPr>
+        <w:t xml:space="preserve">on the server side, </w:t>
+      </w:r>
+      <w:r>
+        <w:rPr>
+          <w:rFonts w:ascii="Source Sans Pro" w:hAnsi="Source Sans Pro"/>
+        </w:rPr>
+        <w:t>in the `</w:t>
+      </w:r>
+      <w:r>
+        <w:rPr>
+          <w:rFonts w:ascii="Source Sans Pro" w:hAnsi="Source Sans Pro"/>
+        </w:rPr>
+        <w:t>/opt/twister/</w:t>
+      </w:r>
+      <w:r>
+        <w:rPr>
+          <w:rFonts w:ascii="Source Sans Pro" w:hAnsi="Source Sans Pro"/>
+          <w:b/>
+        </w:rPr>
+        <w:t>plugins</w:t>
+      </w:r>
+      <w:r>
+        <w:rPr>
+          <w:rFonts w:ascii="Source Sans Pro" w:hAnsi="Source Sans Pro"/>
+        </w:rPr>
+        <w:t>`. Typically, you should name the main Python file the same as the Java plug-in file (ex: GitPlugin.java and GitPlugin.py), if you make a paired plug-in.</w:t>
+      </w:r>
+    </w:p>
+    <w:p>
+      <w:pPr>
+        <w:pStyle w:val="NoSpacing"/>
+        <w:rPr>
+          <w:rFonts w:ascii="Source Sans Pro" w:hAnsi="Source Sans Pro"/>
+        </w:rPr>
+      </w:pPr>
+    </w:p>
+    <w:p>
+      <w:pPr>
+        <w:pStyle w:val="NoSpacing"/>
+        <w:rPr>
+          <w:rFonts w:ascii="Source Sans Pro" w:hAnsi="Source Sans Pro"/>
+        </w:rPr>
+      </w:pPr>
+      <w:r>
+        <w:rPr>
+          <w:rFonts w:ascii="Source Sans Pro" w:hAnsi="Source Sans Pro"/>
+        </w:rPr>
+        <w:t xml:space="preserve">You can store each plug-in in a separate folder, you just need to specify the paths in </w:t>
+      </w:r>
+      <w:r>
+        <w:rPr>
+          <w:rFonts w:ascii="Source Sans Pro" w:hAnsi="Source Sans Pro"/>
+        </w:rPr>
+        <w:t>`</w:t>
+      </w:r>
+      <w:r>
+        <w:rPr>
+          <w:rFonts w:ascii="Source Sans Pro" w:hAnsi="Source Sans Pro"/>
+        </w:rPr>
+        <w:t>plugins.xml</w:t>
+      </w:r>
+      <w:r>
+        <w:rPr>
+          <w:rFonts w:ascii="Source Sans Pro" w:hAnsi="Source Sans Pro"/>
+        </w:rPr>
+        <w:t>`</w:t>
+      </w:r>
+      <w:r>
+        <w:rPr>
+          <w:rFonts w:ascii="Source Sans Pro" w:hAnsi="Source Sans Pro"/>
+        </w:rPr>
+        <w:t>, from</w:t>
+      </w:r>
+    </w:p>
+    <w:p>
+      <w:pPr>
+        <w:pStyle w:val="NoSpacing"/>
+        <w:rPr>
+          <w:rFonts w:ascii="Source Sans Pro" w:hAnsi="Source Sans Pro"/>
+        </w:rPr>
+      </w:pPr>
+      <w:r>
+        <w:rPr>
+          <w:rFonts w:ascii="Source Sans Pro" w:hAnsi="Source Sans Pro"/>
+        </w:rPr>
+        <w:t>`/$USER_HOME/twister/</w:t>
+      </w:r>
+      <w:proofErr w:type="spellStart"/>
+      <w:r>
+        <w:rPr>
+          <w:rFonts w:ascii="Source Sans Pro" w:hAnsi="Source Sans Pro"/>
+        </w:rPr>
+        <w:t>config</w:t>
+      </w:r>
+      <w:proofErr w:type="spellEnd"/>
+      <w:r>
+        <w:rPr>
+          <w:rFonts w:ascii="Source Sans Pro" w:hAnsi="Source Sans Pro"/>
+        </w:rPr>
+        <w:t>` folder. Note that</w:t>
+      </w:r>
+      <w:r>
+        <w:rPr>
+          <w:rFonts w:ascii="Source Sans Pro" w:hAnsi="Source Sans Pro"/>
+        </w:rPr>
+        <w:t xml:space="preserve"> the plug-ins </w:t>
+      </w:r>
       <w:proofErr w:type="gramStart"/>
       <w:r>
         <w:rPr>
           <w:rFonts w:ascii="Source Sans Pro" w:hAnsi="Source Sans Pro"/>
         </w:rPr>
-        <w:t>api</w:t>
+        <w:t>are</w:t>
+      </w:r>
+      <w:proofErr w:type="gramEnd"/>
+      <w:r>
+        <w:rPr>
+          <w:rFonts w:ascii="Source Sans Pro" w:hAnsi="Source Sans Pro"/>
+        </w:rPr>
+        <w:t xml:space="preserve"> shared for all users, but </w:t>
+      </w:r>
+      <w:r>
+        <w:rPr>
+          <w:rFonts w:ascii="Source Sans Pro" w:hAnsi="Source Sans Pro"/>
+        </w:rPr>
+        <w:t>each user has a d</w:t>
+      </w:r>
+      <w:r>
+        <w:rPr>
+          <w:rFonts w:ascii="Source Sans Pro" w:hAnsi="Source Sans Pro"/>
+        </w:rPr>
+        <w:t>ifferent configuration! For example, a user chooses to ignore all the plug-ins, another user might use a few plug-ins, but with different paths from a third user.</w:t>
+      </w:r>
+    </w:p>
+    <w:p>
+      <w:pPr>
+        <w:pStyle w:val="NoSpacing"/>
+        <w:rPr>
+          <w:rFonts w:ascii="Source Sans Pro" w:hAnsi="Source Sans Pro"/>
+        </w:rPr>
+      </w:pPr>
+    </w:p>
+    <w:p>
+      <w:pPr>
+        <w:pStyle w:val="NoSpacing"/>
+        <w:rPr>
+          <w:rFonts w:ascii="Source Sans Pro" w:hAnsi="Source Sans Pro"/>
+        </w:rPr>
+      </w:pPr>
+      <w:r>
+        <w:rPr>
+          <w:rFonts w:ascii="Source Sans Pro" w:hAnsi="Source Sans Pro"/>
+        </w:rPr>
+        <w:t xml:space="preserve">All Python plug-ins must import the </w:t>
+      </w:r>
+      <w:r>
+        <w:rPr>
+          <w:rFonts w:ascii="Source Sans Pro" w:hAnsi="Source Sans Pro"/>
+        </w:rPr>
+        <w:t>`</w:t>
+      </w:r>
+      <w:proofErr w:type="spellStart"/>
+      <w:r>
+        <w:rPr>
+          <w:rFonts w:ascii="Source Sans Pro" w:hAnsi="Source Sans Pro"/>
+          <w:b/>
+        </w:rPr>
+        <w:t>BasePlugin</w:t>
       </w:r>
       <w:proofErr w:type="spellEnd"/>
-      <w:proofErr w:type="gramEnd"/>
+      <w:r>
+        <w:rPr>
+          <w:rFonts w:ascii="Source Sans Pro" w:hAnsi="Source Sans Pro"/>
+        </w:rPr>
+        <w:t>`</w:t>
+      </w:r>
+      <w:r>
+        <w:rPr>
+          <w:rFonts w:ascii="Source Sans Pro" w:hAnsi="Source Sans Pro"/>
+        </w:rPr>
+        <w:t xml:space="preserve"> class</w:t>
+      </w:r>
+      <w:r>
+        <w:rPr>
+          <w:rFonts w:ascii="Source Sans Pro" w:hAnsi="Source Sans Pro"/>
+        </w:rPr>
+        <w:t>, from `</w:t>
+      </w:r>
+      <w:r>
+        <w:rPr>
+          <w:rFonts w:ascii="Source Sans Pro" w:hAnsi="Source Sans Pro"/>
+        </w:rPr>
+        <w:t>/opt/twister/plugins/</w:t>
+      </w:r>
+      <w:r>
+        <w:rPr>
+          <w:rFonts w:ascii="Source Sans Pro" w:hAnsi="Source Sans Pro"/>
+        </w:rPr>
+        <w:t>BasePlugin.py</w:t>
+      </w:r>
+      <w:r>
+        <w:rPr>
+          <w:rFonts w:ascii="Source Sans Pro" w:hAnsi="Source Sans Pro"/>
+        </w:rPr>
+        <w:t>`</w:t>
+      </w:r>
+      <w:r>
+        <w:rPr>
+          <w:rFonts w:ascii="Source Sans Pro" w:hAnsi="Source Sans Pro"/>
+        </w:rPr>
+        <w:t xml:space="preserve"> file</w:t>
+      </w:r>
+      <w:r>
+        <w:rPr>
+          <w:rFonts w:ascii="Source Sans Pro" w:hAnsi="Source Sans Pro"/>
+        </w:rPr>
+        <w:t>. All inherited functions can be re-written.</w:t>
+      </w:r>
+    </w:p>
+    <w:p>
+      <w:pPr>
+        <w:pStyle w:val="NoSpacing"/>
+        <w:rPr>
+          <w:rFonts w:ascii="Source Sans Pro" w:hAnsi="Source Sans Pro"/>
+        </w:rPr>
+      </w:pPr>
+      <w:bookmarkStart w:id="0" w:name="_GoBack"/>
+      <w:bookmarkEnd w:id="0"/>
+    </w:p>
+    <w:p>
+      <w:pPr>
+        <w:pStyle w:val="NoSpacing"/>
+        <w:rPr>
+          <w:rFonts w:ascii="Source Sans Pro" w:hAnsi="Source Sans Pro"/>
+        </w:rPr>
+      </w:pPr>
+      <w:r>
+        <w:rPr>
+          <w:rFonts w:ascii="Source Sans Pro" w:hAnsi="Source Sans Pro"/>
+        </w:rPr>
+        <w:t xml:space="preserve">A plug-in is instantiated in the CE memory the first time it is used and it will be deleted only when </w:t>
+      </w:r>
+      <w:r>
+        <w:rPr>
+          <w:rFonts w:ascii="Source Sans Pro" w:hAnsi="Source Sans Pro"/>
+        </w:rPr>
+        <w:t xml:space="preserve">the </w:t>
+      </w:r>
+      <w:r>
+        <w:rPr>
+          <w:rFonts w:ascii="Source Sans Pro" w:hAnsi="Source Sans Pro"/>
+        </w:rPr>
+        <w:t>CE stops.</w:t>
+      </w:r>
+    </w:p>
+    <w:p>
+      <w:pPr>
+        <w:pStyle w:val="NoSpacing"/>
+        <w:rPr>
+          <w:rFonts w:ascii="Source Sans Pro" w:hAnsi="Source Sans Pro"/>
+        </w:rPr>
+      </w:pPr>
+    </w:p>
+    <w:p>
+      <w:pPr>
+        <w:pStyle w:val="NoSpacing"/>
+        <w:jc w:val="both"/>
+        <w:rPr>
+          <w:rFonts w:ascii="Source Sans Pro" w:hAnsi="Source Sans Pro"/>
+        </w:rPr>
+      </w:pPr>
+      <w:r>
+        <w:rPr>
+          <w:rFonts w:ascii="Source Sans Pro" w:hAnsi="Source Sans Pro"/>
+        </w:rPr>
+        <w:t>In order to be executed, the plug-in must implement only the `</w:t>
+      </w:r>
+      <w:r>
+        <w:rPr>
+          <w:rFonts w:ascii="Source Sans Pro" w:hAnsi="Source Sans Pro"/>
+          <w:b/>
+        </w:rPr>
+        <w:t>run</w:t>
+      </w:r>
+      <w:r>
+        <w:rPr>
+          <w:rFonts w:ascii="Source Sans Pro" w:hAnsi="Source Sans Pro"/>
+        </w:rPr>
+        <w:t>` function;</w:t>
+      </w:r>
+      <w:r>
+        <w:rPr>
+          <w:rFonts w:ascii="Source Sans Pro" w:hAnsi="Source Sans Pro"/>
+        </w:rPr>
+        <w:t xml:space="preserve"> </w:t>
+      </w:r>
+      <w:r>
+        <w:rPr>
+          <w:rFonts w:ascii="Source Sans Pro" w:hAnsi="Source Sans Pro"/>
+        </w:rPr>
+        <w:t>i</w:t>
+      </w:r>
+      <w:r>
+        <w:rPr>
+          <w:rFonts w:ascii="Source Sans Pro" w:hAnsi="Source Sans Pro"/>
+        </w:rPr>
+        <w:t>t's the only function called automatically. The `run` function receives only one argument, a dictionary, containing all commands received from the paired Java plug-in, or from another XML-RPC client</w:t>
+      </w:r>
+      <w:r>
+        <w:rPr>
+          <w:rFonts w:ascii="Source Sans Pro" w:hAnsi="Source Sans Pro"/>
+        </w:rPr>
+        <w:t xml:space="preserve"> that executed `</w:t>
+      </w:r>
+      <w:proofErr w:type="spellStart"/>
+      <w:r>
+        <w:rPr>
+          <w:rFonts w:ascii="Source Sans Pro" w:hAnsi="Source Sans Pro"/>
+          <w:b/>
+          <w:i/>
+        </w:rPr>
+        <w:t>runPlugin</w:t>
+      </w:r>
+      <w:proofErr w:type="spellEnd"/>
+      <w:r>
+        <w:rPr>
+          <w:rFonts w:ascii="Source Sans Pro" w:hAnsi="Source Sans Pro"/>
+        </w:rPr>
+        <w:t>`</w:t>
+      </w:r>
       <w:r>
         <w:rPr>
           <w:rFonts w:ascii="Source Sans Pro" w:hAnsi="Source Sans Pro"/>
         </w:rPr>
         <w:t>.</w:t>
-      </w:r>
-    </w:p>
-    <w:p>
-      <w:pPr>
-        <w:pStyle w:val="NoSpacing"/>
-        <w:rPr>
-          <w:rFonts w:ascii="Source Sans Pro" w:hAnsi="Source Sans Pro"/>
-        </w:rPr>
-      </w:pPr>
-    </w:p>
-    <w:p>
-      <w:pPr>
-        <w:pStyle w:val="NoSpacing"/>
-        <w:jc w:val="both"/>
-        <w:rPr>
-          <w:rFonts w:ascii="Source Sans Pro" w:hAnsi="Source Sans Pro"/>
-        </w:rPr>
-      </w:pPr>
-      <w:r>
-        <w:rPr>
-          <w:rFonts w:ascii="Source Sans Pro" w:hAnsi="Source Sans Pro"/>
-        </w:rPr>
-        <w:t>The file(s) should be placed in the `plugins` folder. Typically, you should name the main Python file the same as the Java plug-in file (ex: GitPlugin.java and GitPlugin.py), if you make a paired plug-in.</w:t>
-      </w:r>
-    </w:p>
-    <w:p>
-      <w:pPr>
-        <w:pStyle w:val="NoSpacing"/>
-        <w:rPr>
-          <w:rFonts w:ascii="Source Sans Pro" w:hAnsi="Source Sans Pro"/>
-        </w:rPr>
-      </w:pPr>
-    </w:p>
-    <w:p>
-      <w:pPr>
-        <w:pStyle w:val="NoSpacing"/>
-        <w:rPr>
-          <w:rFonts w:ascii="Source Sans Pro" w:hAnsi="Source Sans Pro"/>
-        </w:rPr>
-      </w:pPr>
-      <w:r>
-        <w:rPr>
-          <w:rFonts w:ascii="Source Sans Pro" w:hAnsi="Source Sans Pro"/>
-        </w:rPr>
-        <w:t>You can store each plug-in in a separate folder, you just need to specify the paths in plugins.xml, from</w:t>
-      </w:r>
-    </w:p>
-    <w:p>
-      <w:pPr>
-        <w:pStyle w:val="NoSpacing"/>
-        <w:rPr>
-          <w:rFonts w:ascii="Source Sans Pro" w:hAnsi="Source Sans Pro"/>
-        </w:rPr>
-      </w:pPr>
-      <w:r>
-        <w:rPr>
-          <w:rFonts w:ascii="Source Sans Pro" w:hAnsi="Source Sans Pro"/>
-        </w:rPr>
-        <w:t>`/$USER_HOME/twister/config` folder. Note that each user has a different plug-ins configuration.</w:t>
-      </w:r>
-    </w:p>
-    <w:p>
-      <w:pPr>
-        <w:pStyle w:val="NoSpacing"/>
-        <w:rPr>
-          <w:rFonts w:ascii="Source Sans Pro" w:hAnsi="Source Sans Pro"/>
-        </w:rPr>
-      </w:pPr>
-    </w:p>
-    <w:p>
-      <w:pPr>
-        <w:pStyle w:val="NoSpacing"/>
-        <w:rPr>
-          <w:rFonts w:ascii="Source Sans Pro" w:hAnsi="Source Sans Pro"/>
-        </w:rPr>
-      </w:pPr>
-      <w:r>
-        <w:rPr>
-          <w:rFonts w:ascii="Source Sans Pro" w:hAnsi="Source Sans Pro"/>
-        </w:rPr>
-        <w:t>All Python plug-ins must import the BasePlugin class. All inherited functions can be re-written.</w:t>
-      </w:r>
-    </w:p>
-    <w:p>
-      <w:pPr>
-        <w:pStyle w:val="NoSpacing"/>
-        <w:rPr>
-          <w:rFonts w:ascii="Source Sans Pro" w:hAnsi="Source Sans Pro"/>
-        </w:rPr>
-      </w:pPr>
-    </w:p>
-    <w:p>
-      <w:pPr>
-        <w:pStyle w:val="NoSpacing"/>
-        <w:jc w:val="both"/>
-        <w:rPr>
-          <w:rFonts w:ascii="Source Sans Pro" w:hAnsi="Source Sans Pro"/>
-        </w:rPr>
-      </w:pPr>
-      <w:r>
-        <w:rPr>
-          <w:rFonts w:ascii="Source Sans Pro" w:hAnsi="Source Sans Pro"/>
-        </w:rPr>
-        <w:lastRenderedPageBreak/>
-        <w:t>In order to be executed, the plug-in must implement only the `</w:t>
-      </w:r>
-      <w:r>
-        <w:rPr>
-          <w:rFonts w:ascii="Source Sans Pro" w:hAnsi="Source Sans Pro"/>
-          <w:b/>
-        </w:rPr>
-        <w:t>run</w:t>
-      </w:r>
-      <w:r>
-        <w:rPr>
-          <w:rFonts w:ascii="Source Sans Pro" w:hAnsi="Source Sans Pro"/>
-        </w:rPr>
-        <w:t>` function. It's the only function called automatically. The `run` function receives only one argument, a dictionary, containing all commands received from the paired Java plug-in, or from another XML-RPC client.</w:t>
       </w:r>
     </w:p>
     <w:p>

</xml_diff>

<commit_message>
Changed library filenames in order to have a 'Tsc' prefix and a 'Lib' suffix. Updated the documentation files.
</commit_message>
<xml_diff>
--- a/doc/Twister Libraries, Plugins, Services.docx
+++ b/doc/Twister Libraries, Plugins, Services.docx
@@ -266,6 +266,7 @@
           <w:rFonts w:ascii="Source Sans Pro" w:hAnsi="Source Sans Pro"/>
         </w:rPr>
       </w:pPr>
+      <w:bookmarkStart w:id="0" w:name="_GoBack"/>
       <w:r>
         <w:rPr>
           <w:rFonts w:ascii="Source Sans Pro" w:hAnsi="Source Sans Pro"/>
@@ -454,6 +455,7 @@
         </w:rPr>
       </w:pPr>
     </w:p>
+    <w:bookmarkEnd w:id="0"/>
     <w:p>
       <w:pPr>
         <w:pStyle w:val="NoSpacing"/>
@@ -500,7 +502,21 @@
           <w:rFonts w:ascii="Source Sans Pro" w:hAnsi="Source Sans Pro"/>
           <w:b/>
         </w:rPr>
+        <w:t>Tsc</w:t>
+      </w:r>
+      <w:r>
+        <w:rPr>
+          <w:rFonts w:ascii="Source Sans Pro" w:hAnsi="Source Sans Pro"/>
+          <w:b/>
+        </w:rPr>
         <w:t>Threads</w:t>
+      </w:r>
+      <w:r>
+        <w:rPr>
+          <w:rFonts w:ascii="Source Sans Pro" w:hAnsi="Source Sans Pro"/>
+          <w:b/>
+        </w:rPr>
+        <w:t>Lib</w:t>
       </w:r>
       <w:r>
         <w:rPr>
@@ -525,7 +541,21 @@
           <w:rFonts w:ascii="Source Sans Pro" w:hAnsi="Source Sans Pro"/>
           <w:b/>
         </w:rPr>
+        <w:t>Tsc</w:t>
+      </w:r>
+      <w:r>
+        <w:rPr>
+          <w:rFonts w:ascii="Source Sans Pro" w:hAnsi="Source Sans Pro"/>
+          <w:b/>
+        </w:rPr>
         <w:t>Ftp</w:t>
+      </w:r>
+      <w:r>
+        <w:rPr>
+          <w:rFonts w:ascii="Source Sans Pro" w:hAnsi="Source Sans Pro"/>
+          <w:b/>
+        </w:rPr>
+        <w:t>Lib</w:t>
       </w:r>
       <w:r>
         <w:rPr>
@@ -564,7 +594,21 @@
           <w:rFonts w:ascii="Source Sans Pro" w:hAnsi="Source Sans Pro"/>
           <w:b/>
         </w:rPr>
+        <w:t>Tsc</w:t>
+      </w:r>
+      <w:r>
+        <w:rPr>
+          <w:rFonts w:ascii="Source Sans Pro" w:hAnsi="Source Sans Pro"/>
+          <w:b/>
+        </w:rPr>
         <w:t>Telnet</w:t>
+      </w:r>
+      <w:r>
+        <w:rPr>
+          <w:rFonts w:ascii="Source Sans Pro" w:hAnsi="Source Sans Pro"/>
+          <w:b/>
+        </w:rPr>
+        <w:t>Lib</w:t>
       </w:r>
       <w:r>
         <w:rPr>
@@ -615,6 +659,13 @@
           <w:rFonts w:ascii="Source Sans Pro" w:hAnsi="Source Sans Pro"/>
           <w:b/>
         </w:rPr>
+        <w:t>Tsc</w:t>
+      </w:r>
+      <w:r>
+        <w:rPr>
+          <w:rFonts w:ascii="Source Sans Pro" w:hAnsi="Source Sans Pro"/>
+          <w:b/>
+        </w:rPr>
         <w:t>StepLib</w:t>
       </w:r>
       <w:r>
@@ -640,7 +691,21 @@
           <w:rFonts w:ascii="Source Sans Pro" w:hAnsi="Source Sans Pro"/>
           <w:b/>
         </w:rPr>
+        <w:t>Tsc</w:t>
+      </w:r>
+      <w:r>
+        <w:rPr>
+          <w:rFonts w:ascii="Source Sans Pro" w:hAnsi="Source Sans Pro"/>
+          <w:b/>
+        </w:rPr>
         <w:t>UnitTest</w:t>
+      </w:r>
+      <w:r>
+        <w:rPr>
+          <w:rFonts w:ascii="Source Sans Pro" w:hAnsi="Source Sans Pro"/>
+          <w:b/>
+        </w:rPr>
+        <w:t>Lib</w:t>
       </w:r>
       <w:r>
         <w:rPr>
@@ -5544,172 +5609,172 @@
           <w:sz w:val="18"/>
           <w:szCs w:val="18"/>
         </w:rPr>
+        <w:t xml:space="preserve">    </w:t>
+      </w:r>
+      <w:r>
+        <w:rPr>
+          <w:rFonts w:ascii="Source Code Pro" w:hAnsi="Source Code Pro"/>
+          <w:noProof/>
+          <w:color w:val="0000C0"/>
+          <w:sz w:val="18"/>
+          <w:szCs w:val="18"/>
+        </w:rPr>
+        <w:t>label</w:t>
+      </w:r>
+      <w:r>
+        <w:rPr>
+          <w:rFonts w:ascii="Source Code Pro" w:hAnsi="Source Code Pro"/>
+          <w:noProof/>
+          <w:sz w:val="18"/>
+          <w:szCs w:val="18"/>
+        </w:rPr>
+        <w:t xml:space="preserve"> = </w:t>
+      </w:r>
+      <w:r>
+        <w:rPr>
+          <w:rFonts w:ascii="Source Code Pro" w:hAnsi="Source Code Pro"/>
+          <w:b/>
+          <w:bCs/>
+          <w:noProof/>
+          <w:color w:val="7F0055"/>
+          <w:sz w:val="18"/>
+          <w:szCs w:val="18"/>
+        </w:rPr>
+        <w:t>new</w:t>
+      </w:r>
+      <w:r>
+        <w:rPr>
+          <w:rFonts w:ascii="Source Code Pro" w:hAnsi="Source Code Pro"/>
+          <w:noProof/>
+          <w:sz w:val="18"/>
+          <w:szCs w:val="18"/>
+        </w:rPr>
+        <w:t xml:space="preserve"> JLabel(variables.get(</w:t>
+      </w:r>
+      <w:r>
+        <w:rPr>
+          <w:rFonts w:ascii="Source Code Pro" w:hAnsi="Source Code Pro"/>
+          <w:noProof/>
+          <w:color w:val="2A00FF"/>
+          <w:sz w:val="18"/>
+          <w:szCs w:val="18"/>
+        </w:rPr>
+        <w:t>"user"</w:t>
+      </w:r>
+      <w:r>
+        <w:rPr>
+          <w:rFonts w:ascii="Source Code Pro" w:hAnsi="Source Code Pro"/>
+          <w:noProof/>
+          <w:sz w:val="18"/>
+          <w:szCs w:val="18"/>
+        </w:rPr>
+        <w:t>));</w:t>
+      </w:r>
+    </w:p>
+    <w:p>
+      <w:pPr>
+        <w:pStyle w:val="NoSpacing"/>
+        <w:pBdr>
+          <w:top w:val="single" w:sz="4" w:space="1" w:color="auto"/>
+          <w:left w:val="single" w:sz="4" w:space="4" w:color="auto"/>
+          <w:bottom w:val="single" w:sz="4" w:space="1" w:color="auto"/>
+          <w:right w:val="single" w:sz="4" w:space="4" w:color="auto"/>
+        </w:pBdr>
+        <w:shd w:val="clear" w:color="auto" w:fill="FDE9D9" w:themeFill="accent6" w:themeFillTint="33"/>
+        <w:ind w:firstLine="706"/>
+        <w:rPr>
+          <w:rFonts w:ascii="Source Code Pro" w:hAnsi="Source Code Pro"/>
+          <w:noProof/>
+          <w:sz w:val="18"/>
+          <w:szCs w:val="18"/>
+        </w:rPr>
+      </w:pPr>
+      <w:r>
+        <w:rPr>
+          <w:rFonts w:ascii="Source Code Pro" w:hAnsi="Source Code Pro"/>
+          <w:noProof/>
+          <w:sz w:val="18"/>
+          <w:szCs w:val="18"/>
+        </w:rPr>
+        <w:t>}</w:t>
+      </w:r>
+    </w:p>
+    <w:p>
+      <w:pPr>
+        <w:pStyle w:val="NoSpacing"/>
+        <w:pBdr>
+          <w:top w:val="single" w:sz="4" w:space="1" w:color="auto"/>
+          <w:left w:val="single" w:sz="4" w:space="4" w:color="auto"/>
+          <w:bottom w:val="single" w:sz="4" w:space="1" w:color="auto"/>
+          <w:right w:val="single" w:sz="4" w:space="4" w:color="auto"/>
+        </w:pBdr>
+        <w:shd w:val="clear" w:color="auto" w:fill="FDE9D9" w:themeFill="accent6" w:themeFillTint="33"/>
+        <w:rPr>
+          <w:rFonts w:ascii="Source Code Pro" w:hAnsi="Source Code Pro"/>
+          <w:noProof/>
+          <w:sz w:val="18"/>
+          <w:szCs w:val="18"/>
+        </w:rPr>
+      </w:pPr>
+    </w:p>
+    <w:p>
+      <w:pPr>
+        <w:pStyle w:val="NoSpacing"/>
+        <w:pBdr>
+          <w:top w:val="single" w:sz="4" w:space="1" w:color="auto"/>
+          <w:left w:val="single" w:sz="4" w:space="4" w:color="auto"/>
+          <w:bottom w:val="single" w:sz="4" w:space="1" w:color="auto"/>
+          <w:right w:val="single" w:sz="4" w:space="4" w:color="auto"/>
+        </w:pBdr>
+        <w:shd w:val="clear" w:color="auto" w:fill="FDE9D9" w:themeFill="accent6" w:themeFillTint="33"/>
+        <w:ind w:firstLine="706"/>
+        <w:rPr>
+          <w:rFonts w:ascii="Source Code Pro" w:hAnsi="Source Code Pro"/>
+          <w:noProof/>
+          <w:sz w:val="18"/>
+          <w:szCs w:val="18"/>
+        </w:rPr>
+      </w:pPr>
+      <w:r>
+        <w:rPr>
+          <w:rFonts w:ascii="Source Code Pro" w:hAnsi="Source Code Pro"/>
+          <w:noProof/>
+          <w:color w:val="646464"/>
+          <w:sz w:val="18"/>
+          <w:szCs w:val="18"/>
+        </w:rPr>
+        <w:t>@Override</w:t>
+      </w:r>
+    </w:p>
+    <w:p>
+      <w:pPr>
+        <w:pStyle w:val="NoSpacing"/>
+        <w:pBdr>
+          <w:top w:val="single" w:sz="4" w:space="1" w:color="auto"/>
+          <w:left w:val="single" w:sz="4" w:space="4" w:color="auto"/>
+          <w:bottom w:val="single" w:sz="4" w:space="1" w:color="auto"/>
+          <w:right w:val="single" w:sz="4" w:space="4" w:color="auto"/>
+        </w:pBdr>
+        <w:shd w:val="clear" w:color="auto" w:fill="FDE9D9" w:themeFill="accent6" w:themeFillTint="33"/>
+        <w:ind w:firstLine="706"/>
+        <w:rPr>
+          <w:rFonts w:ascii="Source Code Pro" w:hAnsi="Source Code Pro"/>
+          <w:noProof/>
+          <w:sz w:val="18"/>
+          <w:szCs w:val="18"/>
+        </w:rPr>
+      </w:pPr>
+      <w:r>
+        <w:rPr>
+          <w:rFonts w:ascii="Source Code Pro" w:hAnsi="Source Code Pro"/>
+          <w:b/>
+          <w:bCs/>
+          <w:noProof/>
+          <w:color w:val="7F0055"/>
+          <w:sz w:val="18"/>
+          <w:szCs w:val="18"/>
+        </w:rPr>
         <w:lastRenderedPageBreak/>
-        <w:t xml:space="preserve">    </w:t>
-      </w:r>
-      <w:r>
-        <w:rPr>
-          <w:rFonts w:ascii="Source Code Pro" w:hAnsi="Source Code Pro"/>
-          <w:noProof/>
-          <w:color w:val="0000C0"/>
-          <w:sz w:val="18"/>
-          <w:szCs w:val="18"/>
-        </w:rPr>
-        <w:t>label</w:t>
-      </w:r>
-      <w:r>
-        <w:rPr>
-          <w:rFonts w:ascii="Source Code Pro" w:hAnsi="Source Code Pro"/>
-          <w:noProof/>
-          <w:sz w:val="18"/>
-          <w:szCs w:val="18"/>
-        </w:rPr>
-        <w:t xml:space="preserve"> = </w:t>
-      </w:r>
-      <w:r>
-        <w:rPr>
-          <w:rFonts w:ascii="Source Code Pro" w:hAnsi="Source Code Pro"/>
-          <w:b/>
-          <w:bCs/>
-          <w:noProof/>
-          <w:color w:val="7F0055"/>
-          <w:sz w:val="18"/>
-          <w:szCs w:val="18"/>
-        </w:rPr>
-        <w:t>new</w:t>
-      </w:r>
-      <w:r>
-        <w:rPr>
-          <w:rFonts w:ascii="Source Code Pro" w:hAnsi="Source Code Pro"/>
-          <w:noProof/>
-          <w:sz w:val="18"/>
-          <w:szCs w:val="18"/>
-        </w:rPr>
-        <w:t xml:space="preserve"> JLabel(variables.get(</w:t>
-      </w:r>
-      <w:r>
-        <w:rPr>
-          <w:rFonts w:ascii="Source Code Pro" w:hAnsi="Source Code Pro"/>
-          <w:noProof/>
-          <w:color w:val="2A00FF"/>
-          <w:sz w:val="18"/>
-          <w:szCs w:val="18"/>
-        </w:rPr>
-        <w:t>"user"</w:t>
-      </w:r>
-      <w:r>
-        <w:rPr>
-          <w:rFonts w:ascii="Source Code Pro" w:hAnsi="Source Code Pro"/>
-          <w:noProof/>
-          <w:sz w:val="18"/>
-          <w:szCs w:val="18"/>
-        </w:rPr>
-        <w:t>));</w:t>
-      </w:r>
-    </w:p>
-    <w:p>
-      <w:pPr>
-        <w:pStyle w:val="NoSpacing"/>
-        <w:pBdr>
-          <w:top w:val="single" w:sz="4" w:space="1" w:color="auto"/>
-          <w:left w:val="single" w:sz="4" w:space="4" w:color="auto"/>
-          <w:bottom w:val="single" w:sz="4" w:space="1" w:color="auto"/>
-          <w:right w:val="single" w:sz="4" w:space="4" w:color="auto"/>
-        </w:pBdr>
-        <w:shd w:val="clear" w:color="auto" w:fill="FDE9D9" w:themeFill="accent6" w:themeFillTint="33"/>
-        <w:ind w:firstLine="706"/>
-        <w:rPr>
-          <w:rFonts w:ascii="Source Code Pro" w:hAnsi="Source Code Pro"/>
-          <w:noProof/>
-          <w:sz w:val="18"/>
-          <w:szCs w:val="18"/>
-        </w:rPr>
-      </w:pPr>
-      <w:r>
-        <w:rPr>
-          <w:rFonts w:ascii="Source Code Pro" w:hAnsi="Source Code Pro"/>
-          <w:noProof/>
-          <w:sz w:val="18"/>
-          <w:szCs w:val="18"/>
-        </w:rPr>
-        <w:t>}</w:t>
-      </w:r>
-    </w:p>
-    <w:p>
-      <w:pPr>
-        <w:pStyle w:val="NoSpacing"/>
-        <w:pBdr>
-          <w:top w:val="single" w:sz="4" w:space="1" w:color="auto"/>
-          <w:left w:val="single" w:sz="4" w:space="4" w:color="auto"/>
-          <w:bottom w:val="single" w:sz="4" w:space="1" w:color="auto"/>
-          <w:right w:val="single" w:sz="4" w:space="4" w:color="auto"/>
-        </w:pBdr>
-        <w:shd w:val="clear" w:color="auto" w:fill="FDE9D9" w:themeFill="accent6" w:themeFillTint="33"/>
-        <w:rPr>
-          <w:rFonts w:ascii="Source Code Pro" w:hAnsi="Source Code Pro"/>
-          <w:noProof/>
-          <w:sz w:val="18"/>
-          <w:szCs w:val="18"/>
-        </w:rPr>
-      </w:pPr>
-    </w:p>
-    <w:p>
-      <w:pPr>
-        <w:pStyle w:val="NoSpacing"/>
-        <w:pBdr>
-          <w:top w:val="single" w:sz="4" w:space="1" w:color="auto"/>
-          <w:left w:val="single" w:sz="4" w:space="4" w:color="auto"/>
-          <w:bottom w:val="single" w:sz="4" w:space="1" w:color="auto"/>
-          <w:right w:val="single" w:sz="4" w:space="4" w:color="auto"/>
-        </w:pBdr>
-        <w:shd w:val="clear" w:color="auto" w:fill="FDE9D9" w:themeFill="accent6" w:themeFillTint="33"/>
-        <w:ind w:firstLine="706"/>
-        <w:rPr>
-          <w:rFonts w:ascii="Source Code Pro" w:hAnsi="Source Code Pro"/>
-          <w:noProof/>
-          <w:sz w:val="18"/>
-          <w:szCs w:val="18"/>
-        </w:rPr>
-      </w:pPr>
-      <w:r>
-        <w:rPr>
-          <w:rFonts w:ascii="Source Code Pro" w:hAnsi="Source Code Pro"/>
-          <w:noProof/>
-          <w:color w:val="646464"/>
-          <w:sz w:val="18"/>
-          <w:szCs w:val="18"/>
-        </w:rPr>
-        <w:t>@Override</w:t>
-      </w:r>
-    </w:p>
-    <w:p>
-      <w:pPr>
-        <w:pStyle w:val="NoSpacing"/>
-        <w:pBdr>
-          <w:top w:val="single" w:sz="4" w:space="1" w:color="auto"/>
-          <w:left w:val="single" w:sz="4" w:space="4" w:color="auto"/>
-          <w:bottom w:val="single" w:sz="4" w:space="1" w:color="auto"/>
-          <w:right w:val="single" w:sz="4" w:space="4" w:color="auto"/>
-        </w:pBdr>
-        <w:shd w:val="clear" w:color="auto" w:fill="FDE9D9" w:themeFill="accent6" w:themeFillTint="33"/>
-        <w:ind w:firstLine="706"/>
-        <w:rPr>
-          <w:rFonts w:ascii="Source Code Pro" w:hAnsi="Source Code Pro"/>
-          <w:noProof/>
-          <w:sz w:val="18"/>
-          <w:szCs w:val="18"/>
-        </w:rPr>
-      </w:pPr>
-      <w:r>
-        <w:rPr>
-          <w:rFonts w:ascii="Source Code Pro" w:hAnsi="Source Code Pro"/>
-          <w:b/>
-          <w:bCs/>
-          <w:noProof/>
-          <w:color w:val="7F0055"/>
-          <w:sz w:val="18"/>
-          <w:szCs w:val="18"/>
-        </w:rPr>
         <w:t>public</w:t>
       </w:r>
       <w:r>
@@ -7658,7 +7723,6 @@
           <w:sz w:val="18"/>
           <w:szCs w:val="18"/>
         </w:rPr>
-        <w:lastRenderedPageBreak/>
         <w:t>@Override</w:t>
       </w:r>
     </w:p>
@@ -9636,8 +9700,6 @@
           <w:rFonts w:ascii="Source Sans Pro" w:hAnsi="Source Sans Pro"/>
         </w:rPr>
       </w:pPr>
-      <w:bookmarkStart w:id="0" w:name="_GoBack"/>
-      <w:bookmarkEnd w:id="0"/>
     </w:p>
     <w:p>
       <w:pPr>

</xml_diff>

<commit_message>
Updated libraries document with Ixia information
</commit_message>
<xml_diff>
--- a/doc/Twister Libraries, Plugins, Services.docx
+++ b/doc/Twister Libraries, Plugins, Services.docx
@@ -1,6 +1,6 @@
 
 <file path=word/document.xml><?xml version="1.0" encoding="utf-8"?>
-<w:document xmlns:wpc="http://schemas.microsoft.com/office/word/2010/wordprocessingCanvas" xmlns:mc="http://schemas.openxmlformats.org/markup-compatibility/2006" xmlns:o="urn:schemas-microsoft-com:office:office" xmlns:r="http://schemas.openxmlformats.org/officeDocument/2006/relationships" xmlns:m="http://schemas.openxmlformats.org/officeDocument/2006/math" xmlns:v="urn:schemas-microsoft-com:vml" xmlns:wp14="http://schemas.microsoft.com/office/word/2010/wordprocessingDrawing" xmlns:wp="http://schemas.openxmlformats.org/drawingml/2006/wordprocessingDrawing" xmlns:w10="urn:schemas-microsoft-com:office:word" xmlns:w="http://schemas.openxmlformats.org/wordprocessingml/2006/main" xmlns:w14="http://schemas.microsoft.com/office/word/2010/wordml" xmlns:wpg="http://schemas.microsoft.com/office/word/2010/wordprocessingGroup" xmlns:wpi="http://schemas.microsoft.com/office/word/2010/wordprocessingInk" xmlns:wne="http://schemas.microsoft.com/office/word/2006/wordml" xmlns:wps="http://schemas.microsoft.com/office/word/2010/wordprocessingShape" mc:Ignorable="w14 wp14">
+<w:document xmlns:wpc="http://schemas.microsoft.com/office/word/2010/wordprocessingCanvas" xmlns:mc="http://schemas.openxmlformats.org/markup-compatibility/2006" xmlns:o="urn:schemas-microsoft-com:office:office" xmlns:r="http://schemas.openxmlformats.org/officeDocument/2006/relationships" xmlns:m="http://schemas.openxmlformats.org/officeDocument/2006/math" xmlns:v="urn:schemas-microsoft-com:vml" xmlns:wp14="http://schemas.microsoft.com/office/word/2010/wordprocessingDrawing" xmlns:wp="http://schemas.openxmlformats.org/drawingml/2006/wordprocessingDrawing" xmlns:w10="urn:schemas-microsoft-com:office:word" xmlns:w="http://schemas.openxmlformats.org/wordprocessingml/2006/main" xmlns:w14="http://schemas.microsoft.com/office/word/2010/wordml" xmlns:w15="http://schemas.microsoft.com/office/word/2012/wordml" xmlns:wpg="http://schemas.microsoft.com/office/word/2010/wordprocessingGroup" xmlns:wpi="http://schemas.microsoft.com/office/word/2010/wordprocessingInk" xmlns:wne="http://schemas.microsoft.com/office/word/2006/wordml" xmlns:wps="http://schemas.microsoft.com/office/word/2010/wordprocessingShape" mc:Ignorable="w14 w15 wp14">
   <w:body>
     <w:p>
       <w:pPr>
@@ -1335,6 +1335,759 @@
           <w:rFonts w:ascii="Source Sans Pro" w:hAnsi="Source Sans Pro"/>
         </w:rPr>
       </w:pPr>
+      <w:r>
+        <w:rPr>
+          <w:rFonts w:ascii="Source Sans Pro" w:hAnsi="Source Sans Pro"/>
+          <w:b/>
+        </w:rPr>
+        <w:t>Ixia Library</w:t>
+      </w:r>
+      <w:r>
+        <w:rPr>
+          <w:rFonts w:ascii="Source Sans Pro" w:hAnsi="Source Sans Pro"/>
+        </w:rPr>
+        <w:t xml:space="preserve"> is a wrapper in Python, using TCL functions from </w:t>
+      </w:r>
+      <w:proofErr w:type="spellStart"/>
+      <w:r>
+        <w:rPr>
+          <w:rFonts w:ascii="Source Sans Pro" w:hAnsi="Source Sans Pro"/>
+        </w:rPr>
+        <w:t>IxTclHal</w:t>
+      </w:r>
+      <w:proofErr w:type="spellEnd"/>
+      <w:r>
+        <w:rPr>
+          <w:rFonts w:ascii="Source Sans Pro" w:hAnsi="Source Sans Pro"/>
+        </w:rPr>
+        <w:t>.</w:t>
+      </w:r>
+    </w:p>
+    <w:p>
+      <w:pPr>
+        <w:pStyle w:val="NoSpacing"/>
+        <w:rPr>
+          <w:rFonts w:ascii="Source Sans Pro" w:hAnsi="Source Sans Pro"/>
+        </w:rPr>
+      </w:pPr>
+      <w:r>
+        <w:rPr>
+          <w:rFonts w:ascii="Source Sans Pro" w:hAnsi="Source Sans Pro"/>
+        </w:rPr>
+        <w:t>The list of functions supported by the Ixia library can be found in lib/Ixia/funxtions.txt</w:t>
+      </w:r>
+    </w:p>
+    <w:p>
+      <w:pPr>
+        <w:pStyle w:val="NoSpacing"/>
+        <w:rPr>
+          <w:rFonts w:ascii="Source Sans Pro" w:hAnsi="Source Sans Pro"/>
+        </w:rPr>
+      </w:pPr>
+      <w:r>
+        <w:rPr>
+          <w:rFonts w:ascii="Source Sans Pro" w:hAnsi="Source Sans Pro"/>
+        </w:rPr>
+        <w:t>Examples of using the Ixia library can be found in lib/Ixia/TscIxPythonLib.py at the end of the file.</w:t>
+      </w:r>
+    </w:p>
+    <w:p>
+      <w:pPr>
+        <w:pStyle w:val="NoSpacing"/>
+        <w:rPr>
+          <w:rFonts w:ascii="Source Sans Pro" w:hAnsi="Source Sans Pro"/>
+        </w:rPr>
+      </w:pPr>
+    </w:p>
+    <w:p>
+      <w:pPr>
+        <w:pStyle w:val="NoSpacing"/>
+        <w:rPr>
+          <w:rFonts w:ascii="Source Sans Pro" w:hAnsi="Source Sans Pro"/>
+        </w:rPr>
+      </w:pPr>
+      <w:r>
+        <w:rPr>
+          <w:rFonts w:ascii="Source Sans Pro" w:hAnsi="Source Sans Pro"/>
+        </w:rPr>
+        <w:t>A short example of how to use the library:</w:t>
+      </w:r>
+    </w:p>
+    <w:p>
+      <w:pPr>
+        <w:pStyle w:val="NoSpacing"/>
+        <w:rPr>
+          <w:rFonts w:ascii="Source Sans Pro" w:hAnsi="Source Sans Pro"/>
+        </w:rPr>
+      </w:pPr>
+    </w:p>
+    <w:p>
+      <w:pPr>
+        <w:pStyle w:val="NoSpacing"/>
+        <w:pBdr>
+          <w:top w:val="single" w:sz="4" w:space="1" w:color="auto"/>
+          <w:left w:val="single" w:sz="4" w:space="4" w:color="auto"/>
+          <w:bottom w:val="single" w:sz="4" w:space="1" w:color="auto"/>
+          <w:right w:val="single" w:sz="4" w:space="4" w:color="auto"/>
+        </w:pBdr>
+        <w:shd w:val="clear" w:color="auto" w:fill="FDE9D9" w:themeFill="accent6" w:themeFillTint="33"/>
+      </w:pPr>
+    </w:p>
+    <w:p>
+      <w:pPr>
+        <w:pStyle w:val="NoSpacing"/>
+        <w:pBdr>
+          <w:top w:val="single" w:sz="4" w:space="1" w:color="auto"/>
+          <w:left w:val="single" w:sz="4" w:space="4" w:color="auto"/>
+          <w:bottom w:val="single" w:sz="4" w:space="1" w:color="auto"/>
+          <w:right w:val="single" w:sz="4" w:space="4" w:color="auto"/>
+        </w:pBdr>
+        <w:shd w:val="clear" w:color="auto" w:fill="FDE9D9" w:themeFill="accent6" w:themeFillTint="33"/>
+        <w:rPr>
+          <w:rFonts w:ascii="Source Code Pro" w:hAnsi="Source Code Pro"/>
+          <w:noProof/>
+          <w:sz w:val="18"/>
+          <w:szCs w:val="18"/>
+        </w:rPr>
+      </w:pPr>
+      <w:r>
+        <w:rPr>
+          <w:rFonts w:ascii="Source Code Pro" w:hAnsi="Source Code Pro"/>
+          <w:noProof/>
+          <w:sz w:val="18"/>
+          <w:szCs w:val="18"/>
+        </w:rPr>
+        <w:t># Import Ixia library</w:t>
+      </w:r>
+    </w:p>
+    <w:p>
+      <w:pPr>
+        <w:pStyle w:val="NoSpacing"/>
+        <w:pBdr>
+          <w:top w:val="single" w:sz="4" w:space="1" w:color="auto"/>
+          <w:left w:val="single" w:sz="4" w:space="4" w:color="auto"/>
+          <w:bottom w:val="single" w:sz="4" w:space="1" w:color="auto"/>
+          <w:right w:val="single" w:sz="4" w:space="4" w:color="auto"/>
+        </w:pBdr>
+        <w:shd w:val="clear" w:color="auto" w:fill="FDE9D9" w:themeFill="accent6" w:themeFillTint="33"/>
+        <w:rPr>
+          <w:rFonts w:ascii="Source Code Pro" w:hAnsi="Source Code Pro"/>
+          <w:noProof/>
+          <w:sz w:val="18"/>
+          <w:szCs w:val="18"/>
+        </w:rPr>
+      </w:pPr>
+      <w:r>
+        <w:rPr>
+          <w:rFonts w:ascii="Source Code Pro" w:hAnsi="Source Code Pro"/>
+          <w:noProof/>
+          <w:sz w:val="18"/>
+          <w:szCs w:val="18"/>
+        </w:rPr>
+        <w:t>import TscIxPythonLib.py</w:t>
+      </w:r>
+    </w:p>
+    <w:p>
+      <w:pPr>
+        <w:pStyle w:val="NoSpacing"/>
+        <w:pBdr>
+          <w:top w:val="single" w:sz="4" w:space="1" w:color="auto"/>
+          <w:left w:val="single" w:sz="4" w:space="4" w:color="auto"/>
+          <w:bottom w:val="single" w:sz="4" w:space="1" w:color="auto"/>
+          <w:right w:val="single" w:sz="4" w:space="4" w:color="auto"/>
+        </w:pBdr>
+        <w:shd w:val="clear" w:color="auto" w:fill="FDE9D9" w:themeFill="accent6" w:themeFillTint="33"/>
+        <w:rPr>
+          <w:rFonts w:ascii="Source Code Pro" w:hAnsi="Source Code Pro"/>
+          <w:noProof/>
+          <w:sz w:val="18"/>
+          <w:szCs w:val="18"/>
+        </w:rPr>
+      </w:pPr>
+    </w:p>
+    <w:p>
+      <w:pPr>
+        <w:pStyle w:val="NoSpacing"/>
+        <w:pBdr>
+          <w:top w:val="single" w:sz="4" w:space="1" w:color="auto"/>
+          <w:left w:val="single" w:sz="4" w:space="4" w:color="auto"/>
+          <w:bottom w:val="single" w:sz="4" w:space="1" w:color="auto"/>
+          <w:right w:val="single" w:sz="4" w:space="4" w:color="auto"/>
+        </w:pBdr>
+        <w:shd w:val="clear" w:color="auto" w:fill="FDE9D9" w:themeFill="accent6" w:themeFillTint="33"/>
+        <w:rPr>
+          <w:rFonts w:ascii="Source Code Pro" w:hAnsi="Source Code Pro"/>
+          <w:noProof/>
+          <w:sz w:val="18"/>
+          <w:szCs w:val="18"/>
+        </w:rPr>
+      </w:pPr>
+      <w:r>
+        <w:rPr>
+          <w:rFonts w:ascii="Source Code Pro" w:hAnsi="Source Code Pro"/>
+          <w:noProof/>
+          <w:sz w:val="18"/>
+          <w:szCs w:val="18"/>
+        </w:rPr>
+        <w:t># Ixia commands examples</w:t>
+      </w:r>
+    </w:p>
+    <w:p>
+      <w:pPr>
+        <w:pStyle w:val="NoSpacing"/>
+        <w:pBdr>
+          <w:top w:val="single" w:sz="4" w:space="1" w:color="auto"/>
+          <w:left w:val="single" w:sz="4" w:space="4" w:color="auto"/>
+          <w:bottom w:val="single" w:sz="4" w:space="1" w:color="auto"/>
+          <w:right w:val="single" w:sz="4" w:space="4" w:color="auto"/>
+        </w:pBdr>
+        <w:shd w:val="clear" w:color="auto" w:fill="FDE9D9" w:themeFill="accent6" w:themeFillTint="33"/>
+        <w:rPr>
+          <w:rFonts w:ascii="Source Code Pro" w:hAnsi="Source Code Pro"/>
+          <w:noProof/>
+          <w:sz w:val="18"/>
+          <w:szCs w:val="18"/>
+        </w:rPr>
+      </w:pPr>
+    </w:p>
+    <w:p>
+      <w:pPr>
+        <w:pStyle w:val="NoSpacing"/>
+        <w:pBdr>
+          <w:top w:val="single" w:sz="4" w:space="1" w:color="auto"/>
+          <w:left w:val="single" w:sz="4" w:space="4" w:color="auto"/>
+          <w:bottom w:val="single" w:sz="4" w:space="1" w:color="auto"/>
+          <w:right w:val="single" w:sz="4" w:space="4" w:color="auto"/>
+        </w:pBdr>
+        <w:shd w:val="clear" w:color="auto" w:fill="FDE9D9" w:themeFill="accent6" w:themeFillTint="33"/>
+        <w:rPr>
+          <w:rFonts w:ascii="Source Code Pro" w:hAnsi="Source Code Pro"/>
+          <w:noProof/>
+          <w:sz w:val="18"/>
+          <w:szCs w:val="18"/>
+        </w:rPr>
+      </w:pPr>
+      <w:r>
+        <w:rPr>
+          <w:rFonts w:ascii="Source Code Pro" w:hAnsi="Source Code Pro"/>
+          <w:noProof/>
+          <w:sz w:val="18"/>
+          <w:szCs w:val="18"/>
+        </w:rPr>
+        <w:t># Connect to Ixia chassis</w:t>
+      </w:r>
+    </w:p>
+    <w:p>
+      <w:pPr>
+        <w:pStyle w:val="NoSpacing"/>
+        <w:pBdr>
+          <w:top w:val="single" w:sz="4" w:space="1" w:color="auto"/>
+          <w:left w:val="single" w:sz="4" w:space="4" w:color="auto"/>
+          <w:bottom w:val="single" w:sz="4" w:space="1" w:color="auto"/>
+          <w:right w:val="single" w:sz="4" w:space="4" w:color="auto"/>
+        </w:pBdr>
+        <w:shd w:val="clear" w:color="auto" w:fill="FDE9D9" w:themeFill="accent6" w:themeFillTint="33"/>
+        <w:rPr>
+          <w:rFonts w:ascii="Source Code Pro" w:hAnsi="Source Code Pro"/>
+          <w:noProof/>
+          <w:sz w:val="18"/>
+          <w:szCs w:val="18"/>
+        </w:rPr>
+      </w:pPr>
+      <w:r>
+        <w:rPr>
+          <w:rFonts w:ascii="Source Code Pro" w:hAnsi="Source Code Pro"/>
+          <w:noProof/>
+          <w:sz w:val="18"/>
+          <w:szCs w:val="18"/>
+        </w:rPr>
+        <w:t>print 'Connect to TCL Server:', ixConnectToTclServer("10.144.31.91")</w:t>
+      </w:r>
+    </w:p>
+    <w:p>
+      <w:pPr>
+        <w:pStyle w:val="NoSpacing"/>
+        <w:pBdr>
+          <w:top w:val="single" w:sz="4" w:space="1" w:color="auto"/>
+          <w:left w:val="single" w:sz="4" w:space="4" w:color="auto"/>
+          <w:bottom w:val="single" w:sz="4" w:space="1" w:color="auto"/>
+          <w:right w:val="single" w:sz="4" w:space="4" w:color="auto"/>
+        </w:pBdr>
+        <w:shd w:val="clear" w:color="auto" w:fill="FDE9D9" w:themeFill="accent6" w:themeFillTint="33"/>
+        <w:rPr>
+          <w:rFonts w:ascii="Source Code Pro" w:hAnsi="Source Code Pro"/>
+          <w:noProof/>
+          <w:sz w:val="18"/>
+          <w:szCs w:val="18"/>
+        </w:rPr>
+      </w:pPr>
+      <w:r>
+        <w:rPr>
+          <w:rFonts w:ascii="Source Code Pro" w:hAnsi="Source Code Pro"/>
+          <w:noProof/>
+          <w:sz w:val="18"/>
+          <w:szCs w:val="18"/>
+        </w:rPr>
+        <w:t>print 'Connect to Chassis', ixConnectToChassis("10.144.31.91")</w:t>
+      </w:r>
+    </w:p>
+    <w:p>
+      <w:pPr>
+        <w:pStyle w:val="NoSpacing"/>
+        <w:pBdr>
+          <w:top w:val="single" w:sz="4" w:space="1" w:color="auto"/>
+          <w:left w:val="single" w:sz="4" w:space="4" w:color="auto"/>
+          <w:bottom w:val="single" w:sz="4" w:space="1" w:color="auto"/>
+          <w:right w:val="single" w:sz="4" w:space="4" w:color="auto"/>
+        </w:pBdr>
+        <w:shd w:val="clear" w:color="auto" w:fill="FDE9D9" w:themeFill="accent6" w:themeFillTint="33"/>
+        <w:rPr>
+          <w:rFonts w:ascii="Source Code Pro" w:hAnsi="Source Code Pro"/>
+          <w:noProof/>
+          <w:sz w:val="18"/>
+          <w:szCs w:val="18"/>
+        </w:rPr>
+      </w:pPr>
+    </w:p>
+    <w:p>
+      <w:pPr>
+        <w:pStyle w:val="NoSpacing"/>
+        <w:pBdr>
+          <w:top w:val="single" w:sz="4" w:space="1" w:color="auto"/>
+          <w:left w:val="single" w:sz="4" w:space="4" w:color="auto"/>
+          <w:bottom w:val="single" w:sz="4" w:space="1" w:color="auto"/>
+          <w:right w:val="single" w:sz="4" w:space="4" w:color="auto"/>
+        </w:pBdr>
+        <w:shd w:val="clear" w:color="auto" w:fill="FDE9D9" w:themeFill="accent6" w:themeFillTint="33"/>
+        <w:rPr>
+          <w:rFonts w:ascii="Source Code Pro" w:hAnsi="Source Code Pro"/>
+          <w:noProof/>
+          <w:sz w:val="18"/>
+          <w:szCs w:val="18"/>
+        </w:rPr>
+      </w:pPr>
+      <w:r>
+        <w:rPr>
+          <w:rFonts w:ascii="Source Code Pro" w:hAnsi="Source Code Pro"/>
+          <w:noProof/>
+          <w:sz w:val="18"/>
+          <w:szCs w:val="18"/>
+        </w:rPr>
+        <w:t># Printing chassis config</w:t>
+      </w:r>
+    </w:p>
+    <w:p>
+      <w:pPr>
+        <w:pStyle w:val="NoSpacing"/>
+        <w:pBdr>
+          <w:top w:val="single" w:sz="4" w:space="1" w:color="auto"/>
+          <w:left w:val="single" w:sz="4" w:space="4" w:color="auto"/>
+          <w:bottom w:val="single" w:sz="4" w:space="1" w:color="auto"/>
+          <w:right w:val="single" w:sz="4" w:space="4" w:color="auto"/>
+        </w:pBdr>
+        <w:shd w:val="clear" w:color="auto" w:fill="FDE9D9" w:themeFill="accent6" w:themeFillTint="33"/>
+        <w:rPr>
+          <w:rFonts w:ascii="Source Code Pro" w:hAnsi="Source Code Pro"/>
+          <w:noProof/>
+          <w:sz w:val="18"/>
+          <w:szCs w:val="18"/>
+        </w:rPr>
+      </w:pPr>
+      <w:r>
+        <w:rPr>
+          <w:rFonts w:ascii="Source Code Pro" w:hAnsi="Source Code Pro"/>
+          <w:noProof/>
+          <w:sz w:val="18"/>
+          <w:szCs w:val="18"/>
+        </w:rPr>
+        <w:t>print 'Config chassis...'</w:t>
+      </w:r>
+    </w:p>
+    <w:p>
+      <w:pPr>
+        <w:pStyle w:val="NoSpacing"/>
+        <w:pBdr>
+          <w:top w:val="single" w:sz="4" w:space="1" w:color="auto"/>
+          <w:left w:val="single" w:sz="4" w:space="4" w:color="auto"/>
+          <w:bottom w:val="single" w:sz="4" w:space="1" w:color="auto"/>
+          <w:right w:val="single" w:sz="4" w:space="4" w:color="auto"/>
+        </w:pBdr>
+        <w:shd w:val="clear" w:color="auto" w:fill="FDE9D9" w:themeFill="accent6" w:themeFillTint="33"/>
+        <w:rPr>
+          <w:rFonts w:ascii="Source Code Pro" w:hAnsi="Source Code Pro"/>
+          <w:noProof/>
+          <w:sz w:val="18"/>
+          <w:szCs w:val="18"/>
+        </w:rPr>
+      </w:pPr>
+      <w:r>
+        <w:rPr>
+          <w:rFonts w:ascii="Source Code Pro" w:hAnsi="Source Code Pro"/>
+          <w:noProof/>
+          <w:sz w:val="18"/>
+          <w:szCs w:val="18"/>
+        </w:rPr>
+        <w:t>portList = ''</w:t>
+      </w:r>
+    </w:p>
+    <w:p>
+      <w:pPr>
+        <w:pStyle w:val="NoSpacing"/>
+        <w:pBdr>
+          <w:top w:val="single" w:sz="4" w:space="1" w:color="auto"/>
+          <w:left w:val="single" w:sz="4" w:space="4" w:color="auto"/>
+          <w:bottom w:val="single" w:sz="4" w:space="1" w:color="auto"/>
+          <w:right w:val="single" w:sz="4" w:space="4" w:color="auto"/>
+        </w:pBdr>
+        <w:shd w:val="clear" w:color="auto" w:fill="FDE9D9" w:themeFill="accent6" w:themeFillTint="33"/>
+        <w:rPr>
+          <w:rFonts w:ascii="Source Code Pro" w:hAnsi="Source Code Pro"/>
+          <w:noProof/>
+          <w:sz w:val="18"/>
+          <w:szCs w:val="18"/>
+        </w:rPr>
+      </w:pPr>
+      <w:r>
+        <w:rPr>
+          <w:rFonts w:ascii="Source Code Pro" w:hAnsi="Source Code Pro"/>
+          <w:noProof/>
+          <w:sz w:val="18"/>
+          <w:szCs w:val="18"/>
+        </w:rPr>
+        <w:t>chassis('get 10.144.31.91')</w:t>
+      </w:r>
+    </w:p>
+    <w:p>
+      <w:pPr>
+        <w:pStyle w:val="NoSpacing"/>
+        <w:pBdr>
+          <w:top w:val="single" w:sz="4" w:space="1" w:color="auto"/>
+          <w:left w:val="single" w:sz="4" w:space="4" w:color="auto"/>
+          <w:bottom w:val="single" w:sz="4" w:space="1" w:color="auto"/>
+          <w:right w:val="single" w:sz="4" w:space="4" w:color="auto"/>
+        </w:pBdr>
+        <w:shd w:val="clear" w:color="auto" w:fill="FDE9D9" w:themeFill="accent6" w:themeFillTint="33"/>
+        <w:rPr>
+          <w:rFonts w:ascii="Source Code Pro" w:hAnsi="Source Code Pro"/>
+          <w:noProof/>
+          <w:sz w:val="18"/>
+          <w:szCs w:val="18"/>
+        </w:rPr>
+      </w:pPr>
+      <w:r>
+        <w:rPr>
+          <w:rFonts w:ascii="Source Code Pro" w:hAnsi="Source Code Pro"/>
+          <w:noProof/>
+          <w:sz w:val="18"/>
+          <w:szCs w:val="18"/>
+        </w:rPr>
+        <w:t>py_chassis = chassis('cget -id')</w:t>
+      </w:r>
+    </w:p>
+    <w:p>
+      <w:pPr>
+        <w:pStyle w:val="NoSpacing"/>
+        <w:pBdr>
+          <w:top w:val="single" w:sz="4" w:space="1" w:color="auto"/>
+          <w:left w:val="single" w:sz="4" w:space="4" w:color="auto"/>
+          <w:bottom w:val="single" w:sz="4" w:space="1" w:color="auto"/>
+          <w:right w:val="single" w:sz="4" w:space="4" w:color="auto"/>
+        </w:pBdr>
+        <w:shd w:val="clear" w:color="auto" w:fill="FDE9D9" w:themeFill="accent6" w:themeFillTint="33"/>
+        <w:rPr>
+          <w:rFonts w:ascii="Source Code Pro" w:hAnsi="Source Code Pro"/>
+          <w:noProof/>
+          <w:sz w:val="18"/>
+          <w:szCs w:val="18"/>
+        </w:rPr>
+      </w:pPr>
+      <w:r>
+        <w:rPr>
+          <w:rFonts w:ascii="Source Code Pro" w:hAnsi="Source Code Pro"/>
+          <w:noProof/>
+          <w:sz w:val="18"/>
+          <w:szCs w:val="18"/>
+        </w:rPr>
+        <w:t>print py_chassis</w:t>
+      </w:r>
+    </w:p>
+    <w:p>
+      <w:pPr>
+        <w:pStyle w:val="NoSpacing"/>
+        <w:pBdr>
+          <w:top w:val="single" w:sz="4" w:space="1" w:color="auto"/>
+          <w:left w:val="single" w:sz="4" w:space="4" w:color="auto"/>
+          <w:bottom w:val="single" w:sz="4" w:space="1" w:color="auto"/>
+          <w:right w:val="single" w:sz="4" w:space="4" w:color="auto"/>
+        </w:pBdr>
+        <w:shd w:val="clear" w:color="auto" w:fill="FDE9D9" w:themeFill="accent6" w:themeFillTint="33"/>
+        <w:rPr>
+          <w:rFonts w:ascii="Source Code Pro" w:hAnsi="Source Code Pro"/>
+          <w:noProof/>
+          <w:sz w:val="18"/>
+          <w:szCs w:val="18"/>
+        </w:rPr>
+      </w:pPr>
+    </w:p>
+    <w:p>
+      <w:pPr>
+        <w:pStyle w:val="NoSpacing"/>
+        <w:pBdr>
+          <w:top w:val="single" w:sz="4" w:space="1" w:color="auto"/>
+          <w:left w:val="single" w:sz="4" w:space="4" w:color="auto"/>
+          <w:bottom w:val="single" w:sz="4" w:space="1" w:color="auto"/>
+          <w:right w:val="single" w:sz="4" w:space="4" w:color="auto"/>
+        </w:pBdr>
+        <w:shd w:val="clear" w:color="auto" w:fill="FDE9D9" w:themeFill="accent6" w:themeFillTint="33"/>
+        <w:rPr>
+          <w:rFonts w:ascii="Source Code Pro" w:hAnsi="Source Code Pro"/>
+          <w:noProof/>
+          <w:sz w:val="18"/>
+          <w:szCs w:val="18"/>
+        </w:rPr>
+      </w:pPr>
+      <w:r>
+        <w:rPr>
+          <w:rFonts w:ascii="Source Code Pro" w:hAnsi="Source Code Pro"/>
+          <w:noProof/>
+          <w:sz w:val="18"/>
+          <w:szCs w:val="18"/>
+        </w:rPr>
+        <w:t># Configuring an Ixia card</w:t>
+      </w:r>
+    </w:p>
+    <w:p>
+      <w:pPr>
+        <w:pStyle w:val="NoSpacing"/>
+        <w:pBdr>
+          <w:top w:val="single" w:sz="4" w:space="1" w:color="auto"/>
+          <w:left w:val="single" w:sz="4" w:space="4" w:color="auto"/>
+          <w:bottom w:val="single" w:sz="4" w:space="1" w:color="auto"/>
+          <w:right w:val="single" w:sz="4" w:space="4" w:color="auto"/>
+        </w:pBdr>
+        <w:shd w:val="clear" w:color="auto" w:fill="FDE9D9" w:themeFill="accent6" w:themeFillTint="33"/>
+        <w:rPr>
+          <w:rFonts w:ascii="Source Code Pro" w:hAnsi="Source Code Pro"/>
+          <w:noProof/>
+          <w:sz w:val="18"/>
+          <w:szCs w:val="18"/>
+        </w:rPr>
+      </w:pPr>
+      <w:r>
+        <w:rPr>
+          <w:rFonts w:ascii="Source Code Pro" w:hAnsi="Source Code Pro"/>
+          <w:noProof/>
+          <w:sz w:val="18"/>
+          <w:szCs w:val="18"/>
+        </w:rPr>
+        <w:t>print 'Config card...'</w:t>
+      </w:r>
+    </w:p>
+    <w:p>
+      <w:pPr>
+        <w:pStyle w:val="NoSpacing"/>
+        <w:pBdr>
+          <w:top w:val="single" w:sz="4" w:space="1" w:color="auto"/>
+          <w:left w:val="single" w:sz="4" w:space="4" w:color="auto"/>
+          <w:bottom w:val="single" w:sz="4" w:space="1" w:color="auto"/>
+          <w:right w:val="single" w:sz="4" w:space="4" w:color="auto"/>
+        </w:pBdr>
+        <w:shd w:val="clear" w:color="auto" w:fill="FDE9D9" w:themeFill="accent6" w:themeFillTint="33"/>
+        <w:rPr>
+          <w:rFonts w:ascii="Source Code Pro" w:hAnsi="Source Code Pro"/>
+          <w:noProof/>
+          <w:sz w:val="18"/>
+          <w:szCs w:val="18"/>
+        </w:rPr>
+      </w:pPr>
+      <w:r>
+        <w:rPr>
+          <w:rFonts w:ascii="Source Code Pro" w:hAnsi="Source Code Pro"/>
+          <w:noProof/>
+          <w:sz w:val="18"/>
+          <w:szCs w:val="18"/>
+        </w:rPr>
+        <w:t>py_card = 1</w:t>
+      </w:r>
+    </w:p>
+    <w:p>
+      <w:pPr>
+        <w:pStyle w:val="NoSpacing"/>
+        <w:pBdr>
+          <w:top w:val="single" w:sz="4" w:space="1" w:color="auto"/>
+          <w:left w:val="single" w:sz="4" w:space="4" w:color="auto"/>
+          <w:bottom w:val="single" w:sz="4" w:space="1" w:color="auto"/>
+          <w:right w:val="single" w:sz="4" w:space="4" w:color="auto"/>
+        </w:pBdr>
+        <w:shd w:val="clear" w:color="auto" w:fill="FDE9D9" w:themeFill="accent6" w:themeFillTint="33"/>
+        <w:rPr>
+          <w:rFonts w:ascii="Source Code Pro" w:hAnsi="Source Code Pro"/>
+          <w:noProof/>
+          <w:sz w:val="18"/>
+          <w:szCs w:val="18"/>
+        </w:rPr>
+      </w:pPr>
+      <w:r>
+        <w:rPr>
+          <w:rFonts w:ascii="Source Code Pro" w:hAnsi="Source Code Pro"/>
+          <w:noProof/>
+          <w:sz w:val="18"/>
+          <w:szCs w:val="18"/>
+        </w:rPr>
+        <w:t>card('setDefault')</w:t>
+      </w:r>
+    </w:p>
+    <w:p>
+      <w:pPr>
+        <w:pStyle w:val="NoSpacing"/>
+        <w:pBdr>
+          <w:top w:val="single" w:sz="4" w:space="1" w:color="auto"/>
+          <w:left w:val="single" w:sz="4" w:space="4" w:color="auto"/>
+          <w:bottom w:val="single" w:sz="4" w:space="1" w:color="auto"/>
+          <w:right w:val="single" w:sz="4" w:space="4" w:color="auto"/>
+        </w:pBdr>
+        <w:shd w:val="clear" w:color="auto" w:fill="FDE9D9" w:themeFill="accent6" w:themeFillTint="33"/>
+        <w:rPr>
+          <w:rFonts w:ascii="Source Code Pro" w:hAnsi="Source Code Pro"/>
+          <w:noProof/>
+          <w:sz w:val="18"/>
+          <w:szCs w:val="18"/>
+        </w:rPr>
+      </w:pPr>
+      <w:r>
+        <w:rPr>
+          <w:rFonts w:ascii="Source Code Pro" w:hAnsi="Source Code Pro"/>
+          <w:noProof/>
+          <w:sz w:val="18"/>
+          <w:szCs w:val="18"/>
+        </w:rPr>
+        <w:t>card('config -txFrequencyDeviation 0')</w:t>
+      </w:r>
+    </w:p>
+    <w:p>
+      <w:pPr>
+        <w:pStyle w:val="NoSpacing"/>
+        <w:pBdr>
+          <w:top w:val="single" w:sz="4" w:space="1" w:color="auto"/>
+          <w:left w:val="single" w:sz="4" w:space="4" w:color="auto"/>
+          <w:bottom w:val="single" w:sz="4" w:space="1" w:color="auto"/>
+          <w:right w:val="single" w:sz="4" w:space="4" w:color="auto"/>
+        </w:pBdr>
+        <w:shd w:val="clear" w:color="auto" w:fill="FDE9D9" w:themeFill="accent6" w:themeFillTint="33"/>
+        <w:rPr>
+          <w:rFonts w:ascii="Source Code Pro" w:hAnsi="Source Code Pro"/>
+          <w:noProof/>
+          <w:sz w:val="18"/>
+          <w:szCs w:val="18"/>
+        </w:rPr>
+      </w:pPr>
+      <w:r>
+        <w:rPr>
+          <w:rFonts w:ascii="Source Code Pro" w:hAnsi="Source Code Pro"/>
+          <w:noProof/>
+          <w:sz w:val="18"/>
+          <w:szCs w:val="18"/>
+        </w:rPr>
+        <w:t>print py_card</w:t>
+      </w:r>
+    </w:p>
+    <w:p>
+      <w:pPr>
+        <w:pStyle w:val="NoSpacing"/>
+        <w:rPr>
+          <w:rFonts w:ascii="Source Sans Pro" w:hAnsi="Source Sans Pro"/>
+        </w:rPr>
+      </w:pPr>
+    </w:p>
+    <w:p>
+      <w:pPr>
+        <w:pStyle w:val="NoSpacing"/>
+        <w:rPr>
+          <w:rFonts w:ascii="Source Sans Pro" w:hAnsi="Source Sans Pro"/>
+        </w:rPr>
+      </w:pPr>
+    </w:p>
+    <w:p>
+      <w:pPr>
+        <w:pStyle w:val="NoSpacing"/>
+        <w:rPr>
+          <w:rFonts w:ascii="Source Sans Pro" w:hAnsi="Source Sans Pro"/>
+        </w:rPr>
+      </w:pPr>
+    </w:p>
+    <w:p>
+      <w:pPr>
+        <w:pStyle w:val="NoSpacing"/>
+        <w:rPr>
+          <w:rFonts w:ascii="Source Sans Pro" w:hAnsi="Source Sans Pro"/>
+        </w:rPr>
+      </w:pPr>
+    </w:p>
+    <w:p>
+      <w:pPr>
+        <w:pStyle w:val="NoSpacing"/>
+        <w:rPr>
+          <w:rFonts w:ascii="Source Sans Pro" w:hAnsi="Source Sans Pro"/>
+        </w:rPr>
+      </w:pPr>
+    </w:p>
+    <w:p>
+      <w:pPr>
+        <w:pStyle w:val="NoSpacing"/>
+        <w:rPr>
+          <w:rFonts w:ascii="Source Sans Pro" w:hAnsi="Source Sans Pro"/>
+        </w:rPr>
+      </w:pPr>
+    </w:p>
+    <w:p>
+      <w:pPr>
+        <w:pStyle w:val="NoSpacing"/>
+        <w:rPr>
+          <w:rFonts w:ascii="Source Sans Pro" w:hAnsi="Source Sans Pro"/>
+        </w:rPr>
+      </w:pPr>
+    </w:p>
+    <w:p>
+      <w:pPr>
+        <w:pStyle w:val="NoSpacing"/>
+        <w:rPr>
+          <w:rFonts w:ascii="Source Sans Pro" w:hAnsi="Source Sans Pro"/>
+        </w:rPr>
+      </w:pPr>
+    </w:p>
+    <w:p>
+      <w:pPr>
+        <w:pStyle w:val="NoSpacing"/>
+        <w:rPr>
+          <w:rFonts w:ascii="Source Sans Pro" w:hAnsi="Source Sans Pro"/>
+        </w:rPr>
+      </w:pPr>
+    </w:p>
+    <w:p>
+      <w:pPr>
+        <w:pStyle w:val="NoSpacing"/>
+        <w:rPr>
+          <w:rFonts w:ascii="Source Sans Pro" w:hAnsi="Source Sans Pro"/>
+        </w:rPr>
+      </w:pPr>
+      <w:bookmarkStart w:id="0" w:name="_GoBack"/>
+      <w:bookmarkEnd w:id="0"/>
+    </w:p>
+    <w:p>
+      <w:pPr>
+        <w:pStyle w:val="NoSpacing"/>
+        <w:rPr>
+          <w:rFonts w:ascii="Source Sans Pro" w:hAnsi="Source Sans Pro"/>
+        </w:rPr>
+      </w:pPr>
+    </w:p>
+    <w:p>
+      <w:pPr>
+        <w:pStyle w:val="NoSpacing"/>
+        <w:rPr>
+          <w:rFonts w:ascii="Source Sans Pro" w:hAnsi="Source Sans Pro"/>
+        </w:rPr>
+      </w:pPr>
     </w:p>
     <w:p>
       <w:pPr>
@@ -1364,6 +2117,7 @@
           <w:szCs w:val="40"/>
           <w:u w:val="single"/>
         </w:rPr>
+        <w:lastRenderedPageBreak/>
         <w:t>Plug-ins</w:t>
       </w:r>
     </w:p>
@@ -1432,21 +2186,7 @@
         <w:rPr>
           <w:rFonts w:ascii="Source Sans Pro" w:hAnsi="Source Sans Pro"/>
         </w:rPr>
-        <w:t xml:space="preserve">s </w:t>
-      </w:r>
-      <w:proofErr w:type="gramStart"/>
-      <w:r>
-        <w:rPr>
-          <w:rFonts w:ascii="Source Sans Pro" w:hAnsi="Source Sans Pro"/>
-        </w:rPr>
-        <w:t>own,</w:t>
-      </w:r>
-      <w:proofErr w:type="gramEnd"/>
-      <w:r>
-        <w:rPr>
-          <w:rFonts w:ascii="Source Sans Pro" w:hAnsi="Source Sans Pro"/>
-        </w:rPr>
-        <w:t xml:space="preserve"> the configuration is not shared</w:t>
+        <w:t>s own, the configuration is not shared</w:t>
       </w:r>
       <w:r>
         <w:rPr>
@@ -3368,7 +4108,6 @@
         </w:rPr>
       </w:pPr>
       <w:proofErr w:type="spellStart"/>
-      <w:proofErr w:type="gramStart"/>
       <w:r>
         <w:rPr>
           <w:rFonts w:ascii="Source Sans Pro" w:hAnsi="Source Sans Pro"/>
@@ -3382,7 +4121,6 @@
         </w:rPr>
         <w:t>.</w:t>
       </w:r>
-      <w:proofErr w:type="gramEnd"/>
     </w:p>
     <w:p>
       <w:pPr>
@@ -3420,7 +4158,7 @@
         </w:rPr>
         <w:t xml:space="preserve">(More on </w:t>
       </w:r>
-      <w:hyperlink r:id="rId6" w:history="1">
+      <w:hyperlink r:id="rId5" w:history="1">
         <w:r>
           <w:rPr>
             <w:rStyle w:val="Hyperlink"/>
@@ -3932,21 +4670,7 @@
         <w:rPr>
           <w:rFonts w:ascii="Source Sans Pro" w:hAnsi="Source Sans Pro"/>
         </w:rPr>
-        <w:t xml:space="preserve"> </w:t>
-      </w:r>
-      <w:proofErr w:type="gramStart"/>
-      <w:r>
-        <w:rPr>
-          <w:rFonts w:ascii="Source Sans Pro" w:hAnsi="Source Sans Pro"/>
-        </w:rPr>
-        <w:t>in a variable named variables</w:t>
-      </w:r>
-      <w:proofErr w:type="gramEnd"/>
-      <w:r>
-        <w:rPr>
-          <w:rFonts w:ascii="Source Sans Pro" w:hAnsi="Source Sans Pro"/>
-        </w:rPr>
-        <w:t xml:space="preserve">, the suite array in a variable named suite and the generated suite in a variable named </w:t>
+        <w:t xml:space="preserve"> in a variable named variables, the suite array in a variable named suite and the generated suite in a variable named </w:t>
       </w:r>
       <w:proofErr w:type="spellStart"/>
       <w:r>
@@ -5607,172 +6331,172 @@
           <w:sz w:val="18"/>
           <w:szCs w:val="18"/>
         </w:rPr>
+        <w:t xml:space="preserve">    </w:t>
+      </w:r>
+      <w:r>
+        <w:rPr>
+          <w:rFonts w:ascii="Source Code Pro" w:hAnsi="Source Code Pro"/>
+          <w:noProof/>
+          <w:color w:val="0000C0"/>
+          <w:sz w:val="18"/>
+          <w:szCs w:val="18"/>
+        </w:rPr>
+        <w:t>label</w:t>
+      </w:r>
+      <w:r>
+        <w:rPr>
+          <w:rFonts w:ascii="Source Code Pro" w:hAnsi="Source Code Pro"/>
+          <w:noProof/>
+          <w:sz w:val="18"/>
+          <w:szCs w:val="18"/>
+        </w:rPr>
+        <w:t xml:space="preserve"> = </w:t>
+      </w:r>
+      <w:r>
+        <w:rPr>
+          <w:rFonts w:ascii="Source Code Pro" w:hAnsi="Source Code Pro"/>
+          <w:b/>
+          <w:bCs/>
+          <w:noProof/>
+          <w:color w:val="7F0055"/>
+          <w:sz w:val="18"/>
+          <w:szCs w:val="18"/>
+        </w:rPr>
+        <w:t>new</w:t>
+      </w:r>
+      <w:r>
+        <w:rPr>
+          <w:rFonts w:ascii="Source Code Pro" w:hAnsi="Source Code Pro"/>
+          <w:noProof/>
+          <w:sz w:val="18"/>
+          <w:szCs w:val="18"/>
+        </w:rPr>
+        <w:t xml:space="preserve"> JLabel(variables.get(</w:t>
+      </w:r>
+      <w:r>
+        <w:rPr>
+          <w:rFonts w:ascii="Source Code Pro" w:hAnsi="Source Code Pro"/>
+          <w:noProof/>
+          <w:color w:val="2A00FF"/>
+          <w:sz w:val="18"/>
+          <w:szCs w:val="18"/>
+        </w:rPr>
+        <w:t>"user"</w:t>
+      </w:r>
+      <w:r>
+        <w:rPr>
+          <w:rFonts w:ascii="Source Code Pro" w:hAnsi="Source Code Pro"/>
+          <w:noProof/>
+          <w:sz w:val="18"/>
+          <w:szCs w:val="18"/>
+        </w:rPr>
+        <w:t>));</w:t>
+      </w:r>
+    </w:p>
+    <w:p>
+      <w:pPr>
+        <w:pStyle w:val="NoSpacing"/>
+        <w:pBdr>
+          <w:top w:val="single" w:sz="4" w:space="1" w:color="auto"/>
+          <w:left w:val="single" w:sz="4" w:space="4" w:color="auto"/>
+          <w:bottom w:val="single" w:sz="4" w:space="1" w:color="auto"/>
+          <w:right w:val="single" w:sz="4" w:space="4" w:color="auto"/>
+        </w:pBdr>
+        <w:shd w:val="clear" w:color="auto" w:fill="FDE9D9" w:themeFill="accent6" w:themeFillTint="33"/>
+        <w:ind w:firstLine="706"/>
+        <w:rPr>
+          <w:rFonts w:ascii="Source Code Pro" w:hAnsi="Source Code Pro"/>
+          <w:noProof/>
+          <w:sz w:val="18"/>
+          <w:szCs w:val="18"/>
+        </w:rPr>
+      </w:pPr>
+      <w:r>
+        <w:rPr>
+          <w:rFonts w:ascii="Source Code Pro" w:hAnsi="Source Code Pro"/>
+          <w:noProof/>
+          <w:sz w:val="18"/>
+          <w:szCs w:val="18"/>
+        </w:rPr>
+        <w:t>}</w:t>
+      </w:r>
+    </w:p>
+    <w:p>
+      <w:pPr>
+        <w:pStyle w:val="NoSpacing"/>
+        <w:pBdr>
+          <w:top w:val="single" w:sz="4" w:space="1" w:color="auto"/>
+          <w:left w:val="single" w:sz="4" w:space="4" w:color="auto"/>
+          <w:bottom w:val="single" w:sz="4" w:space="1" w:color="auto"/>
+          <w:right w:val="single" w:sz="4" w:space="4" w:color="auto"/>
+        </w:pBdr>
+        <w:shd w:val="clear" w:color="auto" w:fill="FDE9D9" w:themeFill="accent6" w:themeFillTint="33"/>
+        <w:rPr>
+          <w:rFonts w:ascii="Source Code Pro" w:hAnsi="Source Code Pro"/>
+          <w:noProof/>
+          <w:sz w:val="18"/>
+          <w:szCs w:val="18"/>
+        </w:rPr>
+      </w:pPr>
+    </w:p>
+    <w:p>
+      <w:pPr>
+        <w:pStyle w:val="NoSpacing"/>
+        <w:pBdr>
+          <w:top w:val="single" w:sz="4" w:space="1" w:color="auto"/>
+          <w:left w:val="single" w:sz="4" w:space="4" w:color="auto"/>
+          <w:bottom w:val="single" w:sz="4" w:space="1" w:color="auto"/>
+          <w:right w:val="single" w:sz="4" w:space="4" w:color="auto"/>
+        </w:pBdr>
+        <w:shd w:val="clear" w:color="auto" w:fill="FDE9D9" w:themeFill="accent6" w:themeFillTint="33"/>
+        <w:ind w:firstLine="706"/>
+        <w:rPr>
+          <w:rFonts w:ascii="Source Code Pro" w:hAnsi="Source Code Pro"/>
+          <w:noProof/>
+          <w:sz w:val="18"/>
+          <w:szCs w:val="18"/>
+        </w:rPr>
+      </w:pPr>
+      <w:r>
+        <w:rPr>
+          <w:rFonts w:ascii="Source Code Pro" w:hAnsi="Source Code Pro"/>
+          <w:noProof/>
+          <w:color w:val="646464"/>
+          <w:sz w:val="18"/>
+          <w:szCs w:val="18"/>
+        </w:rPr>
+        <w:t>@Override</w:t>
+      </w:r>
+    </w:p>
+    <w:p>
+      <w:pPr>
+        <w:pStyle w:val="NoSpacing"/>
+        <w:pBdr>
+          <w:top w:val="single" w:sz="4" w:space="1" w:color="auto"/>
+          <w:left w:val="single" w:sz="4" w:space="4" w:color="auto"/>
+          <w:bottom w:val="single" w:sz="4" w:space="1" w:color="auto"/>
+          <w:right w:val="single" w:sz="4" w:space="4" w:color="auto"/>
+        </w:pBdr>
+        <w:shd w:val="clear" w:color="auto" w:fill="FDE9D9" w:themeFill="accent6" w:themeFillTint="33"/>
+        <w:ind w:firstLine="706"/>
+        <w:rPr>
+          <w:rFonts w:ascii="Source Code Pro" w:hAnsi="Source Code Pro"/>
+          <w:noProof/>
+          <w:sz w:val="18"/>
+          <w:szCs w:val="18"/>
+        </w:rPr>
+      </w:pPr>
+      <w:r>
+        <w:rPr>
+          <w:rFonts w:ascii="Source Code Pro" w:hAnsi="Source Code Pro"/>
+          <w:b/>
+          <w:bCs/>
+          <w:noProof/>
+          <w:color w:val="7F0055"/>
+          <w:sz w:val="18"/>
+          <w:szCs w:val="18"/>
+        </w:rPr>
         <w:lastRenderedPageBreak/>
-        <w:t xml:space="preserve">    </w:t>
-      </w:r>
-      <w:r>
-        <w:rPr>
-          <w:rFonts w:ascii="Source Code Pro" w:hAnsi="Source Code Pro"/>
-          <w:noProof/>
-          <w:color w:val="0000C0"/>
-          <w:sz w:val="18"/>
-          <w:szCs w:val="18"/>
-        </w:rPr>
-        <w:t>label</w:t>
-      </w:r>
-      <w:r>
-        <w:rPr>
-          <w:rFonts w:ascii="Source Code Pro" w:hAnsi="Source Code Pro"/>
-          <w:noProof/>
-          <w:sz w:val="18"/>
-          <w:szCs w:val="18"/>
-        </w:rPr>
-        <w:t xml:space="preserve"> = </w:t>
-      </w:r>
-      <w:r>
-        <w:rPr>
-          <w:rFonts w:ascii="Source Code Pro" w:hAnsi="Source Code Pro"/>
-          <w:b/>
-          <w:bCs/>
-          <w:noProof/>
-          <w:color w:val="7F0055"/>
-          <w:sz w:val="18"/>
-          <w:szCs w:val="18"/>
-        </w:rPr>
-        <w:t>new</w:t>
-      </w:r>
-      <w:r>
-        <w:rPr>
-          <w:rFonts w:ascii="Source Code Pro" w:hAnsi="Source Code Pro"/>
-          <w:noProof/>
-          <w:sz w:val="18"/>
-          <w:szCs w:val="18"/>
-        </w:rPr>
-        <w:t xml:space="preserve"> JLabel(variables.get(</w:t>
-      </w:r>
-      <w:r>
-        <w:rPr>
-          <w:rFonts w:ascii="Source Code Pro" w:hAnsi="Source Code Pro"/>
-          <w:noProof/>
-          <w:color w:val="2A00FF"/>
-          <w:sz w:val="18"/>
-          <w:szCs w:val="18"/>
-        </w:rPr>
-        <w:t>"user"</w:t>
-      </w:r>
-      <w:r>
-        <w:rPr>
-          <w:rFonts w:ascii="Source Code Pro" w:hAnsi="Source Code Pro"/>
-          <w:noProof/>
-          <w:sz w:val="18"/>
-          <w:szCs w:val="18"/>
-        </w:rPr>
-        <w:t>));</w:t>
-      </w:r>
-    </w:p>
-    <w:p>
-      <w:pPr>
-        <w:pStyle w:val="NoSpacing"/>
-        <w:pBdr>
-          <w:top w:val="single" w:sz="4" w:space="1" w:color="auto"/>
-          <w:left w:val="single" w:sz="4" w:space="4" w:color="auto"/>
-          <w:bottom w:val="single" w:sz="4" w:space="1" w:color="auto"/>
-          <w:right w:val="single" w:sz="4" w:space="4" w:color="auto"/>
-        </w:pBdr>
-        <w:shd w:val="clear" w:color="auto" w:fill="FDE9D9" w:themeFill="accent6" w:themeFillTint="33"/>
-        <w:ind w:firstLine="706"/>
-        <w:rPr>
-          <w:rFonts w:ascii="Source Code Pro" w:hAnsi="Source Code Pro"/>
-          <w:noProof/>
-          <w:sz w:val="18"/>
-          <w:szCs w:val="18"/>
-        </w:rPr>
-      </w:pPr>
-      <w:r>
-        <w:rPr>
-          <w:rFonts w:ascii="Source Code Pro" w:hAnsi="Source Code Pro"/>
-          <w:noProof/>
-          <w:sz w:val="18"/>
-          <w:szCs w:val="18"/>
-        </w:rPr>
-        <w:t>}</w:t>
-      </w:r>
-    </w:p>
-    <w:p>
-      <w:pPr>
-        <w:pStyle w:val="NoSpacing"/>
-        <w:pBdr>
-          <w:top w:val="single" w:sz="4" w:space="1" w:color="auto"/>
-          <w:left w:val="single" w:sz="4" w:space="4" w:color="auto"/>
-          <w:bottom w:val="single" w:sz="4" w:space="1" w:color="auto"/>
-          <w:right w:val="single" w:sz="4" w:space="4" w:color="auto"/>
-        </w:pBdr>
-        <w:shd w:val="clear" w:color="auto" w:fill="FDE9D9" w:themeFill="accent6" w:themeFillTint="33"/>
-        <w:rPr>
-          <w:rFonts w:ascii="Source Code Pro" w:hAnsi="Source Code Pro"/>
-          <w:noProof/>
-          <w:sz w:val="18"/>
-          <w:szCs w:val="18"/>
-        </w:rPr>
-      </w:pPr>
-    </w:p>
-    <w:p>
-      <w:pPr>
-        <w:pStyle w:val="NoSpacing"/>
-        <w:pBdr>
-          <w:top w:val="single" w:sz="4" w:space="1" w:color="auto"/>
-          <w:left w:val="single" w:sz="4" w:space="4" w:color="auto"/>
-          <w:bottom w:val="single" w:sz="4" w:space="1" w:color="auto"/>
-          <w:right w:val="single" w:sz="4" w:space="4" w:color="auto"/>
-        </w:pBdr>
-        <w:shd w:val="clear" w:color="auto" w:fill="FDE9D9" w:themeFill="accent6" w:themeFillTint="33"/>
-        <w:ind w:firstLine="706"/>
-        <w:rPr>
-          <w:rFonts w:ascii="Source Code Pro" w:hAnsi="Source Code Pro"/>
-          <w:noProof/>
-          <w:sz w:val="18"/>
-          <w:szCs w:val="18"/>
-        </w:rPr>
-      </w:pPr>
-      <w:r>
-        <w:rPr>
-          <w:rFonts w:ascii="Source Code Pro" w:hAnsi="Source Code Pro"/>
-          <w:noProof/>
-          <w:color w:val="646464"/>
-          <w:sz w:val="18"/>
-          <w:szCs w:val="18"/>
-        </w:rPr>
-        <w:t>@Override</w:t>
-      </w:r>
-    </w:p>
-    <w:p>
-      <w:pPr>
-        <w:pStyle w:val="NoSpacing"/>
-        <w:pBdr>
-          <w:top w:val="single" w:sz="4" w:space="1" w:color="auto"/>
-          <w:left w:val="single" w:sz="4" w:space="4" w:color="auto"/>
-          <w:bottom w:val="single" w:sz="4" w:space="1" w:color="auto"/>
-          <w:right w:val="single" w:sz="4" w:space="4" w:color="auto"/>
-        </w:pBdr>
-        <w:shd w:val="clear" w:color="auto" w:fill="FDE9D9" w:themeFill="accent6" w:themeFillTint="33"/>
-        <w:ind w:firstLine="706"/>
-        <w:rPr>
-          <w:rFonts w:ascii="Source Code Pro" w:hAnsi="Source Code Pro"/>
-          <w:noProof/>
-          <w:sz w:val="18"/>
-          <w:szCs w:val="18"/>
-        </w:rPr>
-      </w:pPr>
-      <w:r>
-        <w:rPr>
-          <w:rFonts w:ascii="Source Code Pro" w:hAnsi="Source Code Pro"/>
-          <w:b/>
-          <w:bCs/>
-          <w:noProof/>
-          <w:color w:val="7F0055"/>
-          <w:sz w:val="18"/>
-          <w:szCs w:val="18"/>
-        </w:rPr>
         <w:t>public</w:t>
       </w:r>
       <w:r>
@@ -7721,7 +8445,6 @@
           <w:sz w:val="18"/>
           <w:szCs w:val="18"/>
         </w:rPr>
-        <w:lastRenderedPageBreak/>
         <w:t>@Override</w:t>
       </w:r>
     </w:p>
@@ -9578,21 +10301,7 @@
         <w:rPr>
           <w:rFonts w:ascii="Source Sans Pro" w:hAnsi="Source Sans Pro"/>
         </w:rPr>
-        <w:t xml:space="preserve"> the plug-ins </w:t>
-      </w:r>
-      <w:proofErr w:type="gramStart"/>
-      <w:r>
-        <w:rPr>
-          <w:rFonts w:ascii="Source Sans Pro" w:hAnsi="Source Sans Pro"/>
-        </w:rPr>
-        <w:t>are</w:t>
-      </w:r>
-      <w:proofErr w:type="gramEnd"/>
-      <w:r>
-        <w:rPr>
-          <w:rFonts w:ascii="Source Sans Pro" w:hAnsi="Source Sans Pro"/>
-        </w:rPr>
-        <w:t xml:space="preserve"> shared for all users, but </w:t>
+        <w:t xml:space="preserve"> the plug-ins are shared for all users, but </w:t>
       </w:r>
       <w:r>
         <w:rPr>
@@ -10276,8 +10985,6 @@
         </w:rPr>
         <w:t>The end</w:t>
       </w:r>
-      <w:bookmarkStart w:id="0" w:name="_GoBack"/>
-      <w:bookmarkEnd w:id="0"/>
     </w:p>
     <w:sectPr>
       <w:pgSz w:w="11906" w:h="16838"/>
@@ -10290,7 +10997,7 @@
 </file>
 
 <file path=word/numbering.xml><?xml version="1.0" encoding="utf-8"?>
-<w:numbering xmlns:wpc="http://schemas.microsoft.com/office/word/2010/wordprocessingCanvas" xmlns:mc="http://schemas.openxmlformats.org/markup-compatibility/2006" xmlns:o="urn:schemas-microsoft-com:office:office" xmlns:r="http://schemas.openxmlformats.org/officeDocument/2006/relationships" xmlns:m="http://schemas.openxmlformats.org/officeDocument/2006/math" xmlns:v="urn:schemas-microsoft-com:vml" xmlns:wp14="http://schemas.microsoft.com/office/word/2010/wordprocessingDrawing" xmlns:wp="http://schemas.openxmlformats.org/drawingml/2006/wordprocessingDrawing" xmlns:w10="urn:schemas-microsoft-com:office:word" xmlns:w="http://schemas.openxmlformats.org/wordprocessingml/2006/main" xmlns:w14="http://schemas.microsoft.com/office/word/2010/wordml" xmlns:wpg="http://schemas.microsoft.com/office/word/2010/wordprocessingGroup" xmlns:wpi="http://schemas.microsoft.com/office/word/2010/wordprocessingInk" xmlns:wne="http://schemas.microsoft.com/office/word/2006/wordml" xmlns:wps="http://schemas.microsoft.com/office/word/2010/wordprocessingShape" mc:Ignorable="w14 wp14">
+<w:numbering xmlns:wpc="http://schemas.microsoft.com/office/word/2010/wordprocessingCanvas" xmlns:mc="http://schemas.openxmlformats.org/markup-compatibility/2006" xmlns:o="urn:schemas-microsoft-com:office:office" xmlns:r="http://schemas.openxmlformats.org/officeDocument/2006/relationships" xmlns:m="http://schemas.openxmlformats.org/officeDocument/2006/math" xmlns:v="urn:schemas-microsoft-com:vml" xmlns:wp14="http://schemas.microsoft.com/office/word/2010/wordprocessingDrawing" xmlns:wp="http://schemas.openxmlformats.org/drawingml/2006/wordprocessingDrawing" xmlns:w10="urn:schemas-microsoft-com:office:word" xmlns:w="http://schemas.openxmlformats.org/wordprocessingml/2006/main" xmlns:w14="http://schemas.microsoft.com/office/word/2010/wordml" xmlns:w15="http://schemas.microsoft.com/office/word/2012/wordml" xmlns:wpg="http://schemas.microsoft.com/office/word/2010/wordprocessingGroup" xmlns:wpi="http://schemas.microsoft.com/office/word/2010/wordprocessingInk" xmlns:wne="http://schemas.microsoft.com/office/word/2006/wordml" xmlns:wps="http://schemas.microsoft.com/office/word/2010/wordprocessingShape" mc:Ignorable="w14 w15 wp14">
   <w:abstractNum w:abstractNumId="0">
     <w:nsid w:val="0A4934E8"/>
     <w:multiLevelType w:val="hybridMultilevel"/>
@@ -12492,7 +13199,7 @@
 </file>
 
 <file path=word/styles.xml><?xml version="1.0" encoding="utf-8"?>
-<w:styles xmlns:mc="http://schemas.openxmlformats.org/markup-compatibility/2006" xmlns:r="http://schemas.openxmlformats.org/officeDocument/2006/relationships" xmlns:w="http://schemas.openxmlformats.org/wordprocessingml/2006/main" xmlns:w14="http://schemas.microsoft.com/office/word/2010/wordml" mc:Ignorable="w14">
+<w:styles xmlns:mc="http://schemas.openxmlformats.org/markup-compatibility/2006" xmlns:r="http://schemas.openxmlformats.org/officeDocument/2006/relationships" xmlns:w="http://schemas.openxmlformats.org/wordprocessingml/2006/main" xmlns:w14="http://schemas.microsoft.com/office/word/2010/wordml" xmlns:w15="http://schemas.microsoft.com/office/word/2012/wordml" mc:Ignorable="w14 w15">
   <w:docDefaults>
     <w:rPrDefault>
       <w:rPr>
@@ -12508,144 +13215,378 @@
       </w:pPr>
     </w:pPrDefault>
   </w:docDefaults>
-  <w:latentStyles w:defLockedState="0" w:defUIPriority="99" w:defSemiHidden="1" w:defUnhideWhenUsed="1" w:defQFormat="0" w:count="267">
-    <w:lsdException w:name="Normal" w:semiHidden="0" w:uiPriority="0" w:unhideWhenUsed="0" w:qFormat="1"/>
-    <w:lsdException w:name="heading 1" w:semiHidden="0" w:uiPriority="9" w:unhideWhenUsed="0" w:qFormat="1"/>
-    <w:lsdException w:name="heading 2" w:uiPriority="9" w:qFormat="1"/>
-    <w:lsdException w:name="heading 3" w:uiPriority="9" w:qFormat="1"/>
-    <w:lsdException w:name="heading 4" w:uiPriority="9" w:qFormat="1"/>
-    <w:lsdException w:name="heading 5" w:uiPriority="9" w:qFormat="1"/>
-    <w:lsdException w:name="heading 6" w:uiPriority="9" w:qFormat="1"/>
-    <w:lsdException w:name="heading 7" w:uiPriority="9" w:qFormat="1"/>
-    <w:lsdException w:name="heading 8" w:uiPriority="9" w:qFormat="1"/>
-    <w:lsdException w:name="heading 9" w:uiPriority="9" w:qFormat="1"/>
-    <w:lsdException w:name="toc 1" w:uiPriority="39"/>
-    <w:lsdException w:name="toc 2" w:uiPriority="39"/>
-    <w:lsdException w:name="toc 3" w:uiPriority="39"/>
-    <w:lsdException w:name="toc 4" w:uiPriority="39"/>
-    <w:lsdException w:name="toc 5" w:uiPriority="39"/>
-    <w:lsdException w:name="toc 6" w:uiPriority="39"/>
-    <w:lsdException w:name="toc 7" w:uiPriority="39"/>
-    <w:lsdException w:name="toc 8" w:uiPriority="39"/>
-    <w:lsdException w:name="toc 9" w:uiPriority="39"/>
-    <w:lsdException w:name="caption" w:uiPriority="35" w:qFormat="1"/>
-    <w:lsdException w:name="Title" w:semiHidden="0" w:uiPriority="10" w:unhideWhenUsed="0" w:qFormat="1"/>
-    <w:lsdException w:name="Default Paragraph Font" w:uiPriority="1"/>
-    <w:lsdException w:name="Subtitle" w:semiHidden="0" w:uiPriority="11" w:unhideWhenUsed="0" w:qFormat="1"/>
-    <w:lsdException w:name="Strong" w:semiHidden="0" w:uiPriority="22" w:unhideWhenUsed="0" w:qFormat="1"/>
-    <w:lsdException w:name="Emphasis" w:semiHidden="0" w:uiPriority="20" w:unhideWhenUsed="0" w:qFormat="1"/>
-    <w:lsdException w:name="Table Grid" w:semiHidden="0" w:uiPriority="59" w:unhideWhenUsed="0"/>
-    <w:lsdException w:name="Placeholder Text" w:unhideWhenUsed="0"/>
-    <w:lsdException w:name="No Spacing" w:semiHidden="0" w:uiPriority="1" w:unhideWhenUsed="0" w:qFormat="1"/>
-    <w:lsdException w:name="Light Shading" w:semiHidden="0" w:uiPriority="60" w:unhideWhenUsed="0"/>
-    <w:lsdException w:name="Light List" w:semiHidden="0" w:uiPriority="61" w:unhideWhenUsed="0"/>
-    <w:lsdException w:name="Light Grid" w:semiHidden="0" w:uiPriority="62" w:unhideWhenUsed="0"/>
-    <w:lsdException w:name="Medium Shading 1" w:semiHidden="0" w:uiPriority="63" w:unhideWhenUsed="0"/>
-    <w:lsdException w:name="Medium Shading 2" w:semiHidden="0" w:uiPriority="64" w:unhideWhenUsed="0"/>
-    <w:lsdException w:name="Medium List 1" w:semiHidden="0" w:uiPriority="65" w:unhideWhenUsed="0"/>
-    <w:lsdException w:name="Medium List 2" w:semiHidden="0" w:uiPriority="66" w:unhideWhenUsed="0"/>
-    <w:lsdException w:name="Medium Grid 1" w:semiHidden="0" w:uiPriority="67" w:unhideWhenUsed="0"/>
-    <w:lsdException w:name="Medium Grid 2" w:semiHidden="0" w:uiPriority="68" w:unhideWhenUsed="0"/>
-    <w:lsdException w:name="Medium Grid 3" w:semiHidden="0" w:uiPriority="69" w:unhideWhenUsed="0"/>
-    <w:lsdException w:name="Dark List" w:semiHidden="0" w:uiPriority="70" w:unhideWhenUsed="0"/>
-    <w:lsdException w:name="Colorful Shading" w:semiHidden="0" w:uiPriority="71" w:unhideWhenUsed="0"/>
-    <w:lsdException w:name="Colorful List" w:semiHidden="0" w:uiPriority="72" w:unhideWhenUsed="0"/>
-    <w:lsdException w:name="Colorful Grid" w:semiHidden="0" w:uiPriority="73" w:unhideWhenUsed="0"/>
-    <w:lsdException w:name="Light Shading Accent 1" w:semiHidden="0" w:uiPriority="60" w:unhideWhenUsed="0"/>
-    <w:lsdException w:name="Light List Accent 1" w:semiHidden="0" w:uiPriority="61" w:unhideWhenUsed="0"/>
-    <w:lsdException w:name="Light Grid Accent 1" w:semiHidden="0" w:uiPriority="62" w:unhideWhenUsed="0"/>
-    <w:lsdException w:name="Medium Shading 1 Accent 1" w:semiHidden="0" w:uiPriority="63" w:unhideWhenUsed="0"/>
-    <w:lsdException w:name="Medium Shading 2 Accent 1" w:semiHidden="0" w:uiPriority="64" w:unhideWhenUsed="0"/>
-    <w:lsdException w:name="Medium List 1 Accent 1" w:semiHidden="0" w:uiPriority="65" w:unhideWhenUsed="0"/>
-    <w:lsdException w:name="Revision" w:unhideWhenUsed="0"/>
-    <w:lsdException w:name="List Paragraph" w:semiHidden="0" w:uiPriority="34" w:unhideWhenUsed="0" w:qFormat="1"/>
-    <w:lsdException w:name="Quote" w:semiHidden="0" w:uiPriority="29" w:unhideWhenUsed="0" w:qFormat="1"/>
-    <w:lsdException w:name="Intense Quote" w:semiHidden="0" w:uiPriority="30" w:unhideWhenUsed="0" w:qFormat="1"/>
-    <w:lsdException w:name="Medium List 2 Accent 1" w:semiHidden="0" w:uiPriority="66" w:unhideWhenUsed="0"/>
-    <w:lsdException w:name="Medium Grid 1 Accent 1" w:semiHidden="0" w:uiPriority="67" w:unhideWhenUsed="0"/>
-    <w:lsdException w:name="Medium Grid 2 Accent 1" w:semiHidden="0" w:uiPriority="68" w:unhideWhenUsed="0"/>
-    <w:lsdException w:name="Medium Grid 3 Accent 1" w:semiHidden="0" w:uiPriority="69" w:unhideWhenUsed="0"/>
-    <w:lsdException w:name="Dark List Accent 1" w:semiHidden="0" w:uiPriority="70" w:unhideWhenUsed="0"/>
-    <w:lsdException w:name="Colorful Shading Accent 1" w:semiHidden="0" w:uiPriority="71" w:unhideWhenUsed="0"/>
-    <w:lsdException w:name="Colorful List Accent 1" w:semiHidden="0" w:uiPriority="72" w:unhideWhenUsed="0"/>
-    <w:lsdException w:name="Colorful Grid Accent 1" w:semiHidden="0" w:uiPriority="73" w:unhideWhenUsed="0"/>
-    <w:lsdException w:name="Light Shading Accent 2" w:semiHidden="0" w:uiPriority="60" w:unhideWhenUsed="0"/>
-    <w:lsdException w:name="Light List Accent 2" w:semiHidden="0" w:uiPriority="61" w:unhideWhenUsed="0"/>
-    <w:lsdException w:name="Light Grid Accent 2" w:semiHidden="0" w:uiPriority="62" w:unhideWhenUsed="0"/>
-    <w:lsdException w:name="Medium Shading 1 Accent 2" w:semiHidden="0" w:uiPriority="63" w:unhideWhenUsed="0"/>
-    <w:lsdException w:name="Medium Shading 2 Accent 2" w:semiHidden="0" w:uiPriority="64" w:unhideWhenUsed="0"/>
-    <w:lsdException w:name="Medium List 1 Accent 2" w:semiHidden="0" w:uiPriority="65" w:unhideWhenUsed="0"/>
-    <w:lsdException w:name="Medium List 2 Accent 2" w:semiHidden="0" w:uiPriority="66" w:unhideWhenUsed="0"/>
-    <w:lsdException w:name="Medium Grid 1 Accent 2" w:semiHidden="0" w:uiPriority="67" w:unhideWhenUsed="0"/>
-    <w:lsdException w:name="Medium Grid 2 Accent 2" w:semiHidden="0" w:uiPriority="68" w:unhideWhenUsed="0"/>
-    <w:lsdException w:name="Medium Grid 3 Accent 2" w:semiHidden="0" w:uiPriority="69" w:unhideWhenUsed="0"/>
-    <w:lsdException w:name="Dark List Accent 2" w:semiHidden="0" w:uiPriority="70" w:unhideWhenUsed="0"/>
-    <w:lsdException w:name="Colorful Shading Accent 2" w:semiHidden="0" w:uiPriority="71" w:unhideWhenUsed="0"/>
-    <w:lsdException w:name="Colorful List Accent 2" w:semiHidden="0" w:uiPriority="72" w:unhideWhenUsed="0"/>
-    <w:lsdException w:name="Colorful Grid Accent 2" w:semiHidden="0" w:uiPriority="73" w:unhideWhenUsed="0"/>
-    <w:lsdException w:name="Light Shading Accent 3" w:semiHidden="0" w:uiPriority="60" w:unhideWhenUsed="0"/>
-    <w:lsdException w:name="Light List Accent 3" w:semiHidden="0" w:uiPriority="61" w:unhideWhenUsed="0"/>
-    <w:lsdException w:name="Light Grid Accent 3" w:semiHidden="0" w:uiPriority="62" w:unhideWhenUsed="0"/>
-    <w:lsdException w:name="Medium Shading 1 Accent 3" w:semiHidden="0" w:uiPriority="63" w:unhideWhenUsed="0"/>
-    <w:lsdException w:name="Medium Shading 2 Accent 3" w:semiHidden="0" w:uiPriority="64" w:unhideWhenUsed="0"/>
-    <w:lsdException w:name="Medium List 1 Accent 3" w:semiHidden="0" w:uiPriority="65" w:unhideWhenUsed="0"/>
-    <w:lsdException w:name="Medium List 2 Accent 3" w:semiHidden="0" w:uiPriority="66" w:unhideWhenUsed="0"/>
-    <w:lsdException w:name="Medium Grid 1 Accent 3" w:semiHidden="0" w:uiPriority="67" w:unhideWhenUsed="0"/>
-    <w:lsdException w:name="Medium Grid 2 Accent 3" w:semiHidden="0" w:uiPriority="68" w:unhideWhenUsed="0"/>
-    <w:lsdException w:name="Medium Grid 3 Accent 3" w:semiHidden="0" w:uiPriority="69" w:unhideWhenUsed="0"/>
-    <w:lsdException w:name="Dark List Accent 3" w:semiHidden="0" w:uiPriority="70" w:unhideWhenUsed="0"/>
-    <w:lsdException w:name="Colorful Shading Accent 3" w:semiHidden="0" w:uiPriority="71" w:unhideWhenUsed="0"/>
-    <w:lsdException w:name="Colorful List Accent 3" w:semiHidden="0" w:uiPriority="72" w:unhideWhenUsed="0"/>
-    <w:lsdException w:name="Colorful Grid Accent 3" w:semiHidden="0" w:uiPriority="73" w:unhideWhenUsed="0"/>
-    <w:lsdException w:name="Light Shading Accent 4" w:semiHidden="0" w:uiPriority="60" w:unhideWhenUsed="0"/>
-    <w:lsdException w:name="Light List Accent 4" w:semiHidden="0" w:uiPriority="61" w:unhideWhenUsed="0"/>
-    <w:lsdException w:name="Light Grid Accent 4" w:semiHidden="0" w:uiPriority="62" w:unhideWhenUsed="0"/>
-    <w:lsdException w:name="Medium Shading 1 Accent 4" w:semiHidden="0" w:uiPriority="63" w:unhideWhenUsed="0"/>
-    <w:lsdException w:name="Medium Shading 2 Accent 4" w:semiHidden="0" w:uiPriority="64" w:unhideWhenUsed="0"/>
-    <w:lsdException w:name="Medium List 1 Accent 4" w:semiHidden="0" w:uiPriority="65" w:unhideWhenUsed="0"/>
-    <w:lsdException w:name="Medium List 2 Accent 4" w:semiHidden="0" w:uiPriority="66" w:unhideWhenUsed="0"/>
-    <w:lsdException w:name="Medium Grid 1 Accent 4" w:semiHidden="0" w:uiPriority="67" w:unhideWhenUsed="0"/>
-    <w:lsdException w:name="Medium Grid 2 Accent 4" w:semiHidden="0" w:uiPriority="68" w:unhideWhenUsed="0"/>
-    <w:lsdException w:name="Medium Grid 3 Accent 4" w:semiHidden="0" w:uiPriority="69" w:unhideWhenUsed="0"/>
-    <w:lsdException w:name="Dark List Accent 4" w:semiHidden="0" w:uiPriority="70" w:unhideWhenUsed="0"/>
-    <w:lsdException w:name="Colorful Shading Accent 4" w:semiHidden="0" w:uiPriority="71" w:unhideWhenUsed="0"/>
-    <w:lsdException w:name="Colorful List Accent 4" w:semiHidden="0" w:uiPriority="72" w:unhideWhenUsed="0"/>
-    <w:lsdException w:name="Colorful Grid Accent 4" w:semiHidden="0" w:uiPriority="73" w:unhideWhenUsed="0"/>
-    <w:lsdException w:name="Light Shading Accent 5" w:semiHidden="0" w:uiPriority="60" w:unhideWhenUsed="0"/>
-    <w:lsdException w:name="Light List Accent 5" w:semiHidden="0" w:uiPriority="61" w:unhideWhenUsed="0"/>
-    <w:lsdException w:name="Light Grid Accent 5" w:semiHidden="0" w:uiPriority="62" w:unhideWhenUsed="0"/>
-    <w:lsdException w:name="Medium Shading 1 Accent 5" w:semiHidden="0" w:uiPriority="63" w:unhideWhenUsed="0"/>
-    <w:lsdException w:name="Medium Shading 2 Accent 5" w:semiHidden="0" w:uiPriority="64" w:unhideWhenUsed="0"/>
-    <w:lsdException w:name="Medium List 1 Accent 5" w:semiHidden="0" w:uiPriority="65" w:unhideWhenUsed="0"/>
-    <w:lsdException w:name="Medium List 2 Accent 5" w:semiHidden="0" w:uiPriority="66" w:unhideWhenUsed="0"/>
-    <w:lsdException w:name="Medium Grid 1 Accent 5" w:semiHidden="0" w:uiPriority="67" w:unhideWhenUsed="0"/>
-    <w:lsdException w:name="Medium Grid 2 Accent 5" w:semiHidden="0" w:uiPriority="68" w:unhideWhenUsed="0"/>
-    <w:lsdException w:name="Medium Grid 3 Accent 5" w:semiHidden="0" w:uiPriority="69" w:unhideWhenUsed="0"/>
-    <w:lsdException w:name="Dark List Accent 5" w:semiHidden="0" w:uiPriority="70" w:unhideWhenUsed="0"/>
-    <w:lsdException w:name="Colorful Shading Accent 5" w:semiHidden="0" w:uiPriority="71" w:unhideWhenUsed="0"/>
-    <w:lsdException w:name="Colorful List Accent 5" w:semiHidden="0" w:uiPriority="72" w:unhideWhenUsed="0"/>
-    <w:lsdException w:name="Colorful Grid Accent 5" w:semiHidden="0" w:uiPriority="73" w:unhideWhenUsed="0"/>
-    <w:lsdException w:name="Light Shading Accent 6" w:semiHidden="0" w:uiPriority="60" w:unhideWhenUsed="0"/>
-    <w:lsdException w:name="Light List Accent 6" w:semiHidden="0" w:uiPriority="61" w:unhideWhenUsed="0"/>
-    <w:lsdException w:name="Light Grid Accent 6" w:semiHidden="0" w:uiPriority="62" w:unhideWhenUsed="0"/>
-    <w:lsdException w:name="Medium Shading 1 Accent 6" w:semiHidden="0" w:uiPriority="63" w:unhideWhenUsed="0"/>
-    <w:lsdException w:name="Medium Shading 2 Accent 6" w:semiHidden="0" w:uiPriority="64" w:unhideWhenUsed="0"/>
-    <w:lsdException w:name="Medium List 1 Accent 6" w:semiHidden="0" w:uiPriority="65" w:unhideWhenUsed="0"/>
-    <w:lsdException w:name="Medium List 2 Accent 6" w:semiHidden="0" w:uiPriority="66" w:unhideWhenUsed="0"/>
-    <w:lsdException w:name="Medium Grid 1 Accent 6" w:semiHidden="0" w:uiPriority="67" w:unhideWhenUsed="0"/>
-    <w:lsdException w:name="Medium Grid 2 Accent 6" w:semiHidden="0" w:uiPriority="68" w:unhideWhenUsed="0"/>
-    <w:lsdException w:name="Medium Grid 3 Accent 6" w:semiHidden="0" w:uiPriority="69" w:unhideWhenUsed="0"/>
-    <w:lsdException w:name="Dark List Accent 6" w:semiHidden="0" w:uiPriority="70" w:unhideWhenUsed="0"/>
-    <w:lsdException w:name="Colorful Shading Accent 6" w:semiHidden="0" w:uiPriority="71" w:unhideWhenUsed="0"/>
-    <w:lsdException w:name="Colorful List Accent 6" w:semiHidden="0" w:uiPriority="72" w:unhideWhenUsed="0"/>
-    <w:lsdException w:name="Colorful Grid Accent 6" w:semiHidden="0" w:uiPriority="73" w:unhideWhenUsed="0"/>
-    <w:lsdException w:name="Subtle Emphasis" w:semiHidden="0" w:uiPriority="19" w:unhideWhenUsed="0" w:qFormat="1"/>
-    <w:lsdException w:name="Intense Emphasis" w:semiHidden="0" w:uiPriority="21" w:unhideWhenUsed="0" w:qFormat="1"/>
-    <w:lsdException w:name="Subtle Reference" w:semiHidden="0" w:uiPriority="31" w:unhideWhenUsed="0" w:qFormat="1"/>
-    <w:lsdException w:name="Intense Reference" w:semiHidden="0" w:uiPriority="32" w:unhideWhenUsed="0" w:qFormat="1"/>
-    <w:lsdException w:name="Book Title" w:semiHidden="0" w:uiPriority="33" w:unhideWhenUsed="0" w:qFormat="1"/>
-    <w:lsdException w:name="Bibliography" w:uiPriority="37"/>
-    <w:lsdException w:name="TOC Heading" w:uiPriority="39" w:qFormat="1"/>
+  <w:latentStyles w:defLockedState="0" w:defUIPriority="99" w:defSemiHidden="0" w:defUnhideWhenUsed="0" w:defQFormat="0" w:count="371">
+    <w:lsdException w:name="Normal" w:uiPriority="0" w:qFormat="1"/>
+    <w:lsdException w:name="heading 1" w:uiPriority="9" w:qFormat="1"/>
+    <w:lsdException w:name="heading 2" w:semiHidden="1" w:uiPriority="9" w:unhideWhenUsed="1" w:qFormat="1"/>
+    <w:lsdException w:name="heading 3" w:semiHidden="1" w:uiPriority="9" w:unhideWhenUsed="1" w:qFormat="1"/>
+    <w:lsdException w:name="heading 4" w:semiHidden="1" w:uiPriority="9" w:unhideWhenUsed="1" w:qFormat="1"/>
+    <w:lsdException w:name="heading 5" w:semiHidden="1" w:uiPriority="9" w:unhideWhenUsed="1" w:qFormat="1"/>
+    <w:lsdException w:name="heading 6" w:semiHidden="1" w:uiPriority="9" w:unhideWhenUsed="1" w:qFormat="1"/>
+    <w:lsdException w:name="heading 7" w:semiHidden="1" w:uiPriority="9" w:unhideWhenUsed="1" w:qFormat="1"/>
+    <w:lsdException w:name="heading 8" w:semiHidden="1" w:uiPriority="9" w:unhideWhenUsed="1" w:qFormat="1"/>
+    <w:lsdException w:name="heading 9" w:semiHidden="1" w:uiPriority="9" w:unhideWhenUsed="1" w:qFormat="1"/>
+    <w:lsdException w:name="index 1" w:semiHidden="1" w:unhideWhenUsed="1"/>
+    <w:lsdException w:name="index 2" w:semiHidden="1" w:unhideWhenUsed="1"/>
+    <w:lsdException w:name="index 3" w:semiHidden="1" w:unhideWhenUsed="1"/>
+    <w:lsdException w:name="index 4" w:semiHidden="1" w:unhideWhenUsed="1"/>
+    <w:lsdException w:name="index 5" w:semiHidden="1" w:unhideWhenUsed="1"/>
+    <w:lsdException w:name="index 6" w:semiHidden="1" w:unhideWhenUsed="1"/>
+    <w:lsdException w:name="index 7" w:semiHidden="1" w:unhideWhenUsed="1"/>
+    <w:lsdException w:name="index 8" w:semiHidden="1" w:unhideWhenUsed="1"/>
+    <w:lsdException w:name="index 9" w:semiHidden="1" w:unhideWhenUsed="1"/>
+    <w:lsdException w:name="toc 1" w:semiHidden="1" w:uiPriority="39" w:unhideWhenUsed="1"/>
+    <w:lsdException w:name="toc 2" w:semiHidden="1" w:uiPriority="39" w:unhideWhenUsed="1"/>
+    <w:lsdException w:name="toc 3" w:semiHidden="1" w:uiPriority="39" w:unhideWhenUsed="1"/>
+    <w:lsdException w:name="toc 4" w:semiHidden="1" w:uiPriority="39" w:unhideWhenUsed="1"/>
+    <w:lsdException w:name="toc 5" w:semiHidden="1" w:uiPriority="39" w:unhideWhenUsed="1"/>
+    <w:lsdException w:name="toc 6" w:semiHidden="1" w:uiPriority="39" w:unhideWhenUsed="1"/>
+    <w:lsdException w:name="toc 7" w:semiHidden="1" w:uiPriority="39" w:unhideWhenUsed="1"/>
+    <w:lsdException w:name="toc 8" w:semiHidden="1" w:uiPriority="39" w:unhideWhenUsed="1"/>
+    <w:lsdException w:name="toc 9" w:semiHidden="1" w:uiPriority="39" w:unhideWhenUsed="1"/>
+    <w:lsdException w:name="Normal Indent" w:semiHidden="1" w:unhideWhenUsed="1"/>
+    <w:lsdException w:name="footnote text" w:semiHidden="1" w:unhideWhenUsed="1"/>
+    <w:lsdException w:name="annotation text" w:semiHidden="1" w:unhideWhenUsed="1"/>
+    <w:lsdException w:name="header" w:semiHidden="1" w:unhideWhenUsed="1"/>
+    <w:lsdException w:name="footer" w:semiHidden="1" w:unhideWhenUsed="1"/>
+    <w:lsdException w:name="index heading" w:semiHidden="1" w:unhideWhenUsed="1"/>
+    <w:lsdException w:name="caption" w:semiHidden="1" w:uiPriority="35" w:unhideWhenUsed="1" w:qFormat="1"/>
+    <w:lsdException w:name="table of figures" w:semiHidden="1" w:unhideWhenUsed="1"/>
+    <w:lsdException w:name="envelope address" w:semiHidden="1" w:unhideWhenUsed="1"/>
+    <w:lsdException w:name="envelope return" w:semiHidden="1" w:unhideWhenUsed="1"/>
+    <w:lsdException w:name="footnote reference" w:semiHidden="1" w:unhideWhenUsed="1"/>
+    <w:lsdException w:name="annotation reference" w:semiHidden="1" w:unhideWhenUsed="1"/>
+    <w:lsdException w:name="line number" w:semiHidden="1" w:unhideWhenUsed="1"/>
+    <w:lsdException w:name="page number" w:semiHidden="1" w:unhideWhenUsed="1"/>
+    <w:lsdException w:name="endnote reference" w:semiHidden="1" w:unhideWhenUsed="1"/>
+    <w:lsdException w:name="endnote text" w:semiHidden="1" w:unhideWhenUsed="1"/>
+    <w:lsdException w:name="table of authorities" w:semiHidden="1" w:unhideWhenUsed="1"/>
+    <w:lsdException w:name="macro" w:semiHidden="1" w:unhideWhenUsed="1"/>
+    <w:lsdException w:name="toa heading" w:semiHidden="1" w:unhideWhenUsed="1"/>
+    <w:lsdException w:name="List" w:semiHidden="1" w:unhideWhenUsed="1"/>
+    <w:lsdException w:name="List Bullet" w:semiHidden="1" w:unhideWhenUsed="1"/>
+    <w:lsdException w:name="List Number" w:semiHidden="1" w:unhideWhenUsed="1"/>
+    <w:lsdException w:name="List 2" w:semiHidden="1" w:unhideWhenUsed="1"/>
+    <w:lsdException w:name="List 3" w:semiHidden="1" w:unhideWhenUsed="1"/>
+    <w:lsdException w:name="List 4" w:semiHidden="1" w:unhideWhenUsed="1"/>
+    <w:lsdException w:name="List 5" w:semiHidden="1" w:unhideWhenUsed="1"/>
+    <w:lsdException w:name="List Bullet 2" w:semiHidden="1" w:unhideWhenUsed="1"/>
+    <w:lsdException w:name="List Bullet 3" w:semiHidden="1" w:unhideWhenUsed="1"/>
+    <w:lsdException w:name="List Bullet 4" w:semiHidden="1" w:unhideWhenUsed="1"/>
+    <w:lsdException w:name="List Bullet 5" w:semiHidden="1" w:unhideWhenUsed="1"/>
+    <w:lsdException w:name="List Number 2" w:semiHidden="1" w:unhideWhenUsed="1"/>
+    <w:lsdException w:name="List Number 3" w:semiHidden="1" w:unhideWhenUsed="1"/>
+    <w:lsdException w:name="List Number 4" w:semiHidden="1" w:unhideWhenUsed="1"/>
+    <w:lsdException w:name="List Number 5" w:semiHidden="1" w:unhideWhenUsed="1"/>
+    <w:lsdException w:name="Title" w:uiPriority="10" w:qFormat="1"/>
+    <w:lsdException w:name="Closing" w:semiHidden="1" w:unhideWhenUsed="1"/>
+    <w:lsdException w:name="Signature" w:semiHidden="1" w:unhideWhenUsed="1"/>
+    <w:lsdException w:name="Default Paragraph Font" w:semiHidden="1" w:uiPriority="1" w:unhideWhenUsed="1"/>
+    <w:lsdException w:name="Body Text" w:semiHidden="1" w:unhideWhenUsed="1"/>
+    <w:lsdException w:name="Body Text Indent" w:semiHidden="1" w:unhideWhenUsed="1"/>
+    <w:lsdException w:name="List Continue" w:semiHidden="1" w:unhideWhenUsed="1"/>
+    <w:lsdException w:name="List Continue 2" w:semiHidden="1" w:unhideWhenUsed="1"/>
+    <w:lsdException w:name="List Continue 3" w:semiHidden="1" w:unhideWhenUsed="1"/>
+    <w:lsdException w:name="List Continue 4" w:semiHidden="1" w:unhideWhenUsed="1"/>
+    <w:lsdException w:name="List Continue 5" w:semiHidden="1" w:unhideWhenUsed="1"/>
+    <w:lsdException w:name="Message Header" w:semiHidden="1" w:unhideWhenUsed="1"/>
+    <w:lsdException w:name="Subtitle" w:uiPriority="11" w:qFormat="1"/>
+    <w:lsdException w:name="Salutation" w:semiHidden="1" w:unhideWhenUsed="1"/>
+    <w:lsdException w:name="Date" w:semiHidden="1" w:unhideWhenUsed="1"/>
+    <w:lsdException w:name="Body Text First Indent" w:semiHidden="1" w:unhideWhenUsed="1"/>
+    <w:lsdException w:name="Body Text First Indent 2" w:semiHidden="1" w:unhideWhenUsed="1"/>
+    <w:lsdException w:name="Note Heading" w:semiHidden="1" w:unhideWhenUsed="1"/>
+    <w:lsdException w:name="Body Text 2" w:semiHidden="1" w:unhideWhenUsed="1"/>
+    <w:lsdException w:name="Body Text 3" w:semiHidden="1" w:unhideWhenUsed="1"/>
+    <w:lsdException w:name="Body Text Indent 2" w:semiHidden="1" w:unhideWhenUsed="1"/>
+    <w:lsdException w:name="Body Text Indent 3" w:semiHidden="1" w:unhideWhenUsed="1"/>
+    <w:lsdException w:name="Block Text" w:semiHidden="1" w:unhideWhenUsed="1"/>
+    <w:lsdException w:name="Hyperlink" w:semiHidden="1" w:unhideWhenUsed="1"/>
+    <w:lsdException w:name="FollowedHyperlink" w:semiHidden="1" w:unhideWhenUsed="1"/>
+    <w:lsdException w:name="Strong" w:uiPriority="22" w:qFormat="1"/>
+    <w:lsdException w:name="Emphasis" w:uiPriority="20" w:qFormat="1"/>
+    <w:lsdException w:name="Document Map" w:semiHidden="1" w:unhideWhenUsed="1"/>
+    <w:lsdException w:name="Plain Text" w:semiHidden="1" w:unhideWhenUsed="1"/>
+    <w:lsdException w:name="E-mail Signature" w:semiHidden="1" w:unhideWhenUsed="1"/>
+    <w:lsdException w:name="HTML Top of Form" w:semiHidden="1" w:unhideWhenUsed="1"/>
+    <w:lsdException w:name="HTML Bottom of Form" w:semiHidden="1" w:unhideWhenUsed="1"/>
+    <w:lsdException w:name="Normal (Web)" w:semiHidden="1" w:unhideWhenUsed="1"/>
+    <w:lsdException w:name="HTML Acronym" w:semiHidden="1" w:unhideWhenUsed="1"/>
+    <w:lsdException w:name="HTML Address" w:semiHidden="1" w:unhideWhenUsed="1"/>
+    <w:lsdException w:name="HTML Cite" w:semiHidden="1" w:unhideWhenUsed="1"/>
+    <w:lsdException w:name="HTML Code" w:semiHidden="1" w:unhideWhenUsed="1"/>
+    <w:lsdException w:name="HTML Definition" w:semiHidden="1" w:unhideWhenUsed="1"/>
+    <w:lsdException w:name="HTML Keyboard" w:semiHidden="1" w:unhideWhenUsed="1"/>
+    <w:lsdException w:name="HTML Preformatted" w:semiHidden="1" w:unhideWhenUsed="1"/>
+    <w:lsdException w:name="HTML Sample" w:semiHidden="1" w:unhideWhenUsed="1"/>
+    <w:lsdException w:name="HTML Typewriter" w:semiHidden="1" w:unhideWhenUsed="1"/>
+    <w:lsdException w:name="HTML Variable" w:semiHidden="1" w:unhideWhenUsed="1"/>
+    <w:lsdException w:name="Normal Table" w:semiHidden="1" w:unhideWhenUsed="1"/>
+    <w:lsdException w:name="annotation subject" w:semiHidden="1" w:unhideWhenUsed="1"/>
+    <w:lsdException w:name="No List" w:semiHidden="1" w:unhideWhenUsed="1"/>
+    <w:lsdException w:name="Outline List 1" w:semiHidden="1" w:unhideWhenUsed="1"/>
+    <w:lsdException w:name="Outline List 2" w:semiHidden="1" w:unhideWhenUsed="1"/>
+    <w:lsdException w:name="Outline List 3" w:semiHidden="1" w:unhideWhenUsed="1"/>
+    <w:lsdException w:name="Table Simple 1" w:semiHidden="1" w:unhideWhenUsed="1"/>
+    <w:lsdException w:name="Table Simple 2" w:semiHidden="1" w:unhideWhenUsed="1"/>
+    <w:lsdException w:name="Table Simple 3" w:semiHidden="1" w:unhideWhenUsed="1"/>
+    <w:lsdException w:name="Table Classic 1" w:semiHidden="1" w:unhideWhenUsed="1"/>
+    <w:lsdException w:name="Table Classic 2" w:semiHidden="1" w:unhideWhenUsed="1"/>
+    <w:lsdException w:name="Table Classic 3" w:semiHidden="1" w:unhideWhenUsed="1"/>
+    <w:lsdException w:name="Table Classic 4" w:semiHidden="1" w:unhideWhenUsed="1"/>
+    <w:lsdException w:name="Table Colorful 1" w:semiHidden="1" w:unhideWhenUsed="1"/>
+    <w:lsdException w:name="Table Colorful 2" w:semiHidden="1" w:unhideWhenUsed="1"/>
+    <w:lsdException w:name="Table Colorful 3" w:semiHidden="1" w:unhideWhenUsed="1"/>
+    <w:lsdException w:name="Table Columns 1" w:semiHidden="1" w:unhideWhenUsed="1"/>
+    <w:lsdException w:name="Table Columns 2" w:semiHidden="1" w:unhideWhenUsed="1"/>
+    <w:lsdException w:name="Table Columns 3" w:semiHidden="1" w:unhideWhenUsed="1"/>
+    <w:lsdException w:name="Table Columns 4" w:semiHidden="1" w:unhideWhenUsed="1"/>
+    <w:lsdException w:name="Table Columns 5" w:semiHidden="1" w:unhideWhenUsed="1"/>
+    <w:lsdException w:name="Table Grid 1" w:semiHidden="1" w:unhideWhenUsed="1"/>
+    <w:lsdException w:name="Table Grid 2" w:semiHidden="1" w:unhideWhenUsed="1"/>
+    <w:lsdException w:name="Table Grid 3" w:semiHidden="1" w:unhideWhenUsed="1"/>
+    <w:lsdException w:name="Table Grid 4" w:semiHidden="1" w:unhideWhenUsed="1"/>
+    <w:lsdException w:name="Table Grid 5" w:semiHidden="1" w:unhideWhenUsed="1"/>
+    <w:lsdException w:name="Table Grid 6" w:semiHidden="1" w:unhideWhenUsed="1"/>
+    <w:lsdException w:name="Table Grid 7" w:semiHidden="1" w:unhideWhenUsed="1"/>
+    <w:lsdException w:name="Table Grid 8" w:semiHidden="1" w:unhideWhenUsed="1"/>
+    <w:lsdException w:name="Table List 1" w:semiHidden="1" w:unhideWhenUsed="1"/>
+    <w:lsdException w:name="Table List 2" w:semiHidden="1" w:unhideWhenUsed="1"/>
+    <w:lsdException w:name="Table List 3" w:semiHidden="1" w:unhideWhenUsed="1"/>
+    <w:lsdException w:name="Table List 4" w:semiHidden="1" w:unhideWhenUsed="1"/>
+    <w:lsdException w:name="Table List 5" w:semiHidden="1" w:unhideWhenUsed="1"/>
+    <w:lsdException w:name="Table List 6" w:semiHidden="1" w:unhideWhenUsed="1"/>
+    <w:lsdException w:name="Table List 7" w:semiHidden="1" w:unhideWhenUsed="1"/>
+    <w:lsdException w:name="Table List 8" w:semiHidden="1" w:unhideWhenUsed="1"/>
+    <w:lsdException w:name="Table 3D effects 1" w:semiHidden="1" w:unhideWhenUsed="1"/>
+    <w:lsdException w:name="Table 3D effects 2" w:semiHidden="1" w:unhideWhenUsed="1"/>
+    <w:lsdException w:name="Table 3D effects 3" w:semiHidden="1" w:unhideWhenUsed="1"/>
+    <w:lsdException w:name="Table Contemporary" w:semiHidden="1" w:unhideWhenUsed="1"/>
+    <w:lsdException w:name="Table Elegant" w:semiHidden="1" w:unhideWhenUsed="1"/>
+    <w:lsdException w:name="Table Professional" w:semiHidden="1" w:unhideWhenUsed="1"/>
+    <w:lsdException w:name="Table Subtle 1" w:semiHidden="1" w:unhideWhenUsed="1"/>
+    <w:lsdException w:name="Table Subtle 2" w:semiHidden="1" w:unhideWhenUsed="1"/>
+    <w:lsdException w:name="Table Web 1" w:semiHidden="1" w:unhideWhenUsed="1"/>
+    <w:lsdException w:name="Table Web 2" w:semiHidden="1" w:unhideWhenUsed="1"/>
+    <w:lsdException w:name="Table Web 3" w:semiHidden="1" w:unhideWhenUsed="1"/>
+    <w:lsdException w:name="Balloon Text" w:semiHidden="1" w:unhideWhenUsed="1"/>
+    <w:lsdException w:name="Table Grid" w:uiPriority="59"/>
+    <w:lsdException w:name="Table Theme" w:semiHidden="1" w:unhideWhenUsed="1"/>
+    <w:lsdException w:name="Placeholder Text" w:semiHidden="1"/>
+    <w:lsdException w:name="No Spacing" w:uiPriority="1" w:qFormat="1"/>
+    <w:lsdException w:name="Light Shading" w:uiPriority="60"/>
+    <w:lsdException w:name="Light List" w:uiPriority="61"/>
+    <w:lsdException w:name="Light Grid" w:uiPriority="62"/>
+    <w:lsdException w:name="Medium Shading 1" w:uiPriority="63"/>
+    <w:lsdException w:name="Medium Shading 2" w:uiPriority="64"/>
+    <w:lsdException w:name="Medium List 1" w:uiPriority="65"/>
+    <w:lsdException w:name="Medium List 2" w:uiPriority="66"/>
+    <w:lsdException w:name="Medium Grid 1" w:uiPriority="67"/>
+    <w:lsdException w:name="Medium Grid 2" w:uiPriority="68"/>
+    <w:lsdException w:name="Medium Grid 3" w:uiPriority="69"/>
+    <w:lsdException w:name="Dark List" w:uiPriority="70"/>
+    <w:lsdException w:name="Colorful Shading" w:uiPriority="71"/>
+    <w:lsdException w:name="Colorful List" w:uiPriority="72"/>
+    <w:lsdException w:name="Colorful Grid" w:uiPriority="73"/>
+    <w:lsdException w:name="Light Shading Accent 1" w:uiPriority="60"/>
+    <w:lsdException w:name="Light List Accent 1" w:uiPriority="61"/>
+    <w:lsdException w:name="Light Grid Accent 1" w:uiPriority="62"/>
+    <w:lsdException w:name="Medium Shading 1 Accent 1" w:uiPriority="63"/>
+    <w:lsdException w:name="Medium Shading 2 Accent 1" w:uiPriority="64"/>
+    <w:lsdException w:name="Medium List 1 Accent 1" w:uiPriority="65"/>
+    <w:lsdException w:name="Revision" w:semiHidden="1"/>
+    <w:lsdException w:name="List Paragraph" w:uiPriority="34" w:qFormat="1"/>
+    <w:lsdException w:name="Quote" w:uiPriority="29" w:qFormat="1"/>
+    <w:lsdException w:name="Intense Quote" w:uiPriority="30" w:qFormat="1"/>
+    <w:lsdException w:name="Medium List 2 Accent 1" w:uiPriority="66"/>
+    <w:lsdException w:name="Medium Grid 1 Accent 1" w:uiPriority="67"/>
+    <w:lsdException w:name="Medium Grid 2 Accent 1" w:uiPriority="68"/>
+    <w:lsdException w:name="Medium Grid 3 Accent 1" w:uiPriority="69"/>
+    <w:lsdException w:name="Dark List Accent 1" w:uiPriority="70"/>
+    <w:lsdException w:name="Colorful Shading Accent 1" w:uiPriority="71"/>
+    <w:lsdException w:name="Colorful List Accent 1" w:uiPriority="72"/>
+    <w:lsdException w:name="Colorful Grid Accent 1" w:uiPriority="73"/>
+    <w:lsdException w:name="Light Shading Accent 2" w:uiPriority="60"/>
+    <w:lsdException w:name="Light List Accent 2" w:uiPriority="61"/>
+    <w:lsdException w:name="Light Grid Accent 2" w:uiPriority="62"/>
+    <w:lsdException w:name="Medium Shading 1 Accent 2" w:uiPriority="63"/>
+    <w:lsdException w:name="Medium Shading 2 Accent 2" w:uiPriority="64"/>
+    <w:lsdException w:name="Medium List 1 Accent 2" w:uiPriority="65"/>
+    <w:lsdException w:name="Medium List 2 Accent 2" w:uiPriority="66"/>
+    <w:lsdException w:name="Medium Grid 1 Accent 2" w:uiPriority="67"/>
+    <w:lsdException w:name="Medium Grid 2 Accent 2" w:uiPriority="68"/>
+    <w:lsdException w:name="Medium Grid 3 Accent 2" w:uiPriority="69"/>
+    <w:lsdException w:name="Dark List Accent 2" w:uiPriority="70"/>
+    <w:lsdException w:name="Colorful Shading Accent 2" w:uiPriority="71"/>
+    <w:lsdException w:name="Colorful List Accent 2" w:uiPriority="72"/>
+    <w:lsdException w:name="Colorful Grid Accent 2" w:uiPriority="73"/>
+    <w:lsdException w:name="Light Shading Accent 3" w:uiPriority="60"/>
+    <w:lsdException w:name="Light List Accent 3" w:uiPriority="61"/>
+    <w:lsdException w:name="Light Grid Accent 3" w:uiPriority="62"/>
+    <w:lsdException w:name="Medium Shading 1 Accent 3" w:uiPriority="63"/>
+    <w:lsdException w:name="Medium Shading 2 Accent 3" w:uiPriority="64"/>
+    <w:lsdException w:name="Medium List 1 Accent 3" w:uiPriority="65"/>
+    <w:lsdException w:name="Medium List 2 Accent 3" w:uiPriority="66"/>
+    <w:lsdException w:name="Medium Grid 1 Accent 3" w:uiPriority="67"/>
+    <w:lsdException w:name="Medium Grid 2 Accent 3" w:uiPriority="68"/>
+    <w:lsdException w:name="Medium Grid 3 Accent 3" w:uiPriority="69"/>
+    <w:lsdException w:name="Dark List Accent 3" w:uiPriority="70"/>
+    <w:lsdException w:name="Colorful Shading Accent 3" w:uiPriority="71"/>
+    <w:lsdException w:name="Colorful List Accent 3" w:uiPriority="72"/>
+    <w:lsdException w:name="Colorful Grid Accent 3" w:uiPriority="73"/>
+    <w:lsdException w:name="Light Shading Accent 4" w:uiPriority="60"/>
+    <w:lsdException w:name="Light List Accent 4" w:uiPriority="61"/>
+    <w:lsdException w:name="Light Grid Accent 4" w:uiPriority="62"/>
+    <w:lsdException w:name="Medium Shading 1 Accent 4" w:uiPriority="63"/>
+    <w:lsdException w:name="Medium Shading 2 Accent 4" w:uiPriority="64"/>
+    <w:lsdException w:name="Medium List 1 Accent 4" w:uiPriority="65"/>
+    <w:lsdException w:name="Medium List 2 Accent 4" w:uiPriority="66"/>
+    <w:lsdException w:name="Medium Grid 1 Accent 4" w:uiPriority="67"/>
+    <w:lsdException w:name="Medium Grid 2 Accent 4" w:uiPriority="68"/>
+    <w:lsdException w:name="Medium Grid 3 Accent 4" w:uiPriority="69"/>
+    <w:lsdException w:name="Dark List Accent 4" w:uiPriority="70"/>
+    <w:lsdException w:name="Colorful Shading Accent 4" w:uiPriority="71"/>
+    <w:lsdException w:name="Colorful List Accent 4" w:uiPriority="72"/>
+    <w:lsdException w:name="Colorful Grid Accent 4" w:uiPriority="73"/>
+    <w:lsdException w:name="Light Shading Accent 5" w:uiPriority="60"/>
+    <w:lsdException w:name="Light List Accent 5" w:uiPriority="61"/>
+    <w:lsdException w:name="Light Grid Accent 5" w:uiPriority="62"/>
+    <w:lsdException w:name="Medium Shading 1 Accent 5" w:uiPriority="63"/>
+    <w:lsdException w:name="Medium Shading 2 Accent 5" w:uiPriority="64"/>
+    <w:lsdException w:name="Medium List 1 Accent 5" w:uiPriority="65"/>
+    <w:lsdException w:name="Medium List 2 Accent 5" w:uiPriority="66"/>
+    <w:lsdException w:name="Medium Grid 1 Accent 5" w:uiPriority="67"/>
+    <w:lsdException w:name="Medium Grid 2 Accent 5" w:uiPriority="68"/>
+    <w:lsdException w:name="Medium Grid 3 Accent 5" w:uiPriority="69"/>
+    <w:lsdException w:name="Dark List Accent 5" w:uiPriority="70"/>
+    <w:lsdException w:name="Colorful Shading Accent 5" w:uiPriority="71"/>
+    <w:lsdException w:name="Colorful List Accent 5" w:uiPriority="72"/>
+    <w:lsdException w:name="Colorful Grid Accent 5" w:uiPriority="73"/>
+    <w:lsdException w:name="Light Shading Accent 6" w:uiPriority="60"/>
+    <w:lsdException w:name="Light List Accent 6" w:uiPriority="61"/>
+    <w:lsdException w:name="Light Grid Accent 6" w:uiPriority="62"/>
+    <w:lsdException w:name="Medium Shading 1 Accent 6" w:uiPriority="63"/>
+    <w:lsdException w:name="Medium Shading 2 Accent 6" w:uiPriority="64"/>
+    <w:lsdException w:name="Medium List 1 Accent 6" w:uiPriority="65"/>
+    <w:lsdException w:name="Medium List 2 Accent 6" w:uiPriority="66"/>
+    <w:lsdException w:name="Medium Grid 1 Accent 6" w:uiPriority="67"/>
+    <w:lsdException w:name="Medium Grid 2 Accent 6" w:uiPriority="68"/>
+    <w:lsdException w:name="Medium Grid 3 Accent 6" w:uiPriority="69"/>
+    <w:lsdException w:name="Dark List Accent 6" w:uiPriority="70"/>
+    <w:lsdException w:name="Colorful Shading Accent 6" w:uiPriority="71"/>
+    <w:lsdException w:name="Colorful List Accent 6" w:uiPriority="72"/>
+    <w:lsdException w:name="Colorful Grid Accent 6" w:uiPriority="73"/>
+    <w:lsdException w:name="Subtle Emphasis" w:uiPriority="19" w:qFormat="1"/>
+    <w:lsdException w:name="Intense Emphasis" w:uiPriority="21" w:qFormat="1"/>
+    <w:lsdException w:name="Subtle Reference" w:uiPriority="31" w:qFormat="1"/>
+    <w:lsdException w:name="Intense Reference" w:uiPriority="32" w:qFormat="1"/>
+    <w:lsdException w:name="Book Title" w:uiPriority="33" w:qFormat="1"/>
+    <w:lsdException w:name="Bibliography" w:semiHidden="1" w:uiPriority="37" w:unhideWhenUsed="1"/>
+    <w:lsdException w:name="TOC Heading" w:semiHidden="1" w:uiPriority="39" w:unhideWhenUsed="1" w:qFormat="1"/>
+    <w:lsdException w:name="Plain Table 1" w:uiPriority="41"/>
+    <w:lsdException w:name="Plain Table 2" w:uiPriority="42"/>
+    <w:lsdException w:name="Plain Table 3" w:uiPriority="43"/>
+    <w:lsdException w:name="Plain Table 4" w:uiPriority="44"/>
+    <w:lsdException w:name="Plain Table 5" w:uiPriority="45"/>
+    <w:lsdException w:name="Grid Table Light" w:uiPriority="40"/>
+    <w:lsdException w:name="Grid Table 1 Light" w:uiPriority="46"/>
+    <w:lsdException w:name="Grid Table 2" w:uiPriority="47"/>
+    <w:lsdException w:name="Grid Table 3" w:uiPriority="48"/>
+    <w:lsdException w:name="Grid Table 4" w:uiPriority="49"/>
+    <w:lsdException w:name="Grid Table 5 Dark" w:uiPriority="50"/>
+    <w:lsdException w:name="Grid Table 6 Colorful" w:uiPriority="51"/>
+    <w:lsdException w:name="Grid Table 7 Colorful" w:uiPriority="52"/>
+    <w:lsdException w:name="Grid Table 1 Light Accent 1" w:uiPriority="46"/>
+    <w:lsdException w:name="Grid Table 2 Accent 1" w:uiPriority="47"/>
+    <w:lsdException w:name="Grid Table 3 Accent 1" w:uiPriority="48"/>
+    <w:lsdException w:name="Grid Table 4 Accent 1" w:uiPriority="49"/>
+    <w:lsdException w:name="Grid Table 5 Dark Accent 1" w:uiPriority="50"/>
+    <w:lsdException w:name="Grid Table 6 Colorful Accent 1" w:uiPriority="51"/>
+    <w:lsdException w:name="Grid Table 7 Colorful Accent 1" w:uiPriority="52"/>
+    <w:lsdException w:name="Grid Table 1 Light Accent 2" w:uiPriority="46"/>
+    <w:lsdException w:name="Grid Table 2 Accent 2" w:uiPriority="47"/>
+    <w:lsdException w:name="Grid Table 3 Accent 2" w:uiPriority="48"/>
+    <w:lsdException w:name="Grid Table 4 Accent 2" w:uiPriority="49"/>
+    <w:lsdException w:name="Grid Table 5 Dark Accent 2" w:uiPriority="50"/>
+    <w:lsdException w:name="Grid Table 6 Colorful Accent 2" w:uiPriority="51"/>
+    <w:lsdException w:name="Grid Table 7 Colorful Accent 2" w:uiPriority="52"/>
+    <w:lsdException w:name="Grid Table 1 Light Accent 3" w:uiPriority="46"/>
+    <w:lsdException w:name="Grid Table 2 Accent 3" w:uiPriority="47"/>
+    <w:lsdException w:name="Grid Table 3 Accent 3" w:uiPriority="48"/>
+    <w:lsdException w:name="Grid Table 4 Accent 3" w:uiPriority="49"/>
+    <w:lsdException w:name="Grid Table 5 Dark Accent 3" w:uiPriority="50"/>
+    <w:lsdException w:name="Grid Table 6 Colorful Accent 3" w:uiPriority="51"/>
+    <w:lsdException w:name="Grid Table 7 Colorful Accent 3" w:uiPriority="52"/>
+    <w:lsdException w:name="Grid Table 1 Light Accent 4" w:uiPriority="46"/>
+    <w:lsdException w:name="Grid Table 2 Accent 4" w:uiPriority="47"/>
+    <w:lsdException w:name="Grid Table 3 Accent 4" w:uiPriority="48"/>
+    <w:lsdException w:name="Grid Table 4 Accent 4" w:uiPriority="49"/>
+    <w:lsdException w:name="Grid Table 5 Dark Accent 4" w:uiPriority="50"/>
+    <w:lsdException w:name="Grid Table 6 Colorful Accent 4" w:uiPriority="51"/>
+    <w:lsdException w:name="Grid Table 7 Colorful Accent 4" w:uiPriority="52"/>
+    <w:lsdException w:name="Grid Table 1 Light Accent 5" w:uiPriority="46"/>
+    <w:lsdException w:name="Grid Table 2 Accent 5" w:uiPriority="47"/>
+    <w:lsdException w:name="Grid Table 3 Accent 5" w:uiPriority="48"/>
+    <w:lsdException w:name="Grid Table 4 Accent 5" w:uiPriority="49"/>
+    <w:lsdException w:name="Grid Table 5 Dark Accent 5" w:uiPriority="50"/>
+    <w:lsdException w:name="Grid Table 6 Colorful Accent 5" w:uiPriority="51"/>
+    <w:lsdException w:name="Grid Table 7 Colorful Accent 5" w:uiPriority="52"/>
+    <w:lsdException w:name="Grid Table 1 Light Accent 6" w:uiPriority="46"/>
+    <w:lsdException w:name="Grid Table 2 Accent 6" w:uiPriority="47"/>
+    <w:lsdException w:name="Grid Table 3 Accent 6" w:uiPriority="48"/>
+    <w:lsdException w:name="Grid Table 4 Accent 6" w:uiPriority="49"/>
+    <w:lsdException w:name="Grid Table 5 Dark Accent 6" w:uiPriority="50"/>
+    <w:lsdException w:name="Grid Table 6 Colorful Accent 6" w:uiPriority="51"/>
+    <w:lsdException w:name="Grid Table 7 Colorful Accent 6" w:uiPriority="52"/>
+    <w:lsdException w:name="List Table 1 Light" w:uiPriority="46"/>
+    <w:lsdException w:name="List Table 2" w:uiPriority="47"/>
+    <w:lsdException w:name="List Table 3" w:uiPriority="48"/>
+    <w:lsdException w:name="List Table 4" w:uiPriority="49"/>
+    <w:lsdException w:name="List Table 5 Dark" w:uiPriority="50"/>
+    <w:lsdException w:name="List Table 6 Colorful" w:uiPriority="51"/>
+    <w:lsdException w:name="List Table 7 Colorful" w:uiPriority="52"/>
+    <w:lsdException w:name="List Table 1 Light Accent 1" w:uiPriority="46"/>
+    <w:lsdException w:name="List Table 2 Accent 1" w:uiPriority="47"/>
+    <w:lsdException w:name="List Table 3 Accent 1" w:uiPriority="48"/>
+    <w:lsdException w:name="List Table 4 Accent 1" w:uiPriority="49"/>
+    <w:lsdException w:name="List Table 5 Dark Accent 1" w:uiPriority="50"/>
+    <w:lsdException w:name="List Table 6 Colorful Accent 1" w:uiPriority="51"/>
+    <w:lsdException w:name="List Table 7 Colorful Accent 1" w:uiPriority="52"/>
+    <w:lsdException w:name="List Table 1 Light Accent 2" w:uiPriority="46"/>
+    <w:lsdException w:name="List Table 2 Accent 2" w:uiPriority="47"/>
+    <w:lsdException w:name="List Table 3 Accent 2" w:uiPriority="48"/>
+    <w:lsdException w:name="List Table 4 Accent 2" w:uiPriority="49"/>
+    <w:lsdException w:name="List Table 5 Dark Accent 2" w:uiPriority="50"/>
+    <w:lsdException w:name="List Table 6 Colorful Accent 2" w:uiPriority="51"/>
+    <w:lsdException w:name="List Table 7 Colorful Accent 2" w:uiPriority="52"/>
+    <w:lsdException w:name="List Table 1 Light Accent 3" w:uiPriority="46"/>
+    <w:lsdException w:name="List Table 2 Accent 3" w:uiPriority="47"/>
+    <w:lsdException w:name="List Table 3 Accent 3" w:uiPriority="48"/>
+    <w:lsdException w:name="List Table 4 Accent 3" w:uiPriority="49"/>
+    <w:lsdException w:name="List Table 5 Dark Accent 3" w:uiPriority="50"/>
+    <w:lsdException w:name="List Table 6 Colorful Accent 3" w:uiPriority="51"/>
+    <w:lsdException w:name="List Table 7 Colorful Accent 3" w:uiPriority="52"/>
+    <w:lsdException w:name="List Table 1 Light Accent 4" w:uiPriority="46"/>
+    <w:lsdException w:name="List Table 2 Accent 4" w:uiPriority="47"/>
+    <w:lsdException w:name="List Table 3 Accent 4" w:uiPriority="48"/>
+    <w:lsdException w:name="List Table 4 Accent 4" w:uiPriority="49"/>
+    <w:lsdException w:name="List Table 5 Dark Accent 4" w:uiPriority="50"/>
+    <w:lsdException w:name="List Table 6 Colorful Accent 4" w:uiPriority="51"/>
+    <w:lsdException w:name="List Table 7 Colorful Accent 4" w:uiPriority="52"/>
+    <w:lsdException w:name="List Table 1 Light Accent 5" w:uiPriority="46"/>
+    <w:lsdException w:name="List Table 2 Accent 5" w:uiPriority="47"/>
+    <w:lsdException w:name="List Table 3 Accent 5" w:uiPriority="48"/>
+    <w:lsdException w:name="List Table 4 Accent 5" w:uiPriority="49"/>
+    <w:lsdException w:name="List Table 5 Dark Accent 5" w:uiPriority="50"/>
+    <w:lsdException w:name="List Table 6 Colorful Accent 5" w:uiPriority="51"/>
+    <w:lsdException w:name="List Table 7 Colorful Accent 5" w:uiPriority="52"/>
+    <w:lsdException w:name="List Table 1 Light Accent 6" w:uiPriority="46"/>
+    <w:lsdException w:name="List Table 2 Accent 6" w:uiPriority="47"/>
+    <w:lsdException w:name="List Table 3 Accent 6" w:uiPriority="48"/>
+    <w:lsdException w:name="List Table 4 Accent 6" w:uiPriority="49"/>
+    <w:lsdException w:name="List Table 5 Dark Accent 6" w:uiPriority="50"/>
+    <w:lsdException w:name="List Table 6 Colorful Accent 6" w:uiPriority="51"/>
+    <w:lsdException w:name="List Table 7 Colorful Accent 6" w:uiPriority="52"/>
   </w:latentStyles>
   <w:style w:type="paragraph" w:default="1" w:styleId="Normal">
     <w:name w:val="Normal"/>
@@ -12797,196 +13738,6 @@
       <w:color w:val="0000FF" w:themeColor="hyperlink"/>
       <w:u w:val="single"/>
     </w:rPr>
-  </w:style>
-</w:styles>
-</file>
-
-<file path=word/stylesWithEffects.xml><?xml version="1.0" encoding="utf-8"?>
-<w:styles xmlns:wpc="http://schemas.microsoft.com/office/word/2010/wordprocessingCanvas" xmlns:mc="http://schemas.openxmlformats.org/markup-compatibility/2006" xmlns:o="urn:schemas-microsoft-com:office:office" xmlns:r="http://schemas.openxmlformats.org/officeDocument/2006/relationships" xmlns:m="http://schemas.openxmlformats.org/officeDocument/2006/math" xmlns:v="urn:schemas-microsoft-com:vml" xmlns:wp14="http://schemas.microsoft.com/office/word/2010/wordprocessingDrawing" xmlns:wp="http://schemas.openxmlformats.org/drawingml/2006/wordprocessingDrawing" xmlns:w10="urn:schemas-microsoft-com:office:word" xmlns:w="http://schemas.openxmlformats.org/wordprocessingml/2006/main" xmlns:w14="http://schemas.microsoft.com/office/word/2010/wordml" xmlns:wpg="http://schemas.microsoft.com/office/word/2010/wordprocessingGroup" xmlns:wpi="http://schemas.microsoft.com/office/word/2010/wordprocessingInk" xmlns:wne="http://schemas.microsoft.com/office/word/2006/wordml" xmlns:wps="http://schemas.microsoft.com/office/word/2010/wordprocessingShape" mc:Ignorable="w14 wp14">
-  <w:docDefaults>
-    <w:rPrDefault>
-      <w:rPr>
-        <w:rFonts w:asciiTheme="minorHAnsi" w:eastAsiaTheme="minorEastAsia" w:hAnsiTheme="minorHAnsi" w:cstheme="minorBidi"/>
-        <w:sz w:val="22"/>
-        <w:szCs w:val="22"/>
-        <w:lang w:val="en-US" w:eastAsia="en-US" w:bidi="ar-SA"/>
-      </w:rPr>
-    </w:rPrDefault>
-    <w:pPrDefault>
-      <w:pPr>
-        <w:spacing w:after="200" w:line="276" w:lineRule="auto"/>
-      </w:pPr>
-    </w:pPrDefault>
-  </w:docDefaults>
-  <w:latentStyles w:defLockedState="0" w:defUIPriority="99" w:defSemiHidden="1" w:defUnhideWhenUsed="1" w:defQFormat="0" w:count="267">
-    <w:lsdException w:name="Normal" w:semiHidden="0" w:uiPriority="0" w:unhideWhenUsed="0" w:qFormat="1"/>
-    <w:lsdException w:name="heading 1" w:semiHidden="0" w:uiPriority="9" w:unhideWhenUsed="0" w:qFormat="1"/>
-    <w:lsdException w:name="heading 2" w:uiPriority="9" w:qFormat="1"/>
-    <w:lsdException w:name="heading 3" w:uiPriority="9" w:qFormat="1"/>
-    <w:lsdException w:name="heading 4" w:uiPriority="9" w:qFormat="1"/>
-    <w:lsdException w:name="heading 5" w:uiPriority="9" w:qFormat="1"/>
-    <w:lsdException w:name="heading 6" w:uiPriority="9" w:qFormat="1"/>
-    <w:lsdException w:name="heading 7" w:uiPriority="9" w:qFormat="1"/>
-    <w:lsdException w:name="heading 8" w:uiPriority="9" w:qFormat="1"/>
-    <w:lsdException w:name="heading 9" w:uiPriority="9" w:qFormat="1"/>
-    <w:lsdException w:name="toc 1" w:uiPriority="39"/>
-    <w:lsdException w:name="toc 2" w:uiPriority="39"/>
-    <w:lsdException w:name="toc 3" w:uiPriority="39"/>
-    <w:lsdException w:name="toc 4" w:uiPriority="39"/>
-    <w:lsdException w:name="toc 5" w:uiPriority="39"/>
-    <w:lsdException w:name="toc 6" w:uiPriority="39"/>
-    <w:lsdException w:name="toc 7" w:uiPriority="39"/>
-    <w:lsdException w:name="toc 8" w:uiPriority="39"/>
-    <w:lsdException w:name="toc 9" w:uiPriority="39"/>
-    <w:lsdException w:name="caption" w:uiPriority="35" w:qFormat="1"/>
-    <w:lsdException w:name="Title" w:semiHidden="0" w:uiPriority="10" w:unhideWhenUsed="0" w:qFormat="1"/>
-    <w:lsdException w:name="Default Paragraph Font" w:uiPriority="1"/>
-    <w:lsdException w:name="Subtitle" w:semiHidden="0" w:uiPriority="11" w:unhideWhenUsed="0" w:qFormat="1"/>
-    <w:lsdException w:name="Strong" w:semiHidden="0" w:uiPriority="22" w:unhideWhenUsed="0" w:qFormat="1"/>
-    <w:lsdException w:name="Emphasis" w:semiHidden="0" w:uiPriority="20" w:unhideWhenUsed="0" w:qFormat="1"/>
-    <w:lsdException w:name="Table Grid" w:semiHidden="0" w:uiPriority="59" w:unhideWhenUsed="0"/>
-    <w:lsdException w:name="Placeholder Text" w:unhideWhenUsed="0"/>
-    <w:lsdException w:name="No Spacing" w:semiHidden="0" w:uiPriority="1" w:unhideWhenUsed="0" w:qFormat="1"/>
-    <w:lsdException w:name="Light Shading" w:semiHidden="0" w:uiPriority="60" w:unhideWhenUsed="0"/>
-    <w:lsdException w:name="Light List" w:semiHidden="0" w:uiPriority="61" w:unhideWhenUsed="0"/>
-    <w:lsdException w:name="Light Grid" w:semiHidden="0" w:uiPriority="62" w:unhideWhenUsed="0"/>
-    <w:lsdException w:name="Medium Shading 1" w:semiHidden="0" w:uiPriority="63" w:unhideWhenUsed="0"/>
-    <w:lsdException w:name="Medium Shading 2" w:semiHidden="0" w:uiPriority="64" w:unhideWhenUsed="0"/>
-    <w:lsdException w:name="Medium List 1" w:semiHidden="0" w:uiPriority="65" w:unhideWhenUsed="0"/>
-    <w:lsdException w:name="Medium List 2" w:semiHidden="0" w:uiPriority="66" w:unhideWhenUsed="0"/>
-    <w:lsdException w:name="Medium Grid 1" w:semiHidden="0" w:uiPriority="67" w:unhideWhenUsed="0"/>
-    <w:lsdException w:name="Medium Grid 2" w:semiHidden="0" w:uiPriority="68" w:unhideWhenUsed="0"/>
-    <w:lsdException w:name="Medium Grid 3" w:semiHidden="0" w:uiPriority="69" w:unhideWhenUsed="0"/>
-    <w:lsdException w:name="Dark List" w:semiHidden="0" w:uiPriority="70" w:unhideWhenUsed="0"/>
-    <w:lsdException w:name="Colorful Shading" w:semiHidden="0" w:uiPriority="71" w:unhideWhenUsed="0"/>
-    <w:lsdException w:name="Colorful List" w:semiHidden="0" w:uiPriority="72" w:unhideWhenUsed="0"/>
-    <w:lsdException w:name="Colorful Grid" w:semiHidden="0" w:uiPriority="73" w:unhideWhenUsed="0"/>
-    <w:lsdException w:name="Light Shading Accent 1" w:semiHidden="0" w:uiPriority="60" w:unhideWhenUsed="0"/>
-    <w:lsdException w:name="Light List Accent 1" w:semiHidden="0" w:uiPriority="61" w:unhideWhenUsed="0"/>
-    <w:lsdException w:name="Light Grid Accent 1" w:semiHidden="0" w:uiPriority="62" w:unhideWhenUsed="0"/>
-    <w:lsdException w:name="Medium Shading 1 Accent 1" w:semiHidden="0" w:uiPriority="63" w:unhideWhenUsed="0"/>
-    <w:lsdException w:name="Medium Shading 2 Accent 1" w:semiHidden="0" w:uiPriority="64" w:unhideWhenUsed="0"/>
-    <w:lsdException w:name="Medium List 1 Accent 1" w:semiHidden="0" w:uiPriority="65" w:unhideWhenUsed="0"/>
-    <w:lsdException w:name="Revision" w:unhideWhenUsed="0"/>
-    <w:lsdException w:name="List Paragraph" w:semiHidden="0" w:uiPriority="34" w:unhideWhenUsed="0" w:qFormat="1"/>
-    <w:lsdException w:name="Quote" w:semiHidden="0" w:uiPriority="29" w:unhideWhenUsed="0" w:qFormat="1"/>
-    <w:lsdException w:name="Intense Quote" w:semiHidden="0" w:uiPriority="30" w:unhideWhenUsed="0" w:qFormat="1"/>
-    <w:lsdException w:name="Medium List 2 Accent 1" w:semiHidden="0" w:uiPriority="66" w:unhideWhenUsed="0"/>
-    <w:lsdException w:name="Medium Grid 1 Accent 1" w:semiHidden="0" w:uiPriority="67" w:unhideWhenUsed="0"/>
-    <w:lsdException w:name="Medium Grid 2 Accent 1" w:semiHidden="0" w:uiPriority="68" w:unhideWhenUsed="0"/>
-    <w:lsdException w:name="Medium Grid 3 Accent 1" w:semiHidden="0" w:uiPriority="69" w:unhideWhenUsed="0"/>
-    <w:lsdException w:name="Dark List Accent 1" w:semiHidden="0" w:uiPriority="70" w:unhideWhenUsed="0"/>
-    <w:lsdException w:name="Colorful Shading Accent 1" w:semiHidden="0" w:uiPriority="71" w:unhideWhenUsed="0"/>
-    <w:lsdException w:name="Colorful List Accent 1" w:semiHidden="0" w:uiPriority="72" w:unhideWhenUsed="0"/>
-    <w:lsdException w:name="Colorful Grid Accent 1" w:semiHidden="0" w:uiPriority="73" w:unhideWhenUsed="0"/>
-    <w:lsdException w:name="Light Shading Accent 2" w:semiHidden="0" w:uiPriority="60" w:unhideWhenUsed="0"/>
-    <w:lsdException w:name="Light List Accent 2" w:semiHidden="0" w:uiPriority="61" w:unhideWhenUsed="0"/>
-    <w:lsdException w:name="Light Grid Accent 2" w:semiHidden="0" w:uiPriority="62" w:unhideWhenUsed="0"/>
-    <w:lsdException w:name="Medium Shading 1 Accent 2" w:semiHidden="0" w:uiPriority="63" w:unhideWhenUsed="0"/>
-    <w:lsdException w:name="Medium Shading 2 Accent 2" w:semiHidden="0" w:uiPriority="64" w:unhideWhenUsed="0"/>
-    <w:lsdException w:name="Medium List 1 Accent 2" w:semiHidden="0" w:uiPriority="65" w:unhideWhenUsed="0"/>
-    <w:lsdException w:name="Medium List 2 Accent 2" w:semiHidden="0" w:uiPriority="66" w:unhideWhenUsed="0"/>
-    <w:lsdException w:name="Medium Grid 1 Accent 2" w:semiHidden="0" w:uiPriority="67" w:unhideWhenUsed="0"/>
-    <w:lsdException w:name="Medium Grid 2 Accent 2" w:semiHidden="0" w:uiPriority="68" w:unhideWhenUsed="0"/>
-    <w:lsdException w:name="Medium Grid 3 Accent 2" w:semiHidden="0" w:uiPriority="69" w:unhideWhenUsed="0"/>
-    <w:lsdException w:name="Dark List Accent 2" w:semiHidden="0" w:uiPriority="70" w:unhideWhenUsed="0"/>
-    <w:lsdException w:name="Colorful Shading Accent 2" w:semiHidden="0" w:uiPriority="71" w:unhideWhenUsed="0"/>
-    <w:lsdException w:name="Colorful List Accent 2" w:semiHidden="0" w:uiPriority="72" w:unhideWhenUsed="0"/>
-    <w:lsdException w:name="Colorful Grid Accent 2" w:semiHidden="0" w:uiPriority="73" w:unhideWhenUsed="0"/>
-    <w:lsdException w:name="Light Shading Accent 3" w:semiHidden="0" w:uiPriority="60" w:unhideWhenUsed="0"/>
-    <w:lsdException w:name="Light List Accent 3" w:semiHidden="0" w:uiPriority="61" w:unhideWhenUsed="0"/>
-    <w:lsdException w:name="Light Grid Accent 3" w:semiHidden="0" w:uiPriority="62" w:unhideWhenUsed="0"/>
-    <w:lsdException w:name="Medium Shading 1 Accent 3" w:semiHidden="0" w:uiPriority="63" w:unhideWhenUsed="0"/>
-    <w:lsdException w:name="Medium Shading 2 Accent 3" w:semiHidden="0" w:uiPriority="64" w:unhideWhenUsed="0"/>
-    <w:lsdException w:name="Medium List 1 Accent 3" w:semiHidden="0" w:uiPriority="65" w:unhideWhenUsed="0"/>
-    <w:lsdException w:name="Medium List 2 Accent 3" w:semiHidden="0" w:uiPriority="66" w:unhideWhenUsed="0"/>
-    <w:lsdException w:name="Medium Grid 1 Accent 3" w:semiHidden="0" w:uiPriority="67" w:unhideWhenUsed="0"/>
-    <w:lsdException w:name="Medium Grid 2 Accent 3" w:semiHidden="0" w:uiPriority="68" w:unhideWhenUsed="0"/>
-    <w:lsdException w:name="Medium Grid 3 Accent 3" w:semiHidden="0" w:uiPriority="69" w:unhideWhenUsed="0"/>
-    <w:lsdException w:name="Dark List Accent 3" w:semiHidden="0" w:uiPriority="70" w:unhideWhenUsed="0"/>
-    <w:lsdException w:name="Colorful Shading Accent 3" w:semiHidden="0" w:uiPriority="71" w:unhideWhenUsed="0"/>
-    <w:lsdException w:name="Colorful List Accent 3" w:semiHidden="0" w:uiPriority="72" w:unhideWhenUsed="0"/>
-    <w:lsdException w:name="Colorful Grid Accent 3" w:semiHidden="0" w:uiPriority="73" w:unhideWhenUsed="0"/>
-    <w:lsdException w:name="Light Shading Accent 4" w:semiHidden="0" w:uiPriority="60" w:unhideWhenUsed="0"/>
-    <w:lsdException w:name="Light List Accent 4" w:semiHidden="0" w:uiPriority="61" w:unhideWhenUsed="0"/>
-    <w:lsdException w:name="Light Grid Accent 4" w:semiHidden="0" w:uiPriority="62" w:unhideWhenUsed="0"/>
-    <w:lsdException w:name="Medium Shading 1 Accent 4" w:semiHidden="0" w:uiPriority="63" w:unhideWhenUsed="0"/>
-    <w:lsdException w:name="Medium Shading 2 Accent 4" w:semiHidden="0" w:uiPriority="64" w:unhideWhenUsed="0"/>
-    <w:lsdException w:name="Medium List 1 Accent 4" w:semiHidden="0" w:uiPriority="65" w:unhideWhenUsed="0"/>
-    <w:lsdException w:name="Medium List 2 Accent 4" w:semiHidden="0" w:uiPriority="66" w:unhideWhenUsed="0"/>
-    <w:lsdException w:name="Medium Grid 1 Accent 4" w:semiHidden="0" w:uiPriority="67" w:unhideWhenUsed="0"/>
-    <w:lsdException w:name="Medium Grid 2 Accent 4" w:semiHidden="0" w:uiPriority="68" w:unhideWhenUsed="0"/>
-    <w:lsdException w:name="Medium Grid 3 Accent 4" w:semiHidden="0" w:uiPriority="69" w:unhideWhenUsed="0"/>
-    <w:lsdException w:name="Dark List Accent 4" w:semiHidden="0" w:uiPriority="70" w:unhideWhenUsed="0"/>
-    <w:lsdException w:name="Colorful Shading Accent 4" w:semiHidden="0" w:uiPriority="71" w:unhideWhenUsed="0"/>
-    <w:lsdException w:name="Colorful List Accent 4" w:semiHidden="0" w:uiPriority="72" w:unhideWhenUsed="0"/>
-    <w:lsdException w:name="Colorful Grid Accent 4" w:semiHidden="0" w:uiPriority="73" w:unhideWhenUsed="0"/>
-    <w:lsdException w:name="Light Shading Accent 5" w:semiHidden="0" w:uiPriority="60" w:unhideWhenUsed="0"/>
-    <w:lsdException w:name="Light List Accent 5" w:semiHidden="0" w:uiPriority="61" w:unhideWhenUsed="0"/>
-    <w:lsdException w:name="Light Grid Accent 5" w:semiHidden="0" w:uiPriority="62" w:unhideWhenUsed="0"/>
-    <w:lsdException w:name="Medium Shading 1 Accent 5" w:semiHidden="0" w:uiPriority="63" w:unhideWhenUsed="0"/>
-    <w:lsdException w:name="Medium Shading 2 Accent 5" w:semiHidden="0" w:uiPriority="64" w:unhideWhenUsed="0"/>
-    <w:lsdException w:name="Medium List 1 Accent 5" w:semiHidden="0" w:uiPriority="65" w:unhideWhenUsed="0"/>
-    <w:lsdException w:name="Medium List 2 Accent 5" w:semiHidden="0" w:uiPriority="66" w:unhideWhenUsed="0"/>
-    <w:lsdException w:name="Medium Grid 1 Accent 5" w:semiHidden="0" w:uiPriority="67" w:unhideWhenUsed="0"/>
-    <w:lsdException w:name="Medium Grid 2 Accent 5" w:semiHidden="0" w:uiPriority="68" w:unhideWhenUsed="0"/>
-    <w:lsdException w:name="Medium Grid 3 Accent 5" w:semiHidden="0" w:uiPriority="69" w:unhideWhenUsed="0"/>
-    <w:lsdException w:name="Dark List Accent 5" w:semiHidden="0" w:uiPriority="70" w:unhideWhenUsed="0"/>
-    <w:lsdException w:name="Colorful Shading Accent 5" w:semiHidden="0" w:uiPriority="71" w:unhideWhenUsed="0"/>
-    <w:lsdException w:name="Colorful List Accent 5" w:semiHidden="0" w:uiPriority="72" w:unhideWhenUsed="0"/>
-    <w:lsdException w:name="Colorful Grid Accent 5" w:semiHidden="0" w:uiPriority="73" w:unhideWhenUsed="0"/>
-    <w:lsdException w:name="Light Shading Accent 6" w:semiHidden="0" w:uiPriority="60" w:unhideWhenUsed="0"/>
-    <w:lsdException w:name="Light List Accent 6" w:semiHidden="0" w:uiPriority="61" w:unhideWhenUsed="0"/>
-    <w:lsdException w:name="Light Grid Accent 6" w:semiHidden="0" w:uiPriority="62" w:unhideWhenUsed="0"/>
-    <w:lsdException w:name="Medium Shading 1 Accent 6" w:semiHidden="0" w:uiPriority="63" w:unhideWhenUsed="0"/>
-    <w:lsdException w:name="Medium Shading 2 Accent 6" w:semiHidden="0" w:uiPriority="64" w:unhideWhenUsed="0"/>
-    <w:lsdException w:name="Medium List 1 Accent 6" w:semiHidden="0" w:uiPriority="65" w:unhideWhenUsed="0"/>
-    <w:lsdException w:name="Medium List 2 Accent 6" w:semiHidden="0" w:uiPriority="66" w:unhideWhenUsed="0"/>
-    <w:lsdException w:name="Medium Grid 1 Accent 6" w:semiHidden="0" w:uiPriority="67" w:unhideWhenUsed="0"/>
-    <w:lsdException w:name="Medium Grid 2 Accent 6" w:semiHidden="0" w:uiPriority="68" w:unhideWhenUsed="0"/>
-    <w:lsdException w:name="Medium Grid 3 Accent 6" w:semiHidden="0" w:uiPriority="69" w:unhideWhenUsed="0"/>
-    <w:lsdException w:name="Dark List Accent 6" w:semiHidden="0" w:uiPriority="70" w:unhideWhenUsed="0"/>
-    <w:lsdException w:name="Colorful Shading Accent 6" w:semiHidden="0" w:uiPriority="71" w:unhideWhenUsed="0"/>
-    <w:lsdException w:name="Colorful List Accent 6" w:semiHidden="0" w:uiPriority="72" w:unhideWhenUsed="0"/>
-    <w:lsdException w:name="Colorful Grid Accent 6" w:semiHidden="0" w:uiPriority="73" w:unhideWhenUsed="0"/>
-    <w:lsdException w:name="Subtle Emphasis" w:semiHidden="0" w:uiPriority="19" w:unhideWhenUsed="0" w:qFormat="1"/>
-    <w:lsdException w:name="Intense Emphasis" w:semiHidden="0" w:uiPriority="21" w:unhideWhenUsed="0" w:qFormat="1"/>
-    <w:lsdException w:name="Subtle Reference" w:semiHidden="0" w:uiPriority="31" w:unhideWhenUsed="0" w:qFormat="1"/>
-    <w:lsdException w:name="Intense Reference" w:semiHidden="0" w:uiPriority="32" w:unhideWhenUsed="0" w:qFormat="1"/>
-    <w:lsdException w:name="Book Title" w:semiHidden="0" w:uiPriority="33" w:unhideWhenUsed="0" w:qFormat="1"/>
-    <w:lsdException w:name="Bibliography" w:uiPriority="37"/>
-    <w:lsdException w:name="TOC Heading" w:uiPriority="39" w:qFormat="1"/>
-  </w:latentStyles>
-  <w:style w:type="paragraph" w:default="1" w:styleId="Normal">
-    <w:name w:val="Normal"/>
-    <w:qFormat/>
-  </w:style>
-  <w:style w:type="character" w:default="1" w:styleId="DefaultParagraphFont">
-    <w:name w:val="Default Paragraph Font"/>
-    <w:uiPriority w:val="1"/>
-    <w:semiHidden/>
-    <w:unhideWhenUsed/>
-  </w:style>
-  <w:style w:type="table" w:default="1" w:styleId="TableNormal">
-    <w:name w:val="Normal Table"/>
-    <w:uiPriority w:val="99"/>
-    <w:semiHidden/>
-    <w:unhideWhenUsed/>
-    <w:tblPr>
-      <w:tblInd w:w="0" w:type="dxa"/>
-      <w:tblCellMar>
-        <w:top w:w="0" w:type="dxa"/>
-        <w:left w:w="108" w:type="dxa"/>
-        <w:bottom w:w="0" w:type="dxa"/>
-        <w:right w:w="108" w:type="dxa"/>
-      </w:tblCellMar>
-    </w:tblPr>
-  </w:style>
-  <w:style w:type="numbering" w:default="1" w:styleId="NoList">
-    <w:name w:val="No List"/>
-    <w:uiPriority w:val="99"/>
-    <w:semiHidden/>
-    <w:unhideWhenUsed/>
   </w:style>
 </w:styles>
 </file>

</xml_diff>

<commit_message>
- added ClearCase built-in plugin - a new variable twister_tc_revision can be saved into DB - fix for issue #94; nested configurations can be retrieved in test cases - Implemented more variables inside e-mail subject and body, after the tests are run     twister_user     twister_ce_hostname     twister_ce_ip     twister_ce_os     twister_ce_python_revision     twister_ce_type     twister_ep_hostname     twister_ep_ip     twister_ep_os     twister_ep_python_revision     twister_pf_fname     twister_rf_fname     twister_server_location - updated userGuide - updated Plugins document
</commit_message>
<xml_diff>
--- a/doc/Twister Libraries, Plugins, Services.docx
+++ b/doc/Twister Libraries, Plugins, Services.docx
@@ -354,8 +354,6 @@
           <w:szCs w:val="18"/>
         </w:rPr>
       </w:pPr>
-      <w:bookmarkStart w:id="0" w:name="_GoBack"/>
-      <w:bookmarkEnd w:id="0"/>
       <w:r>
         <w:rPr>
           <w:rFonts w:ascii="Source Code Pro" w:hAnsi="Source Code Pro"/>
@@ -7816,22 +7814,1005 @@
       <w:pPr>
         <w:rPr>
           <w:rFonts w:ascii="Source Sans Pro" w:hAnsi="Source Sans Pro"/>
-        </w:rPr>
-      </w:pPr>
-    </w:p>
-    <w:p>
-      <w:pPr>
-        <w:rPr>
-          <w:rFonts w:ascii="Source Sans Pro" w:hAnsi="Source Sans Pro"/>
-        </w:rPr>
-      </w:pPr>
-    </w:p>
-    <w:p>
-      <w:pPr>
-        <w:rPr>
-          <w:rFonts w:ascii="Source Sans Pro" w:hAnsi="Source Sans Pro"/>
-        </w:rPr>
-      </w:pPr>
+          <w:b/>
+        </w:rPr>
+      </w:pPr>
+      <w:r>
+        <w:rPr>
+          <w:rFonts w:ascii="Source Sans Pro" w:hAnsi="Source Sans Pro"/>
+          <w:b/>
+        </w:rPr>
+        <w:t>ClearCase</w:t>
+      </w:r>
+      <w:r>
+        <w:rPr>
+          <w:rFonts w:ascii="Source Sans Pro" w:hAnsi="Source Sans Pro"/>
+          <w:b/>
+        </w:rPr>
+        <w:t xml:space="preserve"> Plugin</w:t>
+      </w:r>
+    </w:p>
+    <w:p>
+      <w:pPr>
+        <w:rPr>
+          <w:rFonts w:ascii="Source Sans Pro" w:hAnsi="Source Sans Pro"/>
+        </w:rPr>
+      </w:pPr>
+      <w:r>
+        <w:rPr>
+          <w:rFonts w:ascii="Source Sans Pro" w:hAnsi="Source Sans Pro"/>
+        </w:rPr>
+        <w:t xml:space="preserve">Twister framework offers integration with ClearCase through a built-in plugin. </w:t>
+      </w:r>
+    </w:p>
+    <w:p>
+      <w:pPr>
+        <w:rPr>
+          <w:rFonts w:ascii="Source Sans Pro" w:hAnsi="Source Sans Pro"/>
+        </w:rPr>
+      </w:pPr>
+      <w:r>
+        <w:rPr>
+          <w:rFonts w:ascii="Source Sans Pro" w:hAnsi="Source Sans Pro"/>
+          <w:b/>
+        </w:rPr>
+        <w:t>IMPORTANT:</w:t>
+      </w:r>
+      <w:r>
+        <w:rPr>
+          <w:rFonts w:ascii="Source Sans Pro" w:hAnsi="Source Sans Pro"/>
+        </w:rPr>
+        <w:t xml:space="preserve"> The clearcase environment </w:t>
+      </w:r>
+      <w:r>
+        <w:rPr>
+          <w:rFonts w:ascii="Source Sans Pro" w:hAnsi="Source Sans Pro"/>
+          <w:b/>
+        </w:rPr>
+        <w:t>MUST</w:t>
+      </w:r>
+      <w:r>
+        <w:rPr>
+          <w:rFonts w:ascii="Source Sans Pro" w:hAnsi="Source Sans Pro"/>
+        </w:rPr>
+        <w:t xml:space="preserve"> be set on the Twister server.</w:t>
+      </w:r>
+      <w:r>
+        <w:rPr>
+          <w:rFonts w:ascii="Source Sans Pro" w:hAnsi="Source Sans Pro"/>
+        </w:rPr>
+        <w:t xml:space="preserve"> The plugin applies for dynamic views.</w:t>
+      </w:r>
+      <w:r>
+        <w:rPr>
+          <w:rFonts w:ascii="Source Sans Pro" w:hAnsi="Source Sans Pro"/>
+        </w:rPr>
+        <w:t xml:space="preserve"> The following record MUST be added into the client’s configuration file plugins.xml:</w:t>
+      </w:r>
+    </w:p>
+    <w:p>
+      <w:pPr>
+        <w:ind w:left="3240" w:hanging="810"/>
+        <w:rPr>
+          <w:rFonts w:ascii="Source Sans Pro" w:hAnsi="Source Sans Pro"/>
+        </w:rPr>
+      </w:pPr>
+      <w:r>
+        <w:rPr>
+          <w:rFonts w:ascii="Source Sans Pro" w:hAnsi="Source Sans Pro"/>
+        </w:rPr>
+        <w:t>&lt;Plugin&gt;</w:t>
+      </w:r>
+    </w:p>
+    <w:p>
+      <w:pPr>
+        <w:ind w:left="3240" w:hanging="810"/>
+        <w:rPr>
+          <w:rFonts w:ascii="Source Sans Pro" w:hAnsi="Source Sans Pro"/>
+        </w:rPr>
+      </w:pPr>
+      <w:r>
+        <w:rPr>
+          <w:rFonts w:ascii="Source Sans Pro" w:hAnsi="Source Sans Pro"/>
+        </w:rPr>
+        <w:t xml:space="preserve">                &lt;name&gt;ClearCase&lt;/name&gt;</w:t>
+      </w:r>
+    </w:p>
+    <w:p>
+      <w:pPr>
+        <w:ind w:left="3240" w:hanging="810"/>
+        <w:rPr>
+          <w:rFonts w:ascii="Source Sans Pro" w:hAnsi="Source Sans Pro"/>
+        </w:rPr>
+      </w:pPr>
+      <w:r>
+        <w:rPr>
+          <w:rFonts w:ascii="Source Sans Pro" w:hAnsi="Source Sans Pro"/>
+        </w:rPr>
+        <w:t xml:space="preserve">                &lt;jarfile&gt;&lt;/jarfile&gt;</w:t>
+      </w:r>
+    </w:p>
+    <w:p>
+      <w:pPr>
+        <w:ind w:left="3240" w:hanging="810"/>
+        <w:rPr>
+          <w:rFonts w:ascii="Source Sans Pro" w:hAnsi="Source Sans Pro"/>
+        </w:rPr>
+      </w:pPr>
+      <w:r>
+        <w:rPr>
+          <w:rFonts w:ascii="Source Sans Pro" w:hAnsi="Source Sans Pro"/>
+        </w:rPr>
+        <w:t xml:space="preserve">                &lt;pyfile&gt;ClearCasePlugin.py&lt;/pyfile&gt;</w:t>
+      </w:r>
+    </w:p>
+    <w:p>
+      <w:pPr>
+        <w:ind w:left="3240" w:hanging="810"/>
+        <w:rPr>
+          <w:rFonts w:ascii="Source Sans Pro" w:hAnsi="Source Sans Pro"/>
+        </w:rPr>
+      </w:pPr>
+      <w:r>
+        <w:rPr>
+          <w:rFonts w:ascii="Source Sans Pro" w:hAnsi="Source Sans Pro"/>
+        </w:rPr>
+        <w:t xml:space="preserve">                &lt;status&gt;enabled&lt;/status&gt;</w:t>
+      </w:r>
+    </w:p>
+    <w:p>
+      <w:pPr>
+        <w:ind w:left="3240" w:hanging="810"/>
+        <w:rPr>
+          <w:rFonts w:ascii="Source Sans Pro" w:hAnsi="Source Sans Pro"/>
+        </w:rPr>
+      </w:pPr>
+      <w:r>
+        <w:rPr>
+          <w:rFonts w:ascii="Source Sans Pro" w:hAnsi="Source Sans Pro"/>
+        </w:rPr>
+        <w:t>&lt;/Plugin&gt;</w:t>
+      </w:r>
+    </w:p>
+    <w:p>
+      <w:pPr>
+        <w:rPr>
+          <w:rFonts w:ascii="Source Sans Pro" w:hAnsi="Source Sans Pro"/>
+        </w:rPr>
+      </w:pPr>
+      <w:r>
+        <w:rPr>
+          <w:rFonts w:ascii="Source Sans Pro" w:hAnsi="Source Sans Pro"/>
+        </w:rPr>
+        <w:t xml:space="preserve">The </w:t>
+      </w:r>
+      <w:r>
+        <w:rPr>
+          <w:rFonts w:ascii="Source Sans Pro" w:hAnsi="Source Sans Pro"/>
+        </w:rPr>
+        <w:t>ClearCase plugin  will allow user to have access to test cases hosted in a ClearCase repository. The plugin must be activated from Configuration-&gt;Plugins section. Since it is a built-in component, there is no need to download anything.</w:t>
+      </w:r>
+    </w:p>
+    <w:p>
+      <w:pPr>
+        <w:rPr>
+          <w:rFonts w:ascii="Source Sans Pro" w:hAnsi="Source Sans Pro"/>
+        </w:rPr>
+      </w:pPr>
+      <w:r>
+        <w:rPr>
+          <w:rFonts w:ascii="Source Sans Pro" w:hAnsi="Source Sans Pro"/>
+        </w:rPr>
+        <w:t>When the ClearCase plugin is activated, a new tab appears in Twister.</w:t>
+      </w:r>
+    </w:p>
+    <w:p>
+      <w:pPr>
+        <w:jc w:val="center"/>
+        <w:rPr>
+          <w:rFonts w:ascii="Source Sans Pro" w:hAnsi="Source Sans Pro"/>
+          <w:b/>
+        </w:rPr>
+      </w:pPr>
+      <w:r>
+        <w:rPr>
+          <w:rFonts w:ascii="Source Sans Pro" w:hAnsi="Source Sans Pro"/>
+          <w:b/>
+          <w:noProof/>
+        </w:rPr>
+        <w:drawing>
+          <wp:inline distT="0" distB="0" distL="0" distR="0">
+            <wp:extent cx="3257550" cy="381000"/>
+            <wp:effectExtent l="0" t="0" r="0" b="0"/>
+            <wp:docPr id="11" name="Picture 11"/>
+            <wp:cNvGraphicFramePr>
+              <a:graphicFrameLocks xmlns:a="http://schemas.openxmlformats.org/drawingml/2006/main" noChangeAspect="1"/>
+            </wp:cNvGraphicFramePr>
+            <a:graphic xmlns:a="http://schemas.openxmlformats.org/drawingml/2006/main">
+              <a:graphicData uri="http://schemas.openxmlformats.org/drawingml/2006/picture">
+                <pic:pic xmlns:pic="http://schemas.openxmlformats.org/drawingml/2006/picture">
+                  <pic:nvPicPr>
+                    <pic:cNvPr id="0" name="Picture 1"/>
+                    <pic:cNvPicPr>
+                      <a:picLocks noChangeAspect="1" noChangeArrowheads="1"/>
+                    </pic:cNvPicPr>
+                  </pic:nvPicPr>
+                  <pic:blipFill>
+                    <a:blip r:embed="rId16">
+                      <a:extLst>
+                        <a:ext uri="{28A0092B-C50C-407E-A947-70E740481C1C}">
+                          <a14:useLocalDpi xmlns:a14="http://schemas.microsoft.com/office/drawing/2010/main" val="0"/>
+                        </a:ext>
+                      </a:extLst>
+                    </a:blip>
+                    <a:srcRect/>
+                    <a:stretch>
+                      <a:fillRect/>
+                    </a:stretch>
+                  </pic:blipFill>
+                  <pic:spPr bwMode="auto">
+                    <a:xfrm>
+                      <a:off x="0" y="0"/>
+                      <a:ext cx="3257550" cy="381000"/>
+                    </a:xfrm>
+                    <a:prstGeom prst="rect">
+                      <a:avLst/>
+                    </a:prstGeom>
+                    <a:noFill/>
+                    <a:ln>
+                      <a:noFill/>
+                    </a:ln>
+                  </pic:spPr>
+                </pic:pic>
+              </a:graphicData>
+            </a:graphic>
+          </wp:inline>
+        </w:drawing>
+      </w:r>
+    </w:p>
+    <w:p>
+      <w:pPr>
+        <w:rPr>
+          <w:rFonts w:ascii="Source Sans Pro" w:hAnsi="Source Sans Pro"/>
+        </w:rPr>
+      </w:pPr>
+      <w:r>
+        <w:rPr>
+          <w:rFonts w:ascii="Source Sans Pro" w:hAnsi="Source Sans Pro"/>
+        </w:rPr>
+        <w:t>The ClearCase plugin can be used to list the views, to set a view, to show the config spec for a view or event to create a new view.</w:t>
+      </w:r>
+    </w:p>
+    <w:p>
+      <w:pPr>
+        <w:rPr>
+          <w:rFonts w:ascii="Source Sans Pro" w:hAnsi="Source Sans Pro"/>
+        </w:rPr>
+      </w:pPr>
+      <w:bookmarkStart w:id="0" w:name="_GoBack"/>
+      <w:bookmarkEnd w:id="0"/>
+    </w:p>
+    <w:p>
+      <w:pPr>
+        <w:rPr>
+          <w:rFonts w:ascii="Source Sans Pro" w:hAnsi="Source Sans Pro"/>
+        </w:rPr>
+      </w:pPr>
+      <w:r>
+        <w:rPr>
+          <w:rFonts w:ascii="Source Sans Pro" w:hAnsi="Source Sans Pro"/>
+        </w:rPr>
+        <w:lastRenderedPageBreak/>
+        <w:t>To show the available views,  you press the “List Views” button and the list of available views is displayed.</w:t>
+      </w:r>
+    </w:p>
+    <w:p>
+      <w:pPr>
+        <w:rPr>
+          <w:rFonts w:ascii="Source Sans Pro" w:hAnsi="Source Sans Pro"/>
+        </w:rPr>
+      </w:pPr>
+      <w:r>
+        <w:rPr>
+          <w:rFonts w:ascii="Source Sans Pro" w:hAnsi="Source Sans Pro"/>
+          <w:noProof/>
+        </w:rPr>
+        <w:drawing>
+          <wp:inline distT="0" distB="0" distL="0" distR="0">
+            <wp:extent cx="5562600" cy="1828800"/>
+            <wp:effectExtent l="0" t="0" r="0" b="0"/>
+            <wp:docPr id="18" name="Picture 18"/>
+            <wp:cNvGraphicFramePr>
+              <a:graphicFrameLocks xmlns:a="http://schemas.openxmlformats.org/drawingml/2006/main" noChangeAspect="1"/>
+            </wp:cNvGraphicFramePr>
+            <a:graphic xmlns:a="http://schemas.openxmlformats.org/drawingml/2006/main">
+              <a:graphicData uri="http://schemas.openxmlformats.org/drawingml/2006/picture">
+                <pic:pic xmlns:pic="http://schemas.openxmlformats.org/drawingml/2006/picture">
+                  <pic:nvPicPr>
+                    <pic:cNvPr id="0" name="Picture 8"/>
+                    <pic:cNvPicPr>
+                      <a:picLocks noChangeAspect="1" noChangeArrowheads="1"/>
+                    </pic:cNvPicPr>
+                  </pic:nvPicPr>
+                  <pic:blipFill>
+                    <a:blip r:embed="rId17">
+                      <a:extLst>
+                        <a:ext uri="{28A0092B-C50C-407E-A947-70E740481C1C}">
+                          <a14:useLocalDpi xmlns:a14="http://schemas.microsoft.com/office/drawing/2010/main" val="0"/>
+                        </a:ext>
+                      </a:extLst>
+                    </a:blip>
+                    <a:srcRect/>
+                    <a:stretch>
+                      <a:fillRect/>
+                    </a:stretch>
+                  </pic:blipFill>
+                  <pic:spPr bwMode="auto">
+                    <a:xfrm>
+                      <a:off x="0" y="0"/>
+                      <a:ext cx="5562600" cy="1828800"/>
+                    </a:xfrm>
+                    <a:prstGeom prst="rect">
+                      <a:avLst/>
+                    </a:prstGeom>
+                    <a:noFill/>
+                    <a:ln>
+                      <a:noFill/>
+                    </a:ln>
+                  </pic:spPr>
+                </pic:pic>
+              </a:graphicData>
+            </a:graphic>
+          </wp:inline>
+        </w:drawing>
+      </w:r>
+    </w:p>
+    <w:p>
+      <w:pPr>
+        <w:rPr>
+          <w:rFonts w:ascii="Source Sans Pro" w:hAnsi="Source Sans Pro"/>
+        </w:rPr>
+      </w:pPr>
+    </w:p>
+    <w:p>
+      <w:pPr>
+        <w:rPr>
+          <w:rFonts w:ascii="Source Sans Pro" w:hAnsi="Source Sans Pro"/>
+        </w:rPr>
+      </w:pPr>
+      <w:r>
+        <w:rPr>
+          <w:rFonts w:ascii="Source Sans Pro" w:hAnsi="Source Sans Pro"/>
+        </w:rPr>
+        <w:t>You can specify the short or the long flags to list the available views.</w:t>
+      </w:r>
+    </w:p>
+    <w:p>
+      <w:pPr>
+        <w:rPr>
+          <w:rFonts w:ascii="Source Sans Pro" w:hAnsi="Source Sans Pro"/>
+        </w:rPr>
+      </w:pPr>
+      <w:r>
+        <w:rPr>
+          <w:rFonts w:ascii="Source Sans Pro" w:hAnsi="Source Sans Pro"/>
+        </w:rPr>
+        <w:t>To select a view that you want to set, press the “Set View” button. A list with available views is displayed.</w:t>
+      </w:r>
+    </w:p>
+    <w:p>
+      <w:pPr>
+        <w:jc w:val="center"/>
+        <w:rPr>
+          <w:rFonts w:ascii="Source Sans Pro" w:hAnsi="Source Sans Pro"/>
+        </w:rPr>
+      </w:pPr>
+      <w:r>
+        <w:rPr>
+          <w:rFonts w:ascii="Source Sans Pro" w:hAnsi="Source Sans Pro"/>
+          <w:noProof/>
+        </w:rPr>
+        <w:drawing>
+          <wp:inline distT="0" distB="0" distL="0" distR="0">
+            <wp:extent cx="6153150" cy="4010025"/>
+            <wp:effectExtent l="0" t="0" r="0" b="0"/>
+            <wp:docPr id="19" name="Picture 19"/>
+            <wp:cNvGraphicFramePr>
+              <a:graphicFrameLocks xmlns:a="http://schemas.openxmlformats.org/drawingml/2006/main" noChangeAspect="1"/>
+            </wp:cNvGraphicFramePr>
+            <a:graphic xmlns:a="http://schemas.openxmlformats.org/drawingml/2006/main">
+              <a:graphicData uri="http://schemas.openxmlformats.org/drawingml/2006/picture">
+                <pic:pic xmlns:pic="http://schemas.openxmlformats.org/drawingml/2006/picture">
+                  <pic:nvPicPr>
+                    <pic:cNvPr id="0" name="Picture 9"/>
+                    <pic:cNvPicPr>
+                      <a:picLocks noChangeAspect="1" noChangeArrowheads="1"/>
+                    </pic:cNvPicPr>
+                  </pic:nvPicPr>
+                  <pic:blipFill>
+                    <a:blip r:embed="rId18">
+                      <a:extLst>
+                        <a:ext uri="{28A0092B-C50C-407E-A947-70E740481C1C}">
+                          <a14:useLocalDpi xmlns:a14="http://schemas.microsoft.com/office/drawing/2010/main" val="0"/>
+                        </a:ext>
+                      </a:extLst>
+                    </a:blip>
+                    <a:srcRect/>
+                    <a:stretch>
+                      <a:fillRect/>
+                    </a:stretch>
+                  </pic:blipFill>
+                  <pic:spPr bwMode="auto">
+                    <a:xfrm>
+                      <a:off x="0" y="0"/>
+                      <a:ext cx="6153150" cy="4010025"/>
+                    </a:xfrm>
+                    <a:prstGeom prst="rect">
+                      <a:avLst/>
+                    </a:prstGeom>
+                    <a:noFill/>
+                    <a:ln>
+                      <a:noFill/>
+                    </a:ln>
+                  </pic:spPr>
+                </pic:pic>
+              </a:graphicData>
+            </a:graphic>
+          </wp:inline>
+        </w:drawing>
+      </w:r>
+    </w:p>
+    <w:p>
+      <w:pPr>
+        <w:rPr>
+          <w:rFonts w:ascii="Source Sans Pro" w:hAnsi="Source Sans Pro"/>
+        </w:rPr>
+      </w:pPr>
+    </w:p>
+    <w:p>
+      <w:pPr>
+        <w:rPr>
+          <w:rFonts w:ascii="Source Sans Pro" w:hAnsi="Source Sans Pro"/>
+        </w:rPr>
+      </w:pPr>
+      <w:r>
+        <w:rPr>
+          <w:rFonts w:ascii="Source Sans Pro" w:hAnsi="Source Sans Pro"/>
+        </w:rPr>
+        <w:t>You must select a view from the list</w:t>
+      </w:r>
+      <w:r>
+        <w:rPr>
+          <w:rFonts w:ascii="Source Sans Pro" w:hAnsi="Source Sans Pro"/>
+        </w:rPr>
+        <w:t>. Because a view can use multiple VOB’s, you must introducemanually  the VOB path.</w:t>
+      </w:r>
+      <w:r>
+        <w:rPr>
+          <w:rFonts w:ascii="Source Sans Pro" w:hAnsi="Source Sans Pro"/>
+        </w:rPr>
+        <w:t xml:space="preserve"> Once, the view and VOB paths are selected, the information will be displayed in the ClearCase plugin.</w:t>
+      </w:r>
+    </w:p>
+    <w:p>
+      <w:pPr>
+        <w:jc w:val="center"/>
+        <w:rPr>
+          <w:rFonts w:ascii="Source Sans Pro" w:hAnsi="Source Sans Pro"/>
+        </w:rPr>
+      </w:pPr>
+      <w:r>
+        <w:rPr>
+          <w:rFonts w:ascii="Source Sans Pro" w:hAnsi="Source Sans Pro"/>
+          <w:noProof/>
+        </w:rPr>
+        <w:drawing>
+          <wp:inline distT="0" distB="0" distL="0" distR="0">
+            <wp:extent cx="3981450" cy="590550"/>
+            <wp:effectExtent l="0" t="0" r="0" b="0"/>
+            <wp:docPr id="15" name="Picture 15"/>
+            <wp:cNvGraphicFramePr>
+              <a:graphicFrameLocks xmlns:a="http://schemas.openxmlformats.org/drawingml/2006/main" noChangeAspect="1"/>
+            </wp:cNvGraphicFramePr>
+            <a:graphic xmlns:a="http://schemas.openxmlformats.org/drawingml/2006/main">
+              <a:graphicData uri="http://schemas.openxmlformats.org/drawingml/2006/picture">
+                <pic:pic xmlns:pic="http://schemas.openxmlformats.org/drawingml/2006/picture">
+                  <pic:nvPicPr>
+                    <pic:cNvPr id="0" name="Picture 5"/>
+                    <pic:cNvPicPr>
+                      <a:picLocks noChangeAspect="1" noChangeArrowheads="1"/>
+                    </pic:cNvPicPr>
+                  </pic:nvPicPr>
+                  <pic:blipFill>
+                    <a:blip r:embed="rId19">
+                      <a:extLst>
+                        <a:ext uri="{28A0092B-C50C-407E-A947-70E740481C1C}">
+                          <a14:useLocalDpi xmlns:a14="http://schemas.microsoft.com/office/drawing/2010/main" val="0"/>
+                        </a:ext>
+                      </a:extLst>
+                    </a:blip>
+                    <a:srcRect/>
+                    <a:stretch>
+                      <a:fillRect/>
+                    </a:stretch>
+                  </pic:blipFill>
+                  <pic:spPr bwMode="auto">
+                    <a:xfrm>
+                      <a:off x="0" y="0"/>
+                      <a:ext cx="3981450" cy="590550"/>
+                    </a:xfrm>
+                    <a:prstGeom prst="rect">
+                      <a:avLst/>
+                    </a:prstGeom>
+                    <a:noFill/>
+                    <a:ln>
+                      <a:noFill/>
+                    </a:ln>
+                  </pic:spPr>
+                </pic:pic>
+              </a:graphicData>
+            </a:graphic>
+          </wp:inline>
+        </w:drawing>
+      </w:r>
+    </w:p>
+    <w:p>
+      <w:pPr>
+        <w:rPr>
+          <w:rFonts w:ascii="Source Sans Pro" w:hAnsi="Source Sans Pro"/>
+        </w:rPr>
+      </w:pPr>
+      <w:r>
+        <w:rPr>
+          <w:rFonts w:ascii="Source Sans Pro" w:hAnsi="Source Sans Pro"/>
+        </w:rPr>
+        <w:t>If a view was selected, you can see the config spec of the view by pressing the “Show Config Spec” button.</w:t>
+      </w:r>
+    </w:p>
+    <w:p>
+      <w:pPr>
+        <w:jc w:val="center"/>
+        <w:rPr>
+          <w:rFonts w:ascii="Source Sans Pro" w:hAnsi="Source Sans Pro"/>
+        </w:rPr>
+      </w:pPr>
+      <w:r>
+        <w:rPr>
+          <w:rFonts w:ascii="Source Sans Pro" w:hAnsi="Source Sans Pro"/>
+          <w:noProof/>
+        </w:rPr>
+        <w:lastRenderedPageBreak/>
+        <w:drawing>
+          <wp:inline distT="0" distB="0" distL="0" distR="0">
+            <wp:extent cx="5381625" cy="1781175"/>
+            <wp:effectExtent l="0" t="0" r="0" b="0"/>
+            <wp:docPr id="20" name="Picture 20"/>
+            <wp:cNvGraphicFramePr>
+              <a:graphicFrameLocks xmlns:a="http://schemas.openxmlformats.org/drawingml/2006/main" noChangeAspect="1"/>
+            </wp:cNvGraphicFramePr>
+            <a:graphic xmlns:a="http://schemas.openxmlformats.org/drawingml/2006/main">
+              <a:graphicData uri="http://schemas.openxmlformats.org/drawingml/2006/picture">
+                <pic:pic xmlns:pic="http://schemas.openxmlformats.org/drawingml/2006/picture">
+                  <pic:nvPicPr>
+                    <pic:cNvPr id="0" name="Picture 10"/>
+                    <pic:cNvPicPr>
+                      <a:picLocks noChangeAspect="1" noChangeArrowheads="1"/>
+                    </pic:cNvPicPr>
+                  </pic:nvPicPr>
+                  <pic:blipFill>
+                    <a:blip r:embed="rId20">
+                      <a:extLst>
+                        <a:ext uri="{28A0092B-C50C-407E-A947-70E740481C1C}">
+                          <a14:useLocalDpi xmlns:a14="http://schemas.microsoft.com/office/drawing/2010/main" val="0"/>
+                        </a:ext>
+                      </a:extLst>
+                    </a:blip>
+                    <a:srcRect/>
+                    <a:stretch>
+                      <a:fillRect/>
+                    </a:stretch>
+                  </pic:blipFill>
+                  <pic:spPr bwMode="auto">
+                    <a:xfrm>
+                      <a:off x="0" y="0"/>
+                      <a:ext cx="5381625" cy="1781175"/>
+                    </a:xfrm>
+                    <a:prstGeom prst="rect">
+                      <a:avLst/>
+                    </a:prstGeom>
+                    <a:noFill/>
+                    <a:ln>
+                      <a:noFill/>
+                    </a:ln>
+                  </pic:spPr>
+                </pic:pic>
+              </a:graphicData>
+            </a:graphic>
+          </wp:inline>
+        </w:drawing>
+      </w:r>
+    </w:p>
+    <w:p>
+      <w:pPr>
+        <w:jc w:val="center"/>
+        <w:rPr>
+          <w:rFonts w:ascii="Source Sans Pro" w:hAnsi="Source Sans Pro"/>
+        </w:rPr>
+      </w:pPr>
+    </w:p>
+    <w:p>
+      <w:pPr>
+        <w:jc w:val="center"/>
+        <w:rPr>
+          <w:rFonts w:ascii="Source Sans Pro" w:hAnsi="Source Sans Pro"/>
+        </w:rPr>
+      </w:pPr>
+    </w:p>
+    <w:p>
+      <w:pPr>
+        <w:jc w:val="center"/>
+        <w:rPr>
+          <w:rFonts w:ascii="Source Sans Pro" w:hAnsi="Source Sans Pro"/>
+        </w:rPr>
+      </w:pPr>
+    </w:p>
+    <w:p>
+      <w:pPr>
+        <w:rPr>
+          <w:rFonts w:ascii="Source Sans Pro" w:hAnsi="Source Sans Pro"/>
+        </w:rPr>
+      </w:pPr>
+      <w:r>
+        <w:rPr>
+          <w:rFonts w:ascii="Source Sans Pro" w:hAnsi="Source Sans Pro"/>
+        </w:rPr>
+        <w:t xml:space="preserve">You can create a new view, by pressing the “Make View” button. </w:t>
+      </w:r>
+    </w:p>
+    <w:p>
+      <w:pPr>
+        <w:rPr>
+          <w:rFonts w:ascii="Source Sans Pro" w:hAnsi="Source Sans Pro"/>
+        </w:rPr>
+      </w:pPr>
+      <w:r>
+        <w:rPr>
+          <w:rFonts w:ascii="Source Sans Pro" w:hAnsi="Source Sans Pro"/>
+          <w:noProof/>
+        </w:rPr>
+        <w:drawing>
+          <wp:inline distT="0" distB="0" distL="0" distR="0">
+            <wp:extent cx="5086350" cy="4038600"/>
+            <wp:effectExtent l="0" t="0" r="0" b="0"/>
+            <wp:docPr id="21" name="Picture 21"/>
+            <wp:cNvGraphicFramePr>
+              <a:graphicFrameLocks xmlns:a="http://schemas.openxmlformats.org/drawingml/2006/main" noChangeAspect="1"/>
+            </wp:cNvGraphicFramePr>
+            <a:graphic xmlns:a="http://schemas.openxmlformats.org/drawingml/2006/main">
+              <a:graphicData uri="http://schemas.openxmlformats.org/drawingml/2006/picture">
+                <pic:pic xmlns:pic="http://schemas.openxmlformats.org/drawingml/2006/picture">
+                  <pic:nvPicPr>
+                    <pic:cNvPr id="0" name="Picture 11"/>
+                    <pic:cNvPicPr>
+                      <a:picLocks noChangeAspect="1" noChangeArrowheads="1"/>
+                    </pic:cNvPicPr>
+                  </pic:nvPicPr>
+                  <pic:blipFill>
+                    <a:blip r:embed="rId21">
+                      <a:extLst>
+                        <a:ext uri="{28A0092B-C50C-407E-A947-70E740481C1C}">
+                          <a14:useLocalDpi xmlns:a14="http://schemas.microsoft.com/office/drawing/2010/main" val="0"/>
+                        </a:ext>
+                      </a:extLst>
+                    </a:blip>
+                    <a:srcRect/>
+                    <a:stretch>
+                      <a:fillRect/>
+                    </a:stretch>
+                  </pic:blipFill>
+                  <pic:spPr bwMode="auto">
+                    <a:xfrm>
+                      <a:off x="0" y="0"/>
+                      <a:ext cx="5086350" cy="4038600"/>
+                    </a:xfrm>
+                    <a:prstGeom prst="rect">
+                      <a:avLst/>
+                    </a:prstGeom>
+                    <a:noFill/>
+                    <a:ln>
+                      <a:noFill/>
+                    </a:ln>
+                  </pic:spPr>
+                </pic:pic>
+              </a:graphicData>
+            </a:graphic>
+          </wp:inline>
+        </w:drawing>
+      </w:r>
+    </w:p>
+    <w:p>
+      <w:pPr>
+        <w:rPr>
+          <w:rFonts w:ascii="Source Sans Pro" w:hAnsi="Source Sans Pro"/>
+        </w:rPr>
+      </w:pPr>
+      <w:r>
+        <w:rPr>
+          <w:rFonts w:ascii="Source Sans Pro" w:hAnsi="Source Sans Pro"/>
+        </w:rPr>
+        <w:t>The Ta</w:t>
+      </w:r>
+      <w:r>
+        <w:rPr>
+          <w:rFonts w:ascii="Source Sans Pro" w:hAnsi="Source Sans Pro"/>
+        </w:rPr>
+        <w:t>g and View fields are mandatory to create a new view.</w:t>
+      </w:r>
+    </w:p>
+    <w:p>
+      <w:pPr>
+        <w:rPr>
+          <w:rFonts w:ascii="Source Sans Pro" w:hAnsi="Source Sans Pro"/>
+        </w:rPr>
+      </w:pPr>
+      <w:r>
+        <w:rPr>
+          <w:rFonts w:ascii="Source Sans Pro" w:hAnsi="Source Sans Pro"/>
+        </w:rPr>
+        <w:t>When the ClearCase plugin is activated and a view is selcted,  the Project workspace is changed to show the list of test cases available in the selected view.</w:t>
+      </w:r>
+    </w:p>
+    <w:p>
+      <w:pPr>
+        <w:jc w:val="center"/>
+        <w:rPr>
+          <w:rFonts w:ascii="Source Sans Pro" w:hAnsi="Source Sans Pro"/>
+        </w:rPr>
+      </w:pPr>
+      <w:r>
+        <w:rPr>
+          <w:rFonts w:ascii="Source Sans Pro" w:hAnsi="Source Sans Pro"/>
+          <w:noProof/>
+        </w:rPr>
+        <w:lastRenderedPageBreak/>
+        <w:drawing>
+          <wp:inline distT="0" distB="0" distL="0" distR="0">
+            <wp:extent cx="4752975" cy="2000250"/>
+            <wp:effectExtent l="0" t="0" r="0" b="0"/>
+            <wp:docPr id="17" name="Picture 17"/>
+            <wp:cNvGraphicFramePr>
+              <a:graphicFrameLocks xmlns:a="http://schemas.openxmlformats.org/drawingml/2006/main" noChangeAspect="1"/>
+            </wp:cNvGraphicFramePr>
+            <a:graphic xmlns:a="http://schemas.openxmlformats.org/drawingml/2006/main">
+              <a:graphicData uri="http://schemas.openxmlformats.org/drawingml/2006/picture">
+                <pic:pic xmlns:pic="http://schemas.openxmlformats.org/drawingml/2006/picture">
+                  <pic:nvPicPr>
+                    <pic:cNvPr id="0" name="Picture 7"/>
+                    <pic:cNvPicPr>
+                      <a:picLocks noChangeAspect="1" noChangeArrowheads="1"/>
+                    </pic:cNvPicPr>
+                  </pic:nvPicPr>
+                  <pic:blipFill>
+                    <a:blip r:embed="rId22">
+                      <a:extLst>
+                        <a:ext uri="{28A0092B-C50C-407E-A947-70E740481C1C}">
+                          <a14:useLocalDpi xmlns:a14="http://schemas.microsoft.com/office/drawing/2010/main" val="0"/>
+                        </a:ext>
+                      </a:extLst>
+                    </a:blip>
+                    <a:srcRect/>
+                    <a:stretch>
+                      <a:fillRect/>
+                    </a:stretch>
+                  </pic:blipFill>
+                  <pic:spPr bwMode="auto">
+                    <a:xfrm>
+                      <a:off x="0" y="0"/>
+                      <a:ext cx="4752975" cy="2000250"/>
+                    </a:xfrm>
+                    <a:prstGeom prst="rect">
+                      <a:avLst/>
+                    </a:prstGeom>
+                    <a:noFill/>
+                    <a:ln>
+                      <a:noFill/>
+                    </a:ln>
+                  </pic:spPr>
+                </pic:pic>
+              </a:graphicData>
+            </a:graphic>
+          </wp:inline>
+        </w:drawing>
+      </w:r>
+    </w:p>
+    <w:p>
+      <w:pPr>
+        <w:rPr>
+          <w:rFonts w:ascii="Source Sans Pro" w:hAnsi="Source Sans Pro"/>
+        </w:rPr>
+      </w:pPr>
+      <w:r>
+        <w:rPr>
+          <w:rFonts w:ascii="Source Sans Pro" w:hAnsi="Source Sans Pro"/>
+        </w:rPr>
+        <w:t>If a test case is not checked out and you right click on it, you can view or check out the file.</w:t>
+      </w:r>
+    </w:p>
+    <w:p>
+      <w:pPr>
+        <w:jc w:val="center"/>
+        <w:rPr>
+          <w:rFonts w:ascii="Source Sans Pro" w:hAnsi="Source Sans Pro"/>
+        </w:rPr>
+      </w:pPr>
+      <w:r>
+        <w:rPr>
+          <w:rFonts w:ascii="Source Sans Pro" w:hAnsi="Source Sans Pro"/>
+          <w:noProof/>
+        </w:rPr>
+        <w:drawing>
+          <wp:inline distT="0" distB="0" distL="0" distR="0">
+            <wp:extent cx="3248025" cy="1924050"/>
+            <wp:effectExtent l="0" t="0" r="0" b="0"/>
+            <wp:docPr id="22" name="Picture 22"/>
+            <wp:cNvGraphicFramePr>
+              <a:graphicFrameLocks xmlns:a="http://schemas.openxmlformats.org/drawingml/2006/main" noChangeAspect="1"/>
+            </wp:cNvGraphicFramePr>
+            <a:graphic xmlns:a="http://schemas.openxmlformats.org/drawingml/2006/main">
+              <a:graphicData uri="http://schemas.openxmlformats.org/drawingml/2006/picture">
+                <pic:pic xmlns:pic="http://schemas.openxmlformats.org/drawingml/2006/picture">
+                  <pic:nvPicPr>
+                    <pic:cNvPr id="0" name="Picture 12"/>
+                    <pic:cNvPicPr>
+                      <a:picLocks noChangeAspect="1" noChangeArrowheads="1"/>
+                    </pic:cNvPicPr>
+                  </pic:nvPicPr>
+                  <pic:blipFill>
+                    <a:blip r:embed="rId23">
+                      <a:extLst>
+                        <a:ext uri="{28A0092B-C50C-407E-A947-70E740481C1C}">
+                          <a14:useLocalDpi xmlns:a14="http://schemas.microsoft.com/office/drawing/2010/main" val="0"/>
+                        </a:ext>
+                      </a:extLst>
+                    </a:blip>
+                    <a:srcRect/>
+                    <a:stretch>
+                      <a:fillRect/>
+                    </a:stretch>
+                  </pic:blipFill>
+                  <pic:spPr bwMode="auto">
+                    <a:xfrm>
+                      <a:off x="0" y="0"/>
+                      <a:ext cx="3248025" cy="1924050"/>
+                    </a:xfrm>
+                    <a:prstGeom prst="rect">
+                      <a:avLst/>
+                    </a:prstGeom>
+                    <a:noFill/>
+                    <a:ln>
+                      <a:noFill/>
+                    </a:ln>
+                  </pic:spPr>
+                </pic:pic>
+              </a:graphicData>
+            </a:graphic>
+          </wp:inline>
+        </w:drawing>
+      </w:r>
+    </w:p>
+    <w:p>
+      <w:pPr>
+        <w:rPr>
+          <w:rFonts w:ascii="Source Sans Pro" w:hAnsi="Source Sans Pro"/>
+        </w:rPr>
+      </w:pPr>
+      <w:r>
+        <w:rPr>
+          <w:rFonts w:ascii="Source Sans Pro" w:hAnsi="Source Sans Pro"/>
+        </w:rPr>
+        <w:t>If you check out a file, you are prompted to add a comment for checkout.</w:t>
+      </w:r>
+    </w:p>
+    <w:p>
+      <w:pPr>
+        <w:rPr>
+          <w:rFonts w:ascii="Source Sans Pro" w:hAnsi="Source Sans Pro"/>
+        </w:rPr>
+      </w:pPr>
+      <w:r>
+        <w:rPr>
+          <w:rFonts w:ascii="Source Sans Pro" w:hAnsi="Source Sans Pro"/>
+        </w:rPr>
+        <w:t>If a test case is checked out and you right click on it, you can edit it, checkin or uncheckout the file.</w:t>
+      </w:r>
+    </w:p>
+    <w:p>
+      <w:pPr>
+        <w:jc w:val="center"/>
+        <w:rPr>
+          <w:rFonts w:ascii="Source Sans Pro" w:hAnsi="Source Sans Pro"/>
+        </w:rPr>
+      </w:pPr>
+      <w:r>
+        <w:rPr>
+          <w:rFonts w:ascii="Source Sans Pro" w:hAnsi="Source Sans Pro"/>
+          <w:noProof/>
+        </w:rPr>
+        <w:drawing>
+          <wp:inline distT="0" distB="0" distL="0" distR="0">
+            <wp:extent cx="3124200" cy="2295525"/>
+            <wp:effectExtent l="0" t="0" r="0" b="0"/>
+            <wp:docPr id="23" name="Picture 23"/>
+            <wp:cNvGraphicFramePr>
+              <a:graphicFrameLocks xmlns:a="http://schemas.openxmlformats.org/drawingml/2006/main" noChangeAspect="1"/>
+            </wp:cNvGraphicFramePr>
+            <a:graphic xmlns:a="http://schemas.openxmlformats.org/drawingml/2006/main">
+              <a:graphicData uri="http://schemas.openxmlformats.org/drawingml/2006/picture">
+                <pic:pic xmlns:pic="http://schemas.openxmlformats.org/drawingml/2006/picture">
+                  <pic:nvPicPr>
+                    <pic:cNvPr id="0" name="Picture 13"/>
+                    <pic:cNvPicPr>
+                      <a:picLocks noChangeAspect="1" noChangeArrowheads="1"/>
+                    </pic:cNvPicPr>
+                  </pic:nvPicPr>
+                  <pic:blipFill>
+                    <a:blip r:embed="rId24">
+                      <a:extLst>
+                        <a:ext uri="{28A0092B-C50C-407E-A947-70E740481C1C}">
+                          <a14:useLocalDpi xmlns:a14="http://schemas.microsoft.com/office/drawing/2010/main" val="0"/>
+                        </a:ext>
+                      </a:extLst>
+                    </a:blip>
+                    <a:srcRect/>
+                    <a:stretch>
+                      <a:fillRect/>
+                    </a:stretch>
+                  </pic:blipFill>
+                  <pic:spPr bwMode="auto">
+                    <a:xfrm>
+                      <a:off x="0" y="0"/>
+                      <a:ext cx="3124200" cy="2295525"/>
+                    </a:xfrm>
+                    <a:prstGeom prst="rect">
+                      <a:avLst/>
+                    </a:prstGeom>
+                    <a:noFill/>
+                    <a:ln>
+                      <a:noFill/>
+                    </a:ln>
+                  </pic:spPr>
+                </pic:pic>
+              </a:graphicData>
+            </a:graphic>
+          </wp:inline>
+        </w:drawing>
+      </w:r>
+    </w:p>
+    <w:p>
+      <w:pPr>
+        <w:rPr>
+          <w:rFonts w:ascii="Source Sans Pro" w:hAnsi="Source Sans Pro"/>
+        </w:rPr>
+      </w:pPr>
+      <w:r>
+        <w:rPr>
+          <w:rFonts w:ascii="Source Sans Pro" w:hAnsi="Source Sans Pro"/>
+        </w:rPr>
+        <w:t>If you checkin a file, you are prompted to add a comment for checkin.</w:t>
+      </w:r>
+    </w:p>
+    <w:p>
+      <w:pPr>
+        <w:rPr>
+          <w:rFonts w:ascii="Source Sans Pro" w:hAnsi="Source Sans Pro"/>
+        </w:rPr>
+      </w:pPr>
+      <w:r>
+        <w:rPr>
+          <w:rFonts w:ascii="Source Sans Pro" w:hAnsi="Source Sans Pro"/>
+        </w:rPr>
+        <w:t xml:space="preserve">The test cases from ClearCase can be added in test suites by drag&amp;drop, like regular tests. </w:t>
+      </w:r>
     </w:p>
     <w:p>
       <w:pPr>
@@ -7936,6 +8917,7 @@
         <w:rPr>
           <w:rFonts w:ascii="Source Sans Pro" w:hAnsi="Source Sans Pro"/>
         </w:rPr>
+        <w:lastRenderedPageBreak/>
         <w:t>When a new plug-in is downloaded from the server it is automatically initialized by JVM, so, the initialization can’t be controlled by the framework, this is the reason why the plug-in should have an empty constructor. Instead, the initialization should be made in the init method.</w:t>
       </w:r>
     </w:p>
@@ -8095,7 +9077,6 @@
         <w:rPr>
           <w:rFonts w:ascii="Source Sans Pro" w:hAnsi="Source Sans Pro"/>
         </w:rPr>
-        <w:lastRenderedPageBreak/>
         <w:t>user: framework user</w:t>
       </w:r>
     </w:p>
@@ -8659,6 +9640,7 @@
         <w:rPr>
           <w:rFonts w:ascii="Source Sans Pro" w:hAnsi="Source Sans Pro"/>
         </w:rPr>
+        <w:lastRenderedPageBreak/>
         <w:br/>
         <w:t>This file contains a single line listing the concrete class name of the implementation, the plugin class name.</w:t>
       </w:r>
@@ -8684,7 +9666,7 @@
         </w:rPr>
         <w:t xml:space="preserve">(More on </w:t>
       </w:r>
-      <w:hyperlink r:id="rId16" w:history="1">
+      <w:hyperlink r:id="rId25" w:history="1">
         <w:r>
           <w:rPr>
             <w:rStyle w:val="Hyperlink"/>
@@ -17819,6 +18801,36 @@
     <w:rPr>
       <w:color w:val="0000FF" w:themeColor="hyperlink"/>
       <w:u w:val="single"/>
+    </w:rPr>
+  </w:style>
+  <w:style w:type="paragraph" w:styleId="BalloonText">
+    <w:name w:val="Balloon Text"/>
+    <w:basedOn w:val="Normal"/>
+    <w:link w:val="BalloonTextChar"/>
+    <w:uiPriority w:val="99"/>
+    <w:semiHidden/>
+    <w:unhideWhenUsed/>
+    <w:rsid w:val="00894116"/>
+    <w:pPr>
+      <w:spacing w:after="0" w:line="240" w:lineRule="auto"/>
+    </w:pPr>
+    <w:rPr>
+      <w:rFonts w:ascii="Tahoma" w:hAnsi="Tahoma" w:cs="Tahoma"/>
+      <w:sz w:val="16"/>
+      <w:szCs w:val="16"/>
+    </w:rPr>
+  </w:style>
+  <w:style w:type="character" w:customStyle="1" w:styleId="BalloonTextChar">
+    <w:name w:val="Balloon Text Char"/>
+    <w:basedOn w:val="DefaultParagraphFont"/>
+    <w:link w:val="BalloonText"/>
+    <w:uiPriority w:val="99"/>
+    <w:semiHidden/>
+    <w:rsid w:val="00894116"/>
+    <w:rPr>
+      <w:rFonts w:ascii="Tahoma" w:hAnsi="Tahoma" w:cs="Tahoma"/>
+      <w:sz w:val="16"/>
+      <w:szCs w:val="16"/>
     </w:rPr>
   </w:style>
 </w:styles>

</xml_diff>

<commit_message>
Changed getGlobal to get_global and setGlobal to set_global
</commit_message>
<xml_diff>
--- a/doc/Twister Libraries, Plugins, Services.docx
+++ b/doc/Twister Libraries, Plugins, Services.docx
@@ -45,10 +45,10 @@
             <v:path o:extrusionok="f" gradientshapeok="t" o:connecttype="rect"/>
             <o:lock v:ext="edit" aspectratio="t"/>
           </v:shapetype>
-          <v:shape id="_x0000_i1025" type="#_x0000_t75" style="width:595.5pt;height:842pt" o:ole="">
+          <v:shape id="_x0000_i1025" type="#_x0000_t75" style="width:595.4pt;height:842.1pt" o:ole="">
             <v:imagedata r:id="rId6" o:title=""/>
           </v:shape>
-          <o:OLEObject Type="Embed" ProgID="Word.Document.12" ShapeID="_x0000_i1025" DrawAspect="Content" ObjectID="_1465728957" r:id="rId7">
+          <o:OLEObject Type="Embed" ProgID="Word.Document.12" ShapeID="_x0000_i1025" DrawAspect="Content" ObjectID="_1465901598" r:id="rId7">
             <o:FieldCodes>\s</o:FieldCodes>
           </o:OLEObject>
         </w:object>
@@ -1054,7 +1054,21 @@
           <w:rFonts w:ascii="Source Sans Pro" w:hAnsi="Source Sans Pro"/>
           <w:b/>
         </w:rPr>
-        <w:t>getGlobal</w:t>
+        <w:t>get</w:t>
+      </w:r>
+      <w:r>
+        <w:rPr>
+          <w:rFonts w:ascii="Source Sans Pro" w:hAnsi="Source Sans Pro"/>
+          <w:b/>
+        </w:rPr>
+        <w:t>_g</w:t>
+      </w:r>
+      <w:r>
+        <w:rPr>
+          <w:rFonts w:ascii="Source Sans Pro" w:hAnsi="Source Sans Pro"/>
+          <w:b/>
+        </w:rPr>
+        <w:t>lobal</w:t>
       </w:r>
       <w:proofErr w:type="spellEnd"/>
       <w:r>
@@ -1069,7 +1083,23 @@
           <w:rFonts w:ascii="Source Sans Pro" w:hAnsi="Source Sans Pro"/>
           <w:b/>
         </w:rPr>
-        <w:t>setGlobal</w:t>
+        <w:t>set</w:t>
+      </w:r>
+      <w:r>
+        <w:rPr>
+          <w:rFonts w:ascii="Source Sans Pro" w:hAnsi="Source Sans Pro"/>
+          <w:b/>
+        </w:rPr>
+        <w:t>_g</w:t>
+      </w:r>
+      <w:bookmarkStart w:id="1" w:name="_GoBack"/>
+      <w:bookmarkEnd w:id="1"/>
+      <w:r>
+        <w:rPr>
+          <w:rFonts w:ascii="Source Sans Pro" w:hAnsi="Source Sans Pro"/>
+          <w:b/>
+        </w:rPr>
+        <w:t>lobal</w:t>
       </w:r>
       <w:proofErr w:type="spellEnd"/>
       <w:r>
@@ -2450,6 +2480,7 @@
           <w:rFonts w:eastAsia="Times New Roman" w:cs="Arial"/>
           <w:lang w:val="en-GB"/>
         </w:rPr>
+        <w:lastRenderedPageBreak/>
         <w:t xml:space="preserve">Following are the parameters available for the </w:t>
       </w:r>
       <w:proofErr w:type="spellStart"/>
@@ -4005,6 +4036,7 @@
           <w:rFonts w:eastAsia="Times New Roman" w:cs="Arial"/>
           <w:lang w:val="en-GB"/>
         </w:rPr>
+        <w:lastRenderedPageBreak/>
         <w:t>If success</w:t>
       </w:r>
       <w:r>
@@ -4763,6 +4795,7 @@
         <w:rPr>
           <w:rFonts w:ascii="Source Sans Pro" w:hAnsi="Source Sans Pro"/>
           <w:noProof/>
+          <w:lang w:val="ro-RO" w:eastAsia="ro-RO"/>
         </w:rPr>
         <w:lastRenderedPageBreak/>
         <w:drawing>
@@ -5361,7 +5394,49 @@
         <w:rPr>
           <w:rFonts w:ascii="Source Sans Pro" w:hAnsi="Source Sans Pro"/>
         </w:rPr>
+        <w:t xml:space="preserve">      </w:t>
+      </w:r>
+      <w:proofErr w:type="gramStart"/>
+      <w:r>
+        <w:rPr>
+          <w:rFonts w:ascii="Source Sans Pro" w:hAnsi="Source Sans Pro"/>
+        </w:rPr>
+        <w:t>if</w:t>
+      </w:r>
+      <w:proofErr w:type="gramEnd"/>
+      <w:r>
+        <w:rPr>
+          <w:rFonts w:ascii="Source Sans Pro" w:hAnsi="Source Sans Pro"/>
+        </w:rPr>
+        <w:t xml:space="preserve"> the Snapshot folder is already present, delete it, then GIT clone.</w:t>
+      </w:r>
+    </w:p>
+    <w:p>
+      <w:pPr>
+        <w:pStyle w:val="NoSpacing"/>
+        <w:rPr>
+          <w:rFonts w:ascii="Source Sans Pro" w:hAnsi="Source Sans Pro"/>
+        </w:rPr>
+      </w:pPr>
+      <w:r>
+        <w:rPr>
+          <w:rFonts w:ascii="Source Sans Pro" w:hAnsi="Source Sans Pro"/>
+        </w:rPr>
         <w:lastRenderedPageBreak/>
+        <w:t>If command is Update and Overwrite is false, execute a GIT pull;</w:t>
+      </w:r>
+    </w:p>
+    <w:p>
+      <w:pPr>
+        <w:pStyle w:val="NoSpacing"/>
+        <w:rPr>
+          <w:rFonts w:ascii="Source Sans Pro" w:hAnsi="Source Sans Pro"/>
+        </w:rPr>
+      </w:pPr>
+      <w:r>
+        <w:rPr>
+          <w:rFonts w:ascii="Source Sans Pro" w:hAnsi="Source Sans Pro"/>
+        </w:rPr>
         <w:t xml:space="preserve">      </w:t>
       </w:r>
       <w:proofErr w:type="gramStart"/>
@@ -5376,48 +5451,6 @@
         <w:rPr>
           <w:rFonts w:ascii="Source Sans Pro" w:hAnsi="Source Sans Pro"/>
         </w:rPr>
-        <w:t xml:space="preserve"> the Snapshot folder is already present, delete it, then GIT clone.</w:t>
-      </w:r>
-    </w:p>
-    <w:p>
-      <w:pPr>
-        <w:pStyle w:val="NoSpacing"/>
-        <w:rPr>
-          <w:rFonts w:ascii="Source Sans Pro" w:hAnsi="Source Sans Pro"/>
-        </w:rPr>
-      </w:pPr>
-      <w:r>
-        <w:rPr>
-          <w:rFonts w:ascii="Source Sans Pro" w:hAnsi="Source Sans Pro"/>
-        </w:rPr>
-        <w:t>If command is Update and Overwrite is false, execute a GIT pull;</w:t>
-      </w:r>
-    </w:p>
-    <w:p>
-      <w:pPr>
-        <w:pStyle w:val="NoSpacing"/>
-        <w:rPr>
-          <w:rFonts w:ascii="Source Sans Pro" w:hAnsi="Source Sans Pro"/>
-        </w:rPr>
-      </w:pPr>
-      <w:r>
-        <w:rPr>
-          <w:rFonts w:ascii="Source Sans Pro" w:hAnsi="Source Sans Pro"/>
-        </w:rPr>
-        <w:t xml:space="preserve">      </w:t>
-      </w:r>
-      <w:proofErr w:type="gramStart"/>
-      <w:r>
-        <w:rPr>
-          <w:rFonts w:ascii="Source Sans Pro" w:hAnsi="Source Sans Pro"/>
-        </w:rPr>
-        <w:t>if</w:t>
-      </w:r>
-      <w:proofErr w:type="gramEnd"/>
-      <w:r>
-        <w:rPr>
-          <w:rFonts w:ascii="Source Sans Pro" w:hAnsi="Source Sans Pro"/>
-        </w:rPr>
         <w:t xml:space="preserve"> Overwrite is false, delete the folder, then GIT clone.</w:t>
       </w:r>
     </w:p>
@@ -5463,6 +5496,7 @@
         <w:rPr>
           <w:rFonts w:ascii="Source Sans Pro" w:hAnsi="Source Sans Pro"/>
           <w:noProof/>
+          <w:lang w:val="ro-RO" w:eastAsia="ro-RO"/>
         </w:rPr>
         <w:drawing>
           <wp:inline distT="0" distB="0" distL="0" distR="0">
@@ -6060,6 +6094,7 @@
         <w:rPr>
           <w:rFonts w:ascii="Source Sans Pro" w:hAnsi="Source Sans Pro"/>
         </w:rPr>
+        <w:lastRenderedPageBreak/>
         <w:t>Screenshot of the configuration tab:</w:t>
       </w:r>
     </w:p>
@@ -6075,6 +6110,7 @@
           <w:rFonts w:ascii="Source Sans Pro" w:hAnsi="Source Sans Pro"/>
           <w:b/>
           <w:noProof/>
+          <w:lang w:val="ro-RO" w:eastAsia="ro-RO"/>
         </w:rPr>
         <w:drawing>
           <wp:inline distT="0" distB="0" distL="0" distR="0">
@@ -6813,6 +6849,7 @@
         <w:rPr>
           <w:rFonts w:ascii="Source Sans Pro" w:hAnsi="Source Sans Pro"/>
           <w:noProof/>
+          <w:lang w:val="ro-RO" w:eastAsia="ro-RO"/>
         </w:rPr>
         <w:drawing>
           <wp:inline distT="0" distB="0" distL="0" distR="0">
@@ -7183,6 +7220,7 @@
         <w:rPr>
           <w:rFonts w:ascii="Source Sans Pro" w:hAnsi="Source Sans Pro"/>
           <w:noProof/>
+          <w:lang w:val="ro-RO" w:eastAsia="ro-RO"/>
         </w:rPr>
         <w:drawing>
           <wp:inline distT="0" distB="0" distL="0" distR="0">
@@ -7272,6 +7310,7 @@
         <w:rPr>
           <w:rFonts w:ascii="Source Sans Pro" w:hAnsi="Source Sans Pro"/>
         </w:rPr>
+        <w:lastRenderedPageBreak/>
         <w:t>Screenshot of creating an issue:</w:t>
       </w:r>
     </w:p>
@@ -7285,6 +7324,7 @@
         <w:rPr>
           <w:rFonts w:ascii="Source Sans Pro" w:hAnsi="Source Sans Pro"/>
           <w:noProof/>
+          <w:lang w:val="ro-RO" w:eastAsia="ro-RO"/>
         </w:rPr>
         <w:drawing>
           <wp:inline distT="0" distB="0" distL="0" distR="0">
@@ -7359,8 +7399,8 @@
         <w:rPr>
           <w:rFonts w:ascii="Source Sans Pro" w:hAnsi="Source Sans Pro"/>
           <w:noProof/>
-        </w:rPr>
-        <w:lastRenderedPageBreak/>
+          <w:lang w:val="ro-RO" w:eastAsia="ro-RO"/>
+        </w:rPr>
         <w:drawing>
           <wp:inline distT="0" distB="0" distL="0" distR="0">
             <wp:extent cx="6819900" cy="4324350"/>
@@ -7972,7 +8012,6 @@
         <w:rPr>
           <w:rFonts w:ascii="Source Sans Pro" w:hAnsi="Source Sans Pro"/>
         </w:rPr>
-        <w:lastRenderedPageBreak/>
         <w:t xml:space="preserve">                                     - '/opt/twister/plugins/PacketSnifferPlugin.py'</w:t>
       </w:r>
     </w:p>
@@ -8195,7 +8234,21 @@
         <w:rPr>
           <w:rFonts w:ascii="Source Sans Pro" w:hAnsi="Source Sans Pro"/>
         </w:rPr>
-        <w:t xml:space="preserve">/config/epname.ini' and initiates an </w:t>
+        <w:t>/</w:t>
+      </w:r>
+      <w:proofErr w:type="spellStart"/>
+      <w:r>
+        <w:rPr>
+          <w:rFonts w:ascii="Source Sans Pro" w:hAnsi="Source Sans Pro"/>
+        </w:rPr>
+        <w:t>config</w:t>
+      </w:r>
+      <w:proofErr w:type="spellEnd"/>
+      <w:r>
+        <w:rPr>
+          <w:rFonts w:ascii="Source Sans Pro" w:hAnsi="Source Sans Pro"/>
+        </w:rPr>
+        <w:t xml:space="preserve">/epname.ini' and initiates an </w:t>
       </w:r>
       <w:proofErr w:type="spellStart"/>
       <w:r>
@@ -8599,6 +8652,7 @@
         <w:rPr>
           <w:rFonts w:ascii="Source Sans Pro" w:hAnsi="Source Sans Pro"/>
         </w:rPr>
+        <w:lastRenderedPageBreak/>
         <w:t>""</w:t>
       </w:r>
       <w:proofErr w:type="gramStart"/>
@@ -8918,8 +8972,8 @@
         <w:rPr>
           <w:rFonts w:ascii="Source Sans Pro" w:hAnsi="Source Sans Pro"/>
           <w:noProof/>
-        </w:rPr>
-        <w:lastRenderedPageBreak/>
+          <w:lang w:val="ro-RO" w:eastAsia="ro-RO"/>
+        </w:rPr>
         <w:drawing>
           <wp:inline distT="0" distB="0" distL="0" distR="0">
             <wp:extent cx="6819900" cy="4171950"/>
@@ -9292,8 +9346,8 @@
         <w:rPr>
           <w:rFonts w:ascii="Source Sans Pro" w:hAnsi="Source Sans Pro"/>
           <w:noProof/>
-        </w:rPr>
-        <w:lastRenderedPageBreak/>
+          <w:lang w:val="ro-RO" w:eastAsia="ro-RO"/>
+        </w:rPr>
         <w:drawing>
           <wp:inline distT="0" distB="0" distL="0" distR="0">
             <wp:extent cx="6819900" cy="5057775"/>
@@ -9651,6 +9705,7 @@
         <w:rPr>
           <w:rFonts w:ascii="Source Sans Pro" w:hAnsi="Source Sans Pro"/>
         </w:rPr>
+        <w:lastRenderedPageBreak/>
         <w:t xml:space="preserve">Screenshot of the </w:t>
       </w:r>
       <w:proofErr w:type="spellStart"/>
@@ -9678,8 +9733,8 @@
         <w:rPr>
           <w:rFonts w:ascii="Source Sans Pro" w:hAnsi="Source Sans Pro"/>
           <w:noProof/>
-        </w:rPr>
-        <w:lastRenderedPageBreak/>
+          <w:lang w:val="ro-RO" w:eastAsia="ro-RO"/>
+        </w:rPr>
         <w:drawing>
           <wp:inline distT="0" distB="0" distL="0" distR="0">
             <wp:extent cx="6534150" cy="4286250"/>
@@ -10121,6 +10176,7 @@
           <w:rFonts w:ascii="Source Sans Pro" w:hAnsi="Source Sans Pro"/>
           <w:b/>
           <w:noProof/>
+          <w:lang w:val="ro-RO" w:eastAsia="ro-RO"/>
         </w:rPr>
         <w:drawing>
           <wp:inline distT="0" distB="0" distL="0" distR="0">
@@ -10244,6 +10300,7 @@
         <w:rPr>
           <w:rFonts w:ascii="Source Sans Pro" w:hAnsi="Source Sans Pro"/>
           <w:noProof/>
+          <w:lang w:val="ro-RO" w:eastAsia="ro-RO"/>
         </w:rPr>
         <w:drawing>
           <wp:inline distT="0" distB="0" distL="0" distR="0">
@@ -10339,6 +10396,7 @@
         <w:rPr>
           <w:rFonts w:ascii="Source Sans Pro" w:hAnsi="Source Sans Pro"/>
           <w:noProof/>
+          <w:lang w:val="ro-RO" w:eastAsia="ro-RO"/>
         </w:rPr>
         <w:drawing>
           <wp:inline distT="0" distB="0" distL="0" distR="0">
@@ -10477,6 +10535,7 @@
         <w:rPr>
           <w:rFonts w:ascii="Source Sans Pro" w:hAnsi="Source Sans Pro"/>
           <w:noProof/>
+          <w:lang w:val="ro-RO" w:eastAsia="ro-RO"/>
         </w:rPr>
         <w:drawing>
           <wp:inline distT="0" distB="0" distL="0" distR="0">
@@ -10552,6 +10611,7 @@
         <w:rPr>
           <w:rFonts w:ascii="Source Sans Pro" w:hAnsi="Source Sans Pro"/>
           <w:noProof/>
+          <w:lang w:val="ro-RO" w:eastAsia="ro-RO"/>
         </w:rPr>
         <w:lastRenderedPageBreak/>
         <w:drawing>
@@ -10651,6 +10711,7 @@
         <w:rPr>
           <w:rFonts w:ascii="Source Sans Pro" w:hAnsi="Source Sans Pro"/>
           <w:noProof/>
+          <w:lang w:val="ro-RO" w:eastAsia="ro-RO"/>
         </w:rPr>
         <w:drawing>
           <wp:inline distT="0" distB="0" distL="0" distR="0">
@@ -10781,6 +10842,7 @@
         <w:rPr>
           <w:rFonts w:ascii="Source Sans Pro" w:hAnsi="Source Sans Pro"/>
           <w:noProof/>
+          <w:lang w:val="ro-RO" w:eastAsia="ro-RO"/>
         </w:rPr>
         <w:lastRenderedPageBreak/>
         <w:drawing>
@@ -10857,6 +10919,7 @@
         <w:rPr>
           <w:rFonts w:ascii="Source Sans Pro" w:hAnsi="Source Sans Pro"/>
           <w:noProof/>
+          <w:lang w:val="ro-RO" w:eastAsia="ro-RO"/>
         </w:rPr>
         <w:drawing>
           <wp:inline distT="0" distB="0" distL="0" distR="0">
@@ -10973,6 +11036,7 @@
         <w:rPr>
           <w:rFonts w:ascii="Source Sans Pro" w:hAnsi="Source Sans Pro"/>
           <w:noProof/>
+          <w:lang w:val="ro-RO" w:eastAsia="ro-RO"/>
         </w:rPr>
         <w:drawing>
           <wp:inline distT="0" distB="0" distL="0" distR="0">
@@ -11262,11 +11326,19 @@
           <w:rFonts w:ascii="Source Sans Pro" w:hAnsi="Source Sans Pro"/>
         </w:rPr>
       </w:pPr>
-      <w:r>
-        <w:rPr>
-          <w:rFonts w:ascii="Source Sans Pro" w:hAnsi="Source Sans Pro"/>
-        </w:rPr>
-        <w:t xml:space="preserve">init( </w:t>
+      <w:proofErr w:type="spellStart"/>
+      <w:r>
+        <w:rPr>
+          <w:rFonts w:ascii="Source Sans Pro" w:hAnsi="Source Sans Pro"/>
+        </w:rPr>
+        <w:t>init</w:t>
+      </w:r>
+      <w:proofErr w:type="spellEnd"/>
+      <w:r>
+        <w:rPr>
+          <w:rFonts w:ascii="Source Sans Pro" w:hAnsi="Source Sans Pro"/>
+        </w:rPr>
+        <w:t xml:space="preserve">( </w:t>
       </w:r>
       <w:proofErr w:type="spellStart"/>
       <w:r>
@@ -11855,7 +11927,21 @@
         <w:rPr>
           <w:rFonts w:ascii="Source Sans Pro" w:hAnsi="Source Sans Pro"/>
         </w:rPr>
-        <w:t>: config directory found on server</w:t>
+        <w:t xml:space="preserve">: </w:t>
+      </w:r>
+      <w:proofErr w:type="spellStart"/>
+      <w:r>
+        <w:rPr>
+          <w:rFonts w:ascii="Source Sans Pro" w:hAnsi="Source Sans Pro"/>
+        </w:rPr>
+        <w:t>config</w:t>
+      </w:r>
+      <w:proofErr w:type="spellEnd"/>
+      <w:r>
+        <w:rPr>
+          <w:rFonts w:ascii="Source Sans Pro" w:hAnsi="Source Sans Pro"/>
+        </w:rPr>
+        <w:t xml:space="preserve"> directory found on server</w:t>
       </w:r>
     </w:p>
     <w:p>
@@ -12033,7 +12119,21 @@
         <w:rPr>
           <w:rFonts w:ascii="Source Sans Pro" w:hAnsi="Source Sans Pro"/>
         </w:rPr>
-        <w:t>: database config file</w:t>
+        <w:t xml:space="preserve">: database </w:t>
+      </w:r>
+      <w:proofErr w:type="spellStart"/>
+      <w:r>
+        <w:rPr>
+          <w:rFonts w:ascii="Source Sans Pro" w:hAnsi="Source Sans Pro"/>
+        </w:rPr>
+        <w:t>config</w:t>
+      </w:r>
+      <w:proofErr w:type="spellEnd"/>
+      <w:r>
+        <w:rPr>
+          <w:rFonts w:ascii="Source Sans Pro" w:hAnsi="Source Sans Pro"/>
+        </w:rPr>
+        <w:t xml:space="preserve"> file</w:t>
       </w:r>
     </w:p>
     <w:p>
@@ -12111,7 +12211,21 @@
         <w:rPr>
           <w:rFonts w:ascii="Source Sans Pro" w:hAnsi="Source Sans Pro"/>
         </w:rPr>
-        <w:t>: local config directory</w:t>
+        <w:t xml:space="preserve">: local </w:t>
+      </w:r>
+      <w:proofErr w:type="spellStart"/>
+      <w:r>
+        <w:rPr>
+          <w:rFonts w:ascii="Source Sans Pro" w:hAnsi="Source Sans Pro"/>
+        </w:rPr>
+        <w:t>config</w:t>
+      </w:r>
+      <w:proofErr w:type="spellEnd"/>
+      <w:r>
+        <w:rPr>
+          <w:rFonts w:ascii="Source Sans Pro" w:hAnsi="Source Sans Pro"/>
+        </w:rPr>
+        <w:t xml:space="preserve"> directory</w:t>
       </w:r>
     </w:p>
     <w:p>
@@ -12641,6 +12755,7 @@
         <w:rPr>
           <w:rFonts w:ascii="Source Sans Pro" w:hAnsi="Source Sans Pro"/>
         </w:rPr>
+        <w:lastRenderedPageBreak/>
         <w:t xml:space="preserve">The plugin should offer the framework a Component with the content that will be displayed on </w:t>
       </w:r>
       <w:proofErr w:type="spellStart"/>
@@ -15148,7 +15263,6 @@
           <w:sz w:val="18"/>
           <w:szCs w:val="18"/>
         </w:rPr>
-        <w:lastRenderedPageBreak/>
         <w:t xml:space="preserve">  </w:t>
       </w:r>
       <w:r>
@@ -17249,7 +17363,6 @@
           <w:sz w:val="18"/>
           <w:szCs w:val="18"/>
         </w:rPr>
-        <w:lastRenderedPageBreak/>
         <w:t>private</w:t>
       </w:r>
       <w:r>
@@ -17730,6 +17843,7 @@
           <w:sz w:val="18"/>
           <w:szCs w:val="18"/>
         </w:rPr>
+        <w:lastRenderedPageBreak/>
         <w:t xml:space="preserve">    </w:t>
       </w:r>
       <w:r>
@@ -19568,185 +19682,185 @@
         <w:rPr>
           <w:rFonts w:ascii="Source Sans Pro" w:hAnsi="Source Sans Pro"/>
         </w:rPr>
+        <w:t xml:space="preserve">You can implement a Python plug-in without a paired Java plug-in. In this case, you will call the </w:t>
+      </w:r>
+      <w:r>
+        <w:rPr>
+          <w:rFonts w:ascii="Source Sans Pro" w:hAnsi="Source Sans Pro"/>
+        </w:rPr>
+        <w:t>new</w:t>
+      </w:r>
+      <w:r>
+        <w:rPr>
+          <w:rFonts w:ascii="Source Sans Pro" w:hAnsi="Source Sans Pro"/>
+        </w:rPr>
+        <w:t xml:space="preserve"> methods using the </w:t>
+      </w:r>
+      <w:r>
+        <w:rPr>
+          <w:rFonts w:ascii="Source Sans Pro" w:hAnsi="Source Sans Pro"/>
+        </w:rPr>
+        <w:t>`</w:t>
+      </w:r>
+      <w:proofErr w:type="spellStart"/>
+      <w:r>
+        <w:rPr>
+          <w:rFonts w:ascii="Source Sans Pro" w:hAnsi="Source Sans Pro"/>
+          <w:b/>
+          <w:i/>
+        </w:rPr>
+        <w:t>runPlugin</w:t>
+      </w:r>
+      <w:proofErr w:type="spellEnd"/>
+      <w:r>
+        <w:rPr>
+          <w:rFonts w:ascii="Source Sans Pro" w:hAnsi="Source Sans Pro"/>
+        </w:rPr>
+        <w:t>` function</w:t>
+      </w:r>
+      <w:r>
+        <w:rPr>
+          <w:rFonts w:ascii="Source Sans Pro" w:hAnsi="Source Sans Pro"/>
+        </w:rPr>
+        <w:t xml:space="preserve"> from Central Engine</w:t>
+      </w:r>
+      <w:r>
+        <w:rPr>
+          <w:rFonts w:ascii="Source Sans Pro" w:hAnsi="Source Sans Pro"/>
+        </w:rPr>
+        <w:t xml:space="preserve">, via </w:t>
+      </w:r>
+      <w:r>
+        <w:rPr>
+          <w:rFonts w:ascii="Source Sans Pro" w:hAnsi="Source Sans Pro"/>
+        </w:rPr>
+        <w:t xml:space="preserve">XML-RPC </w:t>
+      </w:r>
+      <w:r>
+        <w:rPr>
+          <w:rFonts w:ascii="Source Sans Pro" w:hAnsi="Source Sans Pro"/>
+        </w:rPr>
+        <w:t>API</w:t>
+      </w:r>
+      <w:r>
+        <w:rPr>
+          <w:rFonts w:ascii="Source Sans Pro" w:hAnsi="Source Sans Pro"/>
+        </w:rPr>
+        <w:t>.</w:t>
+      </w:r>
+    </w:p>
+    <w:p>
+      <w:pPr>
+        <w:pStyle w:val="NoSpacing"/>
+        <w:rPr>
+          <w:rFonts w:ascii="Source Sans Pro" w:hAnsi="Source Sans Pro"/>
+        </w:rPr>
+      </w:pPr>
+    </w:p>
+    <w:p>
+      <w:pPr>
+        <w:pStyle w:val="NoSpacing"/>
+        <w:jc w:val="both"/>
+        <w:rPr>
+          <w:rFonts w:ascii="Source Sans Pro" w:hAnsi="Source Sans Pro"/>
+        </w:rPr>
+      </w:pPr>
+      <w:r>
+        <w:rPr>
+          <w:rFonts w:ascii="Source Sans Pro" w:hAnsi="Source Sans Pro"/>
+        </w:rPr>
+        <w:t xml:space="preserve">The file(s) should be placed </w:t>
+      </w:r>
+      <w:r>
+        <w:rPr>
+          <w:rFonts w:ascii="Source Sans Pro" w:hAnsi="Source Sans Pro"/>
+        </w:rPr>
+        <w:t xml:space="preserve">on the server side, </w:t>
+      </w:r>
+      <w:r>
+        <w:rPr>
+          <w:rFonts w:ascii="Source Sans Pro" w:hAnsi="Source Sans Pro"/>
+        </w:rPr>
+        <w:t>in the `</w:t>
+      </w:r>
+      <w:r>
+        <w:rPr>
+          <w:rFonts w:ascii="Source Sans Pro" w:hAnsi="Source Sans Pro"/>
+        </w:rPr>
+        <w:t>/opt/twister/</w:t>
+      </w:r>
+      <w:r>
+        <w:rPr>
+          <w:rFonts w:ascii="Source Sans Pro" w:hAnsi="Source Sans Pro"/>
+          <w:b/>
+        </w:rPr>
+        <w:t>plugins</w:t>
+      </w:r>
+      <w:r>
+        <w:rPr>
+          <w:rFonts w:ascii="Source Sans Pro" w:hAnsi="Source Sans Pro"/>
+        </w:rPr>
+        <w:t>`. Typically, you should name the main Python file the same as the Java plug-in file (ex: GitPlugin.java and GitPlugin.py), if you make a paired plug-in.</w:t>
+      </w:r>
+    </w:p>
+    <w:p>
+      <w:pPr>
+        <w:pStyle w:val="NoSpacing"/>
+        <w:rPr>
+          <w:rFonts w:ascii="Source Sans Pro" w:hAnsi="Source Sans Pro"/>
+        </w:rPr>
+      </w:pPr>
+    </w:p>
+    <w:p>
+      <w:pPr>
+        <w:pStyle w:val="NoSpacing"/>
+        <w:rPr>
+          <w:rFonts w:ascii="Source Sans Pro" w:hAnsi="Source Sans Pro"/>
+        </w:rPr>
+      </w:pPr>
+      <w:r>
+        <w:rPr>
+          <w:rFonts w:ascii="Source Sans Pro" w:hAnsi="Source Sans Pro"/>
+        </w:rPr>
+        <w:t xml:space="preserve">You can store each plug-in in a separate folder, you just need to specify the paths in </w:t>
+      </w:r>
+      <w:r>
+        <w:rPr>
+          <w:rFonts w:ascii="Source Sans Pro" w:hAnsi="Source Sans Pro"/>
+        </w:rPr>
+        <w:t>`</w:t>
+      </w:r>
+      <w:r>
+        <w:rPr>
+          <w:rFonts w:ascii="Source Sans Pro" w:hAnsi="Source Sans Pro"/>
+        </w:rPr>
+        <w:t>plugins.xml</w:t>
+      </w:r>
+      <w:r>
+        <w:rPr>
+          <w:rFonts w:ascii="Source Sans Pro" w:hAnsi="Source Sans Pro"/>
+        </w:rPr>
+        <w:t>`</w:t>
+      </w:r>
+      <w:r>
+        <w:rPr>
+          <w:rFonts w:ascii="Source Sans Pro" w:hAnsi="Source Sans Pro"/>
+        </w:rPr>
+        <w:t>, from</w:t>
+      </w:r>
+    </w:p>
+    <w:p>
+      <w:pPr>
+        <w:pStyle w:val="NoSpacing"/>
+        <w:rPr>
+          <w:rFonts w:ascii="Source Sans Pro" w:hAnsi="Source Sans Pro"/>
+        </w:rPr>
+      </w:pPr>
+      <w:r>
+        <w:rPr>
+          <w:rFonts w:ascii="Source Sans Pro" w:hAnsi="Source Sans Pro"/>
+        </w:rPr>
         <w:lastRenderedPageBreak/>
-        <w:t xml:space="preserve">You can implement a Python plug-in without a paired Java plug-in. In this case, you will call the </w:t>
-      </w:r>
-      <w:r>
-        <w:rPr>
-          <w:rFonts w:ascii="Source Sans Pro" w:hAnsi="Source Sans Pro"/>
-        </w:rPr>
-        <w:t>new</w:t>
-      </w:r>
-      <w:r>
-        <w:rPr>
-          <w:rFonts w:ascii="Source Sans Pro" w:hAnsi="Source Sans Pro"/>
-        </w:rPr>
-        <w:t xml:space="preserve"> methods using the </w:t>
-      </w:r>
-      <w:r>
-        <w:rPr>
-          <w:rFonts w:ascii="Source Sans Pro" w:hAnsi="Source Sans Pro"/>
-        </w:rPr>
-        <w:t>`</w:t>
-      </w:r>
-      <w:proofErr w:type="spellStart"/>
-      <w:r>
-        <w:rPr>
-          <w:rFonts w:ascii="Source Sans Pro" w:hAnsi="Source Sans Pro"/>
-          <w:b/>
-          <w:i/>
-        </w:rPr>
-        <w:t>runPlugin</w:t>
-      </w:r>
-      <w:proofErr w:type="spellEnd"/>
-      <w:r>
-        <w:rPr>
-          <w:rFonts w:ascii="Source Sans Pro" w:hAnsi="Source Sans Pro"/>
-        </w:rPr>
-        <w:t>` function</w:t>
-      </w:r>
-      <w:r>
-        <w:rPr>
-          <w:rFonts w:ascii="Source Sans Pro" w:hAnsi="Source Sans Pro"/>
-        </w:rPr>
-        <w:t xml:space="preserve"> from Central Engine</w:t>
-      </w:r>
-      <w:r>
-        <w:rPr>
-          <w:rFonts w:ascii="Source Sans Pro" w:hAnsi="Source Sans Pro"/>
-        </w:rPr>
-        <w:t xml:space="preserve">, via </w:t>
-      </w:r>
-      <w:r>
-        <w:rPr>
-          <w:rFonts w:ascii="Source Sans Pro" w:hAnsi="Source Sans Pro"/>
-        </w:rPr>
-        <w:t xml:space="preserve">XML-RPC </w:t>
-      </w:r>
-      <w:r>
-        <w:rPr>
-          <w:rFonts w:ascii="Source Sans Pro" w:hAnsi="Source Sans Pro"/>
-        </w:rPr>
-        <w:t>API</w:t>
-      </w:r>
-      <w:r>
-        <w:rPr>
-          <w:rFonts w:ascii="Source Sans Pro" w:hAnsi="Source Sans Pro"/>
-        </w:rPr>
-        <w:t>.</w:t>
-      </w:r>
-    </w:p>
-    <w:p>
-      <w:pPr>
-        <w:pStyle w:val="NoSpacing"/>
-        <w:rPr>
-          <w:rFonts w:ascii="Source Sans Pro" w:hAnsi="Source Sans Pro"/>
-        </w:rPr>
-      </w:pPr>
-    </w:p>
-    <w:p>
-      <w:pPr>
-        <w:pStyle w:val="NoSpacing"/>
-        <w:jc w:val="both"/>
-        <w:rPr>
-          <w:rFonts w:ascii="Source Sans Pro" w:hAnsi="Source Sans Pro"/>
-        </w:rPr>
-      </w:pPr>
-      <w:r>
-        <w:rPr>
-          <w:rFonts w:ascii="Source Sans Pro" w:hAnsi="Source Sans Pro"/>
-        </w:rPr>
-        <w:t xml:space="preserve">The file(s) should be placed </w:t>
-      </w:r>
-      <w:r>
-        <w:rPr>
-          <w:rFonts w:ascii="Source Sans Pro" w:hAnsi="Source Sans Pro"/>
-        </w:rPr>
-        <w:t xml:space="preserve">on the server side, </w:t>
-      </w:r>
-      <w:r>
-        <w:rPr>
-          <w:rFonts w:ascii="Source Sans Pro" w:hAnsi="Source Sans Pro"/>
-        </w:rPr>
-        <w:t>in the `</w:t>
-      </w:r>
-      <w:r>
-        <w:rPr>
-          <w:rFonts w:ascii="Source Sans Pro" w:hAnsi="Source Sans Pro"/>
-        </w:rPr>
-        <w:t>/opt/twister/</w:t>
-      </w:r>
-      <w:r>
-        <w:rPr>
-          <w:rFonts w:ascii="Source Sans Pro" w:hAnsi="Source Sans Pro"/>
-          <w:b/>
-        </w:rPr>
-        <w:t>plugins</w:t>
-      </w:r>
-      <w:r>
-        <w:rPr>
-          <w:rFonts w:ascii="Source Sans Pro" w:hAnsi="Source Sans Pro"/>
-        </w:rPr>
-        <w:t>`. Typically, you should name the main Python file the same as the Java plug-in file (ex: GitPlugin.java and GitPlugin.py), if you make a paired plug-in.</w:t>
-      </w:r>
-    </w:p>
-    <w:p>
-      <w:pPr>
-        <w:pStyle w:val="NoSpacing"/>
-        <w:rPr>
-          <w:rFonts w:ascii="Source Sans Pro" w:hAnsi="Source Sans Pro"/>
-        </w:rPr>
-      </w:pPr>
-    </w:p>
-    <w:p>
-      <w:pPr>
-        <w:pStyle w:val="NoSpacing"/>
-        <w:rPr>
-          <w:rFonts w:ascii="Source Sans Pro" w:hAnsi="Source Sans Pro"/>
-        </w:rPr>
-      </w:pPr>
-      <w:r>
-        <w:rPr>
-          <w:rFonts w:ascii="Source Sans Pro" w:hAnsi="Source Sans Pro"/>
-        </w:rPr>
-        <w:t xml:space="preserve">You can store each plug-in in a separate folder, you just need to specify the paths in </w:t>
-      </w:r>
-      <w:r>
-        <w:rPr>
-          <w:rFonts w:ascii="Source Sans Pro" w:hAnsi="Source Sans Pro"/>
-        </w:rPr>
-        <w:t>`</w:t>
-      </w:r>
-      <w:r>
-        <w:rPr>
-          <w:rFonts w:ascii="Source Sans Pro" w:hAnsi="Source Sans Pro"/>
-        </w:rPr>
-        <w:t>plugins.xml</w:t>
-      </w:r>
-      <w:r>
-        <w:rPr>
-          <w:rFonts w:ascii="Source Sans Pro" w:hAnsi="Source Sans Pro"/>
-        </w:rPr>
-        <w:t>`</w:t>
-      </w:r>
-      <w:r>
-        <w:rPr>
-          <w:rFonts w:ascii="Source Sans Pro" w:hAnsi="Source Sans Pro"/>
-        </w:rPr>
-        <w:t>, from</w:t>
-      </w:r>
-    </w:p>
-    <w:p>
-      <w:pPr>
-        <w:pStyle w:val="NoSpacing"/>
-        <w:rPr>
-          <w:rFonts w:ascii="Source Sans Pro" w:hAnsi="Source Sans Pro"/>
-        </w:rPr>
-      </w:pPr>
-      <w:r>
-        <w:rPr>
-          <w:rFonts w:ascii="Source Sans Pro" w:hAnsi="Source Sans Pro"/>
-        </w:rPr>
         <w:t>`/$USER_HOME/twister/config` folder. Note that</w:t>
       </w:r>
       <w:r>
@@ -20443,8 +20557,6 @@
           <w:rFonts w:ascii="Source Sans Pro" w:hAnsi="Source Sans Pro"/>
         </w:rPr>
       </w:pPr>
-      <w:bookmarkStart w:id="1" w:name="_GoBack"/>
-      <w:bookmarkEnd w:id="1"/>
     </w:p>
     <w:sectPr>
       <w:pgSz w:w="11906" w:h="16838"/>

</xml_diff>